<commit_message>
Edicion carpera Analisis y Diseño
Correccion en la codificacion de CU
</commit_message>
<xml_diff>
--- a/PROYECTOS/Proy_SSEL/Documentacion/4. Analisis y Diseño/SSEL-ECU-AP.docx
+++ b/PROYECTOS/Proy_SSEL/Documentacion/4. Analisis y Diseño/SSEL-ECU-AP.docx
@@ -1,6 +1,6 @@
 
 <file path=word/document.xml><?xml version="1.0" encoding="utf-8"?>
-<w:document xmlns:wpc="http://schemas.microsoft.com/office/word/2010/wordprocessingCanvas" xmlns:mc="http://schemas.openxmlformats.org/markup-compatibility/2006" xmlns:o="urn:schemas-microsoft-com:office:office" xmlns:r="http://schemas.openxmlformats.org/officeDocument/2006/relationships" xmlns:m="http://schemas.openxmlformats.org/officeDocument/2006/math" xmlns:v="urn:schemas-microsoft-com:vml" xmlns:wp14="http://schemas.microsoft.com/office/word/2010/wordprocessingDrawing" xmlns:wp="http://schemas.openxmlformats.org/drawingml/2006/wordprocessingDrawing" xmlns:w10="urn:schemas-microsoft-com:office:word" xmlns:w="http://schemas.openxmlformats.org/wordprocessingml/2006/main" xmlns:w14="http://schemas.microsoft.com/office/word/2010/wordml" xmlns:wpg="http://schemas.microsoft.com/office/word/2010/wordprocessingGroup" xmlns:wpi="http://schemas.microsoft.com/office/word/2010/wordprocessingInk" xmlns:wne="http://schemas.microsoft.com/office/word/2006/wordml" xmlns:wps="http://schemas.microsoft.com/office/word/2010/wordprocessingShape" mc:Ignorable="w14 wp14">
+<w:document xmlns:wpc="http://schemas.microsoft.com/office/word/2010/wordprocessingCanvas" xmlns:mc="http://schemas.openxmlformats.org/markup-compatibility/2006" xmlns:o="urn:schemas-microsoft-com:office:office" xmlns:r="http://schemas.openxmlformats.org/officeDocument/2006/relationships" xmlns:m="http://schemas.openxmlformats.org/officeDocument/2006/math" xmlns:v="urn:schemas-microsoft-com:vml" xmlns:wp14="http://schemas.microsoft.com/office/word/2010/wordprocessingDrawing" xmlns:wp="http://schemas.openxmlformats.org/drawingml/2006/wordprocessingDrawing" xmlns:w10="urn:schemas-microsoft-com:office:word" xmlns:w="http://schemas.openxmlformats.org/wordprocessingml/2006/main" xmlns:w14="http://schemas.microsoft.com/office/word/2010/wordml" xmlns:w15="http://schemas.microsoft.com/office/word/2012/wordml" xmlns:wpg="http://schemas.microsoft.com/office/word/2010/wordprocessingGroup" xmlns:wpi="http://schemas.microsoft.com/office/word/2010/wordprocessingInk" xmlns:wne="http://schemas.microsoft.com/office/word/2006/wordml" xmlns:wps="http://schemas.microsoft.com/office/word/2010/wordprocessingShape" mc:Ignorable="w14 w15 wp14">
   <w:body>
     <w:p>
       <w:pPr>
@@ -74,8 +74,6 @@
         </w:rPr>
         <w:t>:</w:t>
       </w:r>
-      <w:bookmarkStart w:id="0" w:name="_GoBack"/>
-      <w:bookmarkEnd w:id="0"/>
     </w:p>
     <w:p>
       <w:pPr>
@@ -355,6 +353,7 @@
               <w:color w:val="auto"/>
               <w:sz w:val="22"/>
               <w:szCs w:val="22"/>
+              <w:lang w:val="es-ES" w:eastAsia="es-ES"/>
             </w:rPr>
           </w:pPr>
           <w:r>
@@ -366,7 +365,7 @@
           <w:r>
             <w:fldChar w:fldCharType="separate"/>
           </w:r>
-          <w:hyperlink w:anchor="_Toc385169801" w:history="1">
+          <w:hyperlink w:anchor="_Toc386373349" w:history="1">
             <w:r>
               <w:rPr>
                 <w:rStyle w:val="Hipervnculo"/>
@@ -382,6 +381,7 @@
                 <w:color w:val="auto"/>
                 <w:sz w:val="22"/>
                 <w:szCs w:val="22"/>
+                <w:lang w:val="es-ES" w:eastAsia="es-ES"/>
               </w:rPr>
               <w:tab/>
             </w:r>
@@ -412,7 +412,7 @@
                 <w:noProof/>
                 <w:webHidden/>
               </w:rPr>
-              <w:instrText xml:space="preserve"> PAGEREF _Toc385169801 \h </w:instrText>
+              <w:instrText xml:space="preserve"> PAGEREF _Toc386373349 \h </w:instrText>
             </w:r>
             <w:r>
               <w:rPr>
@@ -447,6 +447,7 @@
           <w:pPr>
             <w:pStyle w:val="TDC2"/>
             <w:tabs>
+              <w:tab w:val="left" w:pos="660"/>
               <w:tab w:val="right" w:leader="dot" w:pos="8299"/>
             </w:tabs>
             <w:rPr>
@@ -455,15 +456,35 @@
               <w:color w:val="auto"/>
               <w:sz w:val="22"/>
               <w:szCs w:val="22"/>
+              <w:lang w:val="es-ES" w:eastAsia="es-ES"/>
             </w:rPr>
           </w:pPr>
-          <w:hyperlink w:anchor="_Toc385169802" w:history="1">
+          <w:hyperlink w:anchor="_Toc386373350" w:history="1">
             <w:r>
               <w:rPr>
                 <w:rStyle w:val="Hipervnculo"/>
                 <w:rFonts w:ascii="Times New Roman" w:eastAsia="Arial" w:hAnsi="Times New Roman" w:cs="Times New Roman"/>
                 <w:noProof/>
               </w:rPr>
+              <w:t>1.</w:t>
+            </w:r>
+            <w:r>
+              <w:rPr>
+                <w:rFonts w:asciiTheme="minorHAnsi" w:eastAsiaTheme="minorEastAsia" w:hAnsiTheme="minorHAnsi" w:cstheme="minorBidi"/>
+                <w:noProof/>
+                <w:color w:val="auto"/>
+                <w:sz w:val="22"/>
+                <w:szCs w:val="22"/>
+                <w:lang w:val="es-ES" w:eastAsia="es-ES"/>
+              </w:rPr>
+              <w:tab/>
+            </w:r>
+            <w:r>
+              <w:rPr>
+                <w:rStyle w:val="Hipervnculo"/>
+                <w:rFonts w:ascii="Times New Roman" w:eastAsia="Arial" w:hAnsi="Times New Roman" w:cs="Times New Roman"/>
+                <w:noProof/>
+              </w:rPr>
               <w:t>Propósito</w:t>
             </w:r>
             <w:r>
@@ -485,7 +506,7 @@
                 <w:noProof/>
                 <w:webHidden/>
               </w:rPr>
-              <w:instrText xml:space="preserve"> PAGEREF _Toc385169802 \h </w:instrText>
+              <w:instrText xml:space="preserve"> PAGEREF _Toc386373350 \h </w:instrText>
             </w:r>
             <w:r>
               <w:rPr>
@@ -520,6 +541,7 @@
           <w:pPr>
             <w:pStyle w:val="TDC2"/>
             <w:tabs>
+              <w:tab w:val="left" w:pos="660"/>
               <w:tab w:val="right" w:leader="dot" w:pos="8299"/>
             </w:tabs>
             <w:rPr>
@@ -528,15 +550,35 @@
               <w:color w:val="auto"/>
               <w:sz w:val="22"/>
               <w:szCs w:val="22"/>
+              <w:lang w:val="es-ES" w:eastAsia="es-ES"/>
             </w:rPr>
           </w:pPr>
-          <w:hyperlink w:anchor="_Toc385169803" w:history="1">
+          <w:hyperlink w:anchor="_Toc386373351" w:history="1">
             <w:r>
               <w:rPr>
                 <w:rStyle w:val="Hipervnculo"/>
                 <w:rFonts w:ascii="Times New Roman" w:eastAsia="Arial" w:hAnsi="Times New Roman" w:cs="Times New Roman"/>
                 <w:noProof/>
               </w:rPr>
+              <w:t>2.</w:t>
+            </w:r>
+            <w:r>
+              <w:rPr>
+                <w:rFonts w:asciiTheme="minorHAnsi" w:eastAsiaTheme="minorEastAsia" w:hAnsiTheme="minorHAnsi" w:cstheme="minorBidi"/>
+                <w:noProof/>
+                <w:color w:val="auto"/>
+                <w:sz w:val="22"/>
+                <w:szCs w:val="22"/>
+                <w:lang w:val="es-ES" w:eastAsia="es-ES"/>
+              </w:rPr>
+              <w:tab/>
+            </w:r>
+            <w:r>
+              <w:rPr>
+                <w:rStyle w:val="Hipervnculo"/>
+                <w:rFonts w:ascii="Times New Roman" w:eastAsia="Arial" w:hAnsi="Times New Roman" w:cs="Times New Roman"/>
+                <w:noProof/>
+              </w:rPr>
               <w:t>Alcance</w:t>
             </w:r>
             <w:r>
@@ -558,7 +600,7 @@
                 <w:noProof/>
                 <w:webHidden/>
               </w:rPr>
-              <w:instrText xml:space="preserve"> PAGEREF _Toc385169803 \h </w:instrText>
+              <w:instrText xml:space="preserve"> PAGEREF _Toc386373351 \h </w:instrText>
             </w:r>
             <w:r>
               <w:rPr>
@@ -602,9 +644,10 @@
               <w:color w:val="auto"/>
               <w:sz w:val="22"/>
               <w:szCs w:val="22"/>
+              <w:lang w:val="es-ES" w:eastAsia="es-ES"/>
             </w:rPr>
           </w:pPr>
-          <w:hyperlink w:anchor="_Toc385169804" w:history="1">
+          <w:hyperlink w:anchor="_Toc386373352" w:history="1">
             <w:r>
               <w:rPr>
                 <w:rStyle w:val="Hipervnculo"/>
@@ -620,6 +663,7 @@
                 <w:color w:val="auto"/>
                 <w:sz w:val="22"/>
                 <w:szCs w:val="22"/>
+                <w:lang w:val="es-ES" w:eastAsia="es-ES"/>
               </w:rPr>
               <w:tab/>
             </w:r>
@@ -650,7 +694,7 @@
                 <w:noProof/>
                 <w:webHidden/>
               </w:rPr>
-              <w:instrText xml:space="preserve"> PAGEREF _Toc385169804 \h </w:instrText>
+              <w:instrText xml:space="preserve"> PAGEREF _Toc386373352 \h </w:instrText>
             </w:r>
             <w:r>
               <w:rPr>
@@ -694,9 +738,10 @@
               <w:color w:val="auto"/>
               <w:sz w:val="22"/>
               <w:szCs w:val="22"/>
+              <w:lang w:val="es-ES" w:eastAsia="es-ES"/>
             </w:rPr>
           </w:pPr>
-          <w:hyperlink w:anchor="_Toc385169805" w:history="1">
+          <w:hyperlink w:anchor="_Toc386373353" w:history="1">
             <w:r>
               <w:rPr>
                 <w:rStyle w:val="Hipervnculo"/>
@@ -712,6 +757,7 @@
                 <w:color w:val="auto"/>
                 <w:sz w:val="22"/>
                 <w:szCs w:val="22"/>
+                <w:lang w:val="es-ES" w:eastAsia="es-ES"/>
               </w:rPr>
               <w:tab/>
             </w:r>
@@ -742,7 +788,7 @@
                 <w:noProof/>
                 <w:webHidden/>
               </w:rPr>
-              <w:instrText xml:space="preserve"> PAGEREF _Toc385169805 \h </w:instrText>
+              <w:instrText xml:space="preserve"> PAGEREF _Toc386373353 \h </w:instrText>
             </w:r>
             <w:r>
               <w:rPr>
@@ -777,6 +823,7 @@
           <w:pPr>
             <w:pStyle w:val="TDC2"/>
             <w:tabs>
+              <w:tab w:val="left" w:pos="660"/>
               <w:tab w:val="right" w:leader="dot" w:pos="8299"/>
             </w:tabs>
             <w:rPr>
@@ -785,15 +832,35 @@
               <w:color w:val="auto"/>
               <w:sz w:val="22"/>
               <w:szCs w:val="22"/>
+              <w:lang w:val="es-ES" w:eastAsia="es-ES"/>
             </w:rPr>
           </w:pPr>
-          <w:hyperlink w:anchor="_Toc385169806" w:history="1">
+          <w:hyperlink w:anchor="_Toc386373354" w:history="1">
             <w:r>
               <w:rPr>
                 <w:rStyle w:val="Hipervnculo"/>
                 <w:rFonts w:ascii="Times New Roman" w:eastAsia="Arial" w:hAnsi="Times New Roman" w:cs="Times New Roman"/>
                 <w:noProof/>
               </w:rPr>
+              <w:t>1.</w:t>
+            </w:r>
+            <w:r>
+              <w:rPr>
+                <w:rFonts w:asciiTheme="minorHAnsi" w:eastAsiaTheme="minorEastAsia" w:hAnsiTheme="minorHAnsi" w:cstheme="minorBidi"/>
+                <w:noProof/>
+                <w:color w:val="auto"/>
+                <w:sz w:val="22"/>
+                <w:szCs w:val="22"/>
+                <w:lang w:val="es-ES" w:eastAsia="es-ES"/>
+              </w:rPr>
+              <w:tab/>
+            </w:r>
+            <w:r>
+              <w:rPr>
+                <w:rStyle w:val="Hipervnculo"/>
+                <w:rFonts w:ascii="Times New Roman" w:eastAsia="Arial" w:hAnsi="Times New Roman" w:cs="Times New Roman"/>
+                <w:noProof/>
+              </w:rPr>
               <w:t>Diagrama de Casos de Uso</w:t>
             </w:r>
             <w:r>
@@ -815,7 +882,7 @@
                 <w:noProof/>
                 <w:webHidden/>
               </w:rPr>
-              <w:instrText xml:space="preserve"> PAGEREF _Toc385169806 \h </w:instrText>
+              <w:instrText xml:space="preserve"> PAGEREF _Toc386373354 \h </w:instrText>
             </w:r>
             <w:r>
               <w:rPr>
@@ -850,6 +917,7 @@
           <w:pPr>
             <w:pStyle w:val="TDC2"/>
             <w:tabs>
+              <w:tab w:val="left" w:pos="660"/>
               <w:tab w:val="right" w:leader="dot" w:pos="8299"/>
             </w:tabs>
             <w:rPr>
@@ -858,16 +926,36 @@
               <w:color w:val="auto"/>
               <w:sz w:val="22"/>
               <w:szCs w:val="22"/>
+              <w:lang w:val="es-ES" w:eastAsia="es-ES"/>
             </w:rPr>
           </w:pPr>
-          <w:hyperlink w:anchor="_Toc385169807" w:history="1">
+          <w:hyperlink w:anchor="_Toc386373355" w:history="1">
+            <w:r>
+              <w:rPr>
+                <w:rStyle w:val="Hipervnculo"/>
+                <w:rFonts w:ascii="Times New Roman" w:eastAsia="Arial" w:hAnsi="Times New Roman" w:cs="Times New Roman"/>
+                <w:noProof/>
+              </w:rPr>
+              <w:t>2.</w:t>
+            </w:r>
+            <w:r>
+              <w:rPr>
+                <w:rFonts w:asciiTheme="minorHAnsi" w:eastAsiaTheme="minorEastAsia" w:hAnsiTheme="minorHAnsi" w:cstheme="minorBidi"/>
+                <w:noProof/>
+                <w:color w:val="auto"/>
+                <w:sz w:val="22"/>
+                <w:szCs w:val="22"/>
+                <w:lang w:val="es-ES" w:eastAsia="es-ES"/>
+              </w:rPr>
+              <w:tab/>
+            </w:r>
             <w:r>
               <w:rPr>
                 <w:rStyle w:val="Hipervnculo"/>
                 <w:rFonts w:ascii="Times New Roman" w:hAnsi="Times New Roman" w:cs="Times New Roman"/>
                 <w:noProof/>
               </w:rPr>
-              <w:t>Visualizar Subasta</w:t>
+              <w:t>Descripción de caso de uso Apostar</w:t>
             </w:r>
             <w:r>
               <w:rPr>
@@ -888,7 +976,7 @@
                 <w:noProof/>
                 <w:webHidden/>
               </w:rPr>
-              <w:instrText xml:space="preserve"> PAGEREF _Toc385169807 \h </w:instrText>
+              <w:instrText xml:space="preserve"> PAGEREF _Toc386373355 \h </w:instrText>
             </w:r>
             <w:r>
               <w:rPr>
@@ -931,16 +1019,17 @@
               <w:color w:val="auto"/>
               <w:sz w:val="22"/>
               <w:szCs w:val="22"/>
+              <w:lang w:val="es-ES" w:eastAsia="es-ES"/>
             </w:rPr>
           </w:pPr>
-          <w:hyperlink w:anchor="_Toc385169808" w:history="1">
+          <w:hyperlink w:anchor="_Toc386373356" w:history="1">
             <w:r>
               <w:rPr>
                 <w:rStyle w:val="Hipervnculo"/>
                 <w:rFonts w:ascii="Times New Roman" w:eastAsia="Arial Black" w:hAnsi="Times New Roman" w:cs="Times New Roman"/>
                 <w:noProof/>
               </w:rPr>
-              <w:t>PROTOTIPOS DE PANTALLAS DEL SISTEMA</w:t>
+              <w:t>Prototipos de pantallas del sistema</w:t>
             </w:r>
             <w:r>
               <w:rPr>
@@ -961,7 +1050,7 @@
                 <w:noProof/>
                 <w:webHidden/>
               </w:rPr>
-              <w:instrText xml:space="preserve"> PAGEREF _Toc385169808 \h </w:instrText>
+              <w:instrText xml:space="preserve"> PAGEREF _Toc386373356 \h </w:instrText>
             </w:r>
             <w:r>
               <w:rPr>
@@ -1428,8 +1517,8 @@
           <w:rFonts w:ascii="Times New Roman" w:hAnsi="Times New Roman" w:cs="Times New Roman"/>
         </w:rPr>
       </w:pPr>
-      <w:bookmarkStart w:id="1" w:name="h.gjdgxs" w:colFirst="0" w:colLast="0"/>
-      <w:bookmarkEnd w:id="1"/>
+      <w:bookmarkStart w:id="0" w:name="h.gjdgxs" w:colFirst="0" w:colLast="0"/>
+      <w:bookmarkEnd w:id="0"/>
     </w:p>
     <w:p>
       <w:pPr>
@@ -2067,10 +2156,10 @@
           <w:sz w:val="32"/>
         </w:rPr>
       </w:pPr>
-      <w:bookmarkStart w:id="2" w:name="h.30j0zll" w:colFirst="0" w:colLast="0"/>
-      <w:bookmarkStart w:id="3" w:name="h.1fob9te" w:colFirst="0" w:colLast="0"/>
+      <w:bookmarkStart w:id="1" w:name="h.30j0zll" w:colFirst="0" w:colLast="0"/>
+      <w:bookmarkStart w:id="2" w:name="h.1fob9te" w:colFirst="0" w:colLast="0"/>
+      <w:bookmarkEnd w:id="1"/>
       <w:bookmarkEnd w:id="2"/>
-      <w:bookmarkEnd w:id="3"/>
     </w:p>
     <w:p>
       <w:pPr>
@@ -2083,7 +2172,7 @@
           <w:rFonts w:ascii="Times New Roman" w:hAnsi="Times New Roman" w:cs="Times New Roman"/>
         </w:rPr>
       </w:pPr>
-      <w:bookmarkStart w:id="4" w:name="_Toc385169801"/>
+      <w:bookmarkStart w:id="3" w:name="_Toc386373349"/>
       <w:r>
         <w:rPr>
           <w:rFonts w:ascii="Times New Roman" w:eastAsia="Arial Black" w:hAnsi="Times New Roman" w:cs="Times New Roman"/>
@@ -2091,7 +2180,7 @@
         </w:rPr>
         <w:t>INTRODUCCIÓN</w:t>
       </w:r>
-      <w:bookmarkEnd w:id="4"/>
+      <w:bookmarkEnd w:id="3"/>
     </w:p>
     <w:p>
       <w:pPr>
@@ -2104,9 +2193,9 @@
           <w:rFonts w:ascii="Times New Roman" w:hAnsi="Times New Roman" w:cs="Times New Roman"/>
         </w:rPr>
       </w:pPr>
-      <w:bookmarkStart w:id="5" w:name="h.3znysh7" w:colFirst="0" w:colLast="0"/>
-      <w:bookmarkStart w:id="6" w:name="_Toc385169802"/>
-      <w:bookmarkEnd w:id="5"/>
+      <w:bookmarkStart w:id="4" w:name="h.3znysh7" w:colFirst="0" w:colLast="0"/>
+      <w:bookmarkStart w:id="5" w:name="_Toc386373350"/>
+      <w:bookmarkEnd w:id="4"/>
       <w:r>
         <w:rPr>
           <w:rFonts w:ascii="Times New Roman" w:eastAsia="Arial" w:hAnsi="Times New Roman" w:cs="Times New Roman"/>
@@ -2114,7 +2203,7 @@
         </w:rPr>
         <w:t>Propósito</w:t>
       </w:r>
-      <w:bookmarkEnd w:id="6"/>
+      <w:bookmarkEnd w:id="5"/>
     </w:p>
     <w:p>
       <w:pPr>
@@ -2157,8 +2246,8 @@
           <w:rFonts w:ascii="Times New Roman" w:hAnsi="Times New Roman" w:cs="Times New Roman"/>
         </w:rPr>
       </w:pPr>
-      <w:bookmarkStart w:id="7" w:name="h.2et92p0" w:colFirst="0" w:colLast="0"/>
-      <w:bookmarkEnd w:id="7"/>
+      <w:bookmarkStart w:id="6" w:name="h.2et92p0" w:colFirst="0" w:colLast="0"/>
+      <w:bookmarkEnd w:id="6"/>
     </w:p>
     <w:p>
       <w:pPr>
@@ -2171,7 +2260,7 @@
           <w:rFonts w:ascii="Times New Roman" w:hAnsi="Times New Roman" w:cs="Times New Roman"/>
         </w:rPr>
       </w:pPr>
-      <w:bookmarkStart w:id="8" w:name="_Toc385169803"/>
+      <w:bookmarkStart w:id="7" w:name="_Toc386373351"/>
       <w:r>
         <w:rPr>
           <w:rFonts w:ascii="Times New Roman" w:eastAsia="Arial" w:hAnsi="Times New Roman" w:cs="Times New Roman"/>
@@ -2179,7 +2268,7 @@
         </w:rPr>
         <w:t>Alcance</w:t>
       </w:r>
-      <w:bookmarkEnd w:id="8"/>
+      <w:bookmarkEnd w:id="7"/>
     </w:p>
     <w:p>
       <w:pPr>
@@ -2226,9 +2315,9 @@
           <w:rFonts w:ascii="Times New Roman" w:hAnsi="Times New Roman" w:cs="Times New Roman"/>
         </w:rPr>
       </w:pPr>
-      <w:bookmarkStart w:id="9" w:name="h.tyjcwt" w:colFirst="0" w:colLast="0"/>
-      <w:bookmarkStart w:id="10" w:name="_Toc385169804"/>
-      <w:bookmarkEnd w:id="9"/>
+      <w:bookmarkStart w:id="8" w:name="h.tyjcwt" w:colFirst="0" w:colLast="0"/>
+      <w:bookmarkStart w:id="9" w:name="_Toc386373352"/>
+      <w:bookmarkEnd w:id="8"/>
       <w:r>
         <w:rPr>
           <w:rFonts w:ascii="Times New Roman" w:eastAsia="Arial Black" w:hAnsi="Times New Roman" w:cs="Times New Roman"/>
@@ -2243,7 +2332,7 @@
         </w:rPr>
         <w:t>RMINOS</w:t>
       </w:r>
-      <w:bookmarkEnd w:id="10"/>
+      <w:bookmarkEnd w:id="9"/>
     </w:p>
     <w:p>
       <w:pPr>
@@ -2258,8 +2347,8 @@
           <w:szCs w:val="22"/>
         </w:rPr>
       </w:pPr>
-      <w:bookmarkStart w:id="11" w:name="h.3dy6vkm" w:colFirst="0" w:colLast="0"/>
-      <w:bookmarkEnd w:id="11"/>
+      <w:bookmarkStart w:id="10" w:name="h.3dy6vkm" w:colFirst="0" w:colLast="0"/>
+      <w:bookmarkEnd w:id="10"/>
       <w:r>
         <w:rPr>
           <w:rFonts w:ascii="Times New Roman" w:hAnsi="Times New Roman" w:cs="Times New Roman"/>
@@ -2301,8 +2390,8 @@
           <w:rFonts w:ascii="Times New Roman" w:hAnsi="Times New Roman" w:cs="Times New Roman"/>
         </w:rPr>
       </w:pPr>
-      <w:bookmarkStart w:id="12" w:name="h.1t3h5sf" w:colFirst="0" w:colLast="0"/>
-      <w:bookmarkEnd w:id="12"/>
+      <w:bookmarkStart w:id="11" w:name="h.1t3h5sf" w:colFirst="0" w:colLast="0"/>
+      <w:bookmarkEnd w:id="11"/>
     </w:p>
     <w:p>
       <w:pPr>
@@ -2328,9 +2417,9 @@
           <w:rFonts w:ascii="Times New Roman" w:hAnsi="Times New Roman" w:cs="Times New Roman"/>
         </w:rPr>
       </w:pPr>
-      <w:bookmarkStart w:id="13" w:name="h.4d34og8" w:colFirst="0" w:colLast="0"/>
-      <w:bookmarkStart w:id="14" w:name="_Toc385169805"/>
-      <w:bookmarkEnd w:id="13"/>
+      <w:bookmarkStart w:id="12" w:name="h.4d34og8" w:colFirst="0" w:colLast="0"/>
+      <w:bookmarkStart w:id="13" w:name="_Toc386373353"/>
+      <w:bookmarkEnd w:id="12"/>
       <w:r>
         <w:rPr>
           <w:rFonts w:ascii="Times New Roman" w:eastAsia="Arial Black" w:hAnsi="Times New Roman" w:cs="Times New Roman"/>
@@ -2339,7 +2428,7 @@
         <w:lastRenderedPageBreak/>
         <w:t>ESPECIFICACIONES FUNCIONALES</w:t>
       </w:r>
-      <w:bookmarkEnd w:id="14"/>
+      <w:bookmarkEnd w:id="13"/>
     </w:p>
     <w:p>
       <w:pPr>
@@ -2352,9 +2441,9 @@
           <w:rFonts w:ascii="Times New Roman" w:hAnsi="Times New Roman" w:cs="Times New Roman"/>
         </w:rPr>
       </w:pPr>
-      <w:bookmarkStart w:id="15" w:name="h.2s8eyo1" w:colFirst="0" w:colLast="0"/>
-      <w:bookmarkStart w:id="16" w:name="_Toc385169806"/>
-      <w:bookmarkEnd w:id="15"/>
+      <w:bookmarkStart w:id="14" w:name="h.2s8eyo1" w:colFirst="0" w:colLast="0"/>
+      <w:bookmarkStart w:id="15" w:name="_Toc386373354"/>
+      <w:bookmarkEnd w:id="14"/>
       <w:r>
         <w:rPr>
           <w:rFonts w:ascii="Times New Roman" w:eastAsia="Arial" w:hAnsi="Times New Roman" w:cs="Times New Roman"/>
@@ -2362,7 +2451,7 @@
         </w:rPr>
         <w:t>Diagrama de Casos de Uso</w:t>
       </w:r>
-      <w:bookmarkEnd w:id="16"/>
+      <w:bookmarkEnd w:id="15"/>
     </w:p>
     <w:p>
       <w:pPr>
@@ -2372,8 +2461,8 @@
           <w:rFonts w:ascii="Times New Roman" w:hAnsi="Times New Roman" w:cs="Times New Roman"/>
         </w:rPr>
       </w:pPr>
-      <w:bookmarkStart w:id="17" w:name="h.17dp8vu" w:colFirst="0" w:colLast="0"/>
-      <w:bookmarkEnd w:id="17"/>
+      <w:bookmarkStart w:id="16" w:name="h.17dp8vu" w:colFirst="0" w:colLast="0"/>
+      <w:bookmarkEnd w:id="16"/>
     </w:p>
     <w:p>
       <w:pPr>
@@ -2385,6 +2474,7 @@
       <w:r>
         <w:rPr>
           <w:noProof/>
+          <w:lang w:val="es-ES" w:eastAsia="es-ES"/>
         </w:rPr>
         <w:drawing>
           <wp:inline distT="0" distB="0" distL="0" distR="0" wp14:anchorId="15C2F078" wp14:editId="728FDD1E">
@@ -2402,7 +2492,7 @@
                     <pic:cNvPicPr/>
                   </pic:nvPicPr>
                   <pic:blipFill>
-                    <a:blip r:embed="rId9"/>
+                    <a:blip r:embed="rId8"/>
                     <a:stretch>
                       <a:fillRect/>
                     </a:stretch>
@@ -2434,19 +2524,26 @@
           <w:rFonts w:ascii="Times New Roman" w:hAnsi="Times New Roman" w:cs="Times New Roman"/>
         </w:rPr>
       </w:pPr>
-      <w:bookmarkStart w:id="18" w:name="h.3rdcrjn" w:colFirst="0" w:colLast="0"/>
-      <w:bookmarkEnd w:id="18"/>
+      <w:bookmarkStart w:id="17" w:name="h.3rdcrjn" w:colFirst="0" w:colLast="0"/>
+      <w:bookmarkStart w:id="18" w:name="_Toc386373355"/>
+      <w:bookmarkEnd w:id="17"/>
+      <w:r>
+        <w:rPr>
+          <w:rFonts w:ascii="Times New Roman" w:hAnsi="Times New Roman" w:cs="Times New Roman"/>
+        </w:rPr>
+        <w:t xml:space="preserve">Descripción de caso de uso </w:t>
+      </w:r>
       <w:r>
         <w:rPr>
           <w:rFonts w:ascii="Times New Roman" w:hAnsi="Times New Roman" w:cs="Times New Roman"/>
         </w:rPr>
         <w:t>Apostar</w:t>
       </w:r>
+      <w:bookmarkEnd w:id="18"/>
     </w:p>
     <w:tbl>
       <w:tblPr>
-        <w:tblW w:w="10480" w:type="dxa"/>
-        <w:tblInd w:w="-1081" w:type="dxa"/>
+        <w:tblW w:w="5201" w:type="pct"/>
         <w:tblCellMar>
           <w:left w:w="70" w:type="dxa"/>
           <w:right w:w="70" w:type="dxa"/>
@@ -2454,17 +2551,17 @@
         <w:tblLook w:val="04A0" w:firstRow="1" w:lastRow="0" w:firstColumn="1" w:lastColumn="0" w:noHBand="0" w:noVBand="1"/>
       </w:tblPr>
       <w:tblGrid>
-        <w:gridCol w:w="2960"/>
-        <w:gridCol w:w="3760"/>
-        <w:gridCol w:w="3760"/>
+        <w:gridCol w:w="2054"/>
+        <w:gridCol w:w="3175"/>
+        <w:gridCol w:w="3560"/>
       </w:tblGrid>
       <w:tr>
         <w:trPr>
-          <w:trHeight w:val="342"/>
+          <w:trHeight w:val="229"/>
         </w:trPr>
         <w:tc>
           <w:tcPr>
-            <w:tcW w:w="2960" w:type="dxa"/>
+            <w:tcW w:w="1169" w:type="pct"/>
             <w:tcBorders>
               <w:top w:val="single" w:sz="8" w:space="0" w:color="auto"/>
               <w:left w:val="single" w:sz="8" w:space="0" w:color="auto"/>
@@ -2472,36 +2569,38 @@
               <w:right w:val="single" w:sz="4" w:space="0" w:color="auto"/>
             </w:tcBorders>
             <w:shd w:val="clear" w:color="auto" w:fill="8DB3E2" w:themeFill="text2" w:themeFillTint="66"/>
-            <w:vAlign w:val="bottom"/>
+            <w:vAlign w:val="center"/>
             <w:hideMark/>
           </w:tcPr>
           <w:p>
             <w:pPr>
               <w:widowControl/>
               <w:spacing w:line="240" w:lineRule="auto"/>
-              <w:rPr>
-                <w:rFonts w:ascii="Arial" w:hAnsi="Arial" w:cs="Arial"/>
+              <w:jc w:val="left"/>
+              <w:rPr>
                 <w:b/>
                 <w:bCs/>
+                <w:sz w:val="20"/>
                 <w:lang w:val="es-PE" w:eastAsia="es-PE"/>
               </w:rPr>
             </w:pPr>
             <w:bookmarkStart w:id="19" w:name="h.26in1rg" w:colFirst="0" w:colLast="0"/>
+            <w:bookmarkStart w:id="20" w:name="_GoBack"/>
             <w:bookmarkEnd w:id="19"/>
             <w:r>
               <w:rPr>
-                <w:rFonts w:ascii="Arial" w:hAnsi="Arial" w:cs="Arial"/>
                 <w:b/>
                 <w:bCs/>
+                <w:sz w:val="20"/>
                 <w:lang w:val="es-PE" w:eastAsia="es-PE"/>
               </w:rPr>
-              <w:t xml:space="preserve">Nombre del Caso de Uso </w:t>
+              <w:t>Nombre del Caso de Uso</w:t>
             </w:r>
           </w:p>
         </w:tc>
         <w:tc>
           <w:tcPr>
-            <w:tcW w:w="7520" w:type="dxa"/>
+            <w:tcW w:w="3831" w:type="pct"/>
             <w:gridSpan w:val="2"/>
             <w:tcBorders>
               <w:top w:val="single" w:sz="8" w:space="0" w:color="auto"/>
@@ -2510,28 +2609,271 @@
               <w:right w:val="single" w:sz="8" w:space="0" w:color="000000"/>
             </w:tcBorders>
             <w:shd w:val="clear" w:color="auto" w:fill="8DB3E2" w:themeFill="text2" w:themeFillTint="66"/>
-            <w:vAlign w:val="bottom"/>
+            <w:vAlign w:val="center"/>
             <w:hideMark/>
           </w:tcPr>
           <w:p>
             <w:pPr>
               <w:widowControl/>
               <w:spacing w:line="240" w:lineRule="auto"/>
-              <w:rPr>
-                <w:rFonts w:ascii="Arial" w:hAnsi="Arial" w:cs="Arial"/>
+              <w:jc w:val="left"/>
+              <w:rPr>
                 <w:b/>
                 <w:bCs/>
+                <w:sz w:val="20"/>
                 <w:lang w:val="es-PE" w:eastAsia="es-PE"/>
               </w:rPr>
             </w:pPr>
             <w:r>
               <w:rPr>
-                <w:rFonts w:ascii="Arial" w:hAnsi="Arial" w:cs="Arial"/>
                 <w:b/>
                 <w:bCs/>
+                <w:sz w:val="20"/>
                 <w:lang w:val="es-PE" w:eastAsia="es-PE"/>
               </w:rPr>
-              <w:t> Apostar</w:t>
+              <w:t>Apostar</w:t>
+            </w:r>
+          </w:p>
+        </w:tc>
+      </w:tr>
+      <w:tr>
+        <w:trPr>
+          <w:trHeight w:val="70"/>
+        </w:trPr>
+        <w:tc>
+          <w:tcPr>
+            <w:tcW w:w="1169" w:type="pct"/>
+            <w:tcBorders>
+              <w:top w:val="nil"/>
+              <w:left w:val="single" w:sz="8" w:space="0" w:color="auto"/>
+              <w:bottom w:val="single" w:sz="4" w:space="0" w:color="auto"/>
+              <w:right w:val="single" w:sz="4" w:space="0" w:color="auto"/>
+            </w:tcBorders>
+            <w:shd w:val="clear" w:color="auto" w:fill="8DB3E2" w:themeFill="text2" w:themeFillTint="66"/>
+            <w:vAlign w:val="center"/>
+            <w:hideMark/>
+          </w:tcPr>
+          <w:p>
+            <w:pPr>
+              <w:widowControl/>
+              <w:spacing w:line="240" w:lineRule="auto"/>
+              <w:jc w:val="left"/>
+              <w:rPr>
+                <w:b/>
+                <w:bCs/>
+                <w:sz w:val="20"/>
+                <w:lang w:val="es-PE" w:eastAsia="es-PE"/>
+              </w:rPr>
+            </w:pPr>
+            <w:r>
+              <w:rPr>
+                <w:b/>
+                <w:bCs/>
+                <w:sz w:val="20"/>
+                <w:lang w:val="es-PE" w:eastAsia="es-PE"/>
+              </w:rPr>
+              <w:t>Código del Caso de Uso</w:t>
+            </w:r>
+          </w:p>
+        </w:tc>
+        <w:tc>
+          <w:tcPr>
+            <w:tcW w:w="3831" w:type="pct"/>
+            <w:gridSpan w:val="2"/>
+            <w:tcBorders>
+              <w:top w:val="single" w:sz="4" w:space="0" w:color="auto"/>
+              <w:left w:val="nil"/>
+              <w:bottom w:val="single" w:sz="4" w:space="0" w:color="auto"/>
+              <w:right w:val="single" w:sz="8" w:space="0" w:color="000000"/>
+            </w:tcBorders>
+            <w:shd w:val="clear" w:color="auto" w:fill="8DB3E2" w:themeFill="text2" w:themeFillTint="66"/>
+            <w:vAlign w:val="center"/>
+            <w:hideMark/>
+          </w:tcPr>
+          <w:p>
+            <w:pPr>
+              <w:widowControl/>
+              <w:spacing w:line="240" w:lineRule="auto"/>
+              <w:jc w:val="left"/>
+              <w:rPr>
+                <w:b/>
+                <w:bCs/>
+                <w:sz w:val="20"/>
+                <w:lang w:val="es-PE" w:eastAsia="es-PE"/>
+              </w:rPr>
+            </w:pPr>
+            <w:r>
+              <w:rPr>
+                <w:b/>
+                <w:bCs/>
+                <w:sz w:val="20"/>
+                <w:lang w:val="es-PE" w:eastAsia="es-PE"/>
+              </w:rPr>
+              <w:t xml:space="preserve">CU </w:t>
+            </w:r>
+            <w:r>
+              <w:rPr>
+                <w:b/>
+                <w:bCs/>
+                <w:sz w:val="20"/>
+                <w:lang w:val="es-PE" w:eastAsia="es-PE"/>
+              </w:rPr>
+              <w:t>–</w:t>
+            </w:r>
+            <w:r>
+              <w:rPr>
+                <w:b/>
+                <w:bCs/>
+                <w:sz w:val="20"/>
+                <w:lang w:val="es-PE" w:eastAsia="es-PE"/>
+              </w:rPr>
+              <w:t xml:space="preserve"> 01</w:t>
+            </w:r>
+          </w:p>
+        </w:tc>
+      </w:tr>
+      <w:tr>
+        <w:trPr>
+          <w:trHeight w:val="189"/>
+        </w:trPr>
+        <w:tc>
+          <w:tcPr>
+            <w:tcW w:w="1169" w:type="pct"/>
+            <w:tcBorders>
+              <w:top w:val="nil"/>
+              <w:left w:val="single" w:sz="8" w:space="0" w:color="auto"/>
+              <w:bottom w:val="single" w:sz="4" w:space="0" w:color="auto"/>
+              <w:right w:val="single" w:sz="4" w:space="0" w:color="auto"/>
+            </w:tcBorders>
+            <w:shd w:val="clear" w:color="auto" w:fill="auto"/>
+            <w:vAlign w:val="center"/>
+            <w:hideMark/>
+          </w:tcPr>
+          <w:p>
+            <w:pPr>
+              <w:widowControl/>
+              <w:spacing w:line="240" w:lineRule="auto"/>
+              <w:jc w:val="left"/>
+              <w:rPr>
+                <w:b/>
+                <w:bCs/>
+                <w:sz w:val="20"/>
+                <w:lang w:val="es-PE" w:eastAsia="es-PE"/>
+              </w:rPr>
+            </w:pPr>
+            <w:r>
+              <w:rPr>
+                <w:b/>
+                <w:bCs/>
+                <w:sz w:val="20"/>
+                <w:lang w:val="es-PE" w:eastAsia="es-PE"/>
+              </w:rPr>
+              <w:t>Actor(es)</w:t>
+            </w:r>
+          </w:p>
+        </w:tc>
+        <w:tc>
+          <w:tcPr>
+            <w:tcW w:w="3831" w:type="pct"/>
+            <w:gridSpan w:val="2"/>
+            <w:tcBorders>
+              <w:top w:val="single" w:sz="4" w:space="0" w:color="auto"/>
+              <w:left w:val="nil"/>
+              <w:bottom w:val="single" w:sz="4" w:space="0" w:color="auto"/>
+              <w:right w:val="single" w:sz="8" w:space="0" w:color="000000"/>
+            </w:tcBorders>
+            <w:shd w:val="clear" w:color="auto" w:fill="auto"/>
+            <w:vAlign w:val="center"/>
+            <w:hideMark/>
+          </w:tcPr>
+          <w:p>
+            <w:pPr>
+              <w:pStyle w:val="Sinespaciado"/>
+              <w:jc w:val="left"/>
+              <w:rPr>
+                <w:sz w:val="20"/>
+                <w:lang w:val="es-PE" w:eastAsia="es-PE"/>
+              </w:rPr>
+            </w:pPr>
+            <w:r>
+              <w:rPr>
+                <w:sz w:val="20"/>
+                <w:lang w:val="es-PE" w:eastAsia="es-PE"/>
+              </w:rPr>
+              <w:t>Postor</w:t>
+            </w:r>
+          </w:p>
+        </w:tc>
+      </w:tr>
+      <w:tr>
+        <w:trPr>
+          <w:trHeight w:val="121"/>
+        </w:trPr>
+        <w:tc>
+          <w:tcPr>
+            <w:tcW w:w="1169" w:type="pct"/>
+            <w:tcBorders>
+              <w:top w:val="nil"/>
+              <w:left w:val="single" w:sz="8" w:space="0" w:color="auto"/>
+              <w:bottom w:val="single" w:sz="4" w:space="0" w:color="auto"/>
+              <w:right w:val="single" w:sz="4" w:space="0" w:color="auto"/>
+            </w:tcBorders>
+            <w:shd w:val="clear" w:color="auto" w:fill="auto"/>
+            <w:vAlign w:val="center"/>
+            <w:hideMark/>
+          </w:tcPr>
+          <w:p>
+            <w:pPr>
+              <w:widowControl/>
+              <w:spacing w:line="240" w:lineRule="auto"/>
+              <w:jc w:val="left"/>
+              <w:rPr>
+                <w:b/>
+                <w:bCs/>
+                <w:sz w:val="20"/>
+                <w:lang w:val="es-PE" w:eastAsia="es-PE"/>
+              </w:rPr>
+            </w:pPr>
+            <w:r>
+              <w:rPr>
+                <w:b/>
+                <w:bCs/>
+                <w:sz w:val="20"/>
+                <w:lang w:val="es-PE" w:eastAsia="es-PE"/>
+              </w:rPr>
+              <w:t>Descripción</w:t>
+            </w:r>
+          </w:p>
+        </w:tc>
+        <w:tc>
+          <w:tcPr>
+            <w:tcW w:w="3831" w:type="pct"/>
+            <w:gridSpan w:val="2"/>
+            <w:tcBorders>
+              <w:top w:val="single" w:sz="4" w:space="0" w:color="auto"/>
+              <w:left w:val="nil"/>
+              <w:bottom w:val="single" w:sz="4" w:space="0" w:color="auto"/>
+              <w:right w:val="single" w:sz="8" w:space="0" w:color="000000"/>
+            </w:tcBorders>
+            <w:shd w:val="clear" w:color="auto" w:fill="auto"/>
+            <w:vAlign w:val="center"/>
+            <w:hideMark/>
+          </w:tcPr>
+          <w:p>
+            <w:pPr>
+              <w:pStyle w:val="Sinespaciado"/>
+              <w:jc w:val="left"/>
+              <w:rPr>
+                <w:sz w:val="20"/>
+                <w:lang w:val="es-PE" w:eastAsia="es-PE"/>
+              </w:rPr>
+            </w:pPr>
+            <w:r>
+              <w:rPr>
+                <w:sz w:val="20"/>
+                <w:lang w:val="es-PE" w:eastAsia="es-PE"/>
+              </w:rPr>
+              <w:t>Funcionalidad que le permite al usuario realizar una oferta por el producto.</w:t>
             </w:r>
           </w:p>
         </w:tc>
@@ -2542,83 +2884,7 @@
         </w:trPr>
         <w:tc>
           <w:tcPr>
-            <w:tcW w:w="2960" w:type="dxa"/>
-            <w:tcBorders>
-              <w:top w:val="nil"/>
-              <w:left w:val="single" w:sz="8" w:space="0" w:color="auto"/>
-              <w:bottom w:val="single" w:sz="4" w:space="0" w:color="auto"/>
-              <w:right w:val="single" w:sz="4" w:space="0" w:color="auto"/>
-            </w:tcBorders>
-            <w:shd w:val="clear" w:color="auto" w:fill="8DB3E2" w:themeFill="text2" w:themeFillTint="66"/>
-            <w:vAlign w:val="bottom"/>
-            <w:hideMark/>
-          </w:tcPr>
-          <w:p>
-            <w:pPr>
-              <w:widowControl/>
-              <w:spacing w:line="240" w:lineRule="auto"/>
-              <w:rPr>
-                <w:rFonts w:ascii="Arial" w:hAnsi="Arial" w:cs="Arial"/>
-                <w:b/>
-                <w:bCs/>
-                <w:lang w:val="es-PE" w:eastAsia="es-PE"/>
-              </w:rPr>
-            </w:pPr>
-            <w:r>
-              <w:rPr>
-                <w:rFonts w:ascii="Arial" w:hAnsi="Arial" w:cs="Arial"/>
-                <w:b/>
-                <w:bCs/>
-                <w:lang w:val="es-PE" w:eastAsia="es-PE"/>
-              </w:rPr>
-              <w:t>Código del Caso de Uso</w:t>
-            </w:r>
-          </w:p>
-        </w:tc>
-        <w:tc>
-          <w:tcPr>
-            <w:tcW w:w="7520" w:type="dxa"/>
-            <w:gridSpan w:val="2"/>
-            <w:tcBorders>
-              <w:top w:val="single" w:sz="4" w:space="0" w:color="auto"/>
-              <w:left w:val="nil"/>
-              <w:bottom w:val="single" w:sz="4" w:space="0" w:color="auto"/>
-              <w:right w:val="single" w:sz="8" w:space="0" w:color="000000"/>
-            </w:tcBorders>
-            <w:shd w:val="clear" w:color="auto" w:fill="8DB3E2" w:themeFill="text2" w:themeFillTint="66"/>
-            <w:vAlign w:val="bottom"/>
-            <w:hideMark/>
-          </w:tcPr>
-          <w:p>
-            <w:pPr>
-              <w:widowControl/>
-              <w:spacing w:line="240" w:lineRule="auto"/>
-              <w:rPr>
-                <w:rFonts w:ascii="Arial" w:hAnsi="Arial" w:cs="Arial"/>
-                <w:b/>
-                <w:bCs/>
-                <w:lang w:val="es-PE" w:eastAsia="es-PE"/>
-              </w:rPr>
-            </w:pPr>
-            <w:r>
-              <w:rPr>
-                <w:rFonts w:ascii="Arial" w:hAnsi="Arial" w:cs="Arial"/>
-                <w:b/>
-                <w:bCs/>
-                <w:lang w:val="es-PE" w:eastAsia="es-PE"/>
-              </w:rPr>
-              <w:t>APOST</w:t>
-            </w:r>
-          </w:p>
-        </w:tc>
-      </w:tr>
-      <w:tr>
-        <w:trPr>
-          <w:trHeight w:val="342"/>
-        </w:trPr>
-        <w:tc>
-          <w:tcPr>
-            <w:tcW w:w="2960" w:type="dxa"/>
+            <w:tcW w:w="1169" w:type="pct"/>
             <w:tcBorders>
               <w:top w:val="nil"/>
               <w:left w:val="single" w:sz="8" w:space="0" w:color="auto"/>
@@ -2626,34 +2892,35 @@
               <w:right w:val="single" w:sz="4" w:space="0" w:color="auto"/>
             </w:tcBorders>
             <w:shd w:val="clear" w:color="auto" w:fill="auto"/>
-            <w:vAlign w:val="bottom"/>
+            <w:vAlign w:val="center"/>
             <w:hideMark/>
           </w:tcPr>
           <w:p>
             <w:pPr>
               <w:widowControl/>
               <w:spacing w:line="240" w:lineRule="auto"/>
-              <w:rPr>
-                <w:rFonts w:ascii="Arial" w:hAnsi="Arial" w:cs="Arial"/>
+              <w:jc w:val="left"/>
+              <w:rPr>
                 <w:b/>
                 <w:bCs/>
+                <w:sz w:val="20"/>
                 <w:lang w:val="es-PE" w:eastAsia="es-PE"/>
               </w:rPr>
             </w:pPr>
             <w:r>
               <w:rPr>
-                <w:rFonts w:ascii="Arial" w:hAnsi="Arial" w:cs="Arial"/>
                 <w:b/>
                 <w:bCs/>
+                <w:sz w:val="20"/>
                 <w:lang w:val="es-PE" w:eastAsia="es-PE"/>
               </w:rPr>
-              <w:t>Actor(es)</w:t>
+              <w:t>Precondición</w:t>
             </w:r>
           </w:p>
         </w:tc>
         <w:tc>
           <w:tcPr>
-            <w:tcW w:w="7520" w:type="dxa"/>
+            <w:tcW w:w="3831" w:type="pct"/>
             <w:gridSpan w:val="2"/>
             <w:tcBorders>
               <w:top w:val="single" w:sz="4" w:space="0" w:color="auto"/>
@@ -2662,213 +2929,69 @@
               <w:right w:val="single" w:sz="8" w:space="0" w:color="000000"/>
             </w:tcBorders>
             <w:shd w:val="clear" w:color="auto" w:fill="auto"/>
-            <w:vAlign w:val="bottom"/>
+            <w:vAlign w:val="center"/>
             <w:hideMark/>
           </w:tcPr>
           <w:p>
             <w:pPr>
-              <w:widowControl/>
-              <w:spacing w:line="240" w:lineRule="auto"/>
-              <w:rPr>
-                <w:rFonts w:ascii="Arial" w:hAnsi="Arial" w:cs="Arial"/>
+              <w:pStyle w:val="Sinespaciado"/>
+              <w:jc w:val="left"/>
+              <w:rPr>
+                <w:sz w:val="20"/>
                 <w:lang w:val="es-PE" w:eastAsia="es-PE"/>
               </w:rPr>
             </w:pPr>
             <w:r>
               <w:rPr>
-                <w:rFonts w:ascii="Arial" w:hAnsi="Arial" w:cs="Arial"/>
+                <w:sz w:val="20"/>
                 <w:lang w:val="es-PE" w:eastAsia="es-PE"/>
               </w:rPr>
-              <w:t>Postor</w:t>
+              <w:t>Ser usuario del sistema, es decir haberse registrado.</w:t>
+            </w:r>
+          </w:p>
+          <w:p>
+            <w:pPr>
+              <w:pStyle w:val="Sinespaciado"/>
+              <w:jc w:val="left"/>
+              <w:rPr>
+                <w:sz w:val="20"/>
+                <w:lang w:val="es-PE" w:eastAsia="es-PE"/>
+              </w:rPr>
+            </w:pPr>
+            <w:r>
+              <w:rPr>
+                <w:sz w:val="20"/>
+                <w:lang w:val="es-PE" w:eastAsia="es-PE"/>
+              </w:rPr>
+              <w:t>Haberse autenticado.</w:t>
+            </w:r>
+          </w:p>
+          <w:p>
+            <w:pPr>
+              <w:pStyle w:val="Sinespaciado"/>
+              <w:jc w:val="left"/>
+              <w:rPr>
+                <w:sz w:val="20"/>
+                <w:lang w:val="es-PE" w:eastAsia="es-PE"/>
+              </w:rPr>
+            </w:pPr>
+            <w:r>
+              <w:rPr>
+                <w:sz w:val="20"/>
+                <w:lang w:val="es-PE" w:eastAsia="es-PE"/>
+              </w:rPr>
+              <w:t>Haber realizado la búsqueda de la subasta que le interesa y haber ingresado al detalle de esta.</w:t>
             </w:r>
           </w:p>
         </w:tc>
       </w:tr>
       <w:tr>
         <w:trPr>
-          <w:trHeight w:val="342"/>
+          <w:trHeight w:val="70"/>
         </w:trPr>
         <w:tc>
           <w:tcPr>
-            <w:tcW w:w="2960" w:type="dxa"/>
-            <w:tcBorders>
-              <w:top w:val="nil"/>
-              <w:left w:val="single" w:sz="8" w:space="0" w:color="auto"/>
-              <w:bottom w:val="single" w:sz="4" w:space="0" w:color="auto"/>
-              <w:right w:val="single" w:sz="4" w:space="0" w:color="auto"/>
-            </w:tcBorders>
-            <w:shd w:val="clear" w:color="auto" w:fill="auto"/>
-            <w:vAlign w:val="bottom"/>
-            <w:hideMark/>
-          </w:tcPr>
-          <w:p>
-            <w:pPr>
-              <w:widowControl/>
-              <w:spacing w:line="240" w:lineRule="auto"/>
-              <w:rPr>
-                <w:rFonts w:ascii="Arial" w:hAnsi="Arial" w:cs="Arial"/>
-                <w:b/>
-                <w:bCs/>
-                <w:lang w:val="es-PE" w:eastAsia="es-PE"/>
-              </w:rPr>
-            </w:pPr>
-            <w:r>
-              <w:rPr>
-                <w:rFonts w:ascii="Arial" w:hAnsi="Arial" w:cs="Arial"/>
-                <w:b/>
-                <w:bCs/>
-                <w:lang w:val="es-PE" w:eastAsia="es-PE"/>
-              </w:rPr>
-              <w:t>Descripción</w:t>
-            </w:r>
-          </w:p>
-        </w:tc>
-        <w:tc>
-          <w:tcPr>
-            <w:tcW w:w="7520" w:type="dxa"/>
-            <w:gridSpan w:val="2"/>
-            <w:tcBorders>
-              <w:top w:val="single" w:sz="4" w:space="0" w:color="auto"/>
-              <w:left w:val="nil"/>
-              <w:bottom w:val="single" w:sz="4" w:space="0" w:color="auto"/>
-              <w:right w:val="single" w:sz="8" w:space="0" w:color="000000"/>
-            </w:tcBorders>
-            <w:shd w:val="clear" w:color="auto" w:fill="auto"/>
-            <w:vAlign w:val="bottom"/>
-            <w:hideMark/>
-          </w:tcPr>
-          <w:p>
-            <w:pPr>
-              <w:widowControl/>
-              <w:spacing w:line="240" w:lineRule="auto"/>
-              <w:rPr>
-                <w:rFonts w:ascii="Arial" w:hAnsi="Arial" w:cs="Arial"/>
-                <w:lang w:val="es-PE" w:eastAsia="es-PE"/>
-              </w:rPr>
-            </w:pPr>
-            <w:r>
-              <w:rPr>
-                <w:rFonts w:ascii="Arial" w:hAnsi="Arial" w:cs="Arial"/>
-                <w:lang w:val="es-PE" w:eastAsia="es-PE"/>
-              </w:rPr>
-              <w:t>Funcionalidad que le permite al usuario realizar una oferta por el producto.</w:t>
-            </w:r>
-          </w:p>
-        </w:tc>
-      </w:tr>
-      <w:tr>
-        <w:trPr>
-          <w:trHeight w:val="342"/>
-        </w:trPr>
-        <w:tc>
-          <w:tcPr>
-            <w:tcW w:w="2960" w:type="dxa"/>
-            <w:tcBorders>
-              <w:top w:val="nil"/>
-              <w:left w:val="single" w:sz="8" w:space="0" w:color="auto"/>
-              <w:bottom w:val="single" w:sz="4" w:space="0" w:color="auto"/>
-              <w:right w:val="single" w:sz="4" w:space="0" w:color="auto"/>
-            </w:tcBorders>
-            <w:shd w:val="clear" w:color="auto" w:fill="auto"/>
-            <w:vAlign w:val="bottom"/>
-            <w:hideMark/>
-          </w:tcPr>
-          <w:p>
-            <w:pPr>
-              <w:widowControl/>
-              <w:spacing w:line="240" w:lineRule="auto"/>
-              <w:rPr>
-                <w:rFonts w:ascii="Arial" w:hAnsi="Arial" w:cs="Arial"/>
-                <w:b/>
-                <w:bCs/>
-                <w:lang w:val="es-PE" w:eastAsia="es-PE"/>
-              </w:rPr>
-            </w:pPr>
-            <w:r>
-              <w:rPr>
-                <w:rFonts w:ascii="Arial" w:hAnsi="Arial" w:cs="Arial"/>
-                <w:b/>
-                <w:bCs/>
-                <w:lang w:val="es-PE" w:eastAsia="es-PE"/>
-              </w:rPr>
-              <w:t>Precondición</w:t>
-            </w:r>
-          </w:p>
-        </w:tc>
-        <w:tc>
-          <w:tcPr>
-            <w:tcW w:w="7520" w:type="dxa"/>
-            <w:gridSpan w:val="2"/>
-            <w:tcBorders>
-              <w:top w:val="single" w:sz="4" w:space="0" w:color="auto"/>
-              <w:left w:val="nil"/>
-              <w:bottom w:val="single" w:sz="4" w:space="0" w:color="auto"/>
-              <w:right w:val="single" w:sz="8" w:space="0" w:color="000000"/>
-            </w:tcBorders>
-            <w:shd w:val="clear" w:color="auto" w:fill="auto"/>
-            <w:vAlign w:val="bottom"/>
-            <w:hideMark/>
-          </w:tcPr>
-          <w:p>
-            <w:pPr>
-              <w:widowControl/>
-              <w:spacing w:line="240" w:lineRule="auto"/>
-              <w:rPr>
-                <w:rFonts w:ascii="Arial" w:hAnsi="Arial" w:cs="Arial"/>
-                <w:lang w:val="es-PE" w:eastAsia="es-PE"/>
-              </w:rPr>
-            </w:pPr>
-            <w:r>
-              <w:rPr>
-                <w:rFonts w:ascii="Arial" w:hAnsi="Arial" w:cs="Arial"/>
-                <w:lang w:val="es-PE" w:eastAsia="es-PE"/>
-              </w:rPr>
-              <w:t>Ser usuario del sistema, es decir haberse registrado.</w:t>
-            </w:r>
-          </w:p>
-          <w:p>
-            <w:pPr>
-              <w:widowControl/>
-              <w:spacing w:line="240" w:lineRule="auto"/>
-              <w:rPr>
-                <w:rFonts w:ascii="Arial" w:hAnsi="Arial" w:cs="Arial"/>
-                <w:lang w:val="es-PE" w:eastAsia="es-PE"/>
-              </w:rPr>
-            </w:pPr>
-            <w:r>
-              <w:rPr>
-                <w:rFonts w:ascii="Arial" w:hAnsi="Arial" w:cs="Arial"/>
-                <w:lang w:val="es-PE" w:eastAsia="es-PE"/>
-              </w:rPr>
-              <w:t>Haberse autenticado.</w:t>
-            </w:r>
-          </w:p>
-          <w:p>
-            <w:pPr>
-              <w:widowControl/>
-              <w:spacing w:line="240" w:lineRule="auto"/>
-              <w:rPr>
-                <w:rFonts w:ascii="Arial" w:hAnsi="Arial" w:cs="Arial"/>
-                <w:lang w:val="es-PE" w:eastAsia="es-PE"/>
-              </w:rPr>
-            </w:pPr>
-            <w:r>
-              <w:rPr>
-                <w:rFonts w:ascii="Arial" w:hAnsi="Arial" w:cs="Arial"/>
-                <w:lang w:val="es-PE" w:eastAsia="es-PE"/>
-              </w:rPr>
-              <w:t>Haber realizado la búsqueda de la subasta que le interesa y haber ingresado al detalle de esta.</w:t>
-            </w:r>
-          </w:p>
-        </w:tc>
-      </w:tr>
-      <w:tr>
-        <w:trPr>
-          <w:trHeight w:val="315"/>
-        </w:trPr>
-        <w:tc>
-          <w:tcPr>
-            <w:tcW w:w="2960" w:type="dxa"/>
+            <w:tcW w:w="1169" w:type="pct"/>
             <w:vMerge w:val="restart"/>
             <w:tcBorders>
               <w:top w:val="nil"/>
@@ -2884,19 +3007,19 @@
             <w:pPr>
               <w:widowControl/>
               <w:spacing w:line="240" w:lineRule="auto"/>
-              <w:jc w:val="center"/>
-              <w:rPr>
-                <w:rFonts w:ascii="Arial" w:hAnsi="Arial" w:cs="Arial"/>
+              <w:jc w:val="left"/>
+              <w:rPr>
                 <w:b/>
                 <w:bCs/>
+                <w:sz w:val="20"/>
                 <w:lang w:val="es-PE" w:eastAsia="es-PE"/>
               </w:rPr>
             </w:pPr>
             <w:r>
               <w:rPr>
-                <w:rFonts w:ascii="Arial" w:hAnsi="Arial" w:cs="Arial"/>
                 <w:b/>
                 <w:bCs/>
+                <w:sz w:val="20"/>
                 <w:lang w:val="es-PE" w:eastAsia="es-PE"/>
               </w:rPr>
               <w:t>Flujo Principal</w:t>
@@ -2905,7 +3028,7 @@
         </w:tc>
         <w:tc>
           <w:tcPr>
-            <w:tcW w:w="3760" w:type="dxa"/>
+            <w:tcW w:w="1806" w:type="pct"/>
             <w:tcBorders>
               <w:top w:val="nil"/>
               <w:left w:val="nil"/>
@@ -2913,7 +3036,7 @@
               <w:right w:val="single" w:sz="4" w:space="0" w:color="auto"/>
             </w:tcBorders>
             <w:shd w:val="clear" w:color="auto" w:fill="auto"/>
-            <w:vAlign w:val="bottom"/>
+            <w:vAlign w:val="center"/>
             <w:hideMark/>
           </w:tcPr>
           <w:p>
@@ -2922,17 +3045,17 @@
               <w:spacing w:line="240" w:lineRule="auto"/>
               <w:jc w:val="center"/>
               <w:rPr>
-                <w:rFonts w:ascii="Arial" w:hAnsi="Arial" w:cs="Arial"/>
                 <w:b/>
                 <w:bCs/>
+                <w:sz w:val="20"/>
                 <w:lang w:val="es-PE" w:eastAsia="es-PE"/>
               </w:rPr>
             </w:pPr>
             <w:r>
               <w:rPr>
-                <w:rFonts w:ascii="Arial" w:hAnsi="Arial" w:cs="Arial"/>
                 <w:b/>
                 <w:bCs/>
+                <w:sz w:val="20"/>
                 <w:lang w:val="es-PE" w:eastAsia="es-PE"/>
               </w:rPr>
               <w:t>Acción actor</w:t>
@@ -2941,7 +3064,7 @@
         </w:tc>
         <w:tc>
           <w:tcPr>
-            <w:tcW w:w="3760" w:type="dxa"/>
+            <w:tcW w:w="2025" w:type="pct"/>
             <w:tcBorders>
               <w:top w:val="nil"/>
               <w:left w:val="nil"/>
@@ -2949,7 +3072,7 @@
               <w:right w:val="single" w:sz="8" w:space="0" w:color="auto"/>
             </w:tcBorders>
             <w:shd w:val="clear" w:color="auto" w:fill="auto"/>
-            <w:vAlign w:val="bottom"/>
+            <w:vAlign w:val="center"/>
             <w:hideMark/>
           </w:tcPr>
           <w:p>
@@ -2958,17 +3081,17 @@
               <w:spacing w:line="240" w:lineRule="auto"/>
               <w:jc w:val="center"/>
               <w:rPr>
-                <w:rFonts w:ascii="Arial" w:hAnsi="Arial" w:cs="Arial"/>
                 <w:b/>
                 <w:bCs/>
+                <w:sz w:val="20"/>
                 <w:lang w:val="es-PE" w:eastAsia="es-PE"/>
               </w:rPr>
             </w:pPr>
             <w:r>
               <w:rPr>
-                <w:rFonts w:ascii="Arial" w:hAnsi="Arial" w:cs="Arial"/>
                 <w:b/>
                 <w:bCs/>
+                <w:sz w:val="20"/>
                 <w:lang w:val="es-PE" w:eastAsia="es-PE"/>
               </w:rPr>
               <w:t>Acción sistema</w:t>
@@ -2978,11 +3101,11 @@
       </w:tr>
       <w:tr>
         <w:trPr>
-          <w:trHeight w:val="799"/>
+          <w:trHeight w:val="353"/>
         </w:trPr>
         <w:tc>
           <w:tcPr>
-            <w:tcW w:w="2960" w:type="dxa"/>
+            <w:tcW w:w="1169" w:type="pct"/>
             <w:vMerge/>
             <w:tcBorders>
               <w:top w:val="nil"/>
@@ -2997,10 +3120,11 @@
             <w:pPr>
               <w:widowControl/>
               <w:spacing w:line="240" w:lineRule="auto"/>
-              <w:rPr>
-                <w:rFonts w:ascii="Arial" w:hAnsi="Arial" w:cs="Arial"/>
+              <w:jc w:val="left"/>
+              <w:rPr>
                 <w:b/>
                 <w:bCs/>
+                <w:sz w:val="20"/>
                 <w:lang w:val="es-PE" w:eastAsia="es-PE"/>
               </w:rPr>
             </w:pPr>
@@ -3008,7 +3132,7 @@
         </w:tc>
         <w:tc>
           <w:tcPr>
-            <w:tcW w:w="3760" w:type="dxa"/>
+            <w:tcW w:w="1806" w:type="pct"/>
             <w:tcBorders>
               <w:top w:val="nil"/>
               <w:left w:val="nil"/>
@@ -3016,20 +3140,22 @@
               <w:right w:val="single" w:sz="4" w:space="0" w:color="auto"/>
             </w:tcBorders>
             <w:shd w:val="clear" w:color="auto" w:fill="auto"/>
+            <w:vAlign w:val="center"/>
             <w:hideMark/>
           </w:tcPr>
           <w:p>
             <w:pPr>
               <w:widowControl/>
               <w:spacing w:line="240" w:lineRule="auto"/>
-              <w:rPr>
-                <w:rFonts w:ascii="Arial" w:hAnsi="Arial" w:cs="Arial"/>
+              <w:jc w:val="left"/>
+              <w:rPr>
+                <w:sz w:val="20"/>
                 <w:lang w:val="es-PE" w:eastAsia="es-PE"/>
               </w:rPr>
             </w:pPr>
             <w:r>
               <w:rPr>
-                <w:rFonts w:ascii="Arial" w:hAnsi="Arial" w:cs="Arial"/>
+                <w:sz w:val="20"/>
                 <w:lang w:val="es-PE" w:eastAsia="es-PE"/>
               </w:rPr>
               <w:t>1) El usuario se encuentra en pantalla de detalle de la subasta y decide realizar una oferta.</w:t>
@@ -3038,7 +3164,7 @@
         </w:tc>
         <w:tc>
           <w:tcPr>
-            <w:tcW w:w="3760" w:type="dxa"/>
+            <w:tcW w:w="2025" w:type="pct"/>
             <w:tcBorders>
               <w:top w:val="nil"/>
               <w:left w:val="nil"/>
@@ -3046,20 +3172,22 @@
               <w:right w:val="single" w:sz="8" w:space="0" w:color="auto"/>
             </w:tcBorders>
             <w:shd w:val="clear" w:color="auto" w:fill="auto"/>
+            <w:vAlign w:val="center"/>
             <w:hideMark/>
           </w:tcPr>
           <w:p>
             <w:pPr>
               <w:widowControl/>
               <w:spacing w:line="240" w:lineRule="auto"/>
-              <w:rPr>
-                <w:rFonts w:ascii="Arial" w:hAnsi="Arial" w:cs="Arial"/>
+              <w:jc w:val="left"/>
+              <w:rPr>
+                <w:sz w:val="20"/>
                 <w:lang w:val="es-PE" w:eastAsia="es-PE"/>
               </w:rPr>
             </w:pPr>
             <w:r>
               <w:rPr>
-                <w:rFonts w:ascii="Arial" w:hAnsi="Arial" w:cs="Arial"/>
+                <w:sz w:val="20"/>
                 <w:lang w:val="es-PE" w:eastAsia="es-PE"/>
               </w:rPr>
               <w:t>2) EL sistema presenta un pop-up en la que pide que ingrese el monto de la oferta.</w:t>
@@ -3073,7 +3201,7 @@
         </w:trPr>
         <w:tc>
           <w:tcPr>
-            <w:tcW w:w="2960" w:type="dxa"/>
+            <w:tcW w:w="1169" w:type="pct"/>
             <w:vMerge/>
             <w:tcBorders>
               <w:top w:val="nil"/>
@@ -3088,10 +3216,11 @@
             <w:pPr>
               <w:widowControl/>
               <w:spacing w:line="240" w:lineRule="auto"/>
-              <w:rPr>
-                <w:rFonts w:ascii="Arial" w:hAnsi="Arial" w:cs="Arial"/>
+              <w:jc w:val="left"/>
+              <w:rPr>
                 <w:b/>
                 <w:bCs/>
+                <w:sz w:val="20"/>
                 <w:lang w:val="es-PE" w:eastAsia="es-PE"/>
               </w:rPr>
             </w:pPr>
@@ -3099,7 +3228,7 @@
         </w:tc>
         <w:tc>
           <w:tcPr>
-            <w:tcW w:w="3760" w:type="dxa"/>
+            <w:tcW w:w="1806" w:type="pct"/>
             <w:tcBorders>
               <w:top w:val="single" w:sz="4" w:space="0" w:color="auto"/>
               <w:left w:val="nil"/>
@@ -3107,20 +3236,22 @@
               <w:right w:val="single" w:sz="4" w:space="0" w:color="auto"/>
             </w:tcBorders>
             <w:shd w:val="clear" w:color="auto" w:fill="auto"/>
+            <w:vAlign w:val="center"/>
             <w:hideMark/>
           </w:tcPr>
           <w:p>
             <w:pPr>
               <w:widowControl/>
               <w:spacing w:line="240" w:lineRule="auto"/>
-              <w:rPr>
-                <w:rFonts w:ascii="Arial" w:hAnsi="Arial" w:cs="Arial"/>
+              <w:jc w:val="left"/>
+              <w:rPr>
+                <w:sz w:val="20"/>
                 <w:lang w:val="es-PE" w:eastAsia="es-PE"/>
               </w:rPr>
             </w:pPr>
             <w:r>
               <w:rPr>
-                <w:rFonts w:ascii="Arial" w:hAnsi="Arial" w:cs="Arial"/>
+                <w:sz w:val="20"/>
                 <w:lang w:val="es-PE" w:eastAsia="es-PE"/>
               </w:rPr>
               <w:t>3) Ingresa el monto de la oferta.</w:t>
@@ -3129,7 +3260,7 @@
         </w:tc>
         <w:tc>
           <w:tcPr>
-            <w:tcW w:w="3760" w:type="dxa"/>
+            <w:tcW w:w="2025" w:type="pct"/>
             <w:tcBorders>
               <w:top w:val="nil"/>
               <w:left w:val="nil"/>
@@ -3137,20 +3268,22 @@
               <w:right w:val="single" w:sz="8" w:space="0" w:color="auto"/>
             </w:tcBorders>
             <w:shd w:val="clear" w:color="auto" w:fill="auto"/>
+            <w:vAlign w:val="center"/>
             <w:hideMark/>
           </w:tcPr>
           <w:p>
             <w:pPr>
               <w:widowControl/>
               <w:spacing w:line="240" w:lineRule="auto"/>
-              <w:rPr>
-                <w:rFonts w:ascii="Arial" w:hAnsi="Arial" w:cs="Arial"/>
+              <w:jc w:val="left"/>
+              <w:rPr>
+                <w:sz w:val="20"/>
                 <w:lang w:val="es-PE" w:eastAsia="es-PE"/>
               </w:rPr>
             </w:pPr>
             <w:r>
               <w:rPr>
-                <w:rFonts w:ascii="Arial" w:hAnsi="Arial" w:cs="Arial"/>
+                <w:sz w:val="20"/>
                 <w:lang w:val="es-PE" w:eastAsia="es-PE"/>
               </w:rPr>
               <w:t xml:space="preserve">4) El sistema </w:t>
@@ -3158,7 +3291,7 @@
             <w:proofErr w:type="gramStart"/>
             <w:r>
               <w:rPr>
-                <w:rFonts w:ascii="Arial" w:hAnsi="Arial" w:cs="Arial"/>
+                <w:sz w:val="20"/>
                 <w:lang w:val="es-PE" w:eastAsia="es-PE"/>
               </w:rPr>
               <w:t>valida</w:t>
@@ -3166,7 +3299,7 @@
             <w:proofErr w:type="gramEnd"/>
             <w:r>
               <w:rPr>
-                <w:rFonts w:ascii="Arial" w:hAnsi="Arial" w:cs="Arial"/>
+                <w:sz w:val="20"/>
                 <w:lang w:val="es-PE" w:eastAsia="es-PE"/>
               </w:rPr>
               <w:t xml:space="preserve"> si el usuario cuenta con saldo suficiente para realizar la oferta.</w:t>
@@ -3176,14 +3309,15 @@
             <w:pPr>
               <w:widowControl/>
               <w:spacing w:line="240" w:lineRule="auto"/>
-              <w:rPr>
-                <w:rFonts w:ascii="Arial" w:hAnsi="Arial" w:cs="Arial"/>
+              <w:jc w:val="left"/>
+              <w:rPr>
+                <w:sz w:val="20"/>
                 <w:lang w:val="es-PE" w:eastAsia="es-PE"/>
               </w:rPr>
             </w:pPr>
             <w:r>
               <w:rPr>
-                <w:rFonts w:ascii="Arial" w:hAnsi="Arial" w:cs="Arial"/>
+                <w:sz w:val="20"/>
                 <w:lang w:val="es-PE" w:eastAsia="es-PE"/>
               </w:rPr>
               <w:t>El sistema resta el monto de la oferta del saldo del usuario.</w:t>
@@ -3193,11 +3327,11 @@
       </w:tr>
       <w:tr>
         <w:trPr>
-          <w:trHeight w:val="1322"/>
+          <w:trHeight w:val="586"/>
         </w:trPr>
         <w:tc>
           <w:tcPr>
-            <w:tcW w:w="2960" w:type="dxa"/>
+            <w:tcW w:w="1169" w:type="pct"/>
             <w:tcBorders>
               <w:top w:val="single" w:sz="4" w:space="0" w:color="auto"/>
               <w:left w:val="single" w:sz="4" w:space="0" w:color="auto"/>
@@ -3212,19 +3346,19 @@
             <w:pPr>
               <w:widowControl/>
               <w:spacing w:line="240" w:lineRule="auto"/>
-              <w:jc w:val="center"/>
-              <w:rPr>
-                <w:rFonts w:ascii="Arial" w:hAnsi="Arial" w:cs="Arial"/>
+              <w:jc w:val="left"/>
+              <w:rPr>
                 <w:b/>
                 <w:bCs/>
+                <w:sz w:val="20"/>
                 <w:lang w:val="es-PE" w:eastAsia="es-PE"/>
               </w:rPr>
             </w:pPr>
             <w:r>
               <w:rPr>
-                <w:rFonts w:ascii="Arial" w:hAnsi="Arial" w:cs="Arial"/>
                 <w:b/>
                 <w:bCs/>
+                <w:sz w:val="20"/>
                 <w:lang w:val="es-PE" w:eastAsia="es-PE"/>
               </w:rPr>
               <w:t>Flujo Alternativo 1</w:t>
@@ -3233,7 +3367,7 @@
         </w:tc>
         <w:tc>
           <w:tcPr>
-            <w:tcW w:w="3760" w:type="dxa"/>
+            <w:tcW w:w="1806" w:type="pct"/>
             <w:tcBorders>
               <w:top w:val="single" w:sz="4" w:space="0" w:color="auto"/>
               <w:left w:val="nil"/>
@@ -3241,19 +3375,21 @@
               <w:right w:val="single" w:sz="4" w:space="0" w:color="auto"/>
             </w:tcBorders>
             <w:shd w:val="clear" w:color="auto" w:fill="auto"/>
+            <w:vAlign w:val="center"/>
             <w:hideMark/>
           </w:tcPr>
           <w:p>
             <w:pPr>
               <w:spacing w:line="240" w:lineRule="auto"/>
-              <w:rPr>
-                <w:rFonts w:ascii="Arial" w:hAnsi="Arial" w:cs="Arial"/>
+              <w:jc w:val="left"/>
+              <w:rPr>
+                <w:sz w:val="20"/>
                 <w:lang w:val="es-PE" w:eastAsia="es-PE"/>
               </w:rPr>
             </w:pPr>
             <w:r>
               <w:rPr>
-                <w:rFonts w:ascii="Arial" w:hAnsi="Arial" w:cs="Arial"/>
+                <w:sz w:val="20"/>
                 <w:lang w:val="es-PE" w:eastAsia="es-PE"/>
               </w:rPr>
               <w:t>3.1) el usuario no rellena uno o más campos requeridos y realiza la confirmación de la creación de la subasta.</w:t>
@@ -3262,27 +3398,29 @@
         </w:tc>
         <w:tc>
           <w:tcPr>
-            <w:tcW w:w="3760" w:type="dxa"/>
+            <w:tcW w:w="2025" w:type="pct"/>
             <w:tcBorders>
               <w:top w:val="single" w:sz="4" w:space="0" w:color="auto"/>
               <w:left w:val="nil"/>
               <w:right w:val="single" w:sz="4" w:space="0" w:color="auto"/>
             </w:tcBorders>
             <w:shd w:val="clear" w:color="auto" w:fill="auto"/>
+            <w:vAlign w:val="center"/>
             <w:hideMark/>
           </w:tcPr>
           <w:p>
             <w:pPr>
               <w:widowControl/>
               <w:spacing w:line="240" w:lineRule="auto"/>
-              <w:rPr>
-                <w:rFonts w:ascii="Arial" w:hAnsi="Arial" w:cs="Arial"/>
+              <w:jc w:val="left"/>
+              <w:rPr>
+                <w:sz w:val="20"/>
                 <w:lang w:val="es-PE" w:eastAsia="es-PE"/>
               </w:rPr>
             </w:pPr>
             <w:r>
               <w:rPr>
-                <w:rFonts w:ascii="Arial" w:hAnsi="Arial" w:cs="Arial"/>
+                <w:sz w:val="20"/>
                 <w:lang w:val="es-PE" w:eastAsia="es-PE"/>
               </w:rPr>
               <w:t>3.2) El sistema volverá mostrar la pantalla de creación de subasta indicando los campos faltantes a rellenar y también mostrando un mensaje de error al crear la subasta.</w:t>
@@ -3296,7 +3434,7 @@
         </w:trPr>
         <w:tc>
           <w:tcPr>
-            <w:tcW w:w="2960" w:type="dxa"/>
+            <w:tcW w:w="1169" w:type="pct"/>
             <w:tcBorders>
               <w:top w:val="single" w:sz="4" w:space="0" w:color="auto"/>
               <w:left w:val="single" w:sz="4" w:space="0" w:color="auto"/>
@@ -3304,36 +3442,35 @@
               <w:right w:val="single" w:sz="4" w:space="0" w:color="auto"/>
             </w:tcBorders>
             <w:shd w:val="clear" w:color="auto" w:fill="auto"/>
-            <w:vAlign w:val="bottom"/>
+            <w:vAlign w:val="center"/>
             <w:hideMark/>
           </w:tcPr>
           <w:p>
             <w:pPr>
               <w:widowControl/>
               <w:spacing w:line="240" w:lineRule="auto"/>
-              <w:rPr>
-                <w:rFonts w:ascii="Arial" w:hAnsi="Arial" w:cs="Arial"/>
+              <w:jc w:val="left"/>
+              <w:rPr>
                 <w:b/>
                 <w:bCs/>
+                <w:sz w:val="20"/>
                 <w:lang w:val="es-PE" w:eastAsia="es-PE"/>
               </w:rPr>
             </w:pPr>
-            <w:proofErr w:type="spellStart"/>
-            <w:r>
-              <w:rPr>
-                <w:rFonts w:ascii="Arial" w:hAnsi="Arial" w:cs="Arial"/>
+            <w:r>
+              <w:rPr>
                 <w:b/>
                 <w:bCs/>
+                <w:sz w:val="20"/>
                 <w:lang w:val="es-PE" w:eastAsia="es-PE"/>
               </w:rPr>
               <w:t>Postcondición</w:t>
             </w:r>
-            <w:proofErr w:type="spellEnd"/>
           </w:p>
         </w:tc>
         <w:tc>
           <w:tcPr>
-            <w:tcW w:w="7520" w:type="dxa"/>
+            <w:tcW w:w="3831" w:type="pct"/>
             <w:gridSpan w:val="2"/>
             <w:tcBorders>
               <w:top w:val="single" w:sz="4" w:space="0" w:color="auto"/>
@@ -3342,35 +3479,36 @@
               <w:right w:val="single" w:sz="8" w:space="0" w:color="000000"/>
             </w:tcBorders>
             <w:shd w:val="clear" w:color="auto" w:fill="auto"/>
-            <w:vAlign w:val="bottom"/>
+            <w:vAlign w:val="center"/>
             <w:hideMark/>
           </w:tcPr>
           <w:p>
             <w:pPr>
               <w:widowControl/>
               <w:spacing w:line="240" w:lineRule="auto"/>
-              <w:rPr>
-                <w:rFonts w:ascii="Arial" w:hAnsi="Arial" w:cs="Arial"/>
+              <w:jc w:val="left"/>
+              <w:rPr>
+                <w:sz w:val="20"/>
                 <w:lang w:val="es-PE" w:eastAsia="es-PE"/>
               </w:rPr>
             </w:pPr>
             <w:r>
               <w:rPr>
-                <w:rFonts w:ascii="Arial" w:hAnsi="Arial" w:cs="Arial"/>
+                <w:sz w:val="20"/>
                 <w:lang w:val="es-PE" w:eastAsia="es-PE"/>
               </w:rPr>
-              <w:t> Subasta creada y pública para cualquier usuario he internauta.</w:t>
+              <w:t>Subasta creada y pública para cualquier usuario he internauta.</w:t>
             </w:r>
           </w:p>
         </w:tc>
       </w:tr>
       <w:tr>
         <w:trPr>
-          <w:trHeight w:val="799"/>
+          <w:trHeight w:val="107"/>
         </w:trPr>
         <w:tc>
           <w:tcPr>
-            <w:tcW w:w="2960" w:type="dxa"/>
+            <w:tcW w:w="1169" w:type="pct"/>
             <w:tcBorders>
               <w:top w:val="nil"/>
               <w:left w:val="single" w:sz="8" w:space="0" w:color="auto"/>
@@ -3385,19 +3523,19 @@
             <w:pPr>
               <w:widowControl/>
               <w:spacing w:line="240" w:lineRule="auto"/>
-              <w:jc w:val="center"/>
-              <w:rPr>
-                <w:rFonts w:ascii="Arial" w:hAnsi="Arial" w:cs="Arial"/>
+              <w:jc w:val="left"/>
+              <w:rPr>
                 <w:b/>
                 <w:bCs/>
+                <w:sz w:val="20"/>
                 <w:lang w:val="es-PE" w:eastAsia="es-PE"/>
               </w:rPr>
             </w:pPr>
             <w:r>
               <w:rPr>
-                <w:rFonts w:ascii="Arial" w:hAnsi="Arial" w:cs="Arial"/>
                 <w:b/>
                 <w:bCs/>
+                <w:sz w:val="20"/>
                 <w:lang w:val="es-PE" w:eastAsia="es-PE"/>
               </w:rPr>
               <w:t>Flujo Excepcional</w:t>
@@ -3406,7 +3544,7 @@
         </w:tc>
         <w:tc>
           <w:tcPr>
-            <w:tcW w:w="3760" w:type="dxa"/>
+            <w:tcW w:w="1806" w:type="pct"/>
             <w:tcBorders>
               <w:top w:val="nil"/>
               <w:left w:val="nil"/>
@@ -3414,14 +3552,16 @@
               <w:right w:val="single" w:sz="4" w:space="0" w:color="auto"/>
             </w:tcBorders>
             <w:shd w:val="clear" w:color="auto" w:fill="auto"/>
+            <w:vAlign w:val="center"/>
             <w:hideMark/>
           </w:tcPr>
           <w:p>
             <w:pPr>
               <w:widowControl/>
               <w:spacing w:line="240" w:lineRule="auto"/>
-              <w:rPr>
-                <w:rFonts w:ascii="Arial" w:hAnsi="Arial" w:cs="Arial"/>
+              <w:jc w:val="left"/>
+              <w:rPr>
+                <w:sz w:val="20"/>
                 <w:lang w:val="es-PE" w:eastAsia="es-PE"/>
               </w:rPr>
             </w:pPr>
@@ -3429,7 +3569,7 @@
         </w:tc>
         <w:tc>
           <w:tcPr>
-            <w:tcW w:w="3760" w:type="dxa"/>
+            <w:tcW w:w="2025" w:type="pct"/>
             <w:tcBorders>
               <w:top w:val="nil"/>
               <w:left w:val="nil"/>
@@ -3437,14 +3577,16 @@
               <w:right w:val="single" w:sz="8" w:space="0" w:color="auto"/>
             </w:tcBorders>
             <w:shd w:val="clear" w:color="auto" w:fill="auto"/>
+            <w:vAlign w:val="center"/>
             <w:hideMark/>
           </w:tcPr>
           <w:p>
             <w:pPr>
               <w:widowControl/>
               <w:spacing w:line="240" w:lineRule="auto"/>
-              <w:rPr>
-                <w:rFonts w:ascii="Arial" w:hAnsi="Arial" w:cs="Arial"/>
+              <w:jc w:val="left"/>
+              <w:rPr>
+                <w:sz w:val="20"/>
                 <w:lang w:val="es-PE" w:eastAsia="es-PE"/>
               </w:rPr>
             </w:pPr>
@@ -3453,11 +3595,11 @@
       </w:tr>
       <w:tr>
         <w:trPr>
-          <w:trHeight w:val="342"/>
+          <w:trHeight w:val="70"/>
         </w:trPr>
         <w:tc>
           <w:tcPr>
-            <w:tcW w:w="2960" w:type="dxa"/>
+            <w:tcW w:w="1169" w:type="pct"/>
             <w:tcBorders>
               <w:top w:val="nil"/>
               <w:left w:val="single" w:sz="8" w:space="0" w:color="auto"/>
@@ -3465,25 +3607,26 @@
               <w:right w:val="single" w:sz="4" w:space="0" w:color="auto"/>
             </w:tcBorders>
             <w:shd w:val="clear" w:color="auto" w:fill="auto"/>
-            <w:vAlign w:val="bottom"/>
+            <w:vAlign w:val="center"/>
             <w:hideMark/>
           </w:tcPr>
           <w:p>
             <w:pPr>
               <w:widowControl/>
               <w:spacing w:line="240" w:lineRule="auto"/>
-              <w:rPr>
-                <w:rFonts w:ascii="Arial" w:hAnsi="Arial" w:cs="Arial"/>
+              <w:jc w:val="left"/>
+              <w:rPr>
                 <w:b/>
                 <w:bCs/>
+                <w:sz w:val="20"/>
                 <w:lang w:val="es-PE" w:eastAsia="es-PE"/>
               </w:rPr>
             </w:pPr>
             <w:r>
               <w:rPr>
-                <w:rFonts w:ascii="Arial" w:hAnsi="Arial" w:cs="Arial"/>
                 <w:b/>
                 <w:bCs/>
+                <w:sz w:val="20"/>
                 <w:lang w:val="es-PE" w:eastAsia="es-PE"/>
               </w:rPr>
               <w:t>Frecuencia</w:t>
@@ -3492,7 +3635,7 @@
         </w:tc>
         <w:tc>
           <w:tcPr>
-            <w:tcW w:w="7520" w:type="dxa"/>
+            <w:tcW w:w="3831" w:type="pct"/>
             <w:gridSpan w:val="2"/>
             <w:tcBorders>
               <w:top w:val="single" w:sz="4" w:space="0" w:color="auto"/>
@@ -3501,34 +3644,36 @@
               <w:right w:val="single" w:sz="8" w:space="0" w:color="000000"/>
             </w:tcBorders>
             <w:shd w:val="clear" w:color="auto" w:fill="auto"/>
+            <w:vAlign w:val="center"/>
             <w:hideMark/>
           </w:tcPr>
           <w:p>
             <w:pPr>
               <w:widowControl/>
               <w:spacing w:line="240" w:lineRule="auto"/>
-              <w:rPr>
-                <w:rFonts w:ascii="Arial" w:hAnsi="Arial" w:cs="Arial"/>
+              <w:jc w:val="left"/>
+              <w:rPr>
+                <w:sz w:val="20"/>
                 <w:lang w:val="es-PE" w:eastAsia="es-PE"/>
               </w:rPr>
             </w:pPr>
             <w:r>
               <w:rPr>
-                <w:rFonts w:ascii="Arial" w:hAnsi="Arial" w:cs="Arial"/>
+                <w:sz w:val="20"/>
                 <w:lang w:val="es-PE" w:eastAsia="es-PE"/>
               </w:rPr>
-              <w:t> Muy frecuente</w:t>
+              <w:t>Muy frecuente</w:t>
             </w:r>
           </w:p>
         </w:tc>
       </w:tr>
       <w:tr>
         <w:trPr>
-          <w:trHeight w:val="342"/>
+          <w:trHeight w:val="101"/>
         </w:trPr>
         <w:tc>
           <w:tcPr>
-            <w:tcW w:w="2960" w:type="dxa"/>
+            <w:tcW w:w="1169" w:type="pct"/>
             <w:tcBorders>
               <w:top w:val="nil"/>
               <w:left w:val="single" w:sz="8" w:space="0" w:color="auto"/>
@@ -3536,25 +3681,26 @@
               <w:right w:val="single" w:sz="4" w:space="0" w:color="auto"/>
             </w:tcBorders>
             <w:shd w:val="clear" w:color="auto" w:fill="auto"/>
-            <w:vAlign w:val="bottom"/>
+            <w:vAlign w:val="center"/>
             <w:hideMark/>
           </w:tcPr>
           <w:p>
             <w:pPr>
               <w:widowControl/>
               <w:spacing w:line="240" w:lineRule="auto"/>
-              <w:rPr>
-                <w:rFonts w:ascii="Arial" w:hAnsi="Arial" w:cs="Arial"/>
+              <w:jc w:val="left"/>
+              <w:rPr>
                 <w:b/>
                 <w:bCs/>
+                <w:sz w:val="20"/>
                 <w:lang w:val="es-PE" w:eastAsia="es-PE"/>
               </w:rPr>
             </w:pPr>
             <w:r>
               <w:rPr>
-                <w:rFonts w:ascii="Arial" w:hAnsi="Arial" w:cs="Arial"/>
                 <w:b/>
                 <w:bCs/>
+                <w:sz w:val="20"/>
                 <w:lang w:val="es-PE" w:eastAsia="es-PE"/>
               </w:rPr>
               <w:t>Importancia</w:t>
@@ -3563,7 +3709,7 @@
         </w:tc>
         <w:tc>
           <w:tcPr>
-            <w:tcW w:w="7520" w:type="dxa"/>
+            <w:tcW w:w="3831" w:type="pct"/>
             <w:gridSpan w:val="2"/>
             <w:tcBorders>
               <w:top w:val="single" w:sz="4" w:space="0" w:color="auto"/>
@@ -3572,34 +3718,36 @@
               <w:right w:val="single" w:sz="8" w:space="0" w:color="000000"/>
             </w:tcBorders>
             <w:shd w:val="clear" w:color="auto" w:fill="auto"/>
+            <w:vAlign w:val="center"/>
             <w:hideMark/>
           </w:tcPr>
           <w:p>
             <w:pPr>
               <w:widowControl/>
               <w:spacing w:line="240" w:lineRule="auto"/>
-              <w:rPr>
-                <w:rFonts w:ascii="Arial" w:hAnsi="Arial" w:cs="Arial"/>
+              <w:jc w:val="left"/>
+              <w:rPr>
+                <w:sz w:val="20"/>
                 <w:lang w:val="es-PE" w:eastAsia="es-PE"/>
               </w:rPr>
             </w:pPr>
             <w:r>
               <w:rPr>
-                <w:rFonts w:ascii="Arial" w:hAnsi="Arial" w:cs="Arial"/>
+                <w:sz w:val="20"/>
                 <w:lang w:val="es-PE" w:eastAsia="es-PE"/>
               </w:rPr>
-              <w:t> Muy alta</w:t>
+              <w:t>Muy alta</w:t>
             </w:r>
           </w:p>
         </w:tc>
       </w:tr>
       <w:tr>
         <w:trPr>
-          <w:trHeight w:val="342"/>
+          <w:trHeight w:val="70"/>
         </w:trPr>
         <w:tc>
           <w:tcPr>
-            <w:tcW w:w="2960" w:type="dxa"/>
+            <w:tcW w:w="1169" w:type="pct"/>
             <w:tcBorders>
               <w:top w:val="nil"/>
               <w:left w:val="single" w:sz="8" w:space="0" w:color="auto"/>
@@ -3607,25 +3755,26 @@
               <w:right w:val="single" w:sz="4" w:space="0" w:color="auto"/>
             </w:tcBorders>
             <w:shd w:val="clear" w:color="auto" w:fill="auto"/>
-            <w:vAlign w:val="bottom"/>
+            <w:vAlign w:val="center"/>
             <w:hideMark/>
           </w:tcPr>
           <w:p>
             <w:pPr>
               <w:widowControl/>
               <w:spacing w:line="240" w:lineRule="auto"/>
-              <w:rPr>
-                <w:rFonts w:ascii="Arial" w:hAnsi="Arial" w:cs="Arial"/>
+              <w:jc w:val="left"/>
+              <w:rPr>
                 <w:b/>
                 <w:bCs/>
+                <w:sz w:val="20"/>
                 <w:lang w:val="es-PE" w:eastAsia="es-PE"/>
               </w:rPr>
             </w:pPr>
             <w:r>
               <w:rPr>
-                <w:rFonts w:ascii="Arial" w:hAnsi="Arial" w:cs="Arial"/>
                 <w:b/>
                 <w:bCs/>
+                <w:sz w:val="20"/>
                 <w:lang w:val="es-PE" w:eastAsia="es-PE"/>
               </w:rPr>
               <w:t>Comentarios</w:t>
@@ -3634,7 +3783,7 @@
         </w:tc>
         <w:tc>
           <w:tcPr>
-            <w:tcW w:w="7520" w:type="dxa"/>
+            <w:tcW w:w="3831" w:type="pct"/>
             <w:gridSpan w:val="2"/>
             <w:tcBorders>
               <w:top w:val="single" w:sz="4" w:space="0" w:color="auto"/>
@@ -3643,29 +3792,24 @@
               <w:right w:val="single" w:sz="8" w:space="0" w:color="000000"/>
             </w:tcBorders>
             <w:shd w:val="clear" w:color="auto" w:fill="auto"/>
-            <w:vAlign w:val="bottom"/>
+            <w:vAlign w:val="center"/>
             <w:hideMark/>
           </w:tcPr>
           <w:p>
             <w:pPr>
               <w:widowControl/>
               <w:spacing w:line="240" w:lineRule="auto"/>
-              <w:rPr>
-                <w:rFonts w:ascii="Arial" w:hAnsi="Arial" w:cs="Arial"/>
+              <w:jc w:val="left"/>
+              <w:rPr>
+                <w:sz w:val="20"/>
                 <w:lang w:val="es-PE" w:eastAsia="es-PE"/>
               </w:rPr>
             </w:pPr>
-            <w:r>
-              <w:rPr>
-                <w:rFonts w:ascii="Arial" w:hAnsi="Arial" w:cs="Arial"/>
-                <w:lang w:val="es-PE" w:eastAsia="es-PE"/>
-              </w:rPr>
-              <w:t> </w:t>
-            </w:r>
           </w:p>
         </w:tc>
       </w:tr>
     </w:tbl>
+    <w:bookmarkEnd w:id="20"/>
     <w:p>
       <w:pPr>
         <w:ind w:left="1440" w:firstLine="12"/>
@@ -3673,7 +3817,18 @@
           <w:rFonts w:ascii="Times New Roman" w:hAnsi="Times New Roman" w:cs="Times New Roman"/>
         </w:rPr>
       </w:pPr>
-      <w:hyperlink w:anchor="_Registro_de_cliente_1"/>
+      <w:r>
+        <w:fldChar w:fldCharType="begin"/>
+      </w:r>
+      <w:r>
+        <w:instrText xml:space="preserve"> HYPERLINK \l "_Registro_de_cliente_1" \h </w:instrText>
+      </w:r>
+      <w:r>
+        <w:fldChar w:fldCharType="separate"/>
+      </w:r>
+      <w:r>
+        <w:fldChar w:fldCharType="end"/>
+      </w:r>
     </w:p>
     <w:p>
       <w:pPr>
@@ -3696,8 +3851,8 @@
           <w:rFonts w:ascii="Times New Roman" w:hAnsi="Times New Roman" w:cs="Times New Roman"/>
         </w:rPr>
       </w:pPr>
-      <w:bookmarkStart w:id="20" w:name="h.lnxbz9" w:colFirst="0" w:colLast="0"/>
-      <w:bookmarkEnd w:id="20"/>
+      <w:bookmarkStart w:id="21" w:name="h.lnxbz9" w:colFirst="0" w:colLast="0"/>
+      <w:bookmarkEnd w:id="21"/>
       <w:r>
         <w:rPr>
           <w:rFonts w:ascii="Times New Roman" w:eastAsia="Arial" w:hAnsi="Times New Roman" w:cs="Times New Roman"/>
@@ -3715,17 +3870,17 @@
           <w:rFonts w:ascii="Times New Roman" w:hAnsi="Times New Roman" w:cs="Times New Roman"/>
         </w:rPr>
       </w:pPr>
-      <w:bookmarkStart w:id="21" w:name="h.35nkun2" w:colFirst="0" w:colLast="0"/>
-      <w:bookmarkStart w:id="22" w:name="_Toc385169808"/>
-      <w:bookmarkEnd w:id="21"/>
+      <w:bookmarkStart w:id="22" w:name="h.35nkun2" w:colFirst="0" w:colLast="0"/>
+      <w:bookmarkStart w:id="23" w:name="_Toc386373356"/>
+      <w:bookmarkEnd w:id="22"/>
       <w:r>
         <w:rPr>
           <w:rFonts w:ascii="Times New Roman" w:eastAsia="Arial Black" w:hAnsi="Times New Roman" w:cs="Times New Roman"/>
           <w:sz w:val="32"/>
         </w:rPr>
-        <w:t>PROTOTIPOS DE PANTALLAS DEL SISTEMA</w:t>
+        <w:t>Prototipos de pantallas del sistema</w:t>
       </w:r>
-      <w:bookmarkEnd w:id="22"/>
+      <w:bookmarkEnd w:id="23"/>
     </w:p>
     <w:p>
       <w:pPr>
@@ -3744,8 +3899,8 @@
           <w:szCs w:val="22"/>
         </w:rPr>
       </w:pPr>
-      <w:bookmarkStart w:id="23" w:name="h.1ksv4uv" w:colFirst="0" w:colLast="0"/>
-      <w:bookmarkEnd w:id="23"/>
+      <w:bookmarkStart w:id="24" w:name="h.1ksv4uv" w:colFirst="0" w:colLast="0"/>
+      <w:bookmarkEnd w:id="24"/>
       <w:r>
         <w:rPr>
           <w:rFonts w:ascii="Times New Roman" w:hAnsi="Times New Roman" w:cs="Times New Roman"/>
@@ -3765,25 +3920,15 @@
     </w:p>
     <w:p>
       <w:pPr>
-        <w:tabs>
-          <w:tab w:val="left" w:pos="5040"/>
-        </w:tabs>
-        <w:rPr>
-          <w:rFonts w:ascii="Times New Roman" w:hAnsi="Times New Roman" w:cs="Times New Roman"/>
-        </w:rPr>
-      </w:pPr>
-      <w:bookmarkStart w:id="24" w:name="h.44sinio" w:colFirst="0" w:colLast="0"/>
-      <w:bookmarkEnd w:id="24"/>
-    </w:p>
-    <w:p>
-      <w:pPr>
         <w:ind w:left="720" w:firstLine="12"/>
         <w:rPr>
           <w:rFonts w:ascii="Times New Roman" w:hAnsi="Times New Roman" w:cs="Times New Roman"/>
         </w:rPr>
       </w:pPr>
-      <w:bookmarkStart w:id="25" w:name="h.2jxsxqh" w:colFirst="0" w:colLast="0"/>
+      <w:bookmarkStart w:id="25" w:name="h.44sinio" w:colFirst="0" w:colLast="0"/>
+      <w:bookmarkStart w:id="26" w:name="h.2jxsxqh" w:colFirst="0" w:colLast="0"/>
       <w:bookmarkEnd w:id="25"/>
+      <w:bookmarkEnd w:id="26"/>
     </w:p>
     <w:p>
       <w:pPr>
@@ -3797,6 +3942,7 @@
         <w:rPr>
           <w:rFonts w:ascii="Times New Roman" w:hAnsi="Times New Roman" w:cs="Times New Roman"/>
           <w:noProof/>
+          <w:lang w:val="es-ES" w:eastAsia="es-ES"/>
         </w:rPr>
         <w:drawing>
           <wp:inline distT="0" distB="0" distL="0" distR="0">
@@ -3811,6 +3957,72 @@
                 <pic:pic xmlns:pic="http://schemas.openxmlformats.org/drawingml/2006/picture">
                   <pic:nvPicPr>
                     <pic:cNvPr id="0" name="Producto subastado y logueado-4.png"/>
+                    <pic:cNvPicPr/>
+                  </pic:nvPicPr>
+                  <pic:blipFill>
+                    <a:blip r:embed="rId9">
+                      <a:extLst>
+                        <a:ext uri="{28A0092B-C50C-407E-A947-70E740481C1C}">
+                          <a14:useLocalDpi xmlns:a14="http://schemas.microsoft.com/office/drawing/2010/main" val="0"/>
+                        </a:ext>
+                      </a:extLst>
+                    </a:blip>
+                    <a:stretch>
+                      <a:fillRect/>
+                    </a:stretch>
+                  </pic:blipFill>
+                  <pic:spPr>
+                    <a:xfrm>
+                      <a:off x="0" y="0"/>
+                      <a:ext cx="5276215" cy="2414270"/>
+                    </a:xfrm>
+                    <a:prstGeom prst="rect">
+                      <a:avLst/>
+                    </a:prstGeom>
+                  </pic:spPr>
+                </pic:pic>
+              </a:graphicData>
+            </a:graphic>
+          </wp:inline>
+        </w:drawing>
+      </w:r>
+    </w:p>
+    <w:p>
+      <w:pPr>
+        <w:ind w:left="720"/>
+        <w:jc w:val="center"/>
+        <w:rPr>
+          <w:rFonts w:ascii="Times New Roman" w:hAnsi="Times New Roman" w:cs="Times New Roman"/>
+        </w:rPr>
+      </w:pPr>
+    </w:p>
+    <w:p>
+      <w:pPr>
+        <w:ind w:left="720"/>
+        <w:jc w:val="center"/>
+        <w:rPr>
+          <w:rFonts w:ascii="Times New Roman" w:hAnsi="Times New Roman" w:cs="Times New Roman"/>
+        </w:rPr>
+      </w:pPr>
+      <w:r>
+        <w:rPr>
+          <w:rFonts w:ascii="Times New Roman" w:hAnsi="Times New Roman" w:cs="Times New Roman"/>
+          <w:noProof/>
+          <w:lang w:val="es-ES" w:eastAsia="es-ES"/>
+        </w:rPr>
+        <w:drawing>
+          <wp:inline distT="0" distB="0" distL="0" distR="0">
+            <wp:extent cx="5276215" cy="2414270"/>
+            <wp:effectExtent l="0" t="0" r="635" b="5080"/>
+            <wp:docPr id="2" name="0 Imagen"/>
+            <wp:cNvGraphicFramePr>
+              <a:graphicFrameLocks xmlns:a="http://schemas.openxmlformats.org/drawingml/2006/main" noChangeAspect="1"/>
+            </wp:cNvGraphicFramePr>
+            <a:graphic xmlns:a="http://schemas.openxmlformats.org/drawingml/2006/main">
+              <a:graphicData uri="http://schemas.openxmlformats.org/drawingml/2006/picture">
+                <pic:pic xmlns:pic="http://schemas.openxmlformats.org/drawingml/2006/picture">
+                  <pic:nvPicPr>
+                    <pic:cNvPr id="0" name="Subasta de producto ya elegido-3.png"/>
                     <pic:cNvPicPr/>
                   </pic:nvPicPr>
                   <pic:blipFill>
@@ -3843,79 +4055,14 @@
     </w:p>
     <w:p>
       <w:pPr>
-        <w:ind w:left="720"/>
-        <w:jc w:val="center"/>
-        <w:rPr>
-          <w:rFonts w:ascii="Times New Roman" w:hAnsi="Times New Roman" w:cs="Times New Roman"/>
-        </w:rPr>
-      </w:pPr>
-    </w:p>
-    <w:p>
-      <w:pPr>
-        <w:ind w:left="720"/>
-        <w:jc w:val="center"/>
-        <w:rPr>
-          <w:rFonts w:ascii="Times New Roman" w:hAnsi="Times New Roman" w:cs="Times New Roman"/>
-        </w:rPr>
-      </w:pPr>
-      <w:r>
-        <w:rPr>
-          <w:rFonts w:ascii="Times New Roman" w:hAnsi="Times New Roman" w:cs="Times New Roman"/>
-          <w:noProof/>
-        </w:rPr>
-        <w:drawing>
-          <wp:inline distT="0" distB="0" distL="0" distR="0">
-            <wp:extent cx="5276215" cy="2414270"/>
-            <wp:effectExtent l="0" t="0" r="635" b="5080"/>
-            <wp:docPr id="2" name="0 Imagen"/>
-            <wp:cNvGraphicFramePr>
-              <a:graphicFrameLocks xmlns:a="http://schemas.openxmlformats.org/drawingml/2006/main" noChangeAspect="1"/>
-            </wp:cNvGraphicFramePr>
-            <a:graphic xmlns:a="http://schemas.openxmlformats.org/drawingml/2006/main">
-              <a:graphicData uri="http://schemas.openxmlformats.org/drawingml/2006/picture">
-                <pic:pic xmlns:pic="http://schemas.openxmlformats.org/drawingml/2006/picture">
-                  <pic:nvPicPr>
-                    <pic:cNvPr id="0" name="Subasta de producto ya elegido-3.png"/>
-                    <pic:cNvPicPr/>
-                  </pic:nvPicPr>
-                  <pic:blipFill>
-                    <a:blip r:embed="rId11">
-                      <a:extLst>
-                        <a:ext uri="{28A0092B-C50C-407E-A947-70E740481C1C}">
-                          <a14:useLocalDpi xmlns:a14="http://schemas.microsoft.com/office/drawing/2010/main" val="0"/>
-                        </a:ext>
-                      </a:extLst>
-                    </a:blip>
-                    <a:stretch>
-                      <a:fillRect/>
-                    </a:stretch>
-                  </pic:blipFill>
-                  <pic:spPr>
-                    <a:xfrm>
-                      <a:off x="0" y="0"/>
-                      <a:ext cx="5276215" cy="2414270"/>
-                    </a:xfrm>
-                    <a:prstGeom prst="rect">
-                      <a:avLst/>
-                    </a:prstGeom>
-                  </pic:spPr>
-                </pic:pic>
-              </a:graphicData>
-            </a:graphic>
-          </wp:inline>
-        </w:drawing>
-      </w:r>
-    </w:p>
-    <w:p>
-      <w:pPr>
         <w:rPr>
           <w:rFonts w:ascii="Times New Roman" w:hAnsi="Times New Roman" w:cs="Times New Roman"/>
         </w:rPr>
       </w:pPr>
     </w:p>
     <w:sectPr>
-      <w:headerReference w:type="default" r:id="rId12"/>
-      <w:footerReference w:type="default" r:id="rId13"/>
+      <w:headerReference w:type="default" r:id="rId11"/>
+      <w:footerReference w:type="default" r:id="rId12"/>
       <w:pgSz w:w="11909" w:h="16834"/>
       <w:pgMar w:top="1440" w:right="1800" w:bottom="1440" w:left="1800" w:header="720" w:footer="720" w:gutter="0"/>
       <w:cols w:space="720"/>
@@ -3925,7 +4072,7 @@
 </file>
 
 <file path=word/endnotes.xml><?xml version="1.0" encoding="utf-8"?>
-<w:endnotes xmlns:wpc="http://schemas.microsoft.com/office/word/2010/wordprocessingCanvas" xmlns:mc="http://schemas.openxmlformats.org/markup-compatibility/2006" xmlns:o="urn:schemas-microsoft-com:office:office" xmlns:r="http://schemas.openxmlformats.org/officeDocument/2006/relationships" xmlns:m="http://schemas.openxmlformats.org/officeDocument/2006/math" xmlns:v="urn:schemas-microsoft-com:vml" xmlns:wp14="http://schemas.microsoft.com/office/word/2010/wordprocessingDrawing" xmlns:wp="http://schemas.openxmlformats.org/drawingml/2006/wordprocessingDrawing" xmlns:w10="urn:schemas-microsoft-com:office:word" xmlns:w="http://schemas.openxmlformats.org/wordprocessingml/2006/main" xmlns:w14="http://schemas.microsoft.com/office/word/2010/wordml" xmlns:wpg="http://schemas.microsoft.com/office/word/2010/wordprocessingGroup" xmlns:wpi="http://schemas.microsoft.com/office/word/2010/wordprocessingInk" xmlns:wne="http://schemas.microsoft.com/office/word/2006/wordml" xmlns:wps="http://schemas.microsoft.com/office/word/2010/wordprocessingShape" mc:Ignorable="w14 wp14">
+<w:endnotes xmlns:wpc="http://schemas.microsoft.com/office/word/2010/wordprocessingCanvas" xmlns:mc="http://schemas.openxmlformats.org/markup-compatibility/2006" xmlns:o="urn:schemas-microsoft-com:office:office" xmlns:r="http://schemas.openxmlformats.org/officeDocument/2006/relationships" xmlns:m="http://schemas.openxmlformats.org/officeDocument/2006/math" xmlns:v="urn:schemas-microsoft-com:vml" xmlns:wp14="http://schemas.microsoft.com/office/word/2010/wordprocessingDrawing" xmlns:wp="http://schemas.openxmlformats.org/drawingml/2006/wordprocessingDrawing" xmlns:w10="urn:schemas-microsoft-com:office:word" xmlns:w="http://schemas.openxmlformats.org/wordprocessingml/2006/main" xmlns:w14="http://schemas.microsoft.com/office/word/2010/wordml" xmlns:w15="http://schemas.microsoft.com/office/word/2012/wordml" xmlns:wpg="http://schemas.microsoft.com/office/word/2010/wordprocessingGroup" xmlns:wpi="http://schemas.microsoft.com/office/word/2010/wordprocessingInk" xmlns:wne="http://schemas.microsoft.com/office/word/2006/wordml" xmlns:wps="http://schemas.microsoft.com/office/word/2010/wordprocessingShape" mc:Ignorable="w14 w15 wp14">
   <w:endnote w:type="separator" w:id="-1">
     <w:p>
       <w:pPr>
@@ -3950,7 +4097,7 @@
 </file>
 
 <file path=word/footer1.xml><?xml version="1.0" encoding="utf-8"?>
-<w:ftr xmlns:wpc="http://schemas.microsoft.com/office/word/2010/wordprocessingCanvas" xmlns:mc="http://schemas.openxmlformats.org/markup-compatibility/2006" xmlns:o="urn:schemas-microsoft-com:office:office" xmlns:r="http://schemas.openxmlformats.org/officeDocument/2006/relationships" xmlns:m="http://schemas.openxmlformats.org/officeDocument/2006/math" xmlns:v="urn:schemas-microsoft-com:vml" xmlns:wp14="http://schemas.microsoft.com/office/word/2010/wordprocessingDrawing" xmlns:wp="http://schemas.openxmlformats.org/drawingml/2006/wordprocessingDrawing" xmlns:w10="urn:schemas-microsoft-com:office:word" xmlns:w="http://schemas.openxmlformats.org/wordprocessingml/2006/main" xmlns:w14="http://schemas.microsoft.com/office/word/2010/wordml" xmlns:wpg="http://schemas.microsoft.com/office/word/2010/wordprocessingGroup" xmlns:wpi="http://schemas.microsoft.com/office/word/2010/wordprocessingInk" xmlns:wne="http://schemas.microsoft.com/office/word/2006/wordml" xmlns:wps="http://schemas.microsoft.com/office/word/2010/wordprocessingShape" mc:Ignorable="w14 wp14">
+<w:ftr xmlns:wpc="http://schemas.microsoft.com/office/word/2010/wordprocessingCanvas" xmlns:mc="http://schemas.openxmlformats.org/markup-compatibility/2006" xmlns:o="urn:schemas-microsoft-com:office:office" xmlns:r="http://schemas.openxmlformats.org/officeDocument/2006/relationships" xmlns:m="http://schemas.openxmlformats.org/officeDocument/2006/math" xmlns:v="urn:schemas-microsoft-com:vml" xmlns:wp14="http://schemas.microsoft.com/office/word/2010/wordprocessingDrawing" xmlns:wp="http://schemas.openxmlformats.org/drawingml/2006/wordprocessingDrawing" xmlns:w10="urn:schemas-microsoft-com:office:word" xmlns:w="http://schemas.openxmlformats.org/wordprocessingml/2006/main" xmlns:w14="http://schemas.microsoft.com/office/word/2010/wordml" xmlns:w15="http://schemas.microsoft.com/office/word/2012/wordml" xmlns:wpg="http://schemas.microsoft.com/office/word/2010/wordprocessingGroup" xmlns:wpi="http://schemas.microsoft.com/office/word/2010/wordprocessingInk" xmlns:wne="http://schemas.microsoft.com/office/word/2006/wordml" xmlns:wps="http://schemas.microsoft.com/office/word/2010/wordprocessingShape" mc:Ignorable="w14 w15 wp14">
   <w:p>
     <w:pPr>
       <w:spacing w:after="200" w:line="276" w:lineRule="auto"/>
@@ -3962,14 +4109,6 @@
       <w:tblStyle w:val="TableNormal"/>
       <w:tblW w:w="8531" w:type="dxa"/>
       <w:tblInd w:w="108" w:type="dxa"/>
-      <w:tblBorders>
-        <w:top w:val="single" w:sz="4" w:space="0" w:color="000000"/>
-        <w:left w:val="single" w:sz="4" w:space="0" w:color="000000"/>
-        <w:bottom w:val="single" w:sz="4" w:space="0" w:color="000000"/>
-        <w:right w:val="single" w:sz="4" w:space="0" w:color="000000"/>
-        <w:insideH w:val="single" w:sz="4" w:space="0" w:color="000000"/>
-        <w:insideV w:val="single" w:sz="4" w:space="0" w:color="000000"/>
-      </w:tblBorders>
       <w:tblLayout w:type="fixed"/>
       <w:tblLook w:val="0600" w:firstRow="0" w:lastRow="0" w:firstColumn="0" w:lastColumn="0" w:noHBand="1" w:noVBand="1"/>
     </w:tblPr>
@@ -4053,7 +4192,7 @@
             <w:rPr>
               <w:noProof/>
             </w:rPr>
-            <w:t>6</w:t>
+            <w:t>5</w:t>
           </w:r>
           <w:r>
             <w:fldChar w:fldCharType="end"/>
@@ -4098,7 +4237,7 @@
 </file>
 
 <file path=word/footnotes.xml><?xml version="1.0" encoding="utf-8"?>
-<w:footnotes xmlns:wpc="http://schemas.microsoft.com/office/word/2010/wordprocessingCanvas" xmlns:mc="http://schemas.openxmlformats.org/markup-compatibility/2006" xmlns:o="urn:schemas-microsoft-com:office:office" xmlns:r="http://schemas.openxmlformats.org/officeDocument/2006/relationships" xmlns:m="http://schemas.openxmlformats.org/officeDocument/2006/math" xmlns:v="urn:schemas-microsoft-com:vml" xmlns:wp14="http://schemas.microsoft.com/office/word/2010/wordprocessingDrawing" xmlns:wp="http://schemas.openxmlformats.org/drawingml/2006/wordprocessingDrawing" xmlns:w10="urn:schemas-microsoft-com:office:word" xmlns:w="http://schemas.openxmlformats.org/wordprocessingml/2006/main" xmlns:w14="http://schemas.microsoft.com/office/word/2010/wordml" xmlns:wpg="http://schemas.microsoft.com/office/word/2010/wordprocessingGroup" xmlns:wpi="http://schemas.microsoft.com/office/word/2010/wordprocessingInk" xmlns:wne="http://schemas.microsoft.com/office/word/2006/wordml" xmlns:wps="http://schemas.microsoft.com/office/word/2010/wordprocessingShape" mc:Ignorable="w14 wp14">
+<w:footnotes xmlns:wpc="http://schemas.microsoft.com/office/word/2010/wordprocessingCanvas" xmlns:mc="http://schemas.openxmlformats.org/markup-compatibility/2006" xmlns:o="urn:schemas-microsoft-com:office:office" xmlns:r="http://schemas.openxmlformats.org/officeDocument/2006/relationships" xmlns:m="http://schemas.openxmlformats.org/officeDocument/2006/math" xmlns:v="urn:schemas-microsoft-com:vml" xmlns:wp14="http://schemas.microsoft.com/office/word/2010/wordprocessingDrawing" xmlns:wp="http://schemas.openxmlformats.org/drawingml/2006/wordprocessingDrawing" xmlns:w10="urn:schemas-microsoft-com:office:word" xmlns:w="http://schemas.openxmlformats.org/wordprocessingml/2006/main" xmlns:w14="http://schemas.microsoft.com/office/word/2010/wordml" xmlns:w15="http://schemas.microsoft.com/office/word/2012/wordml" xmlns:wpg="http://schemas.microsoft.com/office/word/2010/wordprocessingGroup" xmlns:wpi="http://schemas.microsoft.com/office/word/2010/wordprocessingInk" xmlns:wne="http://schemas.microsoft.com/office/word/2006/wordml" xmlns:wps="http://schemas.microsoft.com/office/word/2010/wordprocessingShape" mc:Ignorable="w14 w15 wp14">
   <w:footnote w:type="separator" w:id="-1">
     <w:p>
       <w:pPr>
@@ -4123,177 +4262,297 @@
 </file>
 
 <file path=word/header1.xml><?xml version="1.0" encoding="utf-8"?>
-<w:hdr xmlns:wpc="http://schemas.microsoft.com/office/word/2010/wordprocessingCanvas" xmlns:mc="http://schemas.openxmlformats.org/markup-compatibility/2006" xmlns:o="urn:schemas-microsoft-com:office:office" xmlns:r="http://schemas.openxmlformats.org/officeDocument/2006/relationships" xmlns:m="http://schemas.openxmlformats.org/officeDocument/2006/math" xmlns:v="urn:schemas-microsoft-com:vml" xmlns:wp14="http://schemas.microsoft.com/office/word/2010/wordprocessingDrawing" xmlns:wp="http://schemas.openxmlformats.org/drawingml/2006/wordprocessingDrawing" xmlns:w10="urn:schemas-microsoft-com:office:word" xmlns:w="http://schemas.openxmlformats.org/wordprocessingml/2006/main" xmlns:w14="http://schemas.microsoft.com/office/word/2010/wordml" xmlns:wpg="http://schemas.microsoft.com/office/word/2010/wordprocessingGroup" xmlns:wpi="http://schemas.microsoft.com/office/word/2010/wordprocessingInk" xmlns:wne="http://schemas.microsoft.com/office/word/2006/wordml" xmlns:wps="http://schemas.microsoft.com/office/word/2010/wordprocessingShape" mc:Ignorable="w14 wp14">
-  <w:p>
-    <w:pPr>
-      <w:spacing w:after="200" w:line="276" w:lineRule="auto"/>
-      <w:jc w:val="left"/>
-    </w:pPr>
-  </w:p>
+<w:hdr xmlns:wpc="http://schemas.microsoft.com/office/word/2010/wordprocessingCanvas" xmlns:mc="http://schemas.openxmlformats.org/markup-compatibility/2006" xmlns:o="urn:schemas-microsoft-com:office:office" xmlns:r="http://schemas.openxmlformats.org/officeDocument/2006/relationships" xmlns:m="http://schemas.openxmlformats.org/officeDocument/2006/math" xmlns:v="urn:schemas-microsoft-com:vml" xmlns:wp14="http://schemas.microsoft.com/office/word/2010/wordprocessingDrawing" xmlns:wp="http://schemas.openxmlformats.org/drawingml/2006/wordprocessingDrawing" xmlns:w10="urn:schemas-microsoft-com:office:word" xmlns:w="http://schemas.openxmlformats.org/wordprocessingml/2006/main" xmlns:w14="http://schemas.microsoft.com/office/word/2010/wordml" xmlns:w15="http://schemas.microsoft.com/office/word/2012/wordml" xmlns:wpg="http://schemas.microsoft.com/office/word/2010/wordprocessingGroup" xmlns:wpi="http://schemas.microsoft.com/office/word/2010/wordprocessingInk" xmlns:wne="http://schemas.microsoft.com/office/word/2006/wordml" xmlns:wps="http://schemas.microsoft.com/office/word/2010/wordprocessingShape" mc:Ignorable="w14 w15 wp14">
   <w:tbl>
     <w:tblPr>
-      <w:tblStyle w:val="TableNormal"/>
-      <w:tblW w:w="8531" w:type="dxa"/>
-      <w:tblInd w:w="108" w:type="dxa"/>
-      <w:tblBorders>
-        <w:top w:val="single" w:sz="4" w:space="0" w:color="000000"/>
-        <w:left w:val="single" w:sz="4" w:space="0" w:color="000000"/>
-        <w:bottom w:val="single" w:sz="4" w:space="0" w:color="000000"/>
-        <w:right w:val="single" w:sz="4" w:space="0" w:color="000000"/>
-        <w:insideH w:val="single" w:sz="4" w:space="0" w:color="000000"/>
-        <w:insideV w:val="single" w:sz="4" w:space="0" w:color="000000"/>
-      </w:tblBorders>
+      <w:tblStyle w:val="Tablaconcuadrcula"/>
+      <w:tblW w:w="4680" w:type="dxa"/>
+      <w:tblInd w:w="5328" w:type="dxa"/>
       <w:tblLayout w:type="fixed"/>
-      <w:tblLook w:val="0600" w:firstRow="0" w:lastRow="0" w:firstColumn="0" w:lastColumn="0" w:noHBand="1" w:noVBand="1"/>
+      <w:tblLook w:val="01E0" w:firstRow="1" w:lastRow="1" w:firstColumn="1" w:lastColumn="1" w:noHBand="0" w:noVBand="0"/>
     </w:tblPr>
     <w:tblGrid>
-      <w:gridCol w:w="1548"/>
-      <w:gridCol w:w="4140"/>
-      <w:gridCol w:w="2843"/>
+      <w:gridCol w:w="1260"/>
+      <w:gridCol w:w="1620"/>
+      <w:gridCol w:w="900"/>
+      <w:gridCol w:w="900"/>
     </w:tblGrid>
     <w:tr>
       <w:trPr>
-        <w:trHeight w:val="540"/>
+        <w:trHeight w:val="132"/>
       </w:trPr>
       <w:tc>
         <w:tcPr>
-          <w:tcW w:w="1548" w:type="dxa"/>
-          <w:tcMar>
-            <w:left w:w="108" w:type="dxa"/>
-            <w:right w:w="108" w:type="dxa"/>
-          </w:tcMar>
+          <w:tcW w:w="1260" w:type="dxa"/>
+          <w:tcBorders>
+            <w:top w:val="single" w:sz="4" w:space="0" w:color="333333"/>
+            <w:left w:val="single" w:sz="4" w:space="0" w:color="333333"/>
+            <w:bottom w:val="single" w:sz="4" w:space="0" w:color="333333"/>
+            <w:right w:val="single" w:sz="4" w:space="0" w:color="333333"/>
+          </w:tcBorders>
+          <w:shd w:val="clear" w:color="auto" w:fill="E6E6E6"/>
+          <w:vAlign w:val="center"/>
         </w:tcPr>
         <w:p>
           <w:pPr>
-            <w:tabs>
-              <w:tab w:val="center" w:pos="4320"/>
-              <w:tab w:val="right" w:pos="8640"/>
-            </w:tabs>
-            <w:jc w:val="center"/>
-          </w:pPr>
-        </w:p>
-      </w:tc>
-      <w:tc>
-        <w:tcPr>
-          <w:tcW w:w="4140" w:type="dxa"/>
-          <w:tcMar>
-            <w:left w:w="108" w:type="dxa"/>
-            <w:right w:w="108" w:type="dxa"/>
-          </w:tcMar>
-        </w:tcPr>
-        <w:p>
-          <w:pPr>
-            <w:tabs>
-              <w:tab w:val="center" w:pos="4320"/>
-              <w:tab w:val="right" w:pos="8640"/>
-            </w:tabs>
+            <w:pStyle w:val="Encabezado"/>
+            <w:spacing w:before="20" w:after="20"/>
             <w:jc w:val="left"/>
+            <w:rPr>
+              <w:b/>
+              <w:color w:val="333333"/>
+              <w:sz w:val="16"/>
+              <w:szCs w:val="16"/>
+            </w:rPr>
           </w:pPr>
           <w:r>
             <w:rPr>
+              <w:b/>
+              <w:color w:val="333333"/>
               <w:sz w:val="16"/>
+              <w:szCs w:val="16"/>
             </w:rPr>
-            <w:t>Documento de Especificaciones Funcionales</w:t>
+            <w:t>Fecha:</w:t>
           </w:r>
         </w:p>
       </w:tc>
       <w:tc>
         <w:tcPr>
-          <w:tcW w:w="2843" w:type="dxa"/>
-          <w:tcMar>
-            <w:left w:w="108" w:type="dxa"/>
-            <w:right w:w="108" w:type="dxa"/>
-          </w:tcMar>
+          <w:tcW w:w="1620" w:type="dxa"/>
+          <w:tcBorders>
+            <w:top w:val="single" w:sz="4" w:space="0" w:color="333333"/>
+            <w:left w:val="single" w:sz="4" w:space="0" w:color="333333"/>
+            <w:bottom w:val="single" w:sz="4" w:space="0" w:color="333333"/>
+            <w:right w:val="single" w:sz="4" w:space="0" w:color="333333"/>
+          </w:tcBorders>
+          <w:vAlign w:val="center"/>
         </w:tcPr>
         <w:p>
           <w:pPr>
-            <w:tabs>
-              <w:tab w:val="center" w:pos="4320"/>
-              <w:tab w:val="right" w:pos="8640"/>
-            </w:tabs>
+            <w:pStyle w:val="Sinespaciado"/>
+          </w:pPr>
+          <w:r>
+            <w:t>13/04/2014</w:t>
+          </w:r>
+        </w:p>
+      </w:tc>
+      <w:tc>
+        <w:tcPr>
+          <w:tcW w:w="900" w:type="dxa"/>
+          <w:tcBorders>
+            <w:top w:val="single" w:sz="4" w:space="0" w:color="333333"/>
+            <w:left w:val="single" w:sz="4" w:space="0" w:color="333333"/>
+            <w:bottom w:val="single" w:sz="4" w:space="0" w:color="333333"/>
+            <w:right w:val="single" w:sz="4" w:space="0" w:color="333333"/>
+          </w:tcBorders>
+          <w:shd w:val="clear" w:color="auto" w:fill="E6E6E6"/>
+          <w:vAlign w:val="center"/>
+        </w:tcPr>
+        <w:p>
+          <w:pPr>
+            <w:pStyle w:val="Encabezado"/>
+            <w:spacing w:before="20" w:after="20"/>
             <w:jc w:val="left"/>
+            <w:rPr>
+              <w:b/>
+              <w:color w:val="333333"/>
+              <w:sz w:val="16"/>
+              <w:szCs w:val="16"/>
+            </w:rPr>
           </w:pPr>
           <w:r>
             <w:rPr>
+              <w:b/>
+              <w:color w:val="333333"/>
               <w:sz w:val="16"/>
+              <w:szCs w:val="16"/>
             </w:rPr>
-            <w:t>Versión 1</w:t>
+            <w:t>Versión:</w:t>
           </w:r>
+        </w:p>
+      </w:tc>
+      <w:tc>
+        <w:tcPr>
+          <w:tcW w:w="900" w:type="dxa"/>
+          <w:tcBorders>
+            <w:top w:val="single" w:sz="4" w:space="0" w:color="333333"/>
+            <w:left w:val="single" w:sz="4" w:space="0" w:color="333333"/>
+            <w:bottom w:val="single" w:sz="4" w:space="0" w:color="333333"/>
+            <w:right w:val="single" w:sz="4" w:space="0" w:color="333333"/>
+          </w:tcBorders>
+          <w:vAlign w:val="center"/>
+        </w:tcPr>
+        <w:p>
+          <w:pPr>
+            <w:pStyle w:val="Sinespaciado"/>
+          </w:pPr>
           <w:r>
-            <w:rPr>
-              <w:sz w:val="16"/>
-            </w:rPr>
-            <w:t>.0</w:t>
+            <w:t>1.0</w:t>
           </w:r>
         </w:p>
       </w:tc>
     </w:tr>
     <w:tr>
-      <w:trPr>
-        <w:trHeight w:val="540"/>
-      </w:trPr>
       <w:tc>
         <w:tcPr>
-          <w:tcW w:w="1548" w:type="dxa"/>
-          <w:tcMar>
-            <w:left w:w="108" w:type="dxa"/>
-            <w:right w:w="108" w:type="dxa"/>
-          </w:tcMar>
+          <w:tcW w:w="1260" w:type="dxa"/>
+          <w:tcBorders>
+            <w:top w:val="single" w:sz="4" w:space="0" w:color="333333"/>
+            <w:left w:val="single" w:sz="4" w:space="0" w:color="333333"/>
+            <w:bottom w:val="single" w:sz="4" w:space="0" w:color="333333"/>
+            <w:right w:val="single" w:sz="4" w:space="0" w:color="333333"/>
+          </w:tcBorders>
+          <w:shd w:val="clear" w:color="auto" w:fill="E6E6E6"/>
+          <w:vAlign w:val="center"/>
         </w:tcPr>
         <w:p>
           <w:pPr>
-            <w:tabs>
-              <w:tab w:val="center" w:pos="4320"/>
-              <w:tab w:val="right" w:pos="8640"/>
-            </w:tabs>
+            <w:pStyle w:val="Encabezado"/>
+            <w:spacing w:before="20" w:after="20"/>
+            <w:jc w:val="left"/>
           </w:pPr>
+          <w:r>
+            <w:rPr>
+              <w:b/>
+              <w:color w:val="333333"/>
+              <w:sz w:val="16"/>
+              <w:szCs w:val="16"/>
+            </w:rPr>
+            <w:t>Autor:</w:t>
+          </w:r>
         </w:p>
       </w:tc>
       <w:tc>
         <w:tcPr>
-          <w:tcW w:w="4140" w:type="dxa"/>
-          <w:tcMar>
-            <w:left w:w="108" w:type="dxa"/>
-            <w:right w:w="108" w:type="dxa"/>
-          </w:tcMar>
+          <w:tcW w:w="3420" w:type="dxa"/>
+          <w:gridSpan w:val="3"/>
+          <w:tcBorders>
+            <w:top w:val="single" w:sz="4" w:space="0" w:color="333333"/>
+            <w:left w:val="single" w:sz="4" w:space="0" w:color="333333"/>
+            <w:bottom w:val="single" w:sz="4" w:space="0" w:color="333333"/>
+            <w:right w:val="single" w:sz="4" w:space="0" w:color="333333"/>
+          </w:tcBorders>
+          <w:vAlign w:val="center"/>
         </w:tcPr>
         <w:p>
           <w:pPr>
-            <w:tabs>
-              <w:tab w:val="center" w:pos="4320"/>
-              <w:tab w:val="right" w:pos="8640"/>
-            </w:tabs>
+            <w:pStyle w:val="Sinespaciado"/>
+          </w:pPr>
+        </w:p>
+      </w:tc>
+    </w:tr>
+    <w:tr>
+      <w:tc>
+        <w:tcPr>
+          <w:tcW w:w="1260" w:type="dxa"/>
+          <w:tcBorders>
+            <w:top w:val="single" w:sz="4" w:space="0" w:color="333333"/>
+            <w:left w:val="single" w:sz="4" w:space="0" w:color="333333"/>
+            <w:bottom w:val="single" w:sz="4" w:space="0" w:color="333333"/>
+            <w:right w:val="single" w:sz="4" w:space="0" w:color="333333"/>
+          </w:tcBorders>
+          <w:shd w:val="clear" w:color="auto" w:fill="E6E6E6"/>
+          <w:vAlign w:val="center"/>
+        </w:tcPr>
+        <w:p>
+          <w:pPr>
+            <w:pStyle w:val="Encabezado"/>
+            <w:spacing w:before="20" w:after="20"/>
             <w:jc w:val="left"/>
+            <w:rPr>
+              <w:b/>
+              <w:color w:val="333333"/>
+              <w:sz w:val="16"/>
+              <w:szCs w:val="16"/>
+            </w:rPr>
           </w:pPr>
+          <w:r>
+            <w:rPr>
+              <w:b/>
+              <w:color w:val="333333"/>
+              <w:sz w:val="16"/>
+              <w:szCs w:val="16"/>
+            </w:rPr>
+            <w:t>Documento:</w:t>
+          </w:r>
         </w:p>
       </w:tc>
       <w:tc>
         <w:tcPr>
-          <w:tcW w:w="2843" w:type="dxa"/>
-          <w:tcMar>
-            <w:left w:w="108" w:type="dxa"/>
-            <w:right w:w="108" w:type="dxa"/>
-          </w:tcMar>
+          <w:tcW w:w="3420" w:type="dxa"/>
+          <w:gridSpan w:val="3"/>
+          <w:tcBorders>
+            <w:top w:val="single" w:sz="4" w:space="0" w:color="333333"/>
+            <w:left w:val="single" w:sz="4" w:space="0" w:color="333333"/>
+            <w:bottom w:val="single" w:sz="4" w:space="0" w:color="333333"/>
+            <w:right w:val="single" w:sz="4" w:space="0" w:color="333333"/>
+          </w:tcBorders>
+          <w:vAlign w:val="center"/>
         </w:tcPr>
         <w:p>
           <w:pPr>
-            <w:tabs>
-              <w:tab w:val="center" w:pos="4320"/>
-              <w:tab w:val="right" w:pos="8640"/>
-            </w:tabs>
+            <w:pStyle w:val="Sinespaciado"/>
+          </w:pPr>
+          <w:r>
+            <w:t>Especificación caso de uso APOSTAR</w:t>
+          </w:r>
+        </w:p>
+      </w:tc>
+    </w:tr>
+    <w:tr>
+      <w:tc>
+        <w:tcPr>
+          <w:tcW w:w="1260" w:type="dxa"/>
+          <w:tcBorders>
+            <w:top w:val="single" w:sz="4" w:space="0" w:color="333333"/>
+            <w:left w:val="single" w:sz="4" w:space="0" w:color="333333"/>
+            <w:bottom w:val="single" w:sz="4" w:space="0" w:color="333333"/>
+            <w:right w:val="single" w:sz="4" w:space="0" w:color="333333"/>
+          </w:tcBorders>
+          <w:shd w:val="clear" w:color="auto" w:fill="E6E6E6"/>
+          <w:vAlign w:val="center"/>
+        </w:tcPr>
+        <w:p>
+          <w:pPr>
+            <w:pStyle w:val="Encabezado"/>
+            <w:spacing w:before="20" w:after="20"/>
             <w:jc w:val="left"/>
+            <w:rPr>
+              <w:b/>
+              <w:color w:val="333333"/>
+              <w:sz w:val="16"/>
+              <w:szCs w:val="16"/>
+            </w:rPr>
           </w:pPr>
           <w:r>
             <w:rPr>
+              <w:b/>
+              <w:color w:val="333333"/>
               <w:sz w:val="16"/>
+              <w:szCs w:val="16"/>
             </w:rPr>
-            <w:t>Emitido 13/04</w:t>
+            <w:t>Proyecto:</w:t>
           </w:r>
+        </w:p>
+      </w:tc>
+      <w:tc>
+        <w:tcPr>
+          <w:tcW w:w="3420" w:type="dxa"/>
+          <w:gridSpan w:val="3"/>
+          <w:tcBorders>
+            <w:top w:val="single" w:sz="4" w:space="0" w:color="333333"/>
+            <w:left w:val="single" w:sz="4" w:space="0" w:color="333333"/>
+            <w:bottom w:val="single" w:sz="4" w:space="0" w:color="333333"/>
+            <w:right w:val="single" w:sz="4" w:space="0" w:color="333333"/>
+          </w:tcBorders>
+          <w:vAlign w:val="center"/>
+        </w:tcPr>
+        <w:p>
+          <w:pPr>
+            <w:pStyle w:val="Sinespaciado"/>
+          </w:pPr>
           <w:r>
-            <w:rPr>
-              <w:sz w:val="16"/>
-            </w:rPr>
-            <w:t>/2014</w:t>
+            <w:t>Sistema de subasta en línea</w:t>
           </w:r>
         </w:p>
       </w:tc>
@@ -4310,7 +4569,7 @@
 </file>
 
 <file path=word/numbering.xml><?xml version="1.0" encoding="utf-8"?>
-<w:numbering xmlns:wpc="http://schemas.microsoft.com/office/word/2010/wordprocessingCanvas" xmlns:mc="http://schemas.openxmlformats.org/markup-compatibility/2006" xmlns:o="urn:schemas-microsoft-com:office:office" xmlns:r="http://schemas.openxmlformats.org/officeDocument/2006/relationships" xmlns:m="http://schemas.openxmlformats.org/officeDocument/2006/math" xmlns:v="urn:schemas-microsoft-com:vml" xmlns:wp14="http://schemas.microsoft.com/office/word/2010/wordprocessingDrawing" xmlns:wp="http://schemas.openxmlformats.org/drawingml/2006/wordprocessingDrawing" xmlns:w10="urn:schemas-microsoft-com:office:word" xmlns:w="http://schemas.openxmlformats.org/wordprocessingml/2006/main" xmlns:w14="http://schemas.microsoft.com/office/word/2010/wordml" xmlns:wpg="http://schemas.microsoft.com/office/word/2010/wordprocessingGroup" xmlns:wpi="http://schemas.microsoft.com/office/word/2010/wordprocessingInk" xmlns:wne="http://schemas.microsoft.com/office/word/2006/wordml" xmlns:wps="http://schemas.microsoft.com/office/word/2010/wordprocessingShape" mc:Ignorable="w14 wp14">
+<w:numbering xmlns:wpc="http://schemas.microsoft.com/office/word/2010/wordprocessingCanvas" xmlns:mc="http://schemas.openxmlformats.org/markup-compatibility/2006" xmlns:o="urn:schemas-microsoft-com:office:office" xmlns:r="http://schemas.openxmlformats.org/officeDocument/2006/relationships" xmlns:m="http://schemas.openxmlformats.org/officeDocument/2006/math" xmlns:v="urn:schemas-microsoft-com:vml" xmlns:wp14="http://schemas.microsoft.com/office/word/2010/wordprocessingDrawing" xmlns:wp="http://schemas.openxmlformats.org/drawingml/2006/wordprocessingDrawing" xmlns:w10="urn:schemas-microsoft-com:office:word" xmlns:w="http://schemas.openxmlformats.org/wordprocessingml/2006/main" xmlns:w14="http://schemas.microsoft.com/office/word/2010/wordml" xmlns:w15="http://schemas.microsoft.com/office/word/2012/wordml" xmlns:wpg="http://schemas.microsoft.com/office/word/2010/wordprocessingGroup" xmlns:wpi="http://schemas.microsoft.com/office/word/2010/wordprocessingInk" xmlns:wne="http://schemas.microsoft.com/office/word/2006/wordml" xmlns:wps="http://schemas.microsoft.com/office/word/2010/wordprocessingShape" mc:Ignorable="w14 w15 wp14">
   <w:abstractNum w:abstractNumId="0">
     <w:nsid w:val="054717E8"/>
     <w:multiLevelType w:val="multilevel"/>
@@ -6681,7 +6940,7 @@
 </file>
 
 <file path=word/styles.xml><?xml version="1.0" encoding="utf-8"?>
-<w:styles xmlns:mc="http://schemas.openxmlformats.org/markup-compatibility/2006" xmlns:r="http://schemas.openxmlformats.org/officeDocument/2006/relationships" xmlns:w="http://schemas.openxmlformats.org/wordprocessingml/2006/main" xmlns:w14="http://schemas.microsoft.com/office/word/2010/wordml" mc:Ignorable="w14">
+<w:styles xmlns:mc="http://schemas.openxmlformats.org/markup-compatibility/2006" xmlns:r="http://schemas.openxmlformats.org/officeDocument/2006/relationships" xmlns:w="http://schemas.openxmlformats.org/wordprocessingml/2006/main" xmlns:w14="http://schemas.microsoft.com/office/word/2010/wordml" xmlns:w15="http://schemas.microsoft.com/office/word/2012/wordml" mc:Ignorable="w14 w15">
   <w:docDefaults>
     <w:rPrDefault>
       <w:rPr>
@@ -6697,144 +6956,378 @@
       </w:pPr>
     </w:pPrDefault>
   </w:docDefaults>
-  <w:latentStyles w:defLockedState="0" w:defUIPriority="99" w:defSemiHidden="1" w:defUnhideWhenUsed="1" w:defQFormat="0" w:count="267">
-    <w:lsdException w:name="Normal" w:semiHidden="0" w:uiPriority="0" w:unhideWhenUsed="0" w:qFormat="1"/>
-    <w:lsdException w:name="heading 1" w:semiHidden="0" w:uiPriority="9" w:unhideWhenUsed="0" w:qFormat="1"/>
-    <w:lsdException w:name="heading 2" w:uiPriority="9" w:qFormat="1"/>
-    <w:lsdException w:name="heading 3" w:uiPriority="9" w:qFormat="1"/>
-    <w:lsdException w:name="heading 4" w:uiPriority="9" w:qFormat="1"/>
-    <w:lsdException w:name="heading 5" w:uiPriority="9" w:qFormat="1"/>
-    <w:lsdException w:name="heading 6" w:uiPriority="9" w:qFormat="1"/>
-    <w:lsdException w:name="heading 7" w:uiPriority="9" w:qFormat="1"/>
-    <w:lsdException w:name="heading 8" w:uiPriority="9" w:qFormat="1"/>
-    <w:lsdException w:name="heading 9" w:uiPriority="9" w:qFormat="1"/>
-    <w:lsdException w:name="toc 1" w:uiPriority="39"/>
-    <w:lsdException w:name="toc 2" w:uiPriority="39"/>
-    <w:lsdException w:name="toc 3" w:uiPriority="39"/>
-    <w:lsdException w:name="toc 4" w:uiPriority="39"/>
-    <w:lsdException w:name="toc 5" w:uiPriority="39"/>
-    <w:lsdException w:name="toc 6" w:uiPriority="39"/>
-    <w:lsdException w:name="toc 7" w:uiPriority="39"/>
-    <w:lsdException w:name="toc 8" w:uiPriority="39"/>
-    <w:lsdException w:name="toc 9" w:uiPriority="39"/>
-    <w:lsdException w:name="caption" w:uiPriority="35" w:qFormat="1"/>
-    <w:lsdException w:name="Title" w:semiHidden="0" w:uiPriority="10" w:unhideWhenUsed="0" w:qFormat="1"/>
-    <w:lsdException w:name="Default Paragraph Font" w:uiPriority="1"/>
-    <w:lsdException w:name="Subtitle" w:semiHidden="0" w:uiPriority="11" w:unhideWhenUsed="0" w:qFormat="1"/>
-    <w:lsdException w:name="Strong" w:semiHidden="0" w:uiPriority="22" w:unhideWhenUsed="0" w:qFormat="1"/>
-    <w:lsdException w:name="Emphasis" w:semiHidden="0" w:uiPriority="20" w:unhideWhenUsed="0" w:qFormat="1"/>
-    <w:lsdException w:name="Table Grid" w:semiHidden="0" w:uiPriority="59" w:unhideWhenUsed="0"/>
-    <w:lsdException w:name="Placeholder Text" w:unhideWhenUsed="0"/>
-    <w:lsdException w:name="No Spacing" w:semiHidden="0" w:uiPriority="1" w:unhideWhenUsed="0" w:qFormat="1"/>
-    <w:lsdException w:name="Light Shading" w:semiHidden="0" w:uiPriority="60" w:unhideWhenUsed="0"/>
-    <w:lsdException w:name="Light List" w:semiHidden="0" w:uiPriority="61" w:unhideWhenUsed="0"/>
-    <w:lsdException w:name="Light Grid" w:semiHidden="0" w:uiPriority="62" w:unhideWhenUsed="0"/>
-    <w:lsdException w:name="Medium Shading 1" w:semiHidden="0" w:uiPriority="63" w:unhideWhenUsed="0"/>
-    <w:lsdException w:name="Medium Shading 2" w:semiHidden="0" w:uiPriority="64" w:unhideWhenUsed="0"/>
-    <w:lsdException w:name="Medium List 1" w:semiHidden="0" w:uiPriority="65" w:unhideWhenUsed="0"/>
-    <w:lsdException w:name="Medium List 2" w:semiHidden="0" w:uiPriority="66" w:unhideWhenUsed="0"/>
-    <w:lsdException w:name="Medium Grid 1" w:semiHidden="0" w:uiPriority="67" w:unhideWhenUsed="0"/>
-    <w:lsdException w:name="Medium Grid 2" w:semiHidden="0" w:uiPriority="68" w:unhideWhenUsed="0"/>
-    <w:lsdException w:name="Medium Grid 3" w:semiHidden="0" w:uiPriority="69" w:unhideWhenUsed="0"/>
-    <w:lsdException w:name="Dark List" w:semiHidden="0" w:uiPriority="70" w:unhideWhenUsed="0"/>
-    <w:lsdException w:name="Colorful Shading" w:semiHidden="0" w:uiPriority="71" w:unhideWhenUsed="0"/>
-    <w:lsdException w:name="Colorful List" w:semiHidden="0" w:uiPriority="72" w:unhideWhenUsed="0"/>
-    <w:lsdException w:name="Colorful Grid" w:semiHidden="0" w:uiPriority="73" w:unhideWhenUsed="0"/>
-    <w:lsdException w:name="Light Shading Accent 1" w:semiHidden="0" w:uiPriority="60" w:unhideWhenUsed="0"/>
-    <w:lsdException w:name="Light List Accent 1" w:semiHidden="0" w:uiPriority="61" w:unhideWhenUsed="0"/>
-    <w:lsdException w:name="Light Grid Accent 1" w:semiHidden="0" w:uiPriority="62" w:unhideWhenUsed="0"/>
-    <w:lsdException w:name="Medium Shading 1 Accent 1" w:semiHidden="0" w:uiPriority="63" w:unhideWhenUsed="0"/>
-    <w:lsdException w:name="Medium Shading 2 Accent 1" w:semiHidden="0" w:uiPriority="64" w:unhideWhenUsed="0"/>
-    <w:lsdException w:name="Medium List 1 Accent 1" w:semiHidden="0" w:uiPriority="65" w:unhideWhenUsed="0"/>
-    <w:lsdException w:name="Revision" w:unhideWhenUsed="0"/>
-    <w:lsdException w:name="List Paragraph" w:semiHidden="0" w:uiPriority="34" w:unhideWhenUsed="0" w:qFormat="1"/>
-    <w:lsdException w:name="Quote" w:semiHidden="0" w:uiPriority="29" w:unhideWhenUsed="0" w:qFormat="1"/>
-    <w:lsdException w:name="Intense Quote" w:semiHidden="0" w:uiPriority="30" w:unhideWhenUsed="0" w:qFormat="1"/>
-    <w:lsdException w:name="Medium List 2 Accent 1" w:semiHidden="0" w:uiPriority="66" w:unhideWhenUsed="0"/>
-    <w:lsdException w:name="Medium Grid 1 Accent 1" w:semiHidden="0" w:uiPriority="67" w:unhideWhenUsed="0"/>
-    <w:lsdException w:name="Medium Grid 2 Accent 1" w:semiHidden="0" w:uiPriority="68" w:unhideWhenUsed="0"/>
-    <w:lsdException w:name="Medium Grid 3 Accent 1" w:semiHidden="0" w:uiPriority="69" w:unhideWhenUsed="0"/>
-    <w:lsdException w:name="Dark List Accent 1" w:semiHidden="0" w:uiPriority="70" w:unhideWhenUsed="0"/>
-    <w:lsdException w:name="Colorful Shading Accent 1" w:semiHidden="0" w:uiPriority="71" w:unhideWhenUsed="0"/>
-    <w:lsdException w:name="Colorful List Accent 1" w:semiHidden="0" w:uiPriority="72" w:unhideWhenUsed="0"/>
-    <w:lsdException w:name="Colorful Grid Accent 1" w:semiHidden="0" w:uiPriority="73" w:unhideWhenUsed="0"/>
-    <w:lsdException w:name="Light Shading Accent 2" w:semiHidden="0" w:uiPriority="60" w:unhideWhenUsed="0"/>
-    <w:lsdException w:name="Light List Accent 2" w:semiHidden="0" w:uiPriority="61" w:unhideWhenUsed="0"/>
-    <w:lsdException w:name="Light Grid Accent 2" w:semiHidden="0" w:uiPriority="62" w:unhideWhenUsed="0"/>
-    <w:lsdException w:name="Medium Shading 1 Accent 2" w:semiHidden="0" w:uiPriority="63" w:unhideWhenUsed="0"/>
-    <w:lsdException w:name="Medium Shading 2 Accent 2" w:semiHidden="0" w:uiPriority="64" w:unhideWhenUsed="0"/>
-    <w:lsdException w:name="Medium List 1 Accent 2" w:semiHidden="0" w:uiPriority="65" w:unhideWhenUsed="0"/>
-    <w:lsdException w:name="Medium List 2 Accent 2" w:semiHidden="0" w:uiPriority="66" w:unhideWhenUsed="0"/>
-    <w:lsdException w:name="Medium Grid 1 Accent 2" w:semiHidden="0" w:uiPriority="67" w:unhideWhenUsed="0"/>
-    <w:lsdException w:name="Medium Grid 2 Accent 2" w:semiHidden="0" w:uiPriority="68" w:unhideWhenUsed="0"/>
-    <w:lsdException w:name="Medium Grid 3 Accent 2" w:semiHidden="0" w:uiPriority="69" w:unhideWhenUsed="0"/>
-    <w:lsdException w:name="Dark List Accent 2" w:semiHidden="0" w:uiPriority="70" w:unhideWhenUsed="0"/>
-    <w:lsdException w:name="Colorful Shading Accent 2" w:semiHidden="0" w:uiPriority="71" w:unhideWhenUsed="0"/>
-    <w:lsdException w:name="Colorful List Accent 2" w:semiHidden="0" w:uiPriority="72" w:unhideWhenUsed="0"/>
-    <w:lsdException w:name="Colorful Grid Accent 2" w:semiHidden="0" w:uiPriority="73" w:unhideWhenUsed="0"/>
-    <w:lsdException w:name="Light Shading Accent 3" w:semiHidden="0" w:uiPriority="60" w:unhideWhenUsed="0"/>
-    <w:lsdException w:name="Light List Accent 3" w:semiHidden="0" w:uiPriority="61" w:unhideWhenUsed="0"/>
-    <w:lsdException w:name="Light Grid Accent 3" w:semiHidden="0" w:uiPriority="62" w:unhideWhenUsed="0"/>
-    <w:lsdException w:name="Medium Shading 1 Accent 3" w:semiHidden="0" w:uiPriority="63" w:unhideWhenUsed="0"/>
-    <w:lsdException w:name="Medium Shading 2 Accent 3" w:semiHidden="0" w:uiPriority="64" w:unhideWhenUsed="0"/>
-    <w:lsdException w:name="Medium List 1 Accent 3" w:semiHidden="0" w:uiPriority="65" w:unhideWhenUsed="0"/>
-    <w:lsdException w:name="Medium List 2 Accent 3" w:semiHidden="0" w:uiPriority="66" w:unhideWhenUsed="0"/>
-    <w:lsdException w:name="Medium Grid 1 Accent 3" w:semiHidden="0" w:uiPriority="67" w:unhideWhenUsed="0"/>
-    <w:lsdException w:name="Medium Grid 2 Accent 3" w:semiHidden="0" w:uiPriority="68" w:unhideWhenUsed="0"/>
-    <w:lsdException w:name="Medium Grid 3 Accent 3" w:semiHidden="0" w:uiPriority="69" w:unhideWhenUsed="0"/>
-    <w:lsdException w:name="Dark List Accent 3" w:semiHidden="0" w:uiPriority="70" w:unhideWhenUsed="0"/>
-    <w:lsdException w:name="Colorful Shading Accent 3" w:semiHidden="0" w:uiPriority="71" w:unhideWhenUsed="0"/>
-    <w:lsdException w:name="Colorful List Accent 3" w:semiHidden="0" w:uiPriority="72" w:unhideWhenUsed="0"/>
-    <w:lsdException w:name="Colorful Grid Accent 3" w:semiHidden="0" w:uiPriority="73" w:unhideWhenUsed="0"/>
-    <w:lsdException w:name="Light Shading Accent 4" w:semiHidden="0" w:uiPriority="60" w:unhideWhenUsed="0"/>
-    <w:lsdException w:name="Light List Accent 4" w:semiHidden="0" w:uiPriority="61" w:unhideWhenUsed="0"/>
-    <w:lsdException w:name="Light Grid Accent 4" w:semiHidden="0" w:uiPriority="62" w:unhideWhenUsed="0"/>
-    <w:lsdException w:name="Medium Shading 1 Accent 4" w:semiHidden="0" w:uiPriority="63" w:unhideWhenUsed="0"/>
-    <w:lsdException w:name="Medium Shading 2 Accent 4" w:semiHidden="0" w:uiPriority="64" w:unhideWhenUsed="0"/>
-    <w:lsdException w:name="Medium List 1 Accent 4" w:semiHidden="0" w:uiPriority="65" w:unhideWhenUsed="0"/>
-    <w:lsdException w:name="Medium List 2 Accent 4" w:semiHidden="0" w:uiPriority="66" w:unhideWhenUsed="0"/>
-    <w:lsdException w:name="Medium Grid 1 Accent 4" w:semiHidden="0" w:uiPriority="67" w:unhideWhenUsed="0"/>
-    <w:lsdException w:name="Medium Grid 2 Accent 4" w:semiHidden="0" w:uiPriority="68" w:unhideWhenUsed="0"/>
-    <w:lsdException w:name="Medium Grid 3 Accent 4" w:semiHidden="0" w:uiPriority="69" w:unhideWhenUsed="0"/>
-    <w:lsdException w:name="Dark List Accent 4" w:semiHidden="0" w:uiPriority="70" w:unhideWhenUsed="0"/>
-    <w:lsdException w:name="Colorful Shading Accent 4" w:semiHidden="0" w:uiPriority="71" w:unhideWhenUsed="0"/>
-    <w:lsdException w:name="Colorful List Accent 4" w:semiHidden="0" w:uiPriority="72" w:unhideWhenUsed="0"/>
-    <w:lsdException w:name="Colorful Grid Accent 4" w:semiHidden="0" w:uiPriority="73" w:unhideWhenUsed="0"/>
-    <w:lsdException w:name="Light Shading Accent 5" w:semiHidden="0" w:uiPriority="60" w:unhideWhenUsed="0"/>
-    <w:lsdException w:name="Light List Accent 5" w:semiHidden="0" w:uiPriority="61" w:unhideWhenUsed="0"/>
-    <w:lsdException w:name="Light Grid Accent 5" w:semiHidden="0" w:uiPriority="62" w:unhideWhenUsed="0"/>
-    <w:lsdException w:name="Medium Shading 1 Accent 5" w:semiHidden="0" w:uiPriority="63" w:unhideWhenUsed="0"/>
-    <w:lsdException w:name="Medium Shading 2 Accent 5" w:semiHidden="0" w:uiPriority="64" w:unhideWhenUsed="0"/>
-    <w:lsdException w:name="Medium List 1 Accent 5" w:semiHidden="0" w:uiPriority="65" w:unhideWhenUsed="0"/>
-    <w:lsdException w:name="Medium List 2 Accent 5" w:semiHidden="0" w:uiPriority="66" w:unhideWhenUsed="0"/>
-    <w:lsdException w:name="Medium Grid 1 Accent 5" w:semiHidden="0" w:uiPriority="67" w:unhideWhenUsed="0"/>
-    <w:lsdException w:name="Medium Grid 2 Accent 5" w:semiHidden="0" w:uiPriority="68" w:unhideWhenUsed="0"/>
-    <w:lsdException w:name="Medium Grid 3 Accent 5" w:semiHidden="0" w:uiPriority="69" w:unhideWhenUsed="0"/>
-    <w:lsdException w:name="Dark List Accent 5" w:semiHidden="0" w:uiPriority="70" w:unhideWhenUsed="0"/>
-    <w:lsdException w:name="Colorful Shading Accent 5" w:semiHidden="0" w:uiPriority="71" w:unhideWhenUsed="0"/>
-    <w:lsdException w:name="Colorful List Accent 5" w:semiHidden="0" w:uiPriority="72" w:unhideWhenUsed="0"/>
-    <w:lsdException w:name="Colorful Grid Accent 5" w:semiHidden="0" w:uiPriority="73" w:unhideWhenUsed="0"/>
-    <w:lsdException w:name="Light Shading Accent 6" w:semiHidden="0" w:uiPriority="60" w:unhideWhenUsed="0"/>
-    <w:lsdException w:name="Light List Accent 6" w:semiHidden="0" w:uiPriority="61" w:unhideWhenUsed="0"/>
-    <w:lsdException w:name="Light Grid Accent 6" w:semiHidden="0" w:uiPriority="62" w:unhideWhenUsed="0"/>
-    <w:lsdException w:name="Medium Shading 1 Accent 6" w:semiHidden="0" w:uiPriority="63" w:unhideWhenUsed="0"/>
-    <w:lsdException w:name="Medium Shading 2 Accent 6" w:semiHidden="0" w:uiPriority="64" w:unhideWhenUsed="0"/>
-    <w:lsdException w:name="Medium List 1 Accent 6" w:semiHidden="0" w:uiPriority="65" w:unhideWhenUsed="0"/>
-    <w:lsdException w:name="Medium List 2 Accent 6" w:semiHidden="0" w:uiPriority="66" w:unhideWhenUsed="0"/>
-    <w:lsdException w:name="Medium Grid 1 Accent 6" w:semiHidden="0" w:uiPriority="67" w:unhideWhenUsed="0"/>
-    <w:lsdException w:name="Medium Grid 2 Accent 6" w:semiHidden="0" w:uiPriority="68" w:unhideWhenUsed="0"/>
-    <w:lsdException w:name="Medium Grid 3 Accent 6" w:semiHidden="0" w:uiPriority="69" w:unhideWhenUsed="0"/>
-    <w:lsdException w:name="Dark List Accent 6" w:semiHidden="0" w:uiPriority="70" w:unhideWhenUsed="0"/>
-    <w:lsdException w:name="Colorful Shading Accent 6" w:semiHidden="0" w:uiPriority="71" w:unhideWhenUsed="0"/>
-    <w:lsdException w:name="Colorful List Accent 6" w:semiHidden="0" w:uiPriority="72" w:unhideWhenUsed="0"/>
-    <w:lsdException w:name="Colorful Grid Accent 6" w:semiHidden="0" w:uiPriority="73" w:unhideWhenUsed="0"/>
-    <w:lsdException w:name="Subtle Emphasis" w:semiHidden="0" w:uiPriority="19" w:unhideWhenUsed="0" w:qFormat="1"/>
-    <w:lsdException w:name="Intense Emphasis" w:semiHidden="0" w:uiPriority="21" w:unhideWhenUsed="0" w:qFormat="1"/>
-    <w:lsdException w:name="Subtle Reference" w:semiHidden="0" w:uiPriority="31" w:unhideWhenUsed="0" w:qFormat="1"/>
-    <w:lsdException w:name="Intense Reference" w:semiHidden="0" w:uiPriority="32" w:unhideWhenUsed="0" w:qFormat="1"/>
-    <w:lsdException w:name="Book Title" w:semiHidden="0" w:uiPriority="33" w:unhideWhenUsed="0" w:qFormat="1"/>
-    <w:lsdException w:name="Bibliography" w:uiPriority="37"/>
-    <w:lsdException w:name="TOC Heading" w:uiPriority="39" w:qFormat="1"/>
+  <w:latentStyles w:defLockedState="0" w:defUIPriority="99" w:defSemiHidden="0" w:defUnhideWhenUsed="0" w:defQFormat="0" w:count="371">
+    <w:lsdException w:name="Normal" w:uiPriority="0" w:qFormat="1"/>
+    <w:lsdException w:name="heading 1" w:uiPriority="9" w:qFormat="1"/>
+    <w:lsdException w:name="heading 2" w:semiHidden="1" w:uiPriority="9" w:unhideWhenUsed="1" w:qFormat="1"/>
+    <w:lsdException w:name="heading 3" w:semiHidden="1" w:uiPriority="9" w:unhideWhenUsed="1" w:qFormat="1"/>
+    <w:lsdException w:name="heading 4" w:semiHidden="1" w:uiPriority="9" w:unhideWhenUsed="1" w:qFormat="1"/>
+    <w:lsdException w:name="heading 5" w:semiHidden="1" w:uiPriority="9" w:unhideWhenUsed="1" w:qFormat="1"/>
+    <w:lsdException w:name="heading 6" w:semiHidden="1" w:uiPriority="9" w:unhideWhenUsed="1" w:qFormat="1"/>
+    <w:lsdException w:name="heading 7" w:semiHidden="1" w:uiPriority="9" w:unhideWhenUsed="1" w:qFormat="1"/>
+    <w:lsdException w:name="heading 8" w:semiHidden="1" w:uiPriority="9" w:unhideWhenUsed="1" w:qFormat="1"/>
+    <w:lsdException w:name="heading 9" w:semiHidden="1" w:uiPriority="9" w:unhideWhenUsed="1" w:qFormat="1"/>
+    <w:lsdException w:name="index 1" w:semiHidden="1" w:unhideWhenUsed="1"/>
+    <w:lsdException w:name="index 2" w:semiHidden="1" w:unhideWhenUsed="1"/>
+    <w:lsdException w:name="index 3" w:semiHidden="1" w:unhideWhenUsed="1"/>
+    <w:lsdException w:name="index 4" w:semiHidden="1" w:unhideWhenUsed="1"/>
+    <w:lsdException w:name="index 5" w:semiHidden="1" w:unhideWhenUsed="1"/>
+    <w:lsdException w:name="index 6" w:semiHidden="1" w:unhideWhenUsed="1"/>
+    <w:lsdException w:name="index 7" w:semiHidden="1" w:unhideWhenUsed="1"/>
+    <w:lsdException w:name="index 8" w:semiHidden="1" w:unhideWhenUsed="1"/>
+    <w:lsdException w:name="index 9" w:semiHidden="1" w:unhideWhenUsed="1"/>
+    <w:lsdException w:name="toc 1" w:semiHidden="1" w:uiPriority="39" w:unhideWhenUsed="1"/>
+    <w:lsdException w:name="toc 2" w:semiHidden="1" w:uiPriority="39" w:unhideWhenUsed="1"/>
+    <w:lsdException w:name="toc 3" w:semiHidden="1" w:uiPriority="39" w:unhideWhenUsed="1"/>
+    <w:lsdException w:name="toc 4" w:semiHidden="1" w:uiPriority="39" w:unhideWhenUsed="1"/>
+    <w:lsdException w:name="toc 5" w:semiHidden="1" w:uiPriority="39" w:unhideWhenUsed="1"/>
+    <w:lsdException w:name="toc 6" w:semiHidden="1" w:uiPriority="39" w:unhideWhenUsed="1"/>
+    <w:lsdException w:name="toc 7" w:semiHidden="1" w:uiPriority="39" w:unhideWhenUsed="1"/>
+    <w:lsdException w:name="toc 8" w:semiHidden="1" w:uiPriority="39" w:unhideWhenUsed="1"/>
+    <w:lsdException w:name="toc 9" w:semiHidden="1" w:uiPriority="39" w:unhideWhenUsed="1"/>
+    <w:lsdException w:name="Normal Indent" w:semiHidden="1" w:unhideWhenUsed="1"/>
+    <w:lsdException w:name="footnote text" w:semiHidden="1" w:unhideWhenUsed="1"/>
+    <w:lsdException w:name="annotation text" w:semiHidden="1" w:unhideWhenUsed="1"/>
+    <w:lsdException w:name="header" w:semiHidden="1" w:uiPriority="0" w:unhideWhenUsed="1"/>
+    <w:lsdException w:name="footer" w:semiHidden="1" w:unhideWhenUsed="1"/>
+    <w:lsdException w:name="index heading" w:semiHidden="1" w:unhideWhenUsed="1"/>
+    <w:lsdException w:name="caption" w:semiHidden="1" w:uiPriority="35" w:unhideWhenUsed="1" w:qFormat="1"/>
+    <w:lsdException w:name="table of figures" w:semiHidden="1" w:unhideWhenUsed="1"/>
+    <w:lsdException w:name="envelope address" w:semiHidden="1" w:unhideWhenUsed="1"/>
+    <w:lsdException w:name="envelope return" w:semiHidden="1" w:unhideWhenUsed="1"/>
+    <w:lsdException w:name="footnote reference" w:semiHidden="1" w:unhideWhenUsed="1"/>
+    <w:lsdException w:name="annotation reference" w:semiHidden="1" w:unhideWhenUsed="1"/>
+    <w:lsdException w:name="line number" w:semiHidden="1" w:unhideWhenUsed="1"/>
+    <w:lsdException w:name="page number" w:semiHidden="1" w:unhideWhenUsed="1"/>
+    <w:lsdException w:name="endnote reference" w:semiHidden="1" w:unhideWhenUsed="1"/>
+    <w:lsdException w:name="endnote text" w:semiHidden="1" w:unhideWhenUsed="1"/>
+    <w:lsdException w:name="table of authorities" w:semiHidden="1" w:unhideWhenUsed="1"/>
+    <w:lsdException w:name="macro" w:semiHidden="1" w:unhideWhenUsed="1"/>
+    <w:lsdException w:name="toa heading" w:semiHidden="1" w:unhideWhenUsed="1"/>
+    <w:lsdException w:name="List" w:semiHidden="1" w:unhideWhenUsed="1"/>
+    <w:lsdException w:name="List Bullet" w:semiHidden="1" w:unhideWhenUsed="1"/>
+    <w:lsdException w:name="List Number" w:semiHidden="1" w:unhideWhenUsed="1"/>
+    <w:lsdException w:name="List 2" w:semiHidden="1" w:unhideWhenUsed="1"/>
+    <w:lsdException w:name="List 3" w:semiHidden="1" w:unhideWhenUsed="1"/>
+    <w:lsdException w:name="List 4" w:semiHidden="1" w:unhideWhenUsed="1"/>
+    <w:lsdException w:name="List 5" w:semiHidden="1" w:unhideWhenUsed="1"/>
+    <w:lsdException w:name="List Bullet 2" w:semiHidden="1" w:unhideWhenUsed="1"/>
+    <w:lsdException w:name="List Bullet 3" w:semiHidden="1" w:unhideWhenUsed="1"/>
+    <w:lsdException w:name="List Bullet 4" w:semiHidden="1" w:unhideWhenUsed="1"/>
+    <w:lsdException w:name="List Bullet 5" w:semiHidden="1" w:unhideWhenUsed="1"/>
+    <w:lsdException w:name="List Number 2" w:semiHidden="1" w:unhideWhenUsed="1"/>
+    <w:lsdException w:name="List Number 3" w:semiHidden="1" w:unhideWhenUsed="1"/>
+    <w:lsdException w:name="List Number 4" w:semiHidden="1" w:unhideWhenUsed="1"/>
+    <w:lsdException w:name="List Number 5" w:semiHidden="1" w:unhideWhenUsed="1"/>
+    <w:lsdException w:name="Title" w:uiPriority="10" w:qFormat="1"/>
+    <w:lsdException w:name="Closing" w:semiHidden="1" w:unhideWhenUsed="1"/>
+    <w:lsdException w:name="Signature" w:semiHidden="1" w:unhideWhenUsed="1"/>
+    <w:lsdException w:name="Default Paragraph Font" w:semiHidden="1" w:uiPriority="1" w:unhideWhenUsed="1"/>
+    <w:lsdException w:name="Body Text" w:semiHidden="1" w:unhideWhenUsed="1"/>
+    <w:lsdException w:name="Body Text Indent" w:semiHidden="1" w:unhideWhenUsed="1"/>
+    <w:lsdException w:name="List Continue" w:semiHidden="1" w:unhideWhenUsed="1"/>
+    <w:lsdException w:name="List Continue 2" w:semiHidden="1" w:unhideWhenUsed="1"/>
+    <w:lsdException w:name="List Continue 3" w:semiHidden="1" w:unhideWhenUsed="1"/>
+    <w:lsdException w:name="List Continue 4" w:semiHidden="1" w:unhideWhenUsed="1"/>
+    <w:lsdException w:name="List Continue 5" w:semiHidden="1" w:unhideWhenUsed="1"/>
+    <w:lsdException w:name="Message Header" w:semiHidden="1" w:unhideWhenUsed="1"/>
+    <w:lsdException w:name="Subtitle" w:uiPriority="11" w:qFormat="1"/>
+    <w:lsdException w:name="Salutation" w:semiHidden="1" w:unhideWhenUsed="1"/>
+    <w:lsdException w:name="Date" w:semiHidden="1" w:unhideWhenUsed="1"/>
+    <w:lsdException w:name="Body Text First Indent" w:semiHidden="1" w:unhideWhenUsed="1"/>
+    <w:lsdException w:name="Body Text First Indent 2" w:semiHidden="1" w:unhideWhenUsed="1"/>
+    <w:lsdException w:name="Note Heading" w:semiHidden="1" w:unhideWhenUsed="1"/>
+    <w:lsdException w:name="Body Text 2" w:semiHidden="1" w:unhideWhenUsed="1"/>
+    <w:lsdException w:name="Body Text 3" w:semiHidden="1" w:unhideWhenUsed="1"/>
+    <w:lsdException w:name="Body Text Indent 2" w:semiHidden="1" w:unhideWhenUsed="1"/>
+    <w:lsdException w:name="Body Text Indent 3" w:semiHidden="1" w:unhideWhenUsed="1"/>
+    <w:lsdException w:name="Block Text" w:semiHidden="1" w:unhideWhenUsed="1"/>
+    <w:lsdException w:name="Hyperlink" w:semiHidden="1" w:unhideWhenUsed="1"/>
+    <w:lsdException w:name="FollowedHyperlink" w:semiHidden="1" w:unhideWhenUsed="1"/>
+    <w:lsdException w:name="Strong" w:uiPriority="22" w:qFormat="1"/>
+    <w:lsdException w:name="Emphasis" w:uiPriority="20" w:qFormat="1"/>
+    <w:lsdException w:name="Document Map" w:semiHidden="1" w:unhideWhenUsed="1"/>
+    <w:lsdException w:name="Plain Text" w:semiHidden="1" w:unhideWhenUsed="1"/>
+    <w:lsdException w:name="E-mail Signature" w:semiHidden="1" w:unhideWhenUsed="1"/>
+    <w:lsdException w:name="HTML Top of Form" w:semiHidden="1" w:unhideWhenUsed="1"/>
+    <w:lsdException w:name="HTML Bottom of Form" w:semiHidden="1" w:unhideWhenUsed="1"/>
+    <w:lsdException w:name="Normal (Web)" w:semiHidden="1" w:unhideWhenUsed="1"/>
+    <w:lsdException w:name="HTML Acronym" w:semiHidden="1" w:unhideWhenUsed="1"/>
+    <w:lsdException w:name="HTML Address" w:semiHidden="1" w:unhideWhenUsed="1"/>
+    <w:lsdException w:name="HTML Cite" w:semiHidden="1" w:unhideWhenUsed="1"/>
+    <w:lsdException w:name="HTML Code" w:semiHidden="1" w:unhideWhenUsed="1"/>
+    <w:lsdException w:name="HTML Definition" w:semiHidden="1" w:unhideWhenUsed="1"/>
+    <w:lsdException w:name="HTML Keyboard" w:semiHidden="1" w:unhideWhenUsed="1"/>
+    <w:lsdException w:name="HTML Preformatted" w:semiHidden="1" w:unhideWhenUsed="1"/>
+    <w:lsdException w:name="HTML Sample" w:semiHidden="1" w:unhideWhenUsed="1"/>
+    <w:lsdException w:name="HTML Typewriter" w:semiHidden="1" w:unhideWhenUsed="1"/>
+    <w:lsdException w:name="HTML Variable" w:semiHidden="1" w:unhideWhenUsed="1"/>
+    <w:lsdException w:name="Normal Table" w:semiHidden="1" w:unhideWhenUsed="1"/>
+    <w:lsdException w:name="annotation subject" w:semiHidden="1" w:unhideWhenUsed="1"/>
+    <w:lsdException w:name="No List" w:semiHidden="1" w:unhideWhenUsed="1"/>
+    <w:lsdException w:name="Outline List 1" w:semiHidden="1" w:unhideWhenUsed="1"/>
+    <w:lsdException w:name="Outline List 2" w:semiHidden="1" w:unhideWhenUsed="1"/>
+    <w:lsdException w:name="Outline List 3" w:semiHidden="1" w:unhideWhenUsed="1"/>
+    <w:lsdException w:name="Table Simple 1" w:semiHidden="1" w:unhideWhenUsed="1"/>
+    <w:lsdException w:name="Table Simple 2" w:semiHidden="1" w:unhideWhenUsed="1"/>
+    <w:lsdException w:name="Table Simple 3" w:semiHidden="1" w:unhideWhenUsed="1"/>
+    <w:lsdException w:name="Table Classic 1" w:semiHidden="1" w:unhideWhenUsed="1"/>
+    <w:lsdException w:name="Table Classic 2" w:semiHidden="1" w:unhideWhenUsed="1"/>
+    <w:lsdException w:name="Table Classic 3" w:semiHidden="1" w:unhideWhenUsed="1"/>
+    <w:lsdException w:name="Table Classic 4" w:semiHidden="1" w:unhideWhenUsed="1"/>
+    <w:lsdException w:name="Table Colorful 1" w:semiHidden="1" w:unhideWhenUsed="1"/>
+    <w:lsdException w:name="Table Colorful 2" w:semiHidden="1" w:unhideWhenUsed="1"/>
+    <w:lsdException w:name="Table Colorful 3" w:semiHidden="1" w:unhideWhenUsed="1"/>
+    <w:lsdException w:name="Table Columns 1" w:semiHidden="1" w:unhideWhenUsed="1"/>
+    <w:lsdException w:name="Table Columns 2" w:semiHidden="1" w:unhideWhenUsed="1"/>
+    <w:lsdException w:name="Table Columns 3" w:semiHidden="1" w:unhideWhenUsed="1"/>
+    <w:lsdException w:name="Table Columns 4" w:semiHidden="1" w:unhideWhenUsed="1"/>
+    <w:lsdException w:name="Table Columns 5" w:semiHidden="1" w:unhideWhenUsed="1"/>
+    <w:lsdException w:name="Table Grid 1" w:semiHidden="1" w:unhideWhenUsed="1"/>
+    <w:lsdException w:name="Table Grid 2" w:semiHidden="1" w:unhideWhenUsed="1"/>
+    <w:lsdException w:name="Table Grid 3" w:semiHidden="1" w:unhideWhenUsed="1"/>
+    <w:lsdException w:name="Table Grid 4" w:semiHidden="1" w:unhideWhenUsed="1"/>
+    <w:lsdException w:name="Table Grid 5" w:semiHidden="1" w:unhideWhenUsed="1"/>
+    <w:lsdException w:name="Table Grid 6" w:semiHidden="1" w:unhideWhenUsed="1"/>
+    <w:lsdException w:name="Table Grid 7" w:semiHidden="1" w:unhideWhenUsed="1"/>
+    <w:lsdException w:name="Table Grid 8" w:semiHidden="1" w:unhideWhenUsed="1"/>
+    <w:lsdException w:name="Table List 1" w:semiHidden="1" w:unhideWhenUsed="1"/>
+    <w:lsdException w:name="Table List 2" w:semiHidden="1" w:unhideWhenUsed="1"/>
+    <w:lsdException w:name="Table List 3" w:semiHidden="1" w:unhideWhenUsed="1"/>
+    <w:lsdException w:name="Table List 4" w:semiHidden="1" w:unhideWhenUsed="1"/>
+    <w:lsdException w:name="Table List 5" w:semiHidden="1" w:unhideWhenUsed="1"/>
+    <w:lsdException w:name="Table List 6" w:semiHidden="1" w:unhideWhenUsed="1"/>
+    <w:lsdException w:name="Table List 7" w:semiHidden="1" w:unhideWhenUsed="1"/>
+    <w:lsdException w:name="Table List 8" w:semiHidden="1" w:unhideWhenUsed="1"/>
+    <w:lsdException w:name="Table 3D effects 1" w:semiHidden="1" w:unhideWhenUsed="1"/>
+    <w:lsdException w:name="Table 3D effects 2" w:semiHidden="1" w:unhideWhenUsed="1"/>
+    <w:lsdException w:name="Table 3D effects 3" w:semiHidden="1" w:unhideWhenUsed="1"/>
+    <w:lsdException w:name="Table Contemporary" w:semiHidden="1" w:unhideWhenUsed="1"/>
+    <w:lsdException w:name="Table Elegant" w:semiHidden="1" w:unhideWhenUsed="1"/>
+    <w:lsdException w:name="Table Professional" w:semiHidden="1" w:unhideWhenUsed="1"/>
+    <w:lsdException w:name="Table Subtle 1" w:semiHidden="1" w:unhideWhenUsed="1"/>
+    <w:lsdException w:name="Table Subtle 2" w:semiHidden="1" w:unhideWhenUsed="1"/>
+    <w:lsdException w:name="Table Web 1" w:semiHidden="1" w:unhideWhenUsed="1"/>
+    <w:lsdException w:name="Table Web 2" w:semiHidden="1" w:unhideWhenUsed="1"/>
+    <w:lsdException w:name="Table Web 3" w:semiHidden="1" w:unhideWhenUsed="1"/>
+    <w:lsdException w:name="Balloon Text" w:semiHidden="1" w:unhideWhenUsed="1"/>
+    <w:lsdException w:name="Table Grid" w:uiPriority="0"/>
+    <w:lsdException w:name="Table Theme" w:semiHidden="1" w:unhideWhenUsed="1"/>
+    <w:lsdException w:name="Placeholder Text" w:semiHidden="1"/>
+    <w:lsdException w:name="No Spacing" w:uiPriority="1" w:qFormat="1"/>
+    <w:lsdException w:name="Light Shading" w:uiPriority="60"/>
+    <w:lsdException w:name="Light List" w:uiPriority="61"/>
+    <w:lsdException w:name="Light Grid" w:uiPriority="62"/>
+    <w:lsdException w:name="Medium Shading 1" w:uiPriority="63"/>
+    <w:lsdException w:name="Medium Shading 2" w:uiPriority="64"/>
+    <w:lsdException w:name="Medium List 1" w:uiPriority="65"/>
+    <w:lsdException w:name="Medium List 2" w:uiPriority="66"/>
+    <w:lsdException w:name="Medium Grid 1" w:uiPriority="67"/>
+    <w:lsdException w:name="Medium Grid 2" w:uiPriority="68"/>
+    <w:lsdException w:name="Medium Grid 3" w:uiPriority="69"/>
+    <w:lsdException w:name="Dark List" w:uiPriority="70"/>
+    <w:lsdException w:name="Colorful Shading" w:uiPriority="71"/>
+    <w:lsdException w:name="Colorful List" w:uiPriority="72"/>
+    <w:lsdException w:name="Colorful Grid" w:uiPriority="73"/>
+    <w:lsdException w:name="Light Shading Accent 1" w:uiPriority="60"/>
+    <w:lsdException w:name="Light List Accent 1" w:uiPriority="61"/>
+    <w:lsdException w:name="Light Grid Accent 1" w:uiPriority="62"/>
+    <w:lsdException w:name="Medium Shading 1 Accent 1" w:uiPriority="63"/>
+    <w:lsdException w:name="Medium Shading 2 Accent 1" w:uiPriority="64"/>
+    <w:lsdException w:name="Medium List 1 Accent 1" w:uiPriority="65"/>
+    <w:lsdException w:name="Revision" w:semiHidden="1"/>
+    <w:lsdException w:name="List Paragraph" w:uiPriority="34" w:qFormat="1"/>
+    <w:lsdException w:name="Quote" w:uiPriority="29" w:qFormat="1"/>
+    <w:lsdException w:name="Intense Quote" w:uiPriority="30" w:qFormat="1"/>
+    <w:lsdException w:name="Medium List 2 Accent 1" w:uiPriority="66"/>
+    <w:lsdException w:name="Medium Grid 1 Accent 1" w:uiPriority="67"/>
+    <w:lsdException w:name="Medium Grid 2 Accent 1" w:uiPriority="68"/>
+    <w:lsdException w:name="Medium Grid 3 Accent 1" w:uiPriority="69"/>
+    <w:lsdException w:name="Dark List Accent 1" w:uiPriority="70"/>
+    <w:lsdException w:name="Colorful Shading Accent 1" w:uiPriority="71"/>
+    <w:lsdException w:name="Colorful List Accent 1" w:uiPriority="72"/>
+    <w:lsdException w:name="Colorful Grid Accent 1" w:uiPriority="73"/>
+    <w:lsdException w:name="Light Shading Accent 2" w:uiPriority="60"/>
+    <w:lsdException w:name="Light List Accent 2" w:uiPriority="61"/>
+    <w:lsdException w:name="Light Grid Accent 2" w:uiPriority="62"/>
+    <w:lsdException w:name="Medium Shading 1 Accent 2" w:uiPriority="63"/>
+    <w:lsdException w:name="Medium Shading 2 Accent 2" w:uiPriority="64"/>
+    <w:lsdException w:name="Medium List 1 Accent 2" w:uiPriority="65"/>
+    <w:lsdException w:name="Medium List 2 Accent 2" w:uiPriority="66"/>
+    <w:lsdException w:name="Medium Grid 1 Accent 2" w:uiPriority="67"/>
+    <w:lsdException w:name="Medium Grid 2 Accent 2" w:uiPriority="68"/>
+    <w:lsdException w:name="Medium Grid 3 Accent 2" w:uiPriority="69"/>
+    <w:lsdException w:name="Dark List Accent 2" w:uiPriority="70"/>
+    <w:lsdException w:name="Colorful Shading Accent 2" w:uiPriority="71"/>
+    <w:lsdException w:name="Colorful List Accent 2" w:uiPriority="72"/>
+    <w:lsdException w:name="Colorful Grid Accent 2" w:uiPriority="73"/>
+    <w:lsdException w:name="Light Shading Accent 3" w:uiPriority="60"/>
+    <w:lsdException w:name="Light List Accent 3" w:uiPriority="61"/>
+    <w:lsdException w:name="Light Grid Accent 3" w:uiPriority="62"/>
+    <w:lsdException w:name="Medium Shading 1 Accent 3" w:uiPriority="63"/>
+    <w:lsdException w:name="Medium Shading 2 Accent 3" w:uiPriority="64"/>
+    <w:lsdException w:name="Medium List 1 Accent 3" w:uiPriority="65"/>
+    <w:lsdException w:name="Medium List 2 Accent 3" w:uiPriority="66"/>
+    <w:lsdException w:name="Medium Grid 1 Accent 3" w:uiPriority="67"/>
+    <w:lsdException w:name="Medium Grid 2 Accent 3" w:uiPriority="68"/>
+    <w:lsdException w:name="Medium Grid 3 Accent 3" w:uiPriority="69"/>
+    <w:lsdException w:name="Dark List Accent 3" w:uiPriority="70"/>
+    <w:lsdException w:name="Colorful Shading Accent 3" w:uiPriority="71"/>
+    <w:lsdException w:name="Colorful List Accent 3" w:uiPriority="72"/>
+    <w:lsdException w:name="Colorful Grid Accent 3" w:uiPriority="73"/>
+    <w:lsdException w:name="Light Shading Accent 4" w:uiPriority="60"/>
+    <w:lsdException w:name="Light List Accent 4" w:uiPriority="61"/>
+    <w:lsdException w:name="Light Grid Accent 4" w:uiPriority="62"/>
+    <w:lsdException w:name="Medium Shading 1 Accent 4" w:uiPriority="63"/>
+    <w:lsdException w:name="Medium Shading 2 Accent 4" w:uiPriority="64"/>
+    <w:lsdException w:name="Medium List 1 Accent 4" w:uiPriority="65"/>
+    <w:lsdException w:name="Medium List 2 Accent 4" w:uiPriority="66"/>
+    <w:lsdException w:name="Medium Grid 1 Accent 4" w:uiPriority="67"/>
+    <w:lsdException w:name="Medium Grid 2 Accent 4" w:uiPriority="68"/>
+    <w:lsdException w:name="Medium Grid 3 Accent 4" w:uiPriority="69"/>
+    <w:lsdException w:name="Dark List Accent 4" w:uiPriority="70"/>
+    <w:lsdException w:name="Colorful Shading Accent 4" w:uiPriority="71"/>
+    <w:lsdException w:name="Colorful List Accent 4" w:uiPriority="72"/>
+    <w:lsdException w:name="Colorful Grid Accent 4" w:uiPriority="73"/>
+    <w:lsdException w:name="Light Shading Accent 5" w:uiPriority="60"/>
+    <w:lsdException w:name="Light List Accent 5" w:uiPriority="61"/>
+    <w:lsdException w:name="Light Grid Accent 5" w:uiPriority="62"/>
+    <w:lsdException w:name="Medium Shading 1 Accent 5" w:uiPriority="63"/>
+    <w:lsdException w:name="Medium Shading 2 Accent 5" w:uiPriority="64"/>
+    <w:lsdException w:name="Medium List 1 Accent 5" w:uiPriority="65"/>
+    <w:lsdException w:name="Medium List 2 Accent 5" w:uiPriority="66"/>
+    <w:lsdException w:name="Medium Grid 1 Accent 5" w:uiPriority="67"/>
+    <w:lsdException w:name="Medium Grid 2 Accent 5" w:uiPriority="68"/>
+    <w:lsdException w:name="Medium Grid 3 Accent 5" w:uiPriority="69"/>
+    <w:lsdException w:name="Dark List Accent 5" w:uiPriority="70"/>
+    <w:lsdException w:name="Colorful Shading Accent 5" w:uiPriority="71"/>
+    <w:lsdException w:name="Colorful List Accent 5" w:uiPriority="72"/>
+    <w:lsdException w:name="Colorful Grid Accent 5" w:uiPriority="73"/>
+    <w:lsdException w:name="Light Shading Accent 6" w:uiPriority="60"/>
+    <w:lsdException w:name="Light List Accent 6" w:uiPriority="61"/>
+    <w:lsdException w:name="Light Grid Accent 6" w:uiPriority="62"/>
+    <w:lsdException w:name="Medium Shading 1 Accent 6" w:uiPriority="63"/>
+    <w:lsdException w:name="Medium Shading 2 Accent 6" w:uiPriority="64"/>
+    <w:lsdException w:name="Medium List 1 Accent 6" w:uiPriority="65"/>
+    <w:lsdException w:name="Medium List 2 Accent 6" w:uiPriority="66"/>
+    <w:lsdException w:name="Medium Grid 1 Accent 6" w:uiPriority="67"/>
+    <w:lsdException w:name="Medium Grid 2 Accent 6" w:uiPriority="68"/>
+    <w:lsdException w:name="Medium Grid 3 Accent 6" w:uiPriority="69"/>
+    <w:lsdException w:name="Dark List Accent 6" w:uiPriority="70"/>
+    <w:lsdException w:name="Colorful Shading Accent 6" w:uiPriority="71"/>
+    <w:lsdException w:name="Colorful List Accent 6" w:uiPriority="72"/>
+    <w:lsdException w:name="Colorful Grid Accent 6" w:uiPriority="73"/>
+    <w:lsdException w:name="Subtle Emphasis" w:uiPriority="19" w:qFormat="1"/>
+    <w:lsdException w:name="Intense Emphasis" w:uiPriority="21" w:qFormat="1"/>
+    <w:lsdException w:name="Subtle Reference" w:uiPriority="31" w:qFormat="1"/>
+    <w:lsdException w:name="Intense Reference" w:uiPriority="32" w:qFormat="1"/>
+    <w:lsdException w:name="Book Title" w:uiPriority="33" w:qFormat="1"/>
+    <w:lsdException w:name="Bibliography" w:semiHidden="1" w:uiPriority="37" w:unhideWhenUsed="1"/>
+    <w:lsdException w:name="TOC Heading" w:semiHidden="1" w:uiPriority="39" w:unhideWhenUsed="1" w:qFormat="1"/>
+    <w:lsdException w:name="Plain Table 1" w:uiPriority="41"/>
+    <w:lsdException w:name="Plain Table 2" w:uiPriority="42"/>
+    <w:lsdException w:name="Plain Table 3" w:uiPriority="43"/>
+    <w:lsdException w:name="Plain Table 4" w:uiPriority="44"/>
+    <w:lsdException w:name="Plain Table 5" w:uiPriority="45"/>
+    <w:lsdException w:name="Grid Table Light" w:uiPriority="40"/>
+    <w:lsdException w:name="Grid Table 1 Light" w:uiPriority="46"/>
+    <w:lsdException w:name="Grid Table 2" w:uiPriority="47"/>
+    <w:lsdException w:name="Grid Table 3" w:uiPriority="48"/>
+    <w:lsdException w:name="Grid Table 4" w:uiPriority="49"/>
+    <w:lsdException w:name="Grid Table 5 Dark" w:uiPriority="50"/>
+    <w:lsdException w:name="Grid Table 6 Colorful" w:uiPriority="51"/>
+    <w:lsdException w:name="Grid Table 7 Colorful" w:uiPriority="52"/>
+    <w:lsdException w:name="Grid Table 1 Light Accent 1" w:uiPriority="46"/>
+    <w:lsdException w:name="Grid Table 2 Accent 1" w:uiPriority="47"/>
+    <w:lsdException w:name="Grid Table 3 Accent 1" w:uiPriority="48"/>
+    <w:lsdException w:name="Grid Table 4 Accent 1" w:uiPriority="49"/>
+    <w:lsdException w:name="Grid Table 5 Dark Accent 1" w:uiPriority="50"/>
+    <w:lsdException w:name="Grid Table 6 Colorful Accent 1" w:uiPriority="51"/>
+    <w:lsdException w:name="Grid Table 7 Colorful Accent 1" w:uiPriority="52"/>
+    <w:lsdException w:name="Grid Table 1 Light Accent 2" w:uiPriority="46"/>
+    <w:lsdException w:name="Grid Table 2 Accent 2" w:uiPriority="47"/>
+    <w:lsdException w:name="Grid Table 3 Accent 2" w:uiPriority="48"/>
+    <w:lsdException w:name="Grid Table 4 Accent 2" w:uiPriority="49"/>
+    <w:lsdException w:name="Grid Table 5 Dark Accent 2" w:uiPriority="50"/>
+    <w:lsdException w:name="Grid Table 6 Colorful Accent 2" w:uiPriority="51"/>
+    <w:lsdException w:name="Grid Table 7 Colorful Accent 2" w:uiPriority="52"/>
+    <w:lsdException w:name="Grid Table 1 Light Accent 3" w:uiPriority="46"/>
+    <w:lsdException w:name="Grid Table 2 Accent 3" w:uiPriority="47"/>
+    <w:lsdException w:name="Grid Table 3 Accent 3" w:uiPriority="48"/>
+    <w:lsdException w:name="Grid Table 4 Accent 3" w:uiPriority="49"/>
+    <w:lsdException w:name="Grid Table 5 Dark Accent 3" w:uiPriority="50"/>
+    <w:lsdException w:name="Grid Table 6 Colorful Accent 3" w:uiPriority="51"/>
+    <w:lsdException w:name="Grid Table 7 Colorful Accent 3" w:uiPriority="52"/>
+    <w:lsdException w:name="Grid Table 1 Light Accent 4" w:uiPriority="46"/>
+    <w:lsdException w:name="Grid Table 2 Accent 4" w:uiPriority="47"/>
+    <w:lsdException w:name="Grid Table 3 Accent 4" w:uiPriority="48"/>
+    <w:lsdException w:name="Grid Table 4 Accent 4" w:uiPriority="49"/>
+    <w:lsdException w:name="Grid Table 5 Dark Accent 4" w:uiPriority="50"/>
+    <w:lsdException w:name="Grid Table 6 Colorful Accent 4" w:uiPriority="51"/>
+    <w:lsdException w:name="Grid Table 7 Colorful Accent 4" w:uiPriority="52"/>
+    <w:lsdException w:name="Grid Table 1 Light Accent 5" w:uiPriority="46"/>
+    <w:lsdException w:name="Grid Table 2 Accent 5" w:uiPriority="47"/>
+    <w:lsdException w:name="Grid Table 3 Accent 5" w:uiPriority="48"/>
+    <w:lsdException w:name="Grid Table 4 Accent 5" w:uiPriority="49"/>
+    <w:lsdException w:name="Grid Table 5 Dark Accent 5" w:uiPriority="50"/>
+    <w:lsdException w:name="Grid Table 6 Colorful Accent 5" w:uiPriority="51"/>
+    <w:lsdException w:name="Grid Table 7 Colorful Accent 5" w:uiPriority="52"/>
+    <w:lsdException w:name="Grid Table 1 Light Accent 6" w:uiPriority="46"/>
+    <w:lsdException w:name="Grid Table 2 Accent 6" w:uiPriority="47"/>
+    <w:lsdException w:name="Grid Table 3 Accent 6" w:uiPriority="48"/>
+    <w:lsdException w:name="Grid Table 4 Accent 6" w:uiPriority="49"/>
+    <w:lsdException w:name="Grid Table 5 Dark Accent 6" w:uiPriority="50"/>
+    <w:lsdException w:name="Grid Table 6 Colorful Accent 6" w:uiPriority="51"/>
+    <w:lsdException w:name="Grid Table 7 Colorful Accent 6" w:uiPriority="52"/>
+    <w:lsdException w:name="List Table 1 Light" w:uiPriority="46"/>
+    <w:lsdException w:name="List Table 2" w:uiPriority="47"/>
+    <w:lsdException w:name="List Table 3" w:uiPriority="48"/>
+    <w:lsdException w:name="List Table 4" w:uiPriority="49"/>
+    <w:lsdException w:name="List Table 5 Dark" w:uiPriority="50"/>
+    <w:lsdException w:name="List Table 6 Colorful" w:uiPriority="51"/>
+    <w:lsdException w:name="List Table 7 Colorful" w:uiPriority="52"/>
+    <w:lsdException w:name="List Table 1 Light Accent 1" w:uiPriority="46"/>
+    <w:lsdException w:name="List Table 2 Accent 1" w:uiPriority="47"/>
+    <w:lsdException w:name="List Table 3 Accent 1" w:uiPriority="48"/>
+    <w:lsdException w:name="List Table 4 Accent 1" w:uiPriority="49"/>
+    <w:lsdException w:name="List Table 5 Dark Accent 1" w:uiPriority="50"/>
+    <w:lsdException w:name="List Table 6 Colorful Accent 1" w:uiPriority="51"/>
+    <w:lsdException w:name="List Table 7 Colorful Accent 1" w:uiPriority="52"/>
+    <w:lsdException w:name="List Table 1 Light Accent 2" w:uiPriority="46"/>
+    <w:lsdException w:name="List Table 2 Accent 2" w:uiPriority="47"/>
+    <w:lsdException w:name="List Table 3 Accent 2" w:uiPriority="48"/>
+    <w:lsdException w:name="List Table 4 Accent 2" w:uiPriority="49"/>
+    <w:lsdException w:name="List Table 5 Dark Accent 2" w:uiPriority="50"/>
+    <w:lsdException w:name="List Table 6 Colorful Accent 2" w:uiPriority="51"/>
+    <w:lsdException w:name="List Table 7 Colorful Accent 2" w:uiPriority="52"/>
+    <w:lsdException w:name="List Table 1 Light Accent 3" w:uiPriority="46"/>
+    <w:lsdException w:name="List Table 2 Accent 3" w:uiPriority="47"/>
+    <w:lsdException w:name="List Table 3 Accent 3" w:uiPriority="48"/>
+    <w:lsdException w:name="List Table 4 Accent 3" w:uiPriority="49"/>
+    <w:lsdException w:name="List Table 5 Dark Accent 3" w:uiPriority="50"/>
+    <w:lsdException w:name="List Table 6 Colorful Accent 3" w:uiPriority="51"/>
+    <w:lsdException w:name="List Table 7 Colorful Accent 3" w:uiPriority="52"/>
+    <w:lsdException w:name="List Table 1 Light Accent 4" w:uiPriority="46"/>
+    <w:lsdException w:name="List Table 2 Accent 4" w:uiPriority="47"/>
+    <w:lsdException w:name="List Table 3 Accent 4" w:uiPriority="48"/>
+    <w:lsdException w:name="List Table 4 Accent 4" w:uiPriority="49"/>
+    <w:lsdException w:name="List Table 5 Dark Accent 4" w:uiPriority="50"/>
+    <w:lsdException w:name="List Table 6 Colorful Accent 4" w:uiPriority="51"/>
+    <w:lsdException w:name="List Table 7 Colorful Accent 4" w:uiPriority="52"/>
+    <w:lsdException w:name="List Table 1 Light Accent 5" w:uiPriority="46"/>
+    <w:lsdException w:name="List Table 2 Accent 5" w:uiPriority="47"/>
+    <w:lsdException w:name="List Table 3 Accent 5" w:uiPriority="48"/>
+    <w:lsdException w:name="List Table 4 Accent 5" w:uiPriority="49"/>
+    <w:lsdException w:name="List Table 5 Dark Accent 5" w:uiPriority="50"/>
+    <w:lsdException w:name="List Table 6 Colorful Accent 5" w:uiPriority="51"/>
+    <w:lsdException w:name="List Table 7 Colorful Accent 5" w:uiPriority="52"/>
+    <w:lsdException w:name="List Table 1 Light Accent 6" w:uiPriority="46"/>
+    <w:lsdException w:name="List Table 2 Accent 6" w:uiPriority="47"/>
+    <w:lsdException w:name="List Table 3 Accent 6" w:uiPriority="48"/>
+    <w:lsdException w:name="List Table 4 Accent 6" w:uiPriority="49"/>
+    <w:lsdException w:name="List Table 5 Dark Accent 6" w:uiPriority="50"/>
+    <w:lsdException w:name="List Table 6 Colorful Accent 6" w:uiPriority="51"/>
+    <w:lsdException w:name="List Table 7 Colorful Accent 6" w:uiPriority="52"/>
   </w:latentStyles>
   <w:style w:type="paragraph" w:default="1" w:styleId="Normal">
     <w:name w:val="Normal"/>
@@ -6984,9 +7477,9 @@
   </w:style>
   <w:style w:type="paragraph" w:styleId="Encabezado">
     <w:name w:val="header"/>
+    <w:aliases w:val="Encabezado seccion"/>
     <w:basedOn w:val="Normal"/>
     <w:link w:val="EncabezadoCar"/>
-    <w:uiPriority w:val="99"/>
     <w:unhideWhenUsed/>
     <w:rsid w:val="009E68FE"/>
     <w:pPr>
@@ -7136,171 +7629,45 @@
       <w:contextualSpacing/>
     </w:pPr>
   </w:style>
-</w:styles>
-</file>
-
-<file path=word/stylesWithEffects.xml><?xml version="1.0" encoding="utf-8"?>
-<w:styles xmlns:wpc="http://schemas.microsoft.com/office/word/2010/wordprocessingCanvas" xmlns:mc="http://schemas.openxmlformats.org/markup-compatibility/2006" xmlns:o="urn:schemas-microsoft-com:office:office" xmlns:r="http://schemas.openxmlformats.org/officeDocument/2006/relationships" xmlns:m="http://schemas.openxmlformats.org/officeDocument/2006/math" xmlns:v="urn:schemas-microsoft-com:vml" xmlns:wp14="http://schemas.microsoft.com/office/word/2010/wordprocessingDrawing" xmlns:wp="http://schemas.openxmlformats.org/drawingml/2006/wordprocessingDrawing" xmlns:w10="urn:schemas-microsoft-com:office:word" xmlns:w="http://schemas.openxmlformats.org/wordprocessingml/2006/main" xmlns:w14="http://schemas.microsoft.com/office/word/2010/wordml" xmlns:wpg="http://schemas.microsoft.com/office/word/2010/wordprocessingGroup" xmlns:wpi="http://schemas.microsoft.com/office/word/2010/wordprocessingInk" xmlns:wne="http://schemas.microsoft.com/office/word/2006/wordml" xmlns:wps="http://schemas.microsoft.com/office/word/2010/wordprocessingShape" mc:Ignorable="w14 wp14">
-  <w:docDefaults>
-    <w:rPrDefault>
-      <w:rPr>
-        <w:rFonts w:asciiTheme="minorHAnsi" w:eastAsiaTheme="minorHAnsi" w:hAnsiTheme="minorHAnsi" w:cstheme="minorBidi"/>
-        <w:sz w:val="22"/>
-        <w:szCs w:val="22"/>
-        <w:lang w:val="es-MX" w:eastAsia="en-US" w:bidi="ar-SA"/>
-      </w:rPr>
-    </w:rPrDefault>
-    <w:pPrDefault>
-      <w:pPr>
-        <w:spacing w:after="200" w:line="276" w:lineRule="auto"/>
-      </w:pPr>
-    </w:pPrDefault>
-  </w:docDefaults>
-  <w:latentStyles w:defLockedState="0" w:defUIPriority="99" w:defSemiHidden="1" w:defUnhideWhenUsed="1" w:defQFormat="0" w:count="267">
-    <w:lsdException w:name="Normal" w:semiHidden="0" w:uiPriority="0" w:unhideWhenUsed="0" w:qFormat="1"/>
-    <w:lsdException w:name="heading 1" w:semiHidden="0" w:uiPriority="9" w:unhideWhenUsed="0" w:qFormat="1"/>
-    <w:lsdException w:name="heading 2" w:uiPriority="9" w:qFormat="1"/>
-    <w:lsdException w:name="heading 3" w:uiPriority="9" w:qFormat="1"/>
-    <w:lsdException w:name="heading 4" w:uiPriority="9" w:qFormat="1"/>
-    <w:lsdException w:name="heading 5" w:uiPriority="9" w:qFormat="1"/>
-    <w:lsdException w:name="heading 6" w:uiPriority="9" w:qFormat="1"/>
-    <w:lsdException w:name="heading 7" w:uiPriority="9" w:qFormat="1"/>
-    <w:lsdException w:name="heading 8" w:uiPriority="9" w:qFormat="1"/>
-    <w:lsdException w:name="heading 9" w:uiPriority="9" w:qFormat="1"/>
-    <w:lsdException w:name="toc 1" w:uiPriority="39"/>
-    <w:lsdException w:name="toc 2" w:uiPriority="39"/>
-    <w:lsdException w:name="toc 3" w:uiPriority="39"/>
-    <w:lsdException w:name="toc 4" w:uiPriority="39"/>
-    <w:lsdException w:name="toc 5" w:uiPriority="39"/>
-    <w:lsdException w:name="toc 6" w:uiPriority="39"/>
-    <w:lsdException w:name="toc 7" w:uiPriority="39"/>
-    <w:lsdException w:name="toc 8" w:uiPriority="39"/>
-    <w:lsdException w:name="toc 9" w:uiPriority="39"/>
-    <w:lsdException w:name="caption" w:uiPriority="35" w:qFormat="1"/>
-    <w:lsdException w:name="Title" w:semiHidden="0" w:uiPriority="10" w:unhideWhenUsed="0" w:qFormat="1"/>
-    <w:lsdException w:name="Default Paragraph Font" w:uiPriority="1"/>
-    <w:lsdException w:name="Subtitle" w:semiHidden="0" w:uiPriority="11" w:unhideWhenUsed="0" w:qFormat="1"/>
-    <w:lsdException w:name="Strong" w:semiHidden="0" w:uiPriority="22" w:unhideWhenUsed="0" w:qFormat="1"/>
-    <w:lsdException w:name="Emphasis" w:semiHidden="0" w:uiPriority="20" w:unhideWhenUsed="0" w:qFormat="1"/>
-    <w:lsdException w:name="Table Grid" w:semiHidden="0" w:uiPriority="59" w:unhideWhenUsed="0"/>
-    <w:lsdException w:name="Placeholder Text" w:unhideWhenUsed="0"/>
-    <w:lsdException w:name="No Spacing" w:semiHidden="0" w:uiPriority="1" w:unhideWhenUsed="0" w:qFormat="1"/>
-    <w:lsdException w:name="Light Shading" w:semiHidden="0" w:uiPriority="60" w:unhideWhenUsed="0"/>
-    <w:lsdException w:name="Light List" w:semiHidden="0" w:uiPriority="61" w:unhideWhenUsed="0"/>
-    <w:lsdException w:name="Light Grid" w:semiHidden="0" w:uiPriority="62" w:unhideWhenUsed="0"/>
-    <w:lsdException w:name="Medium Shading 1" w:semiHidden="0" w:uiPriority="63" w:unhideWhenUsed="0"/>
-    <w:lsdException w:name="Medium Shading 2" w:semiHidden="0" w:uiPriority="64" w:unhideWhenUsed="0"/>
-    <w:lsdException w:name="Medium List 1" w:semiHidden="0" w:uiPriority="65" w:unhideWhenUsed="0"/>
-    <w:lsdException w:name="Medium List 2" w:semiHidden="0" w:uiPriority="66" w:unhideWhenUsed="0"/>
-    <w:lsdException w:name="Medium Grid 1" w:semiHidden="0" w:uiPriority="67" w:unhideWhenUsed="0"/>
-    <w:lsdException w:name="Medium Grid 2" w:semiHidden="0" w:uiPriority="68" w:unhideWhenUsed="0"/>
-    <w:lsdException w:name="Medium Grid 3" w:semiHidden="0" w:uiPriority="69" w:unhideWhenUsed="0"/>
-    <w:lsdException w:name="Dark List" w:semiHidden="0" w:uiPriority="70" w:unhideWhenUsed="0"/>
-    <w:lsdException w:name="Colorful Shading" w:semiHidden="0" w:uiPriority="71" w:unhideWhenUsed="0"/>
-    <w:lsdException w:name="Colorful List" w:semiHidden="0" w:uiPriority="72" w:unhideWhenUsed="0"/>
-    <w:lsdException w:name="Colorful Grid" w:semiHidden="0" w:uiPriority="73" w:unhideWhenUsed="0"/>
-    <w:lsdException w:name="Light Shading Accent 1" w:semiHidden="0" w:uiPriority="60" w:unhideWhenUsed="0"/>
-    <w:lsdException w:name="Light List Accent 1" w:semiHidden="0" w:uiPriority="61" w:unhideWhenUsed="0"/>
-    <w:lsdException w:name="Light Grid Accent 1" w:semiHidden="0" w:uiPriority="62" w:unhideWhenUsed="0"/>
-    <w:lsdException w:name="Medium Shading 1 Accent 1" w:semiHidden="0" w:uiPriority="63" w:unhideWhenUsed="0"/>
-    <w:lsdException w:name="Medium Shading 2 Accent 1" w:semiHidden="0" w:uiPriority="64" w:unhideWhenUsed="0"/>
-    <w:lsdException w:name="Medium List 1 Accent 1" w:semiHidden="0" w:uiPriority="65" w:unhideWhenUsed="0"/>
-    <w:lsdException w:name="Revision" w:unhideWhenUsed="0"/>
-    <w:lsdException w:name="List Paragraph" w:semiHidden="0" w:uiPriority="34" w:unhideWhenUsed="0" w:qFormat="1"/>
-    <w:lsdException w:name="Quote" w:semiHidden="0" w:uiPriority="29" w:unhideWhenUsed="0" w:qFormat="1"/>
-    <w:lsdException w:name="Intense Quote" w:semiHidden="0" w:uiPriority="30" w:unhideWhenUsed="0" w:qFormat="1"/>
-    <w:lsdException w:name="Medium List 2 Accent 1" w:semiHidden="0" w:uiPriority="66" w:unhideWhenUsed="0"/>
-    <w:lsdException w:name="Medium Grid 1 Accent 1" w:semiHidden="0" w:uiPriority="67" w:unhideWhenUsed="0"/>
-    <w:lsdException w:name="Medium Grid 2 Accent 1" w:semiHidden="0" w:uiPriority="68" w:unhideWhenUsed="0"/>
-    <w:lsdException w:name="Medium Grid 3 Accent 1" w:semiHidden="0" w:uiPriority="69" w:unhideWhenUsed="0"/>
-    <w:lsdException w:name="Dark List Accent 1" w:semiHidden="0" w:uiPriority="70" w:unhideWhenUsed="0"/>
-    <w:lsdException w:name="Colorful Shading Accent 1" w:semiHidden="0" w:uiPriority="71" w:unhideWhenUsed="0"/>
-    <w:lsdException w:name="Colorful List Accent 1" w:semiHidden="0" w:uiPriority="72" w:unhideWhenUsed="0"/>
-    <w:lsdException w:name="Colorful Grid Accent 1" w:semiHidden="0" w:uiPriority="73" w:unhideWhenUsed="0"/>
-    <w:lsdException w:name="Light Shading Accent 2" w:semiHidden="0" w:uiPriority="60" w:unhideWhenUsed="0"/>
-    <w:lsdException w:name="Light List Accent 2" w:semiHidden="0" w:uiPriority="61" w:unhideWhenUsed="0"/>
-    <w:lsdException w:name="Light Grid Accent 2" w:semiHidden="0" w:uiPriority="62" w:unhideWhenUsed="0"/>
-    <w:lsdException w:name="Medium Shading 1 Accent 2" w:semiHidden="0" w:uiPriority="63" w:unhideWhenUsed="0"/>
-    <w:lsdException w:name="Medium Shading 2 Accent 2" w:semiHidden="0" w:uiPriority="64" w:unhideWhenUsed="0"/>
-    <w:lsdException w:name="Medium List 1 Accent 2" w:semiHidden="0" w:uiPriority="65" w:unhideWhenUsed="0"/>
-    <w:lsdException w:name="Medium List 2 Accent 2" w:semiHidden="0" w:uiPriority="66" w:unhideWhenUsed="0"/>
-    <w:lsdException w:name="Medium Grid 1 Accent 2" w:semiHidden="0" w:uiPriority="67" w:unhideWhenUsed="0"/>
-    <w:lsdException w:name="Medium Grid 2 Accent 2" w:semiHidden="0" w:uiPriority="68" w:unhideWhenUsed="0"/>
-    <w:lsdException w:name="Medium Grid 3 Accent 2" w:semiHidden="0" w:uiPriority="69" w:unhideWhenUsed="0"/>
-    <w:lsdException w:name="Dark List Accent 2" w:semiHidden="0" w:uiPriority="70" w:unhideWhenUsed="0"/>
-    <w:lsdException w:name="Colorful Shading Accent 2" w:semiHidden="0" w:uiPriority="71" w:unhideWhenUsed="0"/>
-    <w:lsdException w:name="Colorful List Accent 2" w:semiHidden="0" w:uiPriority="72" w:unhideWhenUsed="0"/>
-    <w:lsdException w:name="Colorful Grid Accent 2" w:semiHidden="0" w:uiPriority="73" w:unhideWhenUsed="0"/>
-    <w:lsdException w:name="Light Shading Accent 3" w:semiHidden="0" w:uiPriority="60" w:unhideWhenUsed="0"/>
-    <w:lsdException w:name="Light List Accent 3" w:semiHidden="0" w:uiPriority="61" w:unhideWhenUsed="0"/>
-    <w:lsdException w:name="Light Grid Accent 3" w:semiHidden="0" w:uiPriority="62" w:unhideWhenUsed="0"/>
-    <w:lsdException w:name="Medium Shading 1 Accent 3" w:semiHidden="0" w:uiPriority="63" w:unhideWhenUsed="0"/>
-    <w:lsdException w:name="Medium Shading 2 Accent 3" w:semiHidden="0" w:uiPriority="64" w:unhideWhenUsed="0"/>
-    <w:lsdException w:name="Medium List 1 Accent 3" w:semiHidden="0" w:uiPriority="65" w:unhideWhenUsed="0"/>
-    <w:lsdException w:name="Medium List 2 Accent 3" w:semiHidden="0" w:uiPriority="66" w:unhideWhenUsed="0"/>
-    <w:lsdException w:name="Medium Grid 1 Accent 3" w:semiHidden="0" w:uiPriority="67" w:unhideWhenUsed="0"/>
-    <w:lsdException w:name="Medium Grid 2 Accent 3" w:semiHidden="0" w:uiPriority="68" w:unhideWhenUsed="0"/>
-    <w:lsdException w:name="Medium Grid 3 Accent 3" w:semiHidden="0" w:uiPriority="69" w:unhideWhenUsed="0"/>
-    <w:lsdException w:name="Dark List Accent 3" w:semiHidden="0" w:uiPriority="70" w:unhideWhenUsed="0"/>
-    <w:lsdException w:name="Colorful Shading Accent 3" w:semiHidden="0" w:uiPriority="71" w:unhideWhenUsed="0"/>
-    <w:lsdException w:name="Colorful List Accent 3" w:semiHidden="0" w:uiPriority="72" w:unhideWhenUsed="0"/>
-    <w:lsdException w:name="Colorful Grid Accent 3" w:semiHidden="0" w:uiPriority="73" w:unhideWhenUsed="0"/>
-    <w:lsdException w:name="Light Shading Accent 4" w:semiHidden="0" w:uiPriority="60" w:unhideWhenUsed="0"/>
-    <w:lsdException w:name="Light List Accent 4" w:semiHidden="0" w:uiPriority="61" w:unhideWhenUsed="0"/>
-    <w:lsdException w:name="Light Grid Accent 4" w:semiHidden="0" w:uiPriority="62" w:unhideWhenUsed="0"/>
-    <w:lsdException w:name="Medium Shading 1 Accent 4" w:semiHidden="0" w:uiPriority="63" w:unhideWhenUsed="0"/>
-    <w:lsdException w:name="Medium Shading 2 Accent 4" w:semiHidden="0" w:uiPriority="64" w:unhideWhenUsed="0"/>
-    <w:lsdException w:name="Medium List 1 Accent 4" w:semiHidden="0" w:uiPriority="65" w:unhideWhenUsed="0"/>
-    <w:lsdException w:name="Medium List 2 Accent 4" w:semiHidden="0" w:uiPriority="66" w:unhideWhenUsed="0"/>
-    <w:lsdException w:name="Medium Grid 1 Accent 4" w:semiHidden="0" w:uiPriority="67" w:unhideWhenUsed="0"/>
-    <w:lsdException w:name="Medium Grid 2 Accent 4" w:semiHidden="0" w:uiPriority="68" w:unhideWhenUsed="0"/>
-    <w:lsdException w:name="Medium Grid 3 Accent 4" w:semiHidden="0" w:uiPriority="69" w:unhideWhenUsed="0"/>
-    <w:lsdException w:name="Dark List Accent 4" w:semiHidden="0" w:uiPriority="70" w:unhideWhenUsed="0"/>
-    <w:lsdException w:name="Colorful Shading Accent 4" w:semiHidden="0" w:uiPriority="71" w:unhideWhenUsed="0"/>
-    <w:lsdException w:name="Colorful List Accent 4" w:semiHidden="0" w:uiPriority="72" w:unhideWhenUsed="0"/>
-    <w:lsdException w:name="Colorful Grid Accent 4" w:semiHidden="0" w:uiPriority="73" w:unhideWhenUsed="0"/>
-    <w:lsdException w:name="Light Shading Accent 5" w:semiHidden="0" w:uiPriority="60" w:unhideWhenUsed="0"/>
-    <w:lsdException w:name="Light List Accent 5" w:semiHidden="0" w:uiPriority="61" w:unhideWhenUsed="0"/>
-    <w:lsdException w:name="Light Grid Accent 5" w:semiHidden="0" w:uiPriority="62" w:unhideWhenUsed="0"/>
-    <w:lsdException w:name="Medium Shading 1 Accent 5" w:semiHidden="0" w:uiPriority="63" w:unhideWhenUsed="0"/>
-    <w:lsdException w:name="Medium Shading 2 Accent 5" w:semiHidden="0" w:uiPriority="64" w:unhideWhenUsed="0"/>
-    <w:lsdException w:name="Medium List 1 Accent 5" w:semiHidden="0" w:uiPriority="65" w:unhideWhenUsed="0"/>
-    <w:lsdException w:name="Medium List 2 Accent 5" w:semiHidden="0" w:uiPriority="66" w:unhideWhenUsed="0"/>
-    <w:lsdException w:name="Medium Grid 1 Accent 5" w:semiHidden="0" w:uiPriority="67" w:unhideWhenUsed="0"/>
-    <w:lsdException w:name="Medium Grid 2 Accent 5" w:semiHidden="0" w:uiPriority="68" w:unhideWhenUsed="0"/>
-    <w:lsdException w:name="Medium Grid 3 Accent 5" w:semiHidden="0" w:uiPriority="69" w:unhideWhenUsed="0"/>
-    <w:lsdException w:name="Dark List Accent 5" w:semiHidden="0" w:uiPriority="70" w:unhideWhenUsed="0"/>
-    <w:lsdException w:name="Colorful Shading Accent 5" w:semiHidden="0" w:uiPriority="71" w:unhideWhenUsed="0"/>
-    <w:lsdException w:name="Colorful List Accent 5" w:semiHidden="0" w:uiPriority="72" w:unhideWhenUsed="0"/>
-    <w:lsdException w:name="Colorful Grid Accent 5" w:semiHidden="0" w:uiPriority="73" w:unhideWhenUsed="0"/>
-    <w:lsdException w:name="Light Shading Accent 6" w:semiHidden="0" w:uiPriority="60" w:unhideWhenUsed="0"/>
-    <w:lsdException w:name="Light List Accent 6" w:semiHidden="0" w:uiPriority="61" w:unhideWhenUsed="0"/>
-    <w:lsdException w:name="Light Grid Accent 6" w:semiHidden="0" w:uiPriority="62" w:unhideWhenUsed="0"/>
-    <w:lsdException w:name="Medium Shading 1 Accent 6" w:semiHidden="0" w:uiPriority="63" w:unhideWhenUsed="0"/>
-    <w:lsdException w:name="Medium Shading 2 Accent 6" w:semiHidden="0" w:uiPriority="64" w:unhideWhenUsed="0"/>
-    <w:lsdException w:name="Medium List 1 Accent 6" w:semiHidden="0" w:uiPriority="65" w:unhideWhenUsed="0"/>
-    <w:lsdException w:name="Medium List 2 Accent 6" w:semiHidden="0" w:uiPriority="66" w:unhideWhenUsed="0"/>
-    <w:lsdException w:name="Medium Grid 1 Accent 6" w:semiHidden="0" w:uiPriority="67" w:unhideWhenUsed="0"/>
-    <w:lsdException w:name="Medium Grid 2 Accent 6" w:semiHidden="0" w:uiPriority="68" w:unhideWhenUsed="0"/>
-    <w:lsdException w:name="Medium Grid 3 Accent 6" w:semiHidden="0" w:uiPriority="69" w:unhideWhenUsed="0"/>
-    <w:lsdException w:name="Dark List Accent 6" w:semiHidden="0" w:uiPriority="70" w:unhideWhenUsed="0"/>
-    <w:lsdException w:name="Colorful Shading Accent 6" w:semiHidden="0" w:uiPriority="71" w:unhideWhenUsed="0"/>
-    <w:lsdException w:name="Colorful List Accent 6" w:semiHidden="0" w:uiPriority="72" w:unhideWhenUsed="0"/>
-    <w:lsdException w:name="Colorful Grid Accent 6" w:semiHidden="0" w:uiPriority="73" w:unhideWhenUsed="0"/>
-    <w:lsdException w:name="Subtle Emphasis" w:semiHidden="0" w:uiPriority="19" w:unhideWhenUsed="0" w:qFormat="1"/>
-    <w:lsdException w:name="Intense Emphasis" w:semiHidden="0" w:uiPriority="21" w:unhideWhenUsed="0" w:qFormat="1"/>
-    <w:lsdException w:name="Subtle Reference" w:semiHidden="0" w:uiPriority="31" w:unhideWhenUsed="0" w:qFormat="1"/>
-    <w:lsdException w:name="Intense Reference" w:semiHidden="0" w:uiPriority="32" w:unhideWhenUsed="0" w:qFormat="1"/>
-    <w:lsdException w:name="Book Title" w:semiHidden="0" w:uiPriority="33" w:unhideWhenUsed="0" w:qFormat="1"/>
-    <w:lsdException w:name="Bibliography" w:uiPriority="37"/>
-    <w:lsdException w:name="TOC Heading" w:uiPriority="39" w:qFormat="1"/>
-  </w:latentStyles>
-  <w:style w:type="paragraph" w:default="1" w:styleId="Normal">
-    <w:name w:val="Normal"/>
-    <w:rsid w:val="009E68FE"/>
+  <w:style w:type="table" w:styleId="Tablaconcuadrcula">
+    <w:name w:val="Table Grid"/>
+    <w:basedOn w:val="Tablanormal"/>
+    <w:rsid w:val="005655B1"/>
+    <w:pPr>
+      <w:spacing w:after="0" w:line="240" w:lineRule="auto"/>
+    </w:pPr>
+    <w:rPr>
+      <w:rFonts w:ascii="Times New Roman" w:eastAsia="Times New Roman" w:hAnsi="Times New Roman" w:cs="Times New Roman"/>
+      <w:sz w:val="20"/>
+      <w:szCs w:val="20"/>
+      <w:lang w:val="es-ES" w:eastAsia="es-ES"/>
+    </w:rPr>
+    <w:tblPr>
+      <w:tblInd w:w="0" w:type="dxa"/>
+      <w:tblBorders>
+        <w:top w:val="single" w:sz="4" w:space="0" w:color="auto"/>
+        <w:left w:val="single" w:sz="4" w:space="0" w:color="auto"/>
+        <w:bottom w:val="single" w:sz="4" w:space="0" w:color="auto"/>
+        <w:right w:val="single" w:sz="4" w:space="0" w:color="auto"/>
+        <w:insideH w:val="single" w:sz="4" w:space="0" w:color="auto"/>
+        <w:insideV w:val="single" w:sz="4" w:space="0" w:color="auto"/>
+      </w:tblBorders>
+      <w:tblCellMar>
+        <w:top w:w="0" w:type="dxa"/>
+        <w:left w:w="108" w:type="dxa"/>
+        <w:bottom w:w="0" w:type="dxa"/>
+        <w:right w:w="108" w:type="dxa"/>
+      </w:tblCellMar>
+    </w:tblPr>
+  </w:style>
+  <w:style w:type="paragraph" w:styleId="Sinespaciado">
+    <w:name w:val="No Spacing"/>
+    <w:uiPriority w:val="1"/>
+    <w:qFormat/>
+    <w:rsid w:val="005655B1"/>
     <w:pPr>
       <w:widowControl w:val="0"/>
-      <w:spacing w:after="0" w:line="360" w:lineRule="auto"/>
+      <w:spacing w:after="0" w:line="240" w:lineRule="auto"/>
       <w:jc w:val="both"/>
     </w:pPr>
     <w:rPr>
@@ -7310,290 +7677,6 @@
       <w:szCs w:val="20"/>
       <w:lang w:eastAsia="es-MX"/>
     </w:rPr>
-  </w:style>
-  <w:style w:type="paragraph" w:styleId="Ttulo1">
-    <w:name w:val="heading 1"/>
-    <w:basedOn w:val="Normal"/>
-    <w:next w:val="Normal"/>
-    <w:link w:val="Ttulo1Car"/>
-    <w:uiPriority w:val="9"/>
-    <w:qFormat/>
-    <w:rsid w:val="00D4469A"/>
-    <w:pPr>
-      <w:keepNext/>
-      <w:keepLines/>
-      <w:spacing w:before="480"/>
-      <w:outlineLvl w:val="0"/>
-    </w:pPr>
-    <w:rPr>
-      <w:rFonts w:asciiTheme="majorHAnsi" w:eastAsiaTheme="majorEastAsia" w:hAnsiTheme="majorHAnsi" w:cstheme="majorBidi"/>
-      <w:b/>
-      <w:bCs/>
-      <w:color w:val="365F91" w:themeColor="accent1" w:themeShade="BF"/>
-      <w:sz w:val="28"/>
-      <w:szCs w:val="28"/>
-    </w:rPr>
-  </w:style>
-  <w:style w:type="paragraph" w:styleId="Ttulo2">
-    <w:name w:val="heading 2"/>
-    <w:basedOn w:val="Normal"/>
-    <w:next w:val="Normal"/>
-    <w:link w:val="Ttulo2Car"/>
-    <w:uiPriority w:val="9"/>
-    <w:semiHidden/>
-    <w:unhideWhenUsed/>
-    <w:qFormat/>
-    <w:rsid w:val="00D4469A"/>
-    <w:pPr>
-      <w:keepNext/>
-      <w:keepLines/>
-      <w:spacing w:before="200"/>
-      <w:outlineLvl w:val="1"/>
-    </w:pPr>
-    <w:rPr>
-      <w:rFonts w:asciiTheme="majorHAnsi" w:eastAsiaTheme="majorEastAsia" w:hAnsiTheme="majorHAnsi" w:cstheme="majorBidi"/>
-      <w:b/>
-      <w:bCs/>
-      <w:color w:val="4F81BD" w:themeColor="accent1"/>
-      <w:sz w:val="26"/>
-      <w:szCs w:val="26"/>
-    </w:rPr>
-  </w:style>
-  <w:style w:type="character" w:default="1" w:styleId="Fuentedeprrafopredeter">
-    <w:name w:val="Default Paragraph Font"/>
-    <w:uiPriority w:val="1"/>
-    <w:semiHidden/>
-    <w:unhideWhenUsed/>
-  </w:style>
-  <w:style w:type="table" w:default="1" w:styleId="Tablanormal">
-    <w:name w:val="Normal Table"/>
-    <w:uiPriority w:val="99"/>
-    <w:semiHidden/>
-    <w:unhideWhenUsed/>
-    <w:tblPr>
-      <w:tblInd w:w="0" w:type="dxa"/>
-      <w:tblCellMar>
-        <w:top w:w="0" w:type="dxa"/>
-        <w:left w:w="108" w:type="dxa"/>
-        <w:bottom w:w="0" w:type="dxa"/>
-        <w:right w:w="108" w:type="dxa"/>
-      </w:tblCellMar>
-    </w:tblPr>
-  </w:style>
-  <w:style w:type="numbering" w:default="1" w:styleId="Sinlista">
-    <w:name w:val="No List"/>
-    <w:uiPriority w:val="99"/>
-    <w:semiHidden/>
-    <w:unhideWhenUsed/>
-  </w:style>
-  <w:style w:type="table" w:customStyle="1" w:styleId="TableNormal">
-    <w:name w:val="Table Normal"/>
-    <w:rsid w:val="009E68FE"/>
-    <w:pPr>
-      <w:widowControl w:val="0"/>
-      <w:spacing w:after="0" w:line="360" w:lineRule="auto"/>
-      <w:jc w:val="both"/>
-    </w:pPr>
-    <w:rPr>
-      <w:rFonts w:ascii="Tahoma" w:eastAsia="Tahoma" w:hAnsi="Tahoma" w:cs="Tahoma"/>
-      <w:color w:val="000000"/>
-      <w:sz w:val="18"/>
-      <w:szCs w:val="20"/>
-      <w:lang w:eastAsia="es-MX"/>
-    </w:rPr>
-    <w:tblPr>
-      <w:tblCellMar>
-        <w:top w:w="0" w:type="dxa"/>
-        <w:left w:w="0" w:type="dxa"/>
-        <w:bottom w:w="0" w:type="dxa"/>
-        <w:right w:w="0" w:type="dxa"/>
-      </w:tblCellMar>
-    </w:tblPr>
-  </w:style>
-  <w:style w:type="paragraph" w:styleId="Textodeglobo">
-    <w:name w:val="Balloon Text"/>
-    <w:basedOn w:val="Normal"/>
-    <w:link w:val="TextodegloboCar"/>
-    <w:uiPriority w:val="99"/>
-    <w:semiHidden/>
-    <w:unhideWhenUsed/>
-    <w:rsid w:val="009E68FE"/>
-    <w:pPr>
-      <w:spacing w:line="240" w:lineRule="auto"/>
-    </w:pPr>
-    <w:rPr>
-      <w:sz w:val="16"/>
-      <w:szCs w:val="16"/>
-    </w:rPr>
-  </w:style>
-  <w:style w:type="character" w:customStyle="1" w:styleId="TextodegloboCar">
-    <w:name w:val="Texto de globo Car"/>
-    <w:basedOn w:val="Fuentedeprrafopredeter"/>
-    <w:link w:val="Textodeglobo"/>
-    <w:uiPriority w:val="99"/>
-    <w:semiHidden/>
-    <w:rsid w:val="009E68FE"/>
-    <w:rPr>
-      <w:rFonts w:ascii="Tahoma" w:eastAsia="Tahoma" w:hAnsi="Tahoma" w:cs="Tahoma"/>
-      <w:color w:val="000000"/>
-      <w:sz w:val="16"/>
-      <w:szCs w:val="16"/>
-      <w:lang w:eastAsia="es-MX"/>
-    </w:rPr>
-  </w:style>
-  <w:style w:type="paragraph" w:styleId="Encabezado">
-    <w:name w:val="header"/>
-    <w:basedOn w:val="Normal"/>
-    <w:link w:val="EncabezadoCar"/>
-    <w:uiPriority w:val="99"/>
-    <w:unhideWhenUsed/>
-    <w:rsid w:val="009E68FE"/>
-    <w:pPr>
-      <w:tabs>
-        <w:tab w:val="center" w:pos="4419"/>
-        <w:tab w:val="right" w:pos="8838"/>
-      </w:tabs>
-      <w:spacing w:line="240" w:lineRule="auto"/>
-    </w:pPr>
-  </w:style>
-  <w:style w:type="character" w:customStyle="1" w:styleId="EncabezadoCar">
-    <w:name w:val="Encabezado Car"/>
-    <w:basedOn w:val="Fuentedeprrafopredeter"/>
-    <w:link w:val="Encabezado"/>
-    <w:uiPriority w:val="99"/>
-    <w:rsid w:val="009E68FE"/>
-    <w:rPr>
-      <w:rFonts w:ascii="Tahoma" w:eastAsia="Tahoma" w:hAnsi="Tahoma" w:cs="Tahoma"/>
-      <w:color w:val="000000"/>
-      <w:sz w:val="18"/>
-      <w:szCs w:val="20"/>
-      <w:lang w:eastAsia="es-MX"/>
-    </w:rPr>
-  </w:style>
-  <w:style w:type="paragraph" w:styleId="Piedepgina">
-    <w:name w:val="footer"/>
-    <w:basedOn w:val="Normal"/>
-    <w:link w:val="PiedepginaCar"/>
-    <w:uiPriority w:val="99"/>
-    <w:unhideWhenUsed/>
-    <w:rsid w:val="009E68FE"/>
-    <w:pPr>
-      <w:tabs>
-        <w:tab w:val="center" w:pos="4419"/>
-        <w:tab w:val="right" w:pos="8838"/>
-      </w:tabs>
-      <w:spacing w:line="240" w:lineRule="auto"/>
-    </w:pPr>
-  </w:style>
-  <w:style w:type="character" w:customStyle="1" w:styleId="PiedepginaCar">
-    <w:name w:val="Pie de página Car"/>
-    <w:basedOn w:val="Fuentedeprrafopredeter"/>
-    <w:link w:val="Piedepgina"/>
-    <w:uiPriority w:val="99"/>
-    <w:rsid w:val="009E68FE"/>
-    <w:rPr>
-      <w:rFonts w:ascii="Tahoma" w:eastAsia="Tahoma" w:hAnsi="Tahoma" w:cs="Tahoma"/>
-      <w:color w:val="000000"/>
-      <w:sz w:val="18"/>
-      <w:szCs w:val="20"/>
-      <w:lang w:eastAsia="es-MX"/>
-    </w:rPr>
-  </w:style>
-  <w:style w:type="character" w:customStyle="1" w:styleId="Ttulo1Car">
-    <w:name w:val="Título 1 Car"/>
-    <w:basedOn w:val="Fuentedeprrafopredeter"/>
-    <w:link w:val="Ttulo1"/>
-    <w:uiPriority w:val="9"/>
-    <w:rsid w:val="00D4469A"/>
-    <w:rPr>
-      <w:rFonts w:asciiTheme="majorHAnsi" w:eastAsiaTheme="majorEastAsia" w:hAnsiTheme="majorHAnsi" w:cstheme="majorBidi"/>
-      <w:b/>
-      <w:bCs/>
-      <w:color w:val="365F91" w:themeColor="accent1" w:themeShade="BF"/>
-      <w:sz w:val="28"/>
-      <w:szCs w:val="28"/>
-      <w:lang w:eastAsia="es-MX"/>
-    </w:rPr>
-  </w:style>
-  <w:style w:type="paragraph" w:styleId="TtulodeTDC">
-    <w:name w:val="TOC Heading"/>
-    <w:basedOn w:val="Ttulo1"/>
-    <w:next w:val="Normal"/>
-    <w:uiPriority w:val="39"/>
-    <w:semiHidden/>
-    <w:unhideWhenUsed/>
-    <w:qFormat/>
-    <w:rsid w:val="00D4469A"/>
-    <w:pPr>
-      <w:widowControl/>
-      <w:spacing w:line="276" w:lineRule="auto"/>
-      <w:jc w:val="left"/>
-      <w:outlineLvl w:val="9"/>
-    </w:pPr>
-  </w:style>
-  <w:style w:type="character" w:customStyle="1" w:styleId="Ttulo2Car">
-    <w:name w:val="Título 2 Car"/>
-    <w:basedOn w:val="Fuentedeprrafopredeter"/>
-    <w:link w:val="Ttulo2"/>
-    <w:uiPriority w:val="9"/>
-    <w:semiHidden/>
-    <w:rsid w:val="00D4469A"/>
-    <w:rPr>
-      <w:rFonts w:asciiTheme="majorHAnsi" w:eastAsiaTheme="majorEastAsia" w:hAnsiTheme="majorHAnsi" w:cstheme="majorBidi"/>
-      <w:b/>
-      <w:bCs/>
-      <w:color w:val="4F81BD" w:themeColor="accent1"/>
-      <w:sz w:val="26"/>
-      <w:szCs w:val="26"/>
-      <w:lang w:eastAsia="es-MX"/>
-    </w:rPr>
-  </w:style>
-  <w:style w:type="paragraph" w:styleId="TDC1">
-    <w:name w:val="toc 1"/>
-    <w:basedOn w:val="Normal"/>
-    <w:next w:val="Normal"/>
-    <w:autoRedefine/>
-    <w:uiPriority w:val="39"/>
-    <w:unhideWhenUsed/>
-    <w:rsid w:val="00D4469A"/>
-    <w:pPr>
-      <w:spacing w:after="100"/>
-    </w:pPr>
-  </w:style>
-  <w:style w:type="paragraph" w:styleId="TDC2">
-    <w:name w:val="toc 2"/>
-    <w:basedOn w:val="Normal"/>
-    <w:next w:val="Normal"/>
-    <w:autoRedefine/>
-    <w:uiPriority w:val="39"/>
-    <w:unhideWhenUsed/>
-    <w:rsid w:val="00D4469A"/>
-    <w:pPr>
-      <w:spacing w:after="100"/>
-      <w:ind w:left="180"/>
-    </w:pPr>
-  </w:style>
-  <w:style w:type="character" w:styleId="Hipervnculo">
-    <w:name w:val="Hyperlink"/>
-    <w:basedOn w:val="Fuentedeprrafopredeter"/>
-    <w:uiPriority w:val="99"/>
-    <w:unhideWhenUsed/>
-    <w:rsid w:val="00D4469A"/>
-    <w:rPr>
-      <w:color w:val="0000FF" w:themeColor="hyperlink"/>
-      <w:u w:val="single"/>
-    </w:rPr>
-  </w:style>
-  <w:style w:type="paragraph" w:styleId="Prrafodelista">
-    <w:name w:val="List Paragraph"/>
-    <w:basedOn w:val="Normal"/>
-    <w:uiPriority w:val="34"/>
-    <w:qFormat/>
-    <w:rsid w:val="00D4469A"/>
-    <w:pPr>
-      <w:ind w:left="720"/>
-      <w:contextualSpacing/>
-    </w:pPr>
   </w:style>
 </w:styles>
 </file>
@@ -7888,7 +7971,7 @@
 </file>
 
 <file path=customXml/itemProps1.xml><?xml version="1.0" encoding="utf-8"?>
-<ds:datastoreItem xmlns:ds="http://schemas.openxmlformats.org/officeDocument/2006/customXml" ds:itemID="{EE404FA5-9D4C-452A-AC4C-48F3CCAAF86E}">
+<ds:datastoreItem xmlns:ds="http://schemas.openxmlformats.org/officeDocument/2006/customXml" ds:itemID="{D08D1E94-E0AE-427F-BC5C-9DEBEBC22C36}">
   <ds:schemaRefs>
     <ds:schemaRef ds:uri="http://schemas.openxmlformats.org/officeDocument/2006/bibliography"/>
   </ds:schemaRefs>

</xml_diff>

<commit_message>
Edicion carpeta Analisis y Diseño
Agregando logo de la empresa y documento de Analisis
</commit_message>
<xml_diff>
--- a/PROYECTOS/Proy_SSEL/Documentacion/4. Analisis y Diseño/SSEL-ECU-AP.docx
+++ b/PROYECTOS/Proy_SSEL/Documentacion/4. Analisis y Diseño/SSEL-ECU-AP.docx
@@ -1,6 +1,6 @@
 
 <file path=word/document.xml><?xml version="1.0" encoding="utf-8"?>
-<w:document xmlns:wpc="http://schemas.microsoft.com/office/word/2010/wordprocessingCanvas" xmlns:mc="http://schemas.openxmlformats.org/markup-compatibility/2006" xmlns:o="urn:schemas-microsoft-com:office:office" xmlns:r="http://schemas.openxmlformats.org/officeDocument/2006/relationships" xmlns:m="http://schemas.openxmlformats.org/officeDocument/2006/math" xmlns:v="urn:schemas-microsoft-com:vml" xmlns:wp14="http://schemas.microsoft.com/office/word/2010/wordprocessingDrawing" xmlns:wp="http://schemas.openxmlformats.org/drawingml/2006/wordprocessingDrawing" xmlns:w10="urn:schemas-microsoft-com:office:word" xmlns:w="http://schemas.openxmlformats.org/wordprocessingml/2006/main" xmlns:w14="http://schemas.microsoft.com/office/word/2010/wordml" xmlns:w15="http://schemas.microsoft.com/office/word/2012/wordml" xmlns:wpg="http://schemas.microsoft.com/office/word/2010/wordprocessingGroup" xmlns:wpi="http://schemas.microsoft.com/office/word/2010/wordprocessingInk" xmlns:wne="http://schemas.microsoft.com/office/word/2006/wordml" xmlns:wps="http://schemas.microsoft.com/office/word/2010/wordprocessingShape" mc:Ignorable="w14 w15 wp14">
+<w:document xmlns:wpc="http://schemas.microsoft.com/office/word/2010/wordprocessingCanvas" xmlns:mc="http://schemas.openxmlformats.org/markup-compatibility/2006" xmlns:o="urn:schemas-microsoft-com:office:office" xmlns:r="http://schemas.openxmlformats.org/officeDocument/2006/relationships" xmlns:m="http://schemas.openxmlformats.org/officeDocument/2006/math" xmlns:v="urn:schemas-microsoft-com:vml" xmlns:wp14="http://schemas.microsoft.com/office/word/2010/wordprocessingDrawing" xmlns:wp="http://schemas.openxmlformats.org/drawingml/2006/wordprocessingDrawing" xmlns:w10="urn:schemas-microsoft-com:office:word" xmlns:w="http://schemas.openxmlformats.org/wordprocessingml/2006/main" xmlns:w14="http://schemas.microsoft.com/office/word/2010/wordml" xmlns:wpg="http://schemas.microsoft.com/office/word/2010/wordprocessingGroup" xmlns:wpi="http://schemas.microsoft.com/office/word/2010/wordprocessingInk" xmlns:wne="http://schemas.microsoft.com/office/word/2006/wordml" xmlns:wps="http://schemas.microsoft.com/office/word/2010/wordprocessingShape" mc:Ignorable="w14 wp14">
   <w:body>
     <w:p>
       <w:pPr>
@@ -10,6 +10,8 @@
           <w:rFonts w:ascii="Times New Roman" w:hAnsi="Times New Roman" w:cs="Times New Roman"/>
         </w:rPr>
       </w:pPr>
+      <w:bookmarkStart w:id="0" w:name="_GoBack"/>
+      <w:bookmarkEnd w:id="0"/>
     </w:p>
     <w:p>
       <w:pPr>
@@ -1517,8 +1519,8 @@
           <w:rFonts w:ascii="Times New Roman" w:hAnsi="Times New Roman" w:cs="Times New Roman"/>
         </w:rPr>
       </w:pPr>
-      <w:bookmarkStart w:id="0" w:name="h.gjdgxs" w:colFirst="0" w:colLast="0"/>
-      <w:bookmarkEnd w:id="0"/>
+      <w:bookmarkStart w:id="1" w:name="h.gjdgxs" w:colFirst="0" w:colLast="0"/>
+      <w:bookmarkEnd w:id="1"/>
     </w:p>
     <w:p>
       <w:pPr>
@@ -2156,10 +2158,10 @@
           <w:sz w:val="32"/>
         </w:rPr>
       </w:pPr>
-      <w:bookmarkStart w:id="1" w:name="h.30j0zll" w:colFirst="0" w:colLast="0"/>
-      <w:bookmarkStart w:id="2" w:name="h.1fob9te" w:colFirst="0" w:colLast="0"/>
-      <w:bookmarkEnd w:id="1"/>
+      <w:bookmarkStart w:id="2" w:name="h.30j0zll" w:colFirst="0" w:colLast="0"/>
+      <w:bookmarkStart w:id="3" w:name="h.1fob9te" w:colFirst="0" w:colLast="0"/>
       <w:bookmarkEnd w:id="2"/>
+      <w:bookmarkEnd w:id="3"/>
     </w:p>
     <w:p>
       <w:pPr>
@@ -2172,7 +2174,7 @@
           <w:rFonts w:ascii="Times New Roman" w:hAnsi="Times New Roman" w:cs="Times New Roman"/>
         </w:rPr>
       </w:pPr>
-      <w:bookmarkStart w:id="3" w:name="_Toc386373349"/>
+      <w:bookmarkStart w:id="4" w:name="_Toc386373349"/>
       <w:r>
         <w:rPr>
           <w:rFonts w:ascii="Times New Roman" w:eastAsia="Arial Black" w:hAnsi="Times New Roman" w:cs="Times New Roman"/>
@@ -2180,7 +2182,7 @@
         </w:rPr>
         <w:t>INTRODUCCIÓN</w:t>
       </w:r>
-      <w:bookmarkEnd w:id="3"/>
+      <w:bookmarkEnd w:id="4"/>
     </w:p>
     <w:p>
       <w:pPr>
@@ -2193,9 +2195,9 @@
           <w:rFonts w:ascii="Times New Roman" w:hAnsi="Times New Roman" w:cs="Times New Roman"/>
         </w:rPr>
       </w:pPr>
-      <w:bookmarkStart w:id="4" w:name="h.3znysh7" w:colFirst="0" w:colLast="0"/>
-      <w:bookmarkStart w:id="5" w:name="_Toc386373350"/>
-      <w:bookmarkEnd w:id="4"/>
+      <w:bookmarkStart w:id="5" w:name="h.3znysh7" w:colFirst="0" w:colLast="0"/>
+      <w:bookmarkStart w:id="6" w:name="_Toc386373350"/>
+      <w:bookmarkEnd w:id="5"/>
       <w:r>
         <w:rPr>
           <w:rFonts w:ascii="Times New Roman" w:eastAsia="Arial" w:hAnsi="Times New Roman" w:cs="Times New Roman"/>
@@ -2203,7 +2205,7 @@
         </w:rPr>
         <w:t>Propósito</w:t>
       </w:r>
-      <w:bookmarkEnd w:id="5"/>
+      <w:bookmarkEnd w:id="6"/>
     </w:p>
     <w:p>
       <w:pPr>
@@ -2246,8 +2248,8 @@
           <w:rFonts w:ascii="Times New Roman" w:hAnsi="Times New Roman" w:cs="Times New Roman"/>
         </w:rPr>
       </w:pPr>
-      <w:bookmarkStart w:id="6" w:name="h.2et92p0" w:colFirst="0" w:colLast="0"/>
-      <w:bookmarkEnd w:id="6"/>
+      <w:bookmarkStart w:id="7" w:name="h.2et92p0" w:colFirst="0" w:colLast="0"/>
+      <w:bookmarkEnd w:id="7"/>
     </w:p>
     <w:p>
       <w:pPr>
@@ -2260,7 +2262,7 @@
           <w:rFonts w:ascii="Times New Roman" w:hAnsi="Times New Roman" w:cs="Times New Roman"/>
         </w:rPr>
       </w:pPr>
-      <w:bookmarkStart w:id="7" w:name="_Toc386373351"/>
+      <w:bookmarkStart w:id="8" w:name="_Toc386373351"/>
       <w:r>
         <w:rPr>
           <w:rFonts w:ascii="Times New Roman" w:eastAsia="Arial" w:hAnsi="Times New Roman" w:cs="Times New Roman"/>
@@ -2268,7 +2270,7 @@
         </w:rPr>
         <w:t>Alcance</w:t>
       </w:r>
-      <w:bookmarkEnd w:id="7"/>
+      <w:bookmarkEnd w:id="8"/>
     </w:p>
     <w:p>
       <w:pPr>
@@ -2315,9 +2317,9 @@
           <w:rFonts w:ascii="Times New Roman" w:hAnsi="Times New Roman" w:cs="Times New Roman"/>
         </w:rPr>
       </w:pPr>
-      <w:bookmarkStart w:id="8" w:name="h.tyjcwt" w:colFirst="0" w:colLast="0"/>
-      <w:bookmarkStart w:id="9" w:name="_Toc386373352"/>
-      <w:bookmarkEnd w:id="8"/>
+      <w:bookmarkStart w:id="9" w:name="h.tyjcwt" w:colFirst="0" w:colLast="0"/>
+      <w:bookmarkStart w:id="10" w:name="_Toc386373352"/>
+      <w:bookmarkEnd w:id="9"/>
       <w:r>
         <w:rPr>
           <w:rFonts w:ascii="Times New Roman" w:eastAsia="Arial Black" w:hAnsi="Times New Roman" w:cs="Times New Roman"/>
@@ -2332,7 +2334,7 @@
         </w:rPr>
         <w:t>RMINOS</w:t>
       </w:r>
-      <w:bookmarkEnd w:id="9"/>
+      <w:bookmarkEnd w:id="10"/>
     </w:p>
     <w:p>
       <w:pPr>
@@ -2347,8 +2349,8 @@
           <w:szCs w:val="22"/>
         </w:rPr>
       </w:pPr>
-      <w:bookmarkStart w:id="10" w:name="h.3dy6vkm" w:colFirst="0" w:colLast="0"/>
-      <w:bookmarkEnd w:id="10"/>
+      <w:bookmarkStart w:id="11" w:name="h.3dy6vkm" w:colFirst="0" w:colLast="0"/>
+      <w:bookmarkEnd w:id="11"/>
       <w:r>
         <w:rPr>
           <w:rFonts w:ascii="Times New Roman" w:hAnsi="Times New Roman" w:cs="Times New Roman"/>
@@ -2390,8 +2392,8 @@
           <w:rFonts w:ascii="Times New Roman" w:hAnsi="Times New Roman" w:cs="Times New Roman"/>
         </w:rPr>
       </w:pPr>
-      <w:bookmarkStart w:id="11" w:name="h.1t3h5sf" w:colFirst="0" w:colLast="0"/>
-      <w:bookmarkEnd w:id="11"/>
+      <w:bookmarkStart w:id="12" w:name="h.1t3h5sf" w:colFirst="0" w:colLast="0"/>
+      <w:bookmarkEnd w:id="12"/>
     </w:p>
     <w:p>
       <w:pPr>
@@ -2417,9 +2419,9 @@
           <w:rFonts w:ascii="Times New Roman" w:hAnsi="Times New Roman" w:cs="Times New Roman"/>
         </w:rPr>
       </w:pPr>
-      <w:bookmarkStart w:id="12" w:name="h.4d34og8" w:colFirst="0" w:colLast="0"/>
-      <w:bookmarkStart w:id="13" w:name="_Toc386373353"/>
-      <w:bookmarkEnd w:id="12"/>
+      <w:bookmarkStart w:id="13" w:name="h.4d34og8" w:colFirst="0" w:colLast="0"/>
+      <w:bookmarkStart w:id="14" w:name="_Toc386373353"/>
+      <w:bookmarkEnd w:id="13"/>
       <w:r>
         <w:rPr>
           <w:rFonts w:ascii="Times New Roman" w:eastAsia="Arial Black" w:hAnsi="Times New Roman" w:cs="Times New Roman"/>
@@ -2428,7 +2430,7 @@
         <w:lastRenderedPageBreak/>
         <w:t>ESPECIFICACIONES FUNCIONALES</w:t>
       </w:r>
-      <w:bookmarkEnd w:id="13"/>
+      <w:bookmarkEnd w:id="14"/>
     </w:p>
     <w:p>
       <w:pPr>
@@ -2441,9 +2443,9 @@
           <w:rFonts w:ascii="Times New Roman" w:hAnsi="Times New Roman" w:cs="Times New Roman"/>
         </w:rPr>
       </w:pPr>
-      <w:bookmarkStart w:id="14" w:name="h.2s8eyo1" w:colFirst="0" w:colLast="0"/>
-      <w:bookmarkStart w:id="15" w:name="_Toc386373354"/>
-      <w:bookmarkEnd w:id="14"/>
+      <w:bookmarkStart w:id="15" w:name="h.2s8eyo1" w:colFirst="0" w:colLast="0"/>
+      <w:bookmarkStart w:id="16" w:name="_Toc386373354"/>
+      <w:bookmarkEnd w:id="15"/>
       <w:r>
         <w:rPr>
           <w:rFonts w:ascii="Times New Roman" w:eastAsia="Arial" w:hAnsi="Times New Roman" w:cs="Times New Roman"/>
@@ -2451,21 +2453,21 @@
         </w:rPr>
         <w:t>Diagrama de Casos de Uso</w:t>
       </w:r>
-      <w:bookmarkEnd w:id="15"/>
-    </w:p>
-    <w:p>
-      <w:pPr>
-        <w:ind w:left="720"/>
-        <w:jc w:val="left"/>
-        <w:rPr>
-          <w:rFonts w:ascii="Times New Roman" w:hAnsi="Times New Roman" w:cs="Times New Roman"/>
-        </w:rPr>
-      </w:pPr>
-      <w:bookmarkStart w:id="16" w:name="h.17dp8vu" w:colFirst="0" w:colLast="0"/>
       <w:bookmarkEnd w:id="16"/>
     </w:p>
     <w:p>
       <w:pPr>
+        <w:ind w:left="720"/>
+        <w:jc w:val="left"/>
+        <w:rPr>
+          <w:rFonts w:ascii="Times New Roman" w:hAnsi="Times New Roman" w:cs="Times New Roman"/>
+        </w:rPr>
+      </w:pPr>
+      <w:bookmarkStart w:id="17" w:name="h.17dp8vu" w:colFirst="0" w:colLast="0"/>
+      <w:bookmarkEnd w:id="17"/>
+    </w:p>
+    <w:p>
+      <w:pPr>
         <w:ind w:left="1440" w:firstLine="12"/>
         <w:rPr>
           <w:rFonts w:ascii="Times New Roman" w:hAnsi="Times New Roman" w:cs="Times New Roman"/>
@@ -2474,7 +2476,7 @@
       <w:r>
         <w:rPr>
           <w:noProof/>
-          <w:lang w:val="es-ES" w:eastAsia="es-ES"/>
+          <w:lang w:val="es-PE" w:eastAsia="es-PE"/>
         </w:rPr>
         <w:drawing>
           <wp:inline distT="0" distB="0" distL="0" distR="0" wp14:anchorId="15C2F078" wp14:editId="728FDD1E">
@@ -2492,7 +2494,7 @@
                     <pic:cNvPicPr/>
                   </pic:nvPicPr>
                   <pic:blipFill>
-                    <a:blip r:embed="rId8"/>
+                    <a:blip r:embed="rId9"/>
                     <a:stretch>
                       <a:fillRect/>
                     </a:stretch>
@@ -2524,9 +2526,9 @@
           <w:rFonts w:ascii="Times New Roman" w:hAnsi="Times New Roman" w:cs="Times New Roman"/>
         </w:rPr>
       </w:pPr>
-      <w:bookmarkStart w:id="17" w:name="h.3rdcrjn" w:colFirst="0" w:colLast="0"/>
-      <w:bookmarkStart w:id="18" w:name="_Toc386373355"/>
-      <w:bookmarkEnd w:id="17"/>
+      <w:bookmarkStart w:id="18" w:name="h.3rdcrjn" w:colFirst="0" w:colLast="0"/>
+      <w:bookmarkStart w:id="19" w:name="_Toc386373355"/>
+      <w:bookmarkEnd w:id="18"/>
       <w:r>
         <w:rPr>
           <w:rFonts w:ascii="Times New Roman" w:hAnsi="Times New Roman" w:cs="Times New Roman"/>
@@ -2539,7 +2541,7 @@
         </w:rPr>
         <w:t>Apostar</w:t>
       </w:r>
-      <w:bookmarkEnd w:id="18"/>
+      <w:bookmarkEnd w:id="19"/>
     </w:p>
     <w:tbl>
       <w:tblPr>
@@ -2584,9 +2586,8 @@
                 <w:lang w:val="es-PE" w:eastAsia="es-PE"/>
               </w:rPr>
             </w:pPr>
-            <w:bookmarkStart w:id="19" w:name="h.26in1rg" w:colFirst="0" w:colLast="0"/>
-            <w:bookmarkStart w:id="20" w:name="_GoBack"/>
-            <w:bookmarkEnd w:id="19"/>
+            <w:bookmarkStart w:id="20" w:name="h.26in1rg" w:colFirst="0" w:colLast="0"/>
+            <w:bookmarkEnd w:id="20"/>
             <w:r>
               <w:rPr>
                 <w:b/>
@@ -2709,25 +2710,7 @@
                 <w:sz w:val="20"/>
                 <w:lang w:val="es-PE" w:eastAsia="es-PE"/>
               </w:rPr>
-              <w:t xml:space="preserve">CU </w:t>
-            </w:r>
-            <w:r>
-              <w:rPr>
-                <w:b/>
-                <w:bCs/>
-                <w:sz w:val="20"/>
-                <w:lang w:val="es-PE" w:eastAsia="es-PE"/>
-              </w:rPr>
-              <w:t>–</w:t>
-            </w:r>
-            <w:r>
-              <w:rPr>
-                <w:b/>
-                <w:bCs/>
-                <w:sz w:val="20"/>
-                <w:lang w:val="es-PE" w:eastAsia="es-PE"/>
-              </w:rPr>
-              <w:t xml:space="preserve"> 01</w:t>
+              <w:t>CU – 01</w:t>
             </w:r>
           </w:p>
         </w:tc>
@@ -3286,23 +3269,7 @@
                 <w:sz w:val="20"/>
                 <w:lang w:val="es-PE" w:eastAsia="es-PE"/>
               </w:rPr>
-              <w:t xml:space="preserve">4) El sistema </w:t>
-            </w:r>
-            <w:proofErr w:type="gramStart"/>
-            <w:r>
-              <w:rPr>
-                <w:sz w:val="20"/>
-                <w:lang w:val="es-PE" w:eastAsia="es-PE"/>
-              </w:rPr>
-              <w:t>valida</w:t>
-            </w:r>
-            <w:proofErr w:type="gramEnd"/>
-            <w:r>
-              <w:rPr>
-                <w:sz w:val="20"/>
-                <w:lang w:val="es-PE" w:eastAsia="es-PE"/>
-              </w:rPr>
-              <w:t xml:space="preserve"> si el usuario cuenta con saldo suficiente para realizar la oferta.</w:t>
+              <w:t>4) El sistema valida si el usuario cuenta con saldo suficiente para realizar la oferta.</w:t>
             </w:r>
           </w:p>
           <w:p>
@@ -3809,7 +3776,6 @@
         </w:tc>
       </w:tr>
     </w:tbl>
-    <w:bookmarkEnd w:id="20"/>
     <w:p>
       <w:pPr>
         <w:ind w:left="1440" w:firstLine="12"/>
@@ -3817,18 +3783,7 @@
           <w:rFonts w:ascii="Times New Roman" w:hAnsi="Times New Roman" w:cs="Times New Roman"/>
         </w:rPr>
       </w:pPr>
-      <w:r>
-        <w:fldChar w:fldCharType="begin"/>
-      </w:r>
-      <w:r>
-        <w:instrText xml:space="preserve"> HYPERLINK \l "_Registro_de_cliente_1" \h </w:instrText>
-      </w:r>
-      <w:r>
-        <w:fldChar w:fldCharType="separate"/>
-      </w:r>
-      <w:r>
-        <w:fldChar w:fldCharType="end"/>
-      </w:r>
+      <w:hyperlink w:anchor="_Registro_de_cliente_1"/>
     </w:p>
     <w:p>
       <w:pPr>
@@ -3942,7 +3897,7 @@
         <w:rPr>
           <w:rFonts w:ascii="Times New Roman" w:hAnsi="Times New Roman" w:cs="Times New Roman"/>
           <w:noProof/>
-          <w:lang w:val="es-ES" w:eastAsia="es-ES"/>
+          <w:lang w:val="es-PE" w:eastAsia="es-PE"/>
         </w:rPr>
         <w:drawing>
           <wp:inline distT="0" distB="0" distL="0" distR="0">
@@ -3957,72 +3912,6 @@
                 <pic:pic xmlns:pic="http://schemas.openxmlformats.org/drawingml/2006/picture">
                   <pic:nvPicPr>
                     <pic:cNvPr id="0" name="Producto subastado y logueado-4.png"/>
-                    <pic:cNvPicPr/>
-                  </pic:nvPicPr>
-                  <pic:blipFill>
-                    <a:blip r:embed="rId9">
-                      <a:extLst>
-                        <a:ext uri="{28A0092B-C50C-407E-A947-70E740481C1C}">
-                          <a14:useLocalDpi xmlns:a14="http://schemas.microsoft.com/office/drawing/2010/main" val="0"/>
-                        </a:ext>
-                      </a:extLst>
-                    </a:blip>
-                    <a:stretch>
-                      <a:fillRect/>
-                    </a:stretch>
-                  </pic:blipFill>
-                  <pic:spPr>
-                    <a:xfrm>
-                      <a:off x="0" y="0"/>
-                      <a:ext cx="5276215" cy="2414270"/>
-                    </a:xfrm>
-                    <a:prstGeom prst="rect">
-                      <a:avLst/>
-                    </a:prstGeom>
-                  </pic:spPr>
-                </pic:pic>
-              </a:graphicData>
-            </a:graphic>
-          </wp:inline>
-        </w:drawing>
-      </w:r>
-    </w:p>
-    <w:p>
-      <w:pPr>
-        <w:ind w:left="720"/>
-        <w:jc w:val="center"/>
-        <w:rPr>
-          <w:rFonts w:ascii="Times New Roman" w:hAnsi="Times New Roman" w:cs="Times New Roman"/>
-        </w:rPr>
-      </w:pPr>
-    </w:p>
-    <w:p>
-      <w:pPr>
-        <w:ind w:left="720"/>
-        <w:jc w:val="center"/>
-        <w:rPr>
-          <w:rFonts w:ascii="Times New Roman" w:hAnsi="Times New Roman" w:cs="Times New Roman"/>
-        </w:rPr>
-      </w:pPr>
-      <w:r>
-        <w:rPr>
-          <w:rFonts w:ascii="Times New Roman" w:hAnsi="Times New Roman" w:cs="Times New Roman"/>
-          <w:noProof/>
-          <w:lang w:val="es-ES" w:eastAsia="es-ES"/>
-        </w:rPr>
-        <w:drawing>
-          <wp:inline distT="0" distB="0" distL="0" distR="0">
-            <wp:extent cx="5276215" cy="2414270"/>
-            <wp:effectExtent l="0" t="0" r="635" b="5080"/>
-            <wp:docPr id="2" name="0 Imagen"/>
-            <wp:cNvGraphicFramePr>
-              <a:graphicFrameLocks xmlns:a="http://schemas.openxmlformats.org/drawingml/2006/main" noChangeAspect="1"/>
-            </wp:cNvGraphicFramePr>
-            <a:graphic xmlns:a="http://schemas.openxmlformats.org/drawingml/2006/main">
-              <a:graphicData uri="http://schemas.openxmlformats.org/drawingml/2006/picture">
-                <pic:pic xmlns:pic="http://schemas.openxmlformats.org/drawingml/2006/picture">
-                  <pic:nvPicPr>
-                    <pic:cNvPr id="0" name="Subasta de producto ya elegido-3.png"/>
                     <pic:cNvPicPr/>
                   </pic:nvPicPr>
                   <pic:blipFill>
@@ -4055,14 +3944,80 @@
     </w:p>
     <w:p>
       <w:pPr>
+        <w:ind w:left="720"/>
+        <w:jc w:val="center"/>
+        <w:rPr>
+          <w:rFonts w:ascii="Times New Roman" w:hAnsi="Times New Roman" w:cs="Times New Roman"/>
+        </w:rPr>
+      </w:pPr>
+    </w:p>
+    <w:p>
+      <w:pPr>
+        <w:ind w:left="720"/>
+        <w:jc w:val="center"/>
+        <w:rPr>
+          <w:rFonts w:ascii="Times New Roman" w:hAnsi="Times New Roman" w:cs="Times New Roman"/>
+        </w:rPr>
+      </w:pPr>
+      <w:r>
+        <w:rPr>
+          <w:rFonts w:ascii="Times New Roman" w:hAnsi="Times New Roman" w:cs="Times New Roman"/>
+          <w:noProof/>
+          <w:lang w:val="es-PE" w:eastAsia="es-PE"/>
+        </w:rPr>
+        <w:drawing>
+          <wp:inline distT="0" distB="0" distL="0" distR="0">
+            <wp:extent cx="5276215" cy="2414270"/>
+            <wp:effectExtent l="0" t="0" r="635" b="5080"/>
+            <wp:docPr id="2" name="0 Imagen"/>
+            <wp:cNvGraphicFramePr>
+              <a:graphicFrameLocks xmlns:a="http://schemas.openxmlformats.org/drawingml/2006/main" noChangeAspect="1"/>
+            </wp:cNvGraphicFramePr>
+            <a:graphic xmlns:a="http://schemas.openxmlformats.org/drawingml/2006/main">
+              <a:graphicData uri="http://schemas.openxmlformats.org/drawingml/2006/picture">
+                <pic:pic xmlns:pic="http://schemas.openxmlformats.org/drawingml/2006/picture">
+                  <pic:nvPicPr>
+                    <pic:cNvPr id="0" name="Subasta de producto ya elegido-3.png"/>
+                    <pic:cNvPicPr/>
+                  </pic:nvPicPr>
+                  <pic:blipFill>
+                    <a:blip r:embed="rId11">
+                      <a:extLst>
+                        <a:ext uri="{28A0092B-C50C-407E-A947-70E740481C1C}">
+                          <a14:useLocalDpi xmlns:a14="http://schemas.microsoft.com/office/drawing/2010/main" val="0"/>
+                        </a:ext>
+                      </a:extLst>
+                    </a:blip>
+                    <a:stretch>
+                      <a:fillRect/>
+                    </a:stretch>
+                  </pic:blipFill>
+                  <pic:spPr>
+                    <a:xfrm>
+                      <a:off x="0" y="0"/>
+                      <a:ext cx="5276215" cy="2414270"/>
+                    </a:xfrm>
+                    <a:prstGeom prst="rect">
+                      <a:avLst/>
+                    </a:prstGeom>
+                  </pic:spPr>
+                </pic:pic>
+              </a:graphicData>
+            </a:graphic>
+          </wp:inline>
+        </w:drawing>
+      </w:r>
+    </w:p>
+    <w:p>
+      <w:pPr>
         <w:rPr>
           <w:rFonts w:ascii="Times New Roman" w:hAnsi="Times New Roman" w:cs="Times New Roman"/>
         </w:rPr>
       </w:pPr>
     </w:p>
     <w:sectPr>
-      <w:headerReference w:type="default" r:id="rId11"/>
-      <w:footerReference w:type="default" r:id="rId12"/>
+      <w:headerReference w:type="default" r:id="rId12"/>
+      <w:footerReference w:type="default" r:id="rId13"/>
       <w:pgSz w:w="11909" w:h="16834"/>
       <w:pgMar w:top="1440" w:right="1800" w:bottom="1440" w:left="1800" w:header="720" w:footer="720" w:gutter="0"/>
       <w:cols w:space="720"/>
@@ -4072,7 +4027,7 @@
 </file>
 
 <file path=word/endnotes.xml><?xml version="1.0" encoding="utf-8"?>
-<w:endnotes xmlns:wpc="http://schemas.microsoft.com/office/word/2010/wordprocessingCanvas" xmlns:mc="http://schemas.openxmlformats.org/markup-compatibility/2006" xmlns:o="urn:schemas-microsoft-com:office:office" xmlns:r="http://schemas.openxmlformats.org/officeDocument/2006/relationships" xmlns:m="http://schemas.openxmlformats.org/officeDocument/2006/math" xmlns:v="urn:schemas-microsoft-com:vml" xmlns:wp14="http://schemas.microsoft.com/office/word/2010/wordprocessingDrawing" xmlns:wp="http://schemas.openxmlformats.org/drawingml/2006/wordprocessingDrawing" xmlns:w10="urn:schemas-microsoft-com:office:word" xmlns:w="http://schemas.openxmlformats.org/wordprocessingml/2006/main" xmlns:w14="http://schemas.microsoft.com/office/word/2010/wordml" xmlns:w15="http://schemas.microsoft.com/office/word/2012/wordml" xmlns:wpg="http://schemas.microsoft.com/office/word/2010/wordprocessingGroup" xmlns:wpi="http://schemas.microsoft.com/office/word/2010/wordprocessingInk" xmlns:wne="http://schemas.microsoft.com/office/word/2006/wordml" xmlns:wps="http://schemas.microsoft.com/office/word/2010/wordprocessingShape" mc:Ignorable="w14 w15 wp14">
+<w:endnotes xmlns:wpc="http://schemas.microsoft.com/office/word/2010/wordprocessingCanvas" xmlns:mc="http://schemas.openxmlformats.org/markup-compatibility/2006" xmlns:o="urn:schemas-microsoft-com:office:office" xmlns:r="http://schemas.openxmlformats.org/officeDocument/2006/relationships" xmlns:m="http://schemas.openxmlformats.org/officeDocument/2006/math" xmlns:v="urn:schemas-microsoft-com:vml" xmlns:wp14="http://schemas.microsoft.com/office/word/2010/wordprocessingDrawing" xmlns:wp="http://schemas.openxmlformats.org/drawingml/2006/wordprocessingDrawing" xmlns:w10="urn:schemas-microsoft-com:office:word" xmlns:w="http://schemas.openxmlformats.org/wordprocessingml/2006/main" xmlns:w14="http://schemas.microsoft.com/office/word/2010/wordml" xmlns:wpg="http://schemas.microsoft.com/office/word/2010/wordprocessingGroup" xmlns:wpi="http://schemas.microsoft.com/office/word/2010/wordprocessingInk" xmlns:wne="http://schemas.microsoft.com/office/word/2006/wordml" xmlns:wps="http://schemas.microsoft.com/office/word/2010/wordprocessingShape" mc:Ignorable="w14 wp14">
   <w:endnote w:type="separator" w:id="-1">
     <w:p>
       <w:pPr>
@@ -4097,7 +4052,7 @@
 </file>
 
 <file path=word/footer1.xml><?xml version="1.0" encoding="utf-8"?>
-<w:ftr xmlns:wpc="http://schemas.microsoft.com/office/word/2010/wordprocessingCanvas" xmlns:mc="http://schemas.openxmlformats.org/markup-compatibility/2006" xmlns:o="urn:schemas-microsoft-com:office:office" xmlns:r="http://schemas.openxmlformats.org/officeDocument/2006/relationships" xmlns:m="http://schemas.openxmlformats.org/officeDocument/2006/math" xmlns:v="urn:schemas-microsoft-com:vml" xmlns:wp14="http://schemas.microsoft.com/office/word/2010/wordprocessingDrawing" xmlns:wp="http://schemas.openxmlformats.org/drawingml/2006/wordprocessingDrawing" xmlns:w10="urn:schemas-microsoft-com:office:word" xmlns:w="http://schemas.openxmlformats.org/wordprocessingml/2006/main" xmlns:w14="http://schemas.microsoft.com/office/word/2010/wordml" xmlns:w15="http://schemas.microsoft.com/office/word/2012/wordml" xmlns:wpg="http://schemas.microsoft.com/office/word/2010/wordprocessingGroup" xmlns:wpi="http://schemas.microsoft.com/office/word/2010/wordprocessingInk" xmlns:wne="http://schemas.microsoft.com/office/word/2006/wordml" xmlns:wps="http://schemas.microsoft.com/office/word/2010/wordprocessingShape" mc:Ignorable="w14 w15 wp14">
+<w:ftr xmlns:wpc="http://schemas.microsoft.com/office/word/2010/wordprocessingCanvas" xmlns:mc="http://schemas.openxmlformats.org/markup-compatibility/2006" xmlns:o="urn:schemas-microsoft-com:office:office" xmlns:r="http://schemas.openxmlformats.org/officeDocument/2006/relationships" xmlns:m="http://schemas.openxmlformats.org/officeDocument/2006/math" xmlns:v="urn:schemas-microsoft-com:vml" xmlns:wp14="http://schemas.microsoft.com/office/word/2010/wordprocessingDrawing" xmlns:wp="http://schemas.openxmlformats.org/drawingml/2006/wordprocessingDrawing" xmlns:w10="urn:schemas-microsoft-com:office:word" xmlns:w="http://schemas.openxmlformats.org/wordprocessingml/2006/main" xmlns:w14="http://schemas.microsoft.com/office/word/2010/wordml" xmlns:wpg="http://schemas.microsoft.com/office/word/2010/wordprocessingGroup" xmlns:wpi="http://schemas.microsoft.com/office/word/2010/wordprocessingInk" xmlns:wne="http://schemas.microsoft.com/office/word/2006/wordml" xmlns:wps="http://schemas.microsoft.com/office/word/2010/wordprocessingShape" mc:Ignorable="w14 wp14">
   <w:p>
     <w:pPr>
       <w:spacing w:after="200" w:line="276" w:lineRule="auto"/>
@@ -4192,7 +4147,7 @@
             <w:rPr>
               <w:noProof/>
             </w:rPr>
-            <w:t>5</w:t>
+            <w:t>1</w:t>
           </w:r>
           <w:r>
             <w:fldChar w:fldCharType="end"/>
@@ -4237,7 +4192,7 @@
 </file>
 
 <file path=word/footnotes.xml><?xml version="1.0" encoding="utf-8"?>
-<w:footnotes xmlns:wpc="http://schemas.microsoft.com/office/word/2010/wordprocessingCanvas" xmlns:mc="http://schemas.openxmlformats.org/markup-compatibility/2006" xmlns:o="urn:schemas-microsoft-com:office:office" xmlns:r="http://schemas.openxmlformats.org/officeDocument/2006/relationships" xmlns:m="http://schemas.openxmlformats.org/officeDocument/2006/math" xmlns:v="urn:schemas-microsoft-com:vml" xmlns:wp14="http://schemas.microsoft.com/office/word/2010/wordprocessingDrawing" xmlns:wp="http://schemas.openxmlformats.org/drawingml/2006/wordprocessingDrawing" xmlns:w10="urn:schemas-microsoft-com:office:word" xmlns:w="http://schemas.openxmlformats.org/wordprocessingml/2006/main" xmlns:w14="http://schemas.microsoft.com/office/word/2010/wordml" xmlns:w15="http://schemas.microsoft.com/office/word/2012/wordml" xmlns:wpg="http://schemas.microsoft.com/office/word/2010/wordprocessingGroup" xmlns:wpi="http://schemas.microsoft.com/office/word/2010/wordprocessingInk" xmlns:wne="http://schemas.microsoft.com/office/word/2006/wordml" xmlns:wps="http://schemas.microsoft.com/office/word/2010/wordprocessingShape" mc:Ignorable="w14 w15 wp14">
+<w:footnotes xmlns:wpc="http://schemas.microsoft.com/office/word/2010/wordprocessingCanvas" xmlns:mc="http://schemas.openxmlformats.org/markup-compatibility/2006" xmlns:o="urn:schemas-microsoft-com:office:office" xmlns:r="http://schemas.openxmlformats.org/officeDocument/2006/relationships" xmlns:m="http://schemas.openxmlformats.org/officeDocument/2006/math" xmlns:v="urn:schemas-microsoft-com:vml" xmlns:wp14="http://schemas.microsoft.com/office/word/2010/wordprocessingDrawing" xmlns:wp="http://schemas.openxmlformats.org/drawingml/2006/wordprocessingDrawing" xmlns:w10="urn:schemas-microsoft-com:office:word" xmlns:w="http://schemas.openxmlformats.org/wordprocessingml/2006/main" xmlns:w14="http://schemas.microsoft.com/office/word/2010/wordml" xmlns:wpg="http://schemas.microsoft.com/office/word/2010/wordprocessingGroup" xmlns:wpi="http://schemas.microsoft.com/office/word/2010/wordprocessingInk" xmlns:wne="http://schemas.microsoft.com/office/word/2006/wordml" xmlns:wps="http://schemas.microsoft.com/office/word/2010/wordprocessingShape" mc:Ignorable="w14 wp14">
   <w:footnote w:type="separator" w:id="-1">
     <w:p>
       <w:pPr>
@@ -4262,7 +4217,7 @@
 </file>
 
 <file path=word/header1.xml><?xml version="1.0" encoding="utf-8"?>
-<w:hdr xmlns:wpc="http://schemas.microsoft.com/office/word/2010/wordprocessingCanvas" xmlns:mc="http://schemas.openxmlformats.org/markup-compatibility/2006" xmlns:o="urn:schemas-microsoft-com:office:office" xmlns:r="http://schemas.openxmlformats.org/officeDocument/2006/relationships" xmlns:m="http://schemas.openxmlformats.org/officeDocument/2006/math" xmlns:v="urn:schemas-microsoft-com:vml" xmlns:wp14="http://schemas.microsoft.com/office/word/2010/wordprocessingDrawing" xmlns:wp="http://schemas.openxmlformats.org/drawingml/2006/wordprocessingDrawing" xmlns:w10="urn:schemas-microsoft-com:office:word" xmlns:w="http://schemas.openxmlformats.org/wordprocessingml/2006/main" xmlns:w14="http://schemas.microsoft.com/office/word/2010/wordml" xmlns:w15="http://schemas.microsoft.com/office/word/2012/wordml" xmlns:wpg="http://schemas.microsoft.com/office/word/2010/wordprocessingGroup" xmlns:wpi="http://schemas.microsoft.com/office/word/2010/wordprocessingInk" xmlns:wne="http://schemas.microsoft.com/office/word/2006/wordml" xmlns:wps="http://schemas.microsoft.com/office/word/2010/wordprocessingShape" mc:Ignorable="w14 w15 wp14">
+<w:hdr xmlns:wpc="http://schemas.microsoft.com/office/word/2010/wordprocessingCanvas" xmlns:mc="http://schemas.openxmlformats.org/markup-compatibility/2006" xmlns:o="urn:schemas-microsoft-com:office:office" xmlns:r="http://schemas.openxmlformats.org/officeDocument/2006/relationships" xmlns:m="http://schemas.openxmlformats.org/officeDocument/2006/math" xmlns:v="urn:schemas-microsoft-com:vml" xmlns:wp14="http://schemas.microsoft.com/office/word/2010/wordprocessingDrawing" xmlns:wp="http://schemas.openxmlformats.org/drawingml/2006/wordprocessingDrawing" xmlns:w10="urn:schemas-microsoft-com:office:word" xmlns:w="http://schemas.openxmlformats.org/wordprocessingml/2006/main" xmlns:w14="http://schemas.microsoft.com/office/word/2010/wordml" xmlns:wpg="http://schemas.microsoft.com/office/word/2010/wordprocessingGroup" xmlns:wpi="http://schemas.microsoft.com/office/word/2010/wordprocessingInk" xmlns:wne="http://schemas.microsoft.com/office/word/2006/wordml" xmlns:wps="http://schemas.microsoft.com/office/word/2010/wordprocessingShape" mc:Ignorable="w14 wp14">
   <w:tbl>
     <w:tblPr>
       <w:tblStyle w:val="Tablaconcuadrcula"/>
@@ -4305,6 +4260,67 @@
               <w:szCs w:val="16"/>
             </w:rPr>
           </w:pPr>
+          <w:r>
+            <w:rPr>
+              <w:noProof/>
+              <w:lang w:val="es-PE" w:eastAsia="es-PE"/>
+            </w:rPr>
+            <w:drawing>
+              <wp:anchor distT="0" distB="0" distL="114300" distR="114300" simplePos="0" relativeHeight="251658240" behindDoc="0" locked="0" layoutInCell="1" allowOverlap="1" wp14:anchorId="46432466" wp14:editId="18D83061">
+                <wp:simplePos x="0" y="0"/>
+                <wp:positionH relativeFrom="column">
+                  <wp:posOffset>-3600450</wp:posOffset>
+                </wp:positionH>
+                <wp:positionV relativeFrom="paragraph">
+                  <wp:posOffset>-104775</wp:posOffset>
+                </wp:positionV>
+                <wp:extent cx="2428875" cy="869950"/>
+                <wp:effectExtent l="0" t="0" r="9525" b="0"/>
+                <wp:wrapNone/>
+                <wp:docPr id="3" name="0 Imagen"/>
+                <wp:cNvGraphicFramePr>
+                  <a:graphicFrameLocks xmlns:a="http://schemas.openxmlformats.org/drawingml/2006/main" noChangeAspect="1"/>
+                </wp:cNvGraphicFramePr>
+                <a:graphic xmlns:a="http://schemas.openxmlformats.org/drawingml/2006/main">
+                  <a:graphicData uri="http://schemas.openxmlformats.org/drawingml/2006/picture">
+                    <pic:pic xmlns:pic="http://schemas.openxmlformats.org/drawingml/2006/picture">
+                      <pic:nvPicPr>
+                        <pic:cNvPr id="0" name="LOGO FISIDEVELOPS.png"/>
+                        <pic:cNvPicPr/>
+                      </pic:nvPicPr>
+                      <pic:blipFill>
+                        <a:blip r:embed="rId1">
+                          <a:extLst>
+                            <a:ext uri="{28A0092B-C50C-407E-A947-70E740481C1C}">
+                              <a14:useLocalDpi xmlns:a14="http://schemas.microsoft.com/office/drawing/2010/main" val="0"/>
+                            </a:ext>
+                          </a:extLst>
+                        </a:blip>
+                        <a:stretch>
+                          <a:fillRect/>
+                        </a:stretch>
+                      </pic:blipFill>
+                      <pic:spPr>
+                        <a:xfrm>
+                          <a:off x="0" y="0"/>
+                          <a:ext cx="2428875" cy="869950"/>
+                        </a:xfrm>
+                        <a:prstGeom prst="rect">
+                          <a:avLst/>
+                        </a:prstGeom>
+                      </pic:spPr>
+                    </pic:pic>
+                  </a:graphicData>
+                </a:graphic>
+                <wp14:sizeRelH relativeFrom="page">
+                  <wp14:pctWidth>0</wp14:pctWidth>
+                </wp14:sizeRelH>
+                <wp14:sizeRelV relativeFrom="page">
+                  <wp14:pctHeight>0</wp14:pctHeight>
+                </wp14:sizeRelV>
+              </wp:anchor>
+            </w:drawing>
+          </w:r>
           <w:r>
             <w:rPr>
               <w:b/>
@@ -4569,7 +4585,7 @@
 </file>
 
 <file path=word/numbering.xml><?xml version="1.0" encoding="utf-8"?>
-<w:numbering xmlns:wpc="http://schemas.microsoft.com/office/word/2010/wordprocessingCanvas" xmlns:mc="http://schemas.openxmlformats.org/markup-compatibility/2006" xmlns:o="urn:schemas-microsoft-com:office:office" xmlns:r="http://schemas.openxmlformats.org/officeDocument/2006/relationships" xmlns:m="http://schemas.openxmlformats.org/officeDocument/2006/math" xmlns:v="urn:schemas-microsoft-com:vml" xmlns:wp14="http://schemas.microsoft.com/office/word/2010/wordprocessingDrawing" xmlns:wp="http://schemas.openxmlformats.org/drawingml/2006/wordprocessingDrawing" xmlns:w10="urn:schemas-microsoft-com:office:word" xmlns:w="http://schemas.openxmlformats.org/wordprocessingml/2006/main" xmlns:w14="http://schemas.microsoft.com/office/word/2010/wordml" xmlns:w15="http://schemas.microsoft.com/office/word/2012/wordml" xmlns:wpg="http://schemas.microsoft.com/office/word/2010/wordprocessingGroup" xmlns:wpi="http://schemas.microsoft.com/office/word/2010/wordprocessingInk" xmlns:wne="http://schemas.microsoft.com/office/word/2006/wordml" xmlns:wps="http://schemas.microsoft.com/office/word/2010/wordprocessingShape" mc:Ignorable="w14 w15 wp14">
+<w:numbering xmlns:wpc="http://schemas.microsoft.com/office/word/2010/wordprocessingCanvas" xmlns:mc="http://schemas.openxmlformats.org/markup-compatibility/2006" xmlns:o="urn:schemas-microsoft-com:office:office" xmlns:r="http://schemas.openxmlformats.org/officeDocument/2006/relationships" xmlns:m="http://schemas.openxmlformats.org/officeDocument/2006/math" xmlns:v="urn:schemas-microsoft-com:vml" xmlns:wp14="http://schemas.microsoft.com/office/word/2010/wordprocessingDrawing" xmlns:wp="http://schemas.openxmlformats.org/drawingml/2006/wordprocessingDrawing" xmlns:w10="urn:schemas-microsoft-com:office:word" xmlns:w="http://schemas.openxmlformats.org/wordprocessingml/2006/main" xmlns:w14="http://schemas.microsoft.com/office/word/2010/wordml" xmlns:wpg="http://schemas.microsoft.com/office/word/2010/wordprocessingGroup" xmlns:wpi="http://schemas.microsoft.com/office/word/2010/wordprocessingInk" xmlns:wne="http://schemas.microsoft.com/office/word/2006/wordml" xmlns:wps="http://schemas.microsoft.com/office/word/2010/wordprocessingShape" mc:Ignorable="w14 wp14">
   <w:abstractNum w:abstractNumId="0">
     <w:nsid w:val="054717E8"/>
     <w:multiLevelType w:val="multilevel"/>
@@ -6940,7 +6956,7 @@
 </file>
 
 <file path=word/styles.xml><?xml version="1.0" encoding="utf-8"?>
-<w:styles xmlns:mc="http://schemas.openxmlformats.org/markup-compatibility/2006" xmlns:r="http://schemas.openxmlformats.org/officeDocument/2006/relationships" xmlns:w="http://schemas.openxmlformats.org/wordprocessingml/2006/main" xmlns:w14="http://schemas.microsoft.com/office/word/2010/wordml" xmlns:w15="http://schemas.microsoft.com/office/word/2012/wordml" mc:Ignorable="w14 w15">
+<w:styles xmlns:mc="http://schemas.openxmlformats.org/markup-compatibility/2006" xmlns:r="http://schemas.openxmlformats.org/officeDocument/2006/relationships" xmlns:w="http://schemas.openxmlformats.org/wordprocessingml/2006/main" xmlns:w14="http://schemas.microsoft.com/office/word/2010/wordml" mc:Ignorable="w14">
   <w:docDefaults>
     <w:rPrDefault>
       <w:rPr>
@@ -6956,378 +6972,145 @@
       </w:pPr>
     </w:pPrDefault>
   </w:docDefaults>
-  <w:latentStyles w:defLockedState="0" w:defUIPriority="99" w:defSemiHidden="0" w:defUnhideWhenUsed="0" w:defQFormat="0" w:count="371">
-    <w:lsdException w:name="Normal" w:uiPriority="0" w:qFormat="1"/>
-    <w:lsdException w:name="heading 1" w:uiPriority="9" w:qFormat="1"/>
-    <w:lsdException w:name="heading 2" w:semiHidden="1" w:uiPriority="9" w:unhideWhenUsed="1" w:qFormat="1"/>
-    <w:lsdException w:name="heading 3" w:semiHidden="1" w:uiPriority="9" w:unhideWhenUsed="1" w:qFormat="1"/>
-    <w:lsdException w:name="heading 4" w:semiHidden="1" w:uiPriority="9" w:unhideWhenUsed="1" w:qFormat="1"/>
-    <w:lsdException w:name="heading 5" w:semiHidden="1" w:uiPriority="9" w:unhideWhenUsed="1" w:qFormat="1"/>
-    <w:lsdException w:name="heading 6" w:semiHidden="1" w:uiPriority="9" w:unhideWhenUsed="1" w:qFormat="1"/>
-    <w:lsdException w:name="heading 7" w:semiHidden="1" w:uiPriority="9" w:unhideWhenUsed="1" w:qFormat="1"/>
-    <w:lsdException w:name="heading 8" w:semiHidden="1" w:uiPriority="9" w:unhideWhenUsed="1" w:qFormat="1"/>
-    <w:lsdException w:name="heading 9" w:semiHidden="1" w:uiPriority="9" w:unhideWhenUsed="1" w:qFormat="1"/>
-    <w:lsdException w:name="index 1" w:semiHidden="1" w:unhideWhenUsed="1"/>
-    <w:lsdException w:name="index 2" w:semiHidden="1" w:unhideWhenUsed="1"/>
-    <w:lsdException w:name="index 3" w:semiHidden="1" w:unhideWhenUsed="1"/>
-    <w:lsdException w:name="index 4" w:semiHidden="1" w:unhideWhenUsed="1"/>
-    <w:lsdException w:name="index 5" w:semiHidden="1" w:unhideWhenUsed="1"/>
-    <w:lsdException w:name="index 6" w:semiHidden="1" w:unhideWhenUsed="1"/>
-    <w:lsdException w:name="index 7" w:semiHidden="1" w:unhideWhenUsed="1"/>
-    <w:lsdException w:name="index 8" w:semiHidden="1" w:unhideWhenUsed="1"/>
-    <w:lsdException w:name="index 9" w:semiHidden="1" w:unhideWhenUsed="1"/>
-    <w:lsdException w:name="toc 1" w:semiHidden="1" w:uiPriority="39" w:unhideWhenUsed="1"/>
-    <w:lsdException w:name="toc 2" w:semiHidden="1" w:uiPriority="39" w:unhideWhenUsed="1"/>
-    <w:lsdException w:name="toc 3" w:semiHidden="1" w:uiPriority="39" w:unhideWhenUsed="1"/>
-    <w:lsdException w:name="toc 4" w:semiHidden="1" w:uiPriority="39" w:unhideWhenUsed="1"/>
-    <w:lsdException w:name="toc 5" w:semiHidden="1" w:uiPriority="39" w:unhideWhenUsed="1"/>
-    <w:lsdException w:name="toc 6" w:semiHidden="1" w:uiPriority="39" w:unhideWhenUsed="1"/>
-    <w:lsdException w:name="toc 7" w:semiHidden="1" w:uiPriority="39" w:unhideWhenUsed="1"/>
-    <w:lsdException w:name="toc 8" w:semiHidden="1" w:uiPriority="39" w:unhideWhenUsed="1"/>
-    <w:lsdException w:name="toc 9" w:semiHidden="1" w:uiPriority="39" w:unhideWhenUsed="1"/>
-    <w:lsdException w:name="Normal Indent" w:semiHidden="1" w:unhideWhenUsed="1"/>
-    <w:lsdException w:name="footnote text" w:semiHidden="1" w:unhideWhenUsed="1"/>
-    <w:lsdException w:name="annotation text" w:semiHidden="1" w:unhideWhenUsed="1"/>
-    <w:lsdException w:name="header" w:semiHidden="1" w:uiPriority="0" w:unhideWhenUsed="1"/>
-    <w:lsdException w:name="footer" w:semiHidden="1" w:unhideWhenUsed="1"/>
-    <w:lsdException w:name="index heading" w:semiHidden="1" w:unhideWhenUsed="1"/>
-    <w:lsdException w:name="caption" w:semiHidden="1" w:uiPriority="35" w:unhideWhenUsed="1" w:qFormat="1"/>
-    <w:lsdException w:name="table of figures" w:semiHidden="1" w:unhideWhenUsed="1"/>
-    <w:lsdException w:name="envelope address" w:semiHidden="1" w:unhideWhenUsed="1"/>
-    <w:lsdException w:name="envelope return" w:semiHidden="1" w:unhideWhenUsed="1"/>
-    <w:lsdException w:name="footnote reference" w:semiHidden="1" w:unhideWhenUsed="1"/>
-    <w:lsdException w:name="annotation reference" w:semiHidden="1" w:unhideWhenUsed="1"/>
-    <w:lsdException w:name="line number" w:semiHidden="1" w:unhideWhenUsed="1"/>
-    <w:lsdException w:name="page number" w:semiHidden="1" w:unhideWhenUsed="1"/>
-    <w:lsdException w:name="endnote reference" w:semiHidden="1" w:unhideWhenUsed="1"/>
-    <w:lsdException w:name="endnote text" w:semiHidden="1" w:unhideWhenUsed="1"/>
-    <w:lsdException w:name="table of authorities" w:semiHidden="1" w:unhideWhenUsed="1"/>
-    <w:lsdException w:name="macro" w:semiHidden="1" w:unhideWhenUsed="1"/>
-    <w:lsdException w:name="toa heading" w:semiHidden="1" w:unhideWhenUsed="1"/>
-    <w:lsdException w:name="List" w:semiHidden="1" w:unhideWhenUsed="1"/>
-    <w:lsdException w:name="List Bullet" w:semiHidden="1" w:unhideWhenUsed="1"/>
-    <w:lsdException w:name="List Number" w:semiHidden="1" w:unhideWhenUsed="1"/>
-    <w:lsdException w:name="List 2" w:semiHidden="1" w:unhideWhenUsed="1"/>
-    <w:lsdException w:name="List 3" w:semiHidden="1" w:unhideWhenUsed="1"/>
-    <w:lsdException w:name="List 4" w:semiHidden="1" w:unhideWhenUsed="1"/>
-    <w:lsdException w:name="List 5" w:semiHidden="1" w:unhideWhenUsed="1"/>
-    <w:lsdException w:name="List Bullet 2" w:semiHidden="1" w:unhideWhenUsed="1"/>
-    <w:lsdException w:name="List Bullet 3" w:semiHidden="1" w:unhideWhenUsed="1"/>
-    <w:lsdException w:name="List Bullet 4" w:semiHidden="1" w:unhideWhenUsed="1"/>
-    <w:lsdException w:name="List Bullet 5" w:semiHidden="1" w:unhideWhenUsed="1"/>
-    <w:lsdException w:name="List Number 2" w:semiHidden="1" w:unhideWhenUsed="1"/>
-    <w:lsdException w:name="List Number 3" w:semiHidden="1" w:unhideWhenUsed="1"/>
-    <w:lsdException w:name="List Number 4" w:semiHidden="1" w:unhideWhenUsed="1"/>
-    <w:lsdException w:name="List Number 5" w:semiHidden="1" w:unhideWhenUsed="1"/>
-    <w:lsdException w:name="Title" w:uiPriority="10" w:qFormat="1"/>
-    <w:lsdException w:name="Closing" w:semiHidden="1" w:unhideWhenUsed="1"/>
-    <w:lsdException w:name="Signature" w:semiHidden="1" w:unhideWhenUsed="1"/>
-    <w:lsdException w:name="Default Paragraph Font" w:semiHidden="1" w:uiPriority="1" w:unhideWhenUsed="1"/>
-    <w:lsdException w:name="Body Text" w:semiHidden="1" w:unhideWhenUsed="1"/>
-    <w:lsdException w:name="Body Text Indent" w:semiHidden="1" w:unhideWhenUsed="1"/>
-    <w:lsdException w:name="List Continue" w:semiHidden="1" w:unhideWhenUsed="1"/>
-    <w:lsdException w:name="List Continue 2" w:semiHidden="1" w:unhideWhenUsed="1"/>
-    <w:lsdException w:name="List Continue 3" w:semiHidden="1" w:unhideWhenUsed="1"/>
-    <w:lsdException w:name="List Continue 4" w:semiHidden="1" w:unhideWhenUsed="1"/>
-    <w:lsdException w:name="List Continue 5" w:semiHidden="1" w:unhideWhenUsed="1"/>
-    <w:lsdException w:name="Message Header" w:semiHidden="1" w:unhideWhenUsed="1"/>
-    <w:lsdException w:name="Subtitle" w:uiPriority="11" w:qFormat="1"/>
-    <w:lsdException w:name="Salutation" w:semiHidden="1" w:unhideWhenUsed="1"/>
-    <w:lsdException w:name="Date" w:semiHidden="1" w:unhideWhenUsed="1"/>
-    <w:lsdException w:name="Body Text First Indent" w:semiHidden="1" w:unhideWhenUsed="1"/>
-    <w:lsdException w:name="Body Text First Indent 2" w:semiHidden="1" w:unhideWhenUsed="1"/>
-    <w:lsdException w:name="Note Heading" w:semiHidden="1" w:unhideWhenUsed="1"/>
-    <w:lsdException w:name="Body Text 2" w:semiHidden="1" w:unhideWhenUsed="1"/>
-    <w:lsdException w:name="Body Text 3" w:semiHidden="1" w:unhideWhenUsed="1"/>
-    <w:lsdException w:name="Body Text Indent 2" w:semiHidden="1" w:unhideWhenUsed="1"/>
-    <w:lsdException w:name="Body Text Indent 3" w:semiHidden="1" w:unhideWhenUsed="1"/>
-    <w:lsdException w:name="Block Text" w:semiHidden="1" w:unhideWhenUsed="1"/>
-    <w:lsdException w:name="Hyperlink" w:semiHidden="1" w:unhideWhenUsed="1"/>
-    <w:lsdException w:name="FollowedHyperlink" w:semiHidden="1" w:unhideWhenUsed="1"/>
-    <w:lsdException w:name="Strong" w:uiPriority="22" w:qFormat="1"/>
-    <w:lsdException w:name="Emphasis" w:uiPriority="20" w:qFormat="1"/>
-    <w:lsdException w:name="Document Map" w:semiHidden="1" w:unhideWhenUsed="1"/>
-    <w:lsdException w:name="Plain Text" w:semiHidden="1" w:unhideWhenUsed="1"/>
-    <w:lsdException w:name="E-mail Signature" w:semiHidden="1" w:unhideWhenUsed="1"/>
-    <w:lsdException w:name="HTML Top of Form" w:semiHidden="1" w:unhideWhenUsed="1"/>
-    <w:lsdException w:name="HTML Bottom of Form" w:semiHidden="1" w:unhideWhenUsed="1"/>
-    <w:lsdException w:name="Normal (Web)" w:semiHidden="1" w:unhideWhenUsed="1"/>
-    <w:lsdException w:name="HTML Acronym" w:semiHidden="1" w:unhideWhenUsed="1"/>
-    <w:lsdException w:name="HTML Address" w:semiHidden="1" w:unhideWhenUsed="1"/>
-    <w:lsdException w:name="HTML Cite" w:semiHidden="1" w:unhideWhenUsed="1"/>
-    <w:lsdException w:name="HTML Code" w:semiHidden="1" w:unhideWhenUsed="1"/>
-    <w:lsdException w:name="HTML Definition" w:semiHidden="1" w:unhideWhenUsed="1"/>
-    <w:lsdException w:name="HTML Keyboard" w:semiHidden="1" w:unhideWhenUsed="1"/>
-    <w:lsdException w:name="HTML Preformatted" w:semiHidden="1" w:unhideWhenUsed="1"/>
-    <w:lsdException w:name="HTML Sample" w:semiHidden="1" w:unhideWhenUsed="1"/>
-    <w:lsdException w:name="HTML Typewriter" w:semiHidden="1" w:unhideWhenUsed="1"/>
-    <w:lsdException w:name="HTML Variable" w:semiHidden="1" w:unhideWhenUsed="1"/>
-    <w:lsdException w:name="Normal Table" w:semiHidden="1" w:unhideWhenUsed="1"/>
-    <w:lsdException w:name="annotation subject" w:semiHidden="1" w:unhideWhenUsed="1"/>
-    <w:lsdException w:name="No List" w:semiHidden="1" w:unhideWhenUsed="1"/>
-    <w:lsdException w:name="Outline List 1" w:semiHidden="1" w:unhideWhenUsed="1"/>
-    <w:lsdException w:name="Outline List 2" w:semiHidden="1" w:unhideWhenUsed="1"/>
-    <w:lsdException w:name="Outline List 3" w:semiHidden="1" w:unhideWhenUsed="1"/>
-    <w:lsdException w:name="Table Simple 1" w:semiHidden="1" w:unhideWhenUsed="1"/>
-    <w:lsdException w:name="Table Simple 2" w:semiHidden="1" w:unhideWhenUsed="1"/>
-    <w:lsdException w:name="Table Simple 3" w:semiHidden="1" w:unhideWhenUsed="1"/>
-    <w:lsdException w:name="Table Classic 1" w:semiHidden="1" w:unhideWhenUsed="1"/>
-    <w:lsdException w:name="Table Classic 2" w:semiHidden="1" w:unhideWhenUsed="1"/>
-    <w:lsdException w:name="Table Classic 3" w:semiHidden="1" w:unhideWhenUsed="1"/>
-    <w:lsdException w:name="Table Classic 4" w:semiHidden="1" w:unhideWhenUsed="1"/>
-    <w:lsdException w:name="Table Colorful 1" w:semiHidden="1" w:unhideWhenUsed="1"/>
-    <w:lsdException w:name="Table Colorful 2" w:semiHidden="1" w:unhideWhenUsed="1"/>
-    <w:lsdException w:name="Table Colorful 3" w:semiHidden="1" w:unhideWhenUsed="1"/>
-    <w:lsdException w:name="Table Columns 1" w:semiHidden="1" w:unhideWhenUsed="1"/>
-    <w:lsdException w:name="Table Columns 2" w:semiHidden="1" w:unhideWhenUsed="1"/>
-    <w:lsdException w:name="Table Columns 3" w:semiHidden="1" w:unhideWhenUsed="1"/>
-    <w:lsdException w:name="Table Columns 4" w:semiHidden="1" w:unhideWhenUsed="1"/>
-    <w:lsdException w:name="Table Columns 5" w:semiHidden="1" w:unhideWhenUsed="1"/>
-    <w:lsdException w:name="Table Grid 1" w:semiHidden="1" w:unhideWhenUsed="1"/>
-    <w:lsdException w:name="Table Grid 2" w:semiHidden="1" w:unhideWhenUsed="1"/>
-    <w:lsdException w:name="Table Grid 3" w:semiHidden="1" w:unhideWhenUsed="1"/>
-    <w:lsdException w:name="Table Grid 4" w:semiHidden="1" w:unhideWhenUsed="1"/>
-    <w:lsdException w:name="Table Grid 5" w:semiHidden="1" w:unhideWhenUsed="1"/>
-    <w:lsdException w:name="Table Grid 6" w:semiHidden="1" w:unhideWhenUsed="1"/>
-    <w:lsdException w:name="Table Grid 7" w:semiHidden="1" w:unhideWhenUsed="1"/>
-    <w:lsdException w:name="Table Grid 8" w:semiHidden="1" w:unhideWhenUsed="1"/>
-    <w:lsdException w:name="Table List 1" w:semiHidden="1" w:unhideWhenUsed="1"/>
-    <w:lsdException w:name="Table List 2" w:semiHidden="1" w:unhideWhenUsed="1"/>
-    <w:lsdException w:name="Table List 3" w:semiHidden="1" w:unhideWhenUsed="1"/>
-    <w:lsdException w:name="Table List 4" w:semiHidden="1" w:unhideWhenUsed="1"/>
-    <w:lsdException w:name="Table List 5" w:semiHidden="1" w:unhideWhenUsed="1"/>
-    <w:lsdException w:name="Table List 6" w:semiHidden="1" w:unhideWhenUsed="1"/>
-    <w:lsdException w:name="Table List 7" w:semiHidden="1" w:unhideWhenUsed="1"/>
-    <w:lsdException w:name="Table List 8" w:semiHidden="1" w:unhideWhenUsed="1"/>
-    <w:lsdException w:name="Table 3D effects 1" w:semiHidden="1" w:unhideWhenUsed="1"/>
-    <w:lsdException w:name="Table 3D effects 2" w:semiHidden="1" w:unhideWhenUsed="1"/>
-    <w:lsdException w:name="Table 3D effects 3" w:semiHidden="1" w:unhideWhenUsed="1"/>
-    <w:lsdException w:name="Table Contemporary" w:semiHidden="1" w:unhideWhenUsed="1"/>
-    <w:lsdException w:name="Table Elegant" w:semiHidden="1" w:unhideWhenUsed="1"/>
-    <w:lsdException w:name="Table Professional" w:semiHidden="1" w:unhideWhenUsed="1"/>
-    <w:lsdException w:name="Table Subtle 1" w:semiHidden="1" w:unhideWhenUsed="1"/>
-    <w:lsdException w:name="Table Subtle 2" w:semiHidden="1" w:unhideWhenUsed="1"/>
-    <w:lsdException w:name="Table Web 1" w:semiHidden="1" w:unhideWhenUsed="1"/>
-    <w:lsdException w:name="Table Web 2" w:semiHidden="1" w:unhideWhenUsed="1"/>
-    <w:lsdException w:name="Table Web 3" w:semiHidden="1" w:unhideWhenUsed="1"/>
-    <w:lsdException w:name="Balloon Text" w:semiHidden="1" w:unhideWhenUsed="1"/>
-    <w:lsdException w:name="Table Grid" w:uiPriority="0"/>
-    <w:lsdException w:name="Table Theme" w:semiHidden="1" w:unhideWhenUsed="1"/>
-    <w:lsdException w:name="Placeholder Text" w:semiHidden="1"/>
-    <w:lsdException w:name="No Spacing" w:uiPriority="1" w:qFormat="1"/>
-    <w:lsdException w:name="Light Shading" w:uiPriority="60"/>
-    <w:lsdException w:name="Light List" w:uiPriority="61"/>
-    <w:lsdException w:name="Light Grid" w:uiPriority="62"/>
-    <w:lsdException w:name="Medium Shading 1" w:uiPriority="63"/>
-    <w:lsdException w:name="Medium Shading 2" w:uiPriority="64"/>
-    <w:lsdException w:name="Medium List 1" w:uiPriority="65"/>
-    <w:lsdException w:name="Medium List 2" w:uiPriority="66"/>
-    <w:lsdException w:name="Medium Grid 1" w:uiPriority="67"/>
-    <w:lsdException w:name="Medium Grid 2" w:uiPriority="68"/>
-    <w:lsdException w:name="Medium Grid 3" w:uiPriority="69"/>
-    <w:lsdException w:name="Dark List" w:uiPriority="70"/>
-    <w:lsdException w:name="Colorful Shading" w:uiPriority="71"/>
-    <w:lsdException w:name="Colorful List" w:uiPriority="72"/>
-    <w:lsdException w:name="Colorful Grid" w:uiPriority="73"/>
-    <w:lsdException w:name="Light Shading Accent 1" w:uiPriority="60"/>
-    <w:lsdException w:name="Light List Accent 1" w:uiPriority="61"/>
-    <w:lsdException w:name="Light Grid Accent 1" w:uiPriority="62"/>
-    <w:lsdException w:name="Medium Shading 1 Accent 1" w:uiPriority="63"/>
-    <w:lsdException w:name="Medium Shading 2 Accent 1" w:uiPriority="64"/>
-    <w:lsdException w:name="Medium List 1 Accent 1" w:uiPriority="65"/>
-    <w:lsdException w:name="Revision" w:semiHidden="1"/>
-    <w:lsdException w:name="List Paragraph" w:uiPriority="34" w:qFormat="1"/>
-    <w:lsdException w:name="Quote" w:uiPriority="29" w:qFormat="1"/>
-    <w:lsdException w:name="Intense Quote" w:uiPriority="30" w:qFormat="1"/>
-    <w:lsdException w:name="Medium List 2 Accent 1" w:uiPriority="66"/>
-    <w:lsdException w:name="Medium Grid 1 Accent 1" w:uiPriority="67"/>
-    <w:lsdException w:name="Medium Grid 2 Accent 1" w:uiPriority="68"/>
-    <w:lsdException w:name="Medium Grid 3 Accent 1" w:uiPriority="69"/>
-    <w:lsdException w:name="Dark List Accent 1" w:uiPriority="70"/>
-    <w:lsdException w:name="Colorful Shading Accent 1" w:uiPriority="71"/>
-    <w:lsdException w:name="Colorful List Accent 1" w:uiPriority="72"/>
-    <w:lsdException w:name="Colorful Grid Accent 1" w:uiPriority="73"/>
-    <w:lsdException w:name="Light Shading Accent 2" w:uiPriority="60"/>
-    <w:lsdException w:name="Light List Accent 2" w:uiPriority="61"/>
-    <w:lsdException w:name="Light Grid Accent 2" w:uiPriority="62"/>
-    <w:lsdException w:name="Medium Shading 1 Accent 2" w:uiPriority="63"/>
-    <w:lsdException w:name="Medium Shading 2 Accent 2" w:uiPriority="64"/>
-    <w:lsdException w:name="Medium List 1 Accent 2" w:uiPriority="65"/>
-    <w:lsdException w:name="Medium List 2 Accent 2" w:uiPriority="66"/>
-    <w:lsdException w:name="Medium Grid 1 Accent 2" w:uiPriority="67"/>
-    <w:lsdException w:name="Medium Grid 2 Accent 2" w:uiPriority="68"/>
-    <w:lsdException w:name="Medium Grid 3 Accent 2" w:uiPriority="69"/>
-    <w:lsdException w:name="Dark List Accent 2" w:uiPriority="70"/>
-    <w:lsdException w:name="Colorful Shading Accent 2" w:uiPriority="71"/>
-    <w:lsdException w:name="Colorful List Accent 2" w:uiPriority="72"/>
-    <w:lsdException w:name="Colorful Grid Accent 2" w:uiPriority="73"/>
-    <w:lsdException w:name="Light Shading Accent 3" w:uiPriority="60"/>
-    <w:lsdException w:name="Light List Accent 3" w:uiPriority="61"/>
-    <w:lsdException w:name="Light Grid Accent 3" w:uiPriority="62"/>
-    <w:lsdException w:name="Medium Shading 1 Accent 3" w:uiPriority="63"/>
-    <w:lsdException w:name="Medium Shading 2 Accent 3" w:uiPriority="64"/>
-    <w:lsdException w:name="Medium List 1 Accent 3" w:uiPriority="65"/>
-    <w:lsdException w:name="Medium List 2 Accent 3" w:uiPriority="66"/>
-    <w:lsdException w:name="Medium Grid 1 Accent 3" w:uiPriority="67"/>
-    <w:lsdException w:name="Medium Grid 2 Accent 3" w:uiPriority="68"/>
-    <w:lsdException w:name="Medium Grid 3 Accent 3" w:uiPriority="69"/>
-    <w:lsdException w:name="Dark List Accent 3" w:uiPriority="70"/>
-    <w:lsdException w:name="Colorful Shading Accent 3" w:uiPriority="71"/>
-    <w:lsdException w:name="Colorful List Accent 3" w:uiPriority="72"/>
-    <w:lsdException w:name="Colorful Grid Accent 3" w:uiPriority="73"/>
-    <w:lsdException w:name="Light Shading Accent 4" w:uiPriority="60"/>
-    <w:lsdException w:name="Light List Accent 4" w:uiPriority="61"/>
-    <w:lsdException w:name="Light Grid Accent 4" w:uiPriority="62"/>
-    <w:lsdException w:name="Medium Shading 1 Accent 4" w:uiPriority="63"/>
-    <w:lsdException w:name="Medium Shading 2 Accent 4" w:uiPriority="64"/>
-    <w:lsdException w:name="Medium List 1 Accent 4" w:uiPriority="65"/>
-    <w:lsdException w:name="Medium List 2 Accent 4" w:uiPriority="66"/>
-    <w:lsdException w:name="Medium Grid 1 Accent 4" w:uiPriority="67"/>
-    <w:lsdException w:name="Medium Grid 2 Accent 4" w:uiPriority="68"/>
-    <w:lsdException w:name="Medium Grid 3 Accent 4" w:uiPriority="69"/>
-    <w:lsdException w:name="Dark List Accent 4" w:uiPriority="70"/>
-    <w:lsdException w:name="Colorful Shading Accent 4" w:uiPriority="71"/>
-    <w:lsdException w:name="Colorful List Accent 4" w:uiPriority="72"/>
-    <w:lsdException w:name="Colorful Grid Accent 4" w:uiPriority="73"/>
-    <w:lsdException w:name="Light Shading Accent 5" w:uiPriority="60"/>
-    <w:lsdException w:name="Light List Accent 5" w:uiPriority="61"/>
-    <w:lsdException w:name="Light Grid Accent 5" w:uiPriority="62"/>
-    <w:lsdException w:name="Medium Shading 1 Accent 5" w:uiPriority="63"/>
-    <w:lsdException w:name="Medium Shading 2 Accent 5" w:uiPriority="64"/>
-    <w:lsdException w:name="Medium List 1 Accent 5" w:uiPriority="65"/>
-    <w:lsdException w:name="Medium List 2 Accent 5" w:uiPriority="66"/>
-    <w:lsdException w:name="Medium Grid 1 Accent 5" w:uiPriority="67"/>
-    <w:lsdException w:name="Medium Grid 2 Accent 5" w:uiPriority="68"/>
-    <w:lsdException w:name="Medium Grid 3 Accent 5" w:uiPriority="69"/>
-    <w:lsdException w:name="Dark List Accent 5" w:uiPriority="70"/>
-    <w:lsdException w:name="Colorful Shading Accent 5" w:uiPriority="71"/>
-    <w:lsdException w:name="Colorful List Accent 5" w:uiPriority="72"/>
-    <w:lsdException w:name="Colorful Grid Accent 5" w:uiPriority="73"/>
-    <w:lsdException w:name="Light Shading Accent 6" w:uiPriority="60"/>
-    <w:lsdException w:name="Light List Accent 6" w:uiPriority="61"/>
-    <w:lsdException w:name="Light Grid Accent 6" w:uiPriority="62"/>
-    <w:lsdException w:name="Medium Shading 1 Accent 6" w:uiPriority="63"/>
-    <w:lsdException w:name="Medium Shading 2 Accent 6" w:uiPriority="64"/>
-    <w:lsdException w:name="Medium List 1 Accent 6" w:uiPriority="65"/>
-    <w:lsdException w:name="Medium List 2 Accent 6" w:uiPriority="66"/>
-    <w:lsdException w:name="Medium Grid 1 Accent 6" w:uiPriority="67"/>
-    <w:lsdException w:name="Medium Grid 2 Accent 6" w:uiPriority="68"/>
-    <w:lsdException w:name="Medium Grid 3 Accent 6" w:uiPriority="69"/>
-    <w:lsdException w:name="Dark List Accent 6" w:uiPriority="70"/>
-    <w:lsdException w:name="Colorful Shading Accent 6" w:uiPriority="71"/>
-    <w:lsdException w:name="Colorful List Accent 6" w:uiPriority="72"/>
-    <w:lsdException w:name="Colorful Grid Accent 6" w:uiPriority="73"/>
-    <w:lsdException w:name="Subtle Emphasis" w:uiPriority="19" w:qFormat="1"/>
-    <w:lsdException w:name="Intense Emphasis" w:uiPriority="21" w:qFormat="1"/>
-    <w:lsdException w:name="Subtle Reference" w:uiPriority="31" w:qFormat="1"/>
-    <w:lsdException w:name="Intense Reference" w:uiPriority="32" w:qFormat="1"/>
-    <w:lsdException w:name="Book Title" w:uiPriority="33" w:qFormat="1"/>
-    <w:lsdException w:name="Bibliography" w:semiHidden="1" w:uiPriority="37" w:unhideWhenUsed="1"/>
-    <w:lsdException w:name="TOC Heading" w:semiHidden="1" w:uiPriority="39" w:unhideWhenUsed="1" w:qFormat="1"/>
-    <w:lsdException w:name="Plain Table 1" w:uiPriority="41"/>
-    <w:lsdException w:name="Plain Table 2" w:uiPriority="42"/>
-    <w:lsdException w:name="Plain Table 3" w:uiPriority="43"/>
-    <w:lsdException w:name="Plain Table 4" w:uiPriority="44"/>
-    <w:lsdException w:name="Plain Table 5" w:uiPriority="45"/>
-    <w:lsdException w:name="Grid Table Light" w:uiPriority="40"/>
-    <w:lsdException w:name="Grid Table 1 Light" w:uiPriority="46"/>
-    <w:lsdException w:name="Grid Table 2" w:uiPriority="47"/>
-    <w:lsdException w:name="Grid Table 3" w:uiPriority="48"/>
-    <w:lsdException w:name="Grid Table 4" w:uiPriority="49"/>
-    <w:lsdException w:name="Grid Table 5 Dark" w:uiPriority="50"/>
-    <w:lsdException w:name="Grid Table 6 Colorful" w:uiPriority="51"/>
-    <w:lsdException w:name="Grid Table 7 Colorful" w:uiPriority="52"/>
-    <w:lsdException w:name="Grid Table 1 Light Accent 1" w:uiPriority="46"/>
-    <w:lsdException w:name="Grid Table 2 Accent 1" w:uiPriority="47"/>
-    <w:lsdException w:name="Grid Table 3 Accent 1" w:uiPriority="48"/>
-    <w:lsdException w:name="Grid Table 4 Accent 1" w:uiPriority="49"/>
-    <w:lsdException w:name="Grid Table 5 Dark Accent 1" w:uiPriority="50"/>
-    <w:lsdException w:name="Grid Table 6 Colorful Accent 1" w:uiPriority="51"/>
-    <w:lsdException w:name="Grid Table 7 Colorful Accent 1" w:uiPriority="52"/>
-    <w:lsdException w:name="Grid Table 1 Light Accent 2" w:uiPriority="46"/>
-    <w:lsdException w:name="Grid Table 2 Accent 2" w:uiPriority="47"/>
-    <w:lsdException w:name="Grid Table 3 Accent 2" w:uiPriority="48"/>
-    <w:lsdException w:name="Grid Table 4 Accent 2" w:uiPriority="49"/>
-    <w:lsdException w:name="Grid Table 5 Dark Accent 2" w:uiPriority="50"/>
-    <w:lsdException w:name="Grid Table 6 Colorful Accent 2" w:uiPriority="51"/>
-    <w:lsdException w:name="Grid Table 7 Colorful Accent 2" w:uiPriority="52"/>
-    <w:lsdException w:name="Grid Table 1 Light Accent 3" w:uiPriority="46"/>
-    <w:lsdException w:name="Grid Table 2 Accent 3" w:uiPriority="47"/>
-    <w:lsdException w:name="Grid Table 3 Accent 3" w:uiPriority="48"/>
-    <w:lsdException w:name="Grid Table 4 Accent 3" w:uiPriority="49"/>
-    <w:lsdException w:name="Grid Table 5 Dark Accent 3" w:uiPriority="50"/>
-    <w:lsdException w:name="Grid Table 6 Colorful Accent 3" w:uiPriority="51"/>
-    <w:lsdException w:name="Grid Table 7 Colorful Accent 3" w:uiPriority="52"/>
-    <w:lsdException w:name="Grid Table 1 Light Accent 4" w:uiPriority="46"/>
-    <w:lsdException w:name="Grid Table 2 Accent 4" w:uiPriority="47"/>
-    <w:lsdException w:name="Grid Table 3 Accent 4" w:uiPriority="48"/>
-    <w:lsdException w:name="Grid Table 4 Accent 4" w:uiPriority="49"/>
-    <w:lsdException w:name="Grid Table 5 Dark Accent 4" w:uiPriority="50"/>
-    <w:lsdException w:name="Grid Table 6 Colorful Accent 4" w:uiPriority="51"/>
-    <w:lsdException w:name="Grid Table 7 Colorful Accent 4" w:uiPriority="52"/>
-    <w:lsdException w:name="Grid Table 1 Light Accent 5" w:uiPriority="46"/>
-    <w:lsdException w:name="Grid Table 2 Accent 5" w:uiPriority="47"/>
-    <w:lsdException w:name="Grid Table 3 Accent 5" w:uiPriority="48"/>
-    <w:lsdException w:name="Grid Table 4 Accent 5" w:uiPriority="49"/>
-    <w:lsdException w:name="Grid Table 5 Dark Accent 5" w:uiPriority="50"/>
-    <w:lsdException w:name="Grid Table 6 Colorful Accent 5" w:uiPriority="51"/>
-    <w:lsdException w:name="Grid Table 7 Colorful Accent 5" w:uiPriority="52"/>
-    <w:lsdException w:name="Grid Table 1 Light Accent 6" w:uiPriority="46"/>
-    <w:lsdException w:name="Grid Table 2 Accent 6" w:uiPriority="47"/>
-    <w:lsdException w:name="Grid Table 3 Accent 6" w:uiPriority="48"/>
-    <w:lsdException w:name="Grid Table 4 Accent 6" w:uiPriority="49"/>
-    <w:lsdException w:name="Grid Table 5 Dark Accent 6" w:uiPriority="50"/>
-    <w:lsdException w:name="Grid Table 6 Colorful Accent 6" w:uiPriority="51"/>
-    <w:lsdException w:name="Grid Table 7 Colorful Accent 6" w:uiPriority="52"/>
-    <w:lsdException w:name="List Table 1 Light" w:uiPriority="46"/>
-    <w:lsdException w:name="List Table 2" w:uiPriority="47"/>
-    <w:lsdException w:name="List Table 3" w:uiPriority="48"/>
-    <w:lsdException w:name="List Table 4" w:uiPriority="49"/>
-    <w:lsdException w:name="List Table 5 Dark" w:uiPriority="50"/>
-    <w:lsdException w:name="List Table 6 Colorful" w:uiPriority="51"/>
-    <w:lsdException w:name="List Table 7 Colorful" w:uiPriority="52"/>
-    <w:lsdException w:name="List Table 1 Light Accent 1" w:uiPriority="46"/>
-    <w:lsdException w:name="List Table 2 Accent 1" w:uiPriority="47"/>
-    <w:lsdException w:name="List Table 3 Accent 1" w:uiPriority="48"/>
-    <w:lsdException w:name="List Table 4 Accent 1" w:uiPriority="49"/>
-    <w:lsdException w:name="List Table 5 Dark Accent 1" w:uiPriority="50"/>
-    <w:lsdException w:name="List Table 6 Colorful Accent 1" w:uiPriority="51"/>
-    <w:lsdException w:name="List Table 7 Colorful Accent 1" w:uiPriority="52"/>
-    <w:lsdException w:name="List Table 1 Light Accent 2" w:uiPriority="46"/>
-    <w:lsdException w:name="List Table 2 Accent 2" w:uiPriority="47"/>
-    <w:lsdException w:name="List Table 3 Accent 2" w:uiPriority="48"/>
-    <w:lsdException w:name="List Table 4 Accent 2" w:uiPriority="49"/>
-    <w:lsdException w:name="List Table 5 Dark Accent 2" w:uiPriority="50"/>
-    <w:lsdException w:name="List Table 6 Colorful Accent 2" w:uiPriority="51"/>
-    <w:lsdException w:name="List Table 7 Colorful Accent 2" w:uiPriority="52"/>
-    <w:lsdException w:name="List Table 1 Light Accent 3" w:uiPriority="46"/>
-    <w:lsdException w:name="List Table 2 Accent 3" w:uiPriority="47"/>
-    <w:lsdException w:name="List Table 3 Accent 3" w:uiPriority="48"/>
-    <w:lsdException w:name="List Table 4 Accent 3" w:uiPriority="49"/>
-    <w:lsdException w:name="List Table 5 Dark Accent 3" w:uiPriority="50"/>
-    <w:lsdException w:name="List Table 6 Colorful Accent 3" w:uiPriority="51"/>
-    <w:lsdException w:name="List Table 7 Colorful Accent 3" w:uiPriority="52"/>
-    <w:lsdException w:name="List Table 1 Light Accent 4" w:uiPriority="46"/>
-    <w:lsdException w:name="List Table 2 Accent 4" w:uiPriority="47"/>
-    <w:lsdException w:name="List Table 3 Accent 4" w:uiPriority="48"/>
-    <w:lsdException w:name="List Table 4 Accent 4" w:uiPriority="49"/>
-    <w:lsdException w:name="List Table 5 Dark Accent 4" w:uiPriority="50"/>
-    <w:lsdException w:name="List Table 6 Colorful Accent 4" w:uiPriority="51"/>
-    <w:lsdException w:name="List Table 7 Colorful Accent 4" w:uiPriority="52"/>
-    <w:lsdException w:name="List Table 1 Light Accent 5" w:uiPriority="46"/>
-    <w:lsdException w:name="List Table 2 Accent 5" w:uiPriority="47"/>
-    <w:lsdException w:name="List Table 3 Accent 5" w:uiPriority="48"/>
-    <w:lsdException w:name="List Table 4 Accent 5" w:uiPriority="49"/>
-    <w:lsdException w:name="List Table 5 Dark Accent 5" w:uiPriority="50"/>
-    <w:lsdException w:name="List Table 6 Colorful Accent 5" w:uiPriority="51"/>
-    <w:lsdException w:name="List Table 7 Colorful Accent 5" w:uiPriority="52"/>
-    <w:lsdException w:name="List Table 1 Light Accent 6" w:uiPriority="46"/>
-    <w:lsdException w:name="List Table 2 Accent 6" w:uiPriority="47"/>
-    <w:lsdException w:name="List Table 3 Accent 6" w:uiPriority="48"/>
-    <w:lsdException w:name="List Table 4 Accent 6" w:uiPriority="49"/>
-    <w:lsdException w:name="List Table 5 Dark Accent 6" w:uiPriority="50"/>
-    <w:lsdException w:name="List Table 6 Colorful Accent 6" w:uiPriority="51"/>
-    <w:lsdException w:name="List Table 7 Colorful Accent 6" w:uiPriority="52"/>
+  <w:latentStyles w:defLockedState="0" w:defUIPriority="99" w:defSemiHidden="1" w:defUnhideWhenUsed="1" w:defQFormat="0" w:count="267">
+    <w:lsdException w:name="Normal" w:semiHidden="0" w:uiPriority="0" w:unhideWhenUsed="0" w:qFormat="1"/>
+    <w:lsdException w:name="heading 1" w:semiHidden="0" w:uiPriority="9" w:unhideWhenUsed="0" w:qFormat="1"/>
+    <w:lsdException w:name="heading 2" w:uiPriority="9" w:qFormat="1"/>
+    <w:lsdException w:name="heading 3" w:uiPriority="9" w:qFormat="1"/>
+    <w:lsdException w:name="heading 4" w:uiPriority="9" w:qFormat="1"/>
+    <w:lsdException w:name="heading 5" w:uiPriority="9" w:qFormat="1"/>
+    <w:lsdException w:name="heading 6" w:uiPriority="9" w:qFormat="1"/>
+    <w:lsdException w:name="heading 7" w:uiPriority="9" w:qFormat="1"/>
+    <w:lsdException w:name="heading 8" w:uiPriority="9" w:qFormat="1"/>
+    <w:lsdException w:name="heading 9" w:uiPriority="9" w:qFormat="1"/>
+    <w:lsdException w:name="toc 1" w:uiPriority="39"/>
+    <w:lsdException w:name="toc 2" w:uiPriority="39"/>
+    <w:lsdException w:name="toc 3" w:uiPriority="39"/>
+    <w:lsdException w:name="toc 4" w:uiPriority="39"/>
+    <w:lsdException w:name="toc 5" w:uiPriority="39"/>
+    <w:lsdException w:name="toc 6" w:uiPriority="39"/>
+    <w:lsdException w:name="toc 7" w:uiPriority="39"/>
+    <w:lsdException w:name="toc 8" w:uiPriority="39"/>
+    <w:lsdException w:name="toc 9" w:uiPriority="39"/>
+    <w:lsdException w:name="header" w:uiPriority="0"/>
+    <w:lsdException w:name="caption" w:uiPriority="35" w:qFormat="1"/>
+    <w:lsdException w:name="Title" w:semiHidden="0" w:uiPriority="10" w:unhideWhenUsed="0" w:qFormat="1"/>
+    <w:lsdException w:name="Default Paragraph Font" w:uiPriority="1"/>
+    <w:lsdException w:name="Subtitle" w:semiHidden="0" w:uiPriority="11" w:unhideWhenUsed="0" w:qFormat="1"/>
+    <w:lsdException w:name="Strong" w:semiHidden="0" w:uiPriority="22" w:unhideWhenUsed="0" w:qFormat="1"/>
+    <w:lsdException w:name="Emphasis" w:semiHidden="0" w:uiPriority="20" w:unhideWhenUsed="0" w:qFormat="1"/>
+    <w:lsdException w:name="Table Grid" w:semiHidden="0" w:uiPriority="0" w:unhideWhenUsed="0"/>
+    <w:lsdException w:name="Placeholder Text" w:unhideWhenUsed="0"/>
+    <w:lsdException w:name="No Spacing" w:semiHidden="0" w:uiPriority="1" w:unhideWhenUsed="0" w:qFormat="1"/>
+    <w:lsdException w:name="Light Shading" w:semiHidden="0" w:uiPriority="60" w:unhideWhenUsed="0"/>
+    <w:lsdException w:name="Light List" w:semiHidden="0" w:uiPriority="61" w:unhideWhenUsed="0"/>
+    <w:lsdException w:name="Light Grid" w:semiHidden="0" w:uiPriority="62" w:unhideWhenUsed="0"/>
+    <w:lsdException w:name="Medium Shading 1" w:semiHidden="0" w:uiPriority="63" w:unhideWhenUsed="0"/>
+    <w:lsdException w:name="Medium Shading 2" w:semiHidden="0" w:uiPriority="64" w:unhideWhenUsed="0"/>
+    <w:lsdException w:name="Medium List 1" w:semiHidden="0" w:uiPriority="65" w:unhideWhenUsed="0"/>
+    <w:lsdException w:name="Medium List 2" w:semiHidden="0" w:uiPriority="66" w:unhideWhenUsed="0"/>
+    <w:lsdException w:name="Medium Grid 1" w:semiHidden="0" w:uiPriority="67" w:unhideWhenUsed="0"/>
+    <w:lsdException w:name="Medium Grid 2" w:semiHidden="0" w:uiPriority="68" w:unhideWhenUsed="0"/>
+    <w:lsdException w:name="Medium Grid 3" w:semiHidden="0" w:uiPriority="69" w:unhideWhenUsed="0"/>
+    <w:lsdException w:name="Dark List" w:semiHidden="0" w:uiPriority="70" w:unhideWhenUsed="0"/>
+    <w:lsdException w:name="Colorful Shading" w:semiHidden="0" w:uiPriority="71" w:unhideWhenUsed="0"/>
+    <w:lsdException w:name="Colorful List" w:semiHidden="0" w:uiPriority="72" w:unhideWhenUsed="0"/>
+    <w:lsdException w:name="Colorful Grid" w:semiHidden="0" w:uiPriority="73" w:unhideWhenUsed="0"/>
+    <w:lsdException w:name="Light Shading Accent 1" w:semiHidden="0" w:uiPriority="60" w:unhideWhenUsed="0"/>
+    <w:lsdException w:name="Light List Accent 1" w:semiHidden="0" w:uiPriority="61" w:unhideWhenUsed="0"/>
+    <w:lsdException w:name="Light Grid Accent 1" w:semiHidden="0" w:uiPriority="62" w:unhideWhenUsed="0"/>
+    <w:lsdException w:name="Medium Shading 1 Accent 1" w:semiHidden="0" w:uiPriority="63" w:unhideWhenUsed="0"/>
+    <w:lsdException w:name="Medium Shading 2 Accent 1" w:semiHidden="0" w:uiPriority="64" w:unhideWhenUsed="0"/>
+    <w:lsdException w:name="Medium List 1 Accent 1" w:semiHidden="0" w:uiPriority="65" w:unhideWhenUsed="0"/>
+    <w:lsdException w:name="Revision" w:unhideWhenUsed="0"/>
+    <w:lsdException w:name="List Paragraph" w:semiHidden="0" w:uiPriority="34" w:unhideWhenUsed="0" w:qFormat="1"/>
+    <w:lsdException w:name="Quote" w:semiHidden="0" w:uiPriority="29" w:unhideWhenUsed="0" w:qFormat="1"/>
+    <w:lsdException w:name="Intense Quote" w:semiHidden="0" w:uiPriority="30" w:unhideWhenUsed="0" w:qFormat="1"/>
+    <w:lsdException w:name="Medium List 2 Accent 1" w:semiHidden="0" w:uiPriority="66" w:unhideWhenUsed="0"/>
+    <w:lsdException w:name="Medium Grid 1 Accent 1" w:semiHidden="0" w:uiPriority="67" w:unhideWhenUsed="0"/>
+    <w:lsdException w:name="Medium Grid 2 Accent 1" w:semiHidden="0" w:uiPriority="68" w:unhideWhenUsed="0"/>
+    <w:lsdException w:name="Medium Grid 3 Accent 1" w:semiHidden="0" w:uiPriority="69" w:unhideWhenUsed="0"/>
+    <w:lsdException w:name="Dark List Accent 1" w:semiHidden="0" w:uiPriority="70" w:unhideWhenUsed="0"/>
+    <w:lsdException w:name="Colorful Shading Accent 1" w:semiHidden="0" w:uiPriority="71" w:unhideWhenUsed="0"/>
+    <w:lsdException w:name="Colorful List Accent 1" w:semiHidden="0" w:uiPriority="72" w:unhideWhenUsed="0"/>
+    <w:lsdException w:name="Colorful Grid Accent 1" w:semiHidden="0" w:uiPriority="73" w:unhideWhenUsed="0"/>
+    <w:lsdException w:name="Light Shading Accent 2" w:semiHidden="0" w:uiPriority="60" w:unhideWhenUsed="0"/>
+    <w:lsdException w:name="Light List Accent 2" w:semiHidden="0" w:uiPriority="61" w:unhideWhenUsed="0"/>
+    <w:lsdException w:name="Light Grid Accent 2" w:semiHidden="0" w:uiPriority="62" w:unhideWhenUsed="0"/>
+    <w:lsdException w:name="Medium Shading 1 Accent 2" w:semiHidden="0" w:uiPriority="63" w:unhideWhenUsed="0"/>
+    <w:lsdException w:name="Medium Shading 2 Accent 2" w:semiHidden="0" w:uiPriority="64" w:unhideWhenUsed="0"/>
+    <w:lsdException w:name="Medium List 1 Accent 2" w:semiHidden="0" w:uiPriority="65" w:unhideWhenUsed="0"/>
+    <w:lsdException w:name="Medium List 2 Accent 2" w:semiHidden="0" w:uiPriority="66" w:unhideWhenUsed="0"/>
+    <w:lsdException w:name="Medium Grid 1 Accent 2" w:semiHidden="0" w:uiPriority="67" w:unhideWhenUsed="0"/>
+    <w:lsdException w:name="Medium Grid 2 Accent 2" w:semiHidden="0" w:uiPriority="68" w:unhideWhenUsed="0"/>
+    <w:lsdException w:name="Medium Grid 3 Accent 2" w:semiHidden="0" w:uiPriority="69" w:unhideWhenUsed="0"/>
+    <w:lsdException w:name="Dark List Accent 2" w:semiHidden="0" w:uiPriority="70" w:unhideWhenUsed="0"/>
+    <w:lsdException w:name="Colorful Shading Accent 2" w:semiHidden="0" w:uiPriority="71" w:unhideWhenUsed="0"/>
+    <w:lsdException w:name="Colorful List Accent 2" w:semiHidden="0" w:uiPriority="72" w:unhideWhenUsed="0"/>
+    <w:lsdException w:name="Colorful Grid Accent 2" w:semiHidden="0" w:uiPriority="73" w:unhideWhenUsed="0"/>
+    <w:lsdException w:name="Light Shading Accent 3" w:semiHidden="0" w:uiPriority="60" w:unhideWhenUsed="0"/>
+    <w:lsdException w:name="Light List Accent 3" w:semiHidden="0" w:uiPriority="61" w:unhideWhenUsed="0"/>
+    <w:lsdException w:name="Light Grid Accent 3" w:semiHidden="0" w:uiPriority="62" w:unhideWhenUsed="0"/>
+    <w:lsdException w:name="Medium Shading 1 Accent 3" w:semiHidden="0" w:uiPriority="63" w:unhideWhenUsed="0"/>
+    <w:lsdException w:name="Medium Shading 2 Accent 3" w:semiHidden="0" w:uiPriority="64" w:unhideWhenUsed="0"/>
+    <w:lsdException w:name="Medium List 1 Accent 3" w:semiHidden="0" w:uiPriority="65" w:unhideWhenUsed="0"/>
+    <w:lsdException w:name="Medium List 2 Accent 3" w:semiHidden="0" w:uiPriority="66" w:unhideWhenUsed="0"/>
+    <w:lsdException w:name="Medium Grid 1 Accent 3" w:semiHidden="0" w:uiPriority="67" w:unhideWhenUsed="0"/>
+    <w:lsdException w:name="Medium Grid 2 Accent 3" w:semiHidden="0" w:uiPriority="68" w:unhideWhenUsed="0"/>
+    <w:lsdException w:name="Medium Grid 3 Accent 3" w:semiHidden="0" w:uiPriority="69" w:unhideWhenUsed="0"/>
+    <w:lsdException w:name="Dark List Accent 3" w:semiHidden="0" w:uiPriority="70" w:unhideWhenUsed="0"/>
+    <w:lsdException w:name="Colorful Shading Accent 3" w:semiHidden="0" w:uiPriority="71" w:unhideWhenUsed="0"/>
+    <w:lsdException w:name="Colorful List Accent 3" w:semiHidden="0" w:uiPriority="72" w:unhideWhenUsed="0"/>
+    <w:lsdException w:name="Colorful Grid Accent 3" w:semiHidden="0" w:uiPriority="73" w:unhideWhenUsed="0"/>
+    <w:lsdException w:name="Light Shading Accent 4" w:semiHidden="0" w:uiPriority="60" w:unhideWhenUsed="0"/>
+    <w:lsdException w:name="Light List Accent 4" w:semiHidden="0" w:uiPriority="61" w:unhideWhenUsed="0"/>
+    <w:lsdException w:name="Light Grid Accent 4" w:semiHidden="0" w:uiPriority="62" w:unhideWhenUsed="0"/>
+    <w:lsdException w:name="Medium Shading 1 Accent 4" w:semiHidden="0" w:uiPriority="63" w:unhideWhenUsed="0"/>
+    <w:lsdException w:name="Medium Shading 2 Accent 4" w:semiHidden="0" w:uiPriority="64" w:unhideWhenUsed="0"/>
+    <w:lsdException w:name="Medium List 1 Accent 4" w:semiHidden="0" w:uiPriority="65" w:unhideWhenUsed="0"/>
+    <w:lsdException w:name="Medium List 2 Accent 4" w:semiHidden="0" w:uiPriority="66" w:unhideWhenUsed="0"/>
+    <w:lsdException w:name="Medium Grid 1 Accent 4" w:semiHidden="0" w:uiPriority="67" w:unhideWhenUsed="0"/>
+    <w:lsdException w:name="Medium Grid 2 Accent 4" w:semiHidden="0" w:uiPriority="68" w:unhideWhenUsed="0"/>
+    <w:lsdException w:name="Medium Grid 3 Accent 4" w:semiHidden="0" w:uiPriority="69" w:unhideWhenUsed="0"/>
+    <w:lsdException w:name="Dark List Accent 4" w:semiHidden="0" w:uiPriority="70" w:unhideWhenUsed="0"/>
+    <w:lsdException w:name="Colorful Shading Accent 4" w:semiHidden="0" w:uiPriority="71" w:unhideWhenUsed="0"/>
+    <w:lsdException w:name="Colorful List Accent 4" w:semiHidden="0" w:uiPriority="72" w:unhideWhenUsed="0"/>
+    <w:lsdException w:name="Colorful Grid Accent 4" w:semiHidden="0" w:uiPriority="73" w:unhideWhenUsed="0"/>
+    <w:lsdException w:name="Light Shading Accent 5" w:semiHidden="0" w:uiPriority="60" w:unhideWhenUsed="0"/>
+    <w:lsdException w:name="Light List Accent 5" w:semiHidden="0" w:uiPriority="61" w:unhideWhenUsed="0"/>
+    <w:lsdException w:name="Light Grid Accent 5" w:semiHidden="0" w:uiPriority="62" w:unhideWhenUsed="0"/>
+    <w:lsdException w:name="Medium Shading 1 Accent 5" w:semiHidden="0" w:uiPriority="63" w:unhideWhenUsed="0"/>
+    <w:lsdException w:name="Medium Shading 2 Accent 5" w:semiHidden="0" w:uiPriority="64" w:unhideWhenUsed="0"/>
+    <w:lsdException w:name="Medium List 1 Accent 5" w:semiHidden="0" w:uiPriority="65" w:unhideWhenUsed="0"/>
+    <w:lsdException w:name="Medium List 2 Accent 5" w:semiHidden="0" w:uiPriority="66" w:unhideWhenUsed="0"/>
+    <w:lsdException w:name="Medium Grid 1 Accent 5" w:semiHidden="0" w:uiPriority="67" w:unhideWhenUsed="0"/>
+    <w:lsdException w:name="Medium Grid 2 Accent 5" w:semiHidden="0" w:uiPriority="68" w:unhideWhenUsed="0"/>
+    <w:lsdException w:name="Medium Grid 3 Accent 5" w:semiHidden="0" w:uiPriority="69" w:unhideWhenUsed="0"/>
+    <w:lsdException w:name="Dark List Accent 5" w:semiHidden="0" w:uiPriority="70" w:unhideWhenUsed="0"/>
+    <w:lsdException w:name="Colorful Shading Accent 5" w:semiHidden="0" w:uiPriority="71" w:unhideWhenUsed="0"/>
+    <w:lsdException w:name="Colorful List Accent 5" w:semiHidden="0" w:uiPriority="72" w:unhideWhenUsed="0"/>
+    <w:lsdException w:name="Colorful Grid Accent 5" w:semiHidden="0" w:uiPriority="73" w:unhideWhenUsed="0"/>
+    <w:lsdException w:name="Light Shading Accent 6" w:semiHidden="0" w:uiPriority="60" w:unhideWhenUsed="0"/>
+    <w:lsdException w:name="Light List Accent 6" w:semiHidden="0" w:uiPriority="61" w:unhideWhenUsed="0"/>
+    <w:lsdException w:name="Light Grid Accent 6" w:semiHidden="0" w:uiPriority="62" w:unhideWhenUsed="0"/>
+    <w:lsdException w:name="Medium Shading 1 Accent 6" w:semiHidden="0" w:uiPriority="63" w:unhideWhenUsed="0"/>
+    <w:lsdException w:name="Medium Shading 2 Accent 6" w:semiHidden="0" w:uiPriority="64" w:unhideWhenUsed="0"/>
+    <w:lsdException w:name="Medium List 1 Accent 6" w:semiHidden="0" w:uiPriority="65" w:unhideWhenUsed="0"/>
+    <w:lsdException w:name="Medium List 2 Accent 6" w:semiHidden="0" w:uiPriority="66" w:unhideWhenUsed="0"/>
+    <w:lsdException w:name="Medium Grid 1 Accent 6" w:semiHidden="0" w:uiPriority="67" w:unhideWhenUsed="0"/>
+    <w:lsdException w:name="Medium Grid 2 Accent 6" w:semiHidden="0" w:uiPriority="68" w:unhideWhenUsed="0"/>
+    <w:lsdException w:name="Medium Grid 3 Accent 6" w:semiHidden="0" w:uiPriority="69" w:unhideWhenUsed="0"/>
+    <w:lsdException w:name="Dark List Accent 6" w:semiHidden="0" w:uiPriority="70" w:unhideWhenUsed="0"/>
+    <w:lsdException w:name="Colorful Shading Accent 6" w:semiHidden="0" w:uiPriority="71" w:unhideWhenUsed="0"/>
+    <w:lsdException w:name="Colorful List Accent 6" w:semiHidden="0" w:uiPriority="72" w:unhideWhenUsed="0"/>
+    <w:lsdException w:name="Colorful Grid Accent 6" w:semiHidden="0" w:uiPriority="73" w:unhideWhenUsed="0"/>
+    <w:lsdException w:name="Subtle Emphasis" w:semiHidden="0" w:uiPriority="19" w:unhideWhenUsed="0" w:qFormat="1"/>
+    <w:lsdException w:name="Intense Emphasis" w:semiHidden="0" w:uiPriority="21" w:unhideWhenUsed="0" w:qFormat="1"/>
+    <w:lsdException w:name="Subtle Reference" w:semiHidden="0" w:uiPriority="31" w:unhideWhenUsed="0" w:qFormat="1"/>
+    <w:lsdException w:name="Intense Reference" w:semiHidden="0" w:uiPriority="32" w:unhideWhenUsed="0" w:qFormat="1"/>
+    <w:lsdException w:name="Book Title" w:semiHidden="0" w:uiPriority="33" w:unhideWhenUsed="0" w:qFormat="1"/>
+    <w:lsdException w:name="Bibliography" w:uiPriority="37"/>
+    <w:lsdException w:name="TOC Heading" w:uiPriority="39" w:qFormat="1"/>
   </w:latentStyles>
   <w:style w:type="paragraph" w:default="1" w:styleId="Normal">
     <w:name w:val="Normal"/>
@@ -7492,6 +7275,517 @@
   </w:style>
   <w:style w:type="character" w:customStyle="1" w:styleId="EncabezadoCar">
     <w:name w:val="Encabezado Car"/>
+    <w:aliases w:val="Encabezado seccion Car"/>
+    <w:basedOn w:val="Fuentedeprrafopredeter"/>
+    <w:link w:val="Encabezado"/>
+    <w:uiPriority w:val="99"/>
+    <w:rsid w:val="009E68FE"/>
+    <w:rPr>
+      <w:rFonts w:ascii="Tahoma" w:eastAsia="Tahoma" w:hAnsi="Tahoma" w:cs="Tahoma"/>
+      <w:color w:val="000000"/>
+      <w:sz w:val="18"/>
+      <w:szCs w:val="20"/>
+      <w:lang w:eastAsia="es-MX"/>
+    </w:rPr>
+  </w:style>
+  <w:style w:type="paragraph" w:styleId="Piedepgina">
+    <w:name w:val="footer"/>
+    <w:basedOn w:val="Normal"/>
+    <w:link w:val="PiedepginaCar"/>
+    <w:uiPriority w:val="99"/>
+    <w:unhideWhenUsed/>
+    <w:rsid w:val="009E68FE"/>
+    <w:pPr>
+      <w:tabs>
+        <w:tab w:val="center" w:pos="4419"/>
+        <w:tab w:val="right" w:pos="8838"/>
+      </w:tabs>
+      <w:spacing w:line="240" w:lineRule="auto"/>
+    </w:pPr>
+  </w:style>
+  <w:style w:type="character" w:customStyle="1" w:styleId="PiedepginaCar">
+    <w:name w:val="Pie de página Car"/>
+    <w:basedOn w:val="Fuentedeprrafopredeter"/>
+    <w:link w:val="Piedepgina"/>
+    <w:uiPriority w:val="99"/>
+    <w:rsid w:val="009E68FE"/>
+    <w:rPr>
+      <w:rFonts w:ascii="Tahoma" w:eastAsia="Tahoma" w:hAnsi="Tahoma" w:cs="Tahoma"/>
+      <w:color w:val="000000"/>
+      <w:sz w:val="18"/>
+      <w:szCs w:val="20"/>
+      <w:lang w:eastAsia="es-MX"/>
+    </w:rPr>
+  </w:style>
+  <w:style w:type="character" w:customStyle="1" w:styleId="Ttulo1Car">
+    <w:name w:val="Título 1 Car"/>
+    <w:basedOn w:val="Fuentedeprrafopredeter"/>
+    <w:link w:val="Ttulo1"/>
+    <w:uiPriority w:val="9"/>
+    <w:rsid w:val="00D4469A"/>
+    <w:rPr>
+      <w:rFonts w:asciiTheme="majorHAnsi" w:eastAsiaTheme="majorEastAsia" w:hAnsiTheme="majorHAnsi" w:cstheme="majorBidi"/>
+      <w:b/>
+      <w:bCs/>
+      <w:color w:val="365F91" w:themeColor="accent1" w:themeShade="BF"/>
+      <w:sz w:val="28"/>
+      <w:szCs w:val="28"/>
+      <w:lang w:eastAsia="es-MX"/>
+    </w:rPr>
+  </w:style>
+  <w:style w:type="paragraph" w:styleId="TtulodeTDC">
+    <w:name w:val="TOC Heading"/>
+    <w:basedOn w:val="Ttulo1"/>
+    <w:next w:val="Normal"/>
+    <w:uiPriority w:val="39"/>
+    <w:semiHidden/>
+    <w:unhideWhenUsed/>
+    <w:qFormat/>
+    <w:rsid w:val="00D4469A"/>
+    <w:pPr>
+      <w:widowControl/>
+      <w:spacing w:line="276" w:lineRule="auto"/>
+      <w:jc w:val="left"/>
+      <w:outlineLvl w:val="9"/>
+    </w:pPr>
+  </w:style>
+  <w:style w:type="character" w:customStyle="1" w:styleId="Ttulo2Car">
+    <w:name w:val="Título 2 Car"/>
+    <w:basedOn w:val="Fuentedeprrafopredeter"/>
+    <w:link w:val="Ttulo2"/>
+    <w:uiPriority w:val="9"/>
+    <w:semiHidden/>
+    <w:rsid w:val="00D4469A"/>
+    <w:rPr>
+      <w:rFonts w:asciiTheme="majorHAnsi" w:eastAsiaTheme="majorEastAsia" w:hAnsiTheme="majorHAnsi" w:cstheme="majorBidi"/>
+      <w:b/>
+      <w:bCs/>
+      <w:color w:val="4F81BD" w:themeColor="accent1"/>
+      <w:sz w:val="26"/>
+      <w:szCs w:val="26"/>
+      <w:lang w:eastAsia="es-MX"/>
+    </w:rPr>
+  </w:style>
+  <w:style w:type="paragraph" w:styleId="TDC1">
+    <w:name w:val="toc 1"/>
+    <w:basedOn w:val="Normal"/>
+    <w:next w:val="Normal"/>
+    <w:autoRedefine/>
+    <w:uiPriority w:val="39"/>
+    <w:unhideWhenUsed/>
+    <w:rsid w:val="00D4469A"/>
+    <w:pPr>
+      <w:spacing w:after="100"/>
+    </w:pPr>
+  </w:style>
+  <w:style w:type="paragraph" w:styleId="TDC2">
+    <w:name w:val="toc 2"/>
+    <w:basedOn w:val="Normal"/>
+    <w:next w:val="Normal"/>
+    <w:autoRedefine/>
+    <w:uiPriority w:val="39"/>
+    <w:unhideWhenUsed/>
+    <w:rsid w:val="00D4469A"/>
+    <w:pPr>
+      <w:spacing w:after="100"/>
+      <w:ind w:left="180"/>
+    </w:pPr>
+  </w:style>
+  <w:style w:type="character" w:styleId="Hipervnculo">
+    <w:name w:val="Hyperlink"/>
+    <w:basedOn w:val="Fuentedeprrafopredeter"/>
+    <w:uiPriority w:val="99"/>
+    <w:unhideWhenUsed/>
+    <w:rsid w:val="00D4469A"/>
+    <w:rPr>
+      <w:color w:val="0000FF" w:themeColor="hyperlink"/>
+      <w:u w:val="single"/>
+    </w:rPr>
+  </w:style>
+  <w:style w:type="paragraph" w:styleId="Prrafodelista">
+    <w:name w:val="List Paragraph"/>
+    <w:basedOn w:val="Normal"/>
+    <w:uiPriority w:val="34"/>
+    <w:qFormat/>
+    <w:rsid w:val="00D4469A"/>
+    <w:pPr>
+      <w:ind w:left="720"/>
+      <w:contextualSpacing/>
+    </w:pPr>
+  </w:style>
+  <w:style w:type="table" w:styleId="Tablaconcuadrcula">
+    <w:name w:val="Table Grid"/>
+    <w:basedOn w:val="Tablanormal"/>
+    <w:rsid w:val="005655B1"/>
+    <w:pPr>
+      <w:spacing w:after="0" w:line="240" w:lineRule="auto"/>
+    </w:pPr>
+    <w:rPr>
+      <w:rFonts w:ascii="Times New Roman" w:eastAsia="Times New Roman" w:hAnsi="Times New Roman" w:cs="Times New Roman"/>
+      <w:sz w:val="20"/>
+      <w:szCs w:val="20"/>
+      <w:lang w:val="es-ES" w:eastAsia="es-ES"/>
+    </w:rPr>
+    <w:tblPr>
+      <w:tblInd w:w="0" w:type="dxa"/>
+      <w:tblBorders>
+        <w:top w:val="single" w:sz="4" w:space="0" w:color="auto"/>
+        <w:left w:val="single" w:sz="4" w:space="0" w:color="auto"/>
+        <w:bottom w:val="single" w:sz="4" w:space="0" w:color="auto"/>
+        <w:right w:val="single" w:sz="4" w:space="0" w:color="auto"/>
+        <w:insideH w:val="single" w:sz="4" w:space="0" w:color="auto"/>
+        <w:insideV w:val="single" w:sz="4" w:space="0" w:color="auto"/>
+      </w:tblBorders>
+      <w:tblCellMar>
+        <w:top w:w="0" w:type="dxa"/>
+        <w:left w:w="108" w:type="dxa"/>
+        <w:bottom w:w="0" w:type="dxa"/>
+        <w:right w:w="108" w:type="dxa"/>
+      </w:tblCellMar>
+    </w:tblPr>
+  </w:style>
+  <w:style w:type="paragraph" w:styleId="Sinespaciado">
+    <w:name w:val="No Spacing"/>
+    <w:uiPriority w:val="1"/>
+    <w:qFormat/>
+    <w:rsid w:val="005655B1"/>
+    <w:pPr>
+      <w:widowControl w:val="0"/>
+      <w:spacing w:after="0" w:line="240" w:lineRule="auto"/>
+      <w:jc w:val="both"/>
+    </w:pPr>
+    <w:rPr>
+      <w:rFonts w:ascii="Tahoma" w:eastAsia="Tahoma" w:hAnsi="Tahoma" w:cs="Tahoma"/>
+      <w:color w:val="000000"/>
+      <w:sz w:val="18"/>
+      <w:szCs w:val="20"/>
+      <w:lang w:eastAsia="es-MX"/>
+    </w:rPr>
+  </w:style>
+</w:styles>
+</file>
+
+<file path=word/stylesWithEffects.xml><?xml version="1.0" encoding="utf-8"?>
+<w:styles xmlns:wpc="http://schemas.microsoft.com/office/word/2010/wordprocessingCanvas" xmlns:mc="http://schemas.openxmlformats.org/markup-compatibility/2006" xmlns:o="urn:schemas-microsoft-com:office:office" xmlns:r="http://schemas.openxmlformats.org/officeDocument/2006/relationships" xmlns:m="http://schemas.openxmlformats.org/officeDocument/2006/math" xmlns:v="urn:schemas-microsoft-com:vml" xmlns:wp14="http://schemas.microsoft.com/office/word/2010/wordprocessingDrawing" xmlns:wp="http://schemas.openxmlformats.org/drawingml/2006/wordprocessingDrawing" xmlns:w10="urn:schemas-microsoft-com:office:word" xmlns:w="http://schemas.openxmlformats.org/wordprocessingml/2006/main" xmlns:w14="http://schemas.microsoft.com/office/word/2010/wordml" xmlns:wpg="http://schemas.microsoft.com/office/word/2010/wordprocessingGroup" xmlns:wpi="http://schemas.microsoft.com/office/word/2010/wordprocessingInk" xmlns:wne="http://schemas.microsoft.com/office/word/2006/wordml" xmlns:wps="http://schemas.microsoft.com/office/word/2010/wordprocessingShape" mc:Ignorable="w14 wp14">
+  <w:docDefaults>
+    <w:rPrDefault>
+      <w:rPr>
+        <w:rFonts w:asciiTheme="minorHAnsi" w:eastAsiaTheme="minorHAnsi" w:hAnsiTheme="minorHAnsi" w:cstheme="minorBidi"/>
+        <w:sz w:val="22"/>
+        <w:szCs w:val="22"/>
+        <w:lang w:val="es-MX" w:eastAsia="en-US" w:bidi="ar-SA"/>
+      </w:rPr>
+    </w:rPrDefault>
+    <w:pPrDefault>
+      <w:pPr>
+        <w:spacing w:after="200" w:line="276" w:lineRule="auto"/>
+      </w:pPr>
+    </w:pPrDefault>
+  </w:docDefaults>
+  <w:latentStyles w:defLockedState="0" w:defUIPriority="99" w:defSemiHidden="1" w:defUnhideWhenUsed="1" w:defQFormat="0" w:count="267">
+    <w:lsdException w:name="Normal" w:semiHidden="0" w:uiPriority="0" w:unhideWhenUsed="0" w:qFormat="1"/>
+    <w:lsdException w:name="heading 1" w:semiHidden="0" w:uiPriority="9" w:unhideWhenUsed="0" w:qFormat="1"/>
+    <w:lsdException w:name="heading 2" w:uiPriority="9" w:qFormat="1"/>
+    <w:lsdException w:name="heading 3" w:uiPriority="9" w:qFormat="1"/>
+    <w:lsdException w:name="heading 4" w:uiPriority="9" w:qFormat="1"/>
+    <w:lsdException w:name="heading 5" w:uiPriority="9" w:qFormat="1"/>
+    <w:lsdException w:name="heading 6" w:uiPriority="9" w:qFormat="1"/>
+    <w:lsdException w:name="heading 7" w:uiPriority="9" w:qFormat="1"/>
+    <w:lsdException w:name="heading 8" w:uiPriority="9" w:qFormat="1"/>
+    <w:lsdException w:name="heading 9" w:uiPriority="9" w:qFormat="1"/>
+    <w:lsdException w:name="toc 1" w:uiPriority="39"/>
+    <w:lsdException w:name="toc 2" w:uiPriority="39"/>
+    <w:lsdException w:name="toc 3" w:uiPriority="39"/>
+    <w:lsdException w:name="toc 4" w:uiPriority="39"/>
+    <w:lsdException w:name="toc 5" w:uiPriority="39"/>
+    <w:lsdException w:name="toc 6" w:uiPriority="39"/>
+    <w:lsdException w:name="toc 7" w:uiPriority="39"/>
+    <w:lsdException w:name="toc 8" w:uiPriority="39"/>
+    <w:lsdException w:name="toc 9" w:uiPriority="39"/>
+    <w:lsdException w:name="header" w:uiPriority="0"/>
+    <w:lsdException w:name="caption" w:uiPriority="35" w:qFormat="1"/>
+    <w:lsdException w:name="Title" w:semiHidden="0" w:uiPriority="10" w:unhideWhenUsed="0" w:qFormat="1"/>
+    <w:lsdException w:name="Default Paragraph Font" w:uiPriority="1"/>
+    <w:lsdException w:name="Subtitle" w:semiHidden="0" w:uiPriority="11" w:unhideWhenUsed="0" w:qFormat="1"/>
+    <w:lsdException w:name="Strong" w:semiHidden="0" w:uiPriority="22" w:unhideWhenUsed="0" w:qFormat="1"/>
+    <w:lsdException w:name="Emphasis" w:semiHidden="0" w:uiPriority="20" w:unhideWhenUsed="0" w:qFormat="1"/>
+    <w:lsdException w:name="Table Grid" w:semiHidden="0" w:uiPriority="0" w:unhideWhenUsed="0"/>
+    <w:lsdException w:name="Placeholder Text" w:unhideWhenUsed="0"/>
+    <w:lsdException w:name="No Spacing" w:semiHidden="0" w:uiPriority="1" w:unhideWhenUsed="0" w:qFormat="1"/>
+    <w:lsdException w:name="Light Shading" w:semiHidden="0" w:uiPriority="60" w:unhideWhenUsed="0"/>
+    <w:lsdException w:name="Light List" w:semiHidden="0" w:uiPriority="61" w:unhideWhenUsed="0"/>
+    <w:lsdException w:name="Light Grid" w:semiHidden="0" w:uiPriority="62" w:unhideWhenUsed="0"/>
+    <w:lsdException w:name="Medium Shading 1" w:semiHidden="0" w:uiPriority="63" w:unhideWhenUsed="0"/>
+    <w:lsdException w:name="Medium Shading 2" w:semiHidden="0" w:uiPriority="64" w:unhideWhenUsed="0"/>
+    <w:lsdException w:name="Medium List 1" w:semiHidden="0" w:uiPriority="65" w:unhideWhenUsed="0"/>
+    <w:lsdException w:name="Medium List 2" w:semiHidden="0" w:uiPriority="66" w:unhideWhenUsed="0"/>
+    <w:lsdException w:name="Medium Grid 1" w:semiHidden="0" w:uiPriority="67" w:unhideWhenUsed="0"/>
+    <w:lsdException w:name="Medium Grid 2" w:semiHidden="0" w:uiPriority="68" w:unhideWhenUsed="0"/>
+    <w:lsdException w:name="Medium Grid 3" w:semiHidden="0" w:uiPriority="69" w:unhideWhenUsed="0"/>
+    <w:lsdException w:name="Dark List" w:semiHidden="0" w:uiPriority="70" w:unhideWhenUsed="0"/>
+    <w:lsdException w:name="Colorful Shading" w:semiHidden="0" w:uiPriority="71" w:unhideWhenUsed="0"/>
+    <w:lsdException w:name="Colorful List" w:semiHidden="0" w:uiPriority="72" w:unhideWhenUsed="0"/>
+    <w:lsdException w:name="Colorful Grid" w:semiHidden="0" w:uiPriority="73" w:unhideWhenUsed="0"/>
+    <w:lsdException w:name="Light Shading Accent 1" w:semiHidden="0" w:uiPriority="60" w:unhideWhenUsed="0"/>
+    <w:lsdException w:name="Light List Accent 1" w:semiHidden="0" w:uiPriority="61" w:unhideWhenUsed="0"/>
+    <w:lsdException w:name="Light Grid Accent 1" w:semiHidden="0" w:uiPriority="62" w:unhideWhenUsed="0"/>
+    <w:lsdException w:name="Medium Shading 1 Accent 1" w:semiHidden="0" w:uiPriority="63" w:unhideWhenUsed="0"/>
+    <w:lsdException w:name="Medium Shading 2 Accent 1" w:semiHidden="0" w:uiPriority="64" w:unhideWhenUsed="0"/>
+    <w:lsdException w:name="Medium List 1 Accent 1" w:semiHidden="0" w:uiPriority="65" w:unhideWhenUsed="0"/>
+    <w:lsdException w:name="Revision" w:unhideWhenUsed="0"/>
+    <w:lsdException w:name="List Paragraph" w:semiHidden="0" w:uiPriority="34" w:unhideWhenUsed="0" w:qFormat="1"/>
+    <w:lsdException w:name="Quote" w:semiHidden="0" w:uiPriority="29" w:unhideWhenUsed="0" w:qFormat="1"/>
+    <w:lsdException w:name="Intense Quote" w:semiHidden="0" w:uiPriority="30" w:unhideWhenUsed="0" w:qFormat="1"/>
+    <w:lsdException w:name="Medium List 2 Accent 1" w:semiHidden="0" w:uiPriority="66" w:unhideWhenUsed="0"/>
+    <w:lsdException w:name="Medium Grid 1 Accent 1" w:semiHidden="0" w:uiPriority="67" w:unhideWhenUsed="0"/>
+    <w:lsdException w:name="Medium Grid 2 Accent 1" w:semiHidden="0" w:uiPriority="68" w:unhideWhenUsed="0"/>
+    <w:lsdException w:name="Medium Grid 3 Accent 1" w:semiHidden="0" w:uiPriority="69" w:unhideWhenUsed="0"/>
+    <w:lsdException w:name="Dark List Accent 1" w:semiHidden="0" w:uiPriority="70" w:unhideWhenUsed="0"/>
+    <w:lsdException w:name="Colorful Shading Accent 1" w:semiHidden="0" w:uiPriority="71" w:unhideWhenUsed="0"/>
+    <w:lsdException w:name="Colorful List Accent 1" w:semiHidden="0" w:uiPriority="72" w:unhideWhenUsed="0"/>
+    <w:lsdException w:name="Colorful Grid Accent 1" w:semiHidden="0" w:uiPriority="73" w:unhideWhenUsed="0"/>
+    <w:lsdException w:name="Light Shading Accent 2" w:semiHidden="0" w:uiPriority="60" w:unhideWhenUsed="0"/>
+    <w:lsdException w:name="Light List Accent 2" w:semiHidden="0" w:uiPriority="61" w:unhideWhenUsed="0"/>
+    <w:lsdException w:name="Light Grid Accent 2" w:semiHidden="0" w:uiPriority="62" w:unhideWhenUsed="0"/>
+    <w:lsdException w:name="Medium Shading 1 Accent 2" w:semiHidden="0" w:uiPriority="63" w:unhideWhenUsed="0"/>
+    <w:lsdException w:name="Medium Shading 2 Accent 2" w:semiHidden="0" w:uiPriority="64" w:unhideWhenUsed="0"/>
+    <w:lsdException w:name="Medium List 1 Accent 2" w:semiHidden="0" w:uiPriority="65" w:unhideWhenUsed="0"/>
+    <w:lsdException w:name="Medium List 2 Accent 2" w:semiHidden="0" w:uiPriority="66" w:unhideWhenUsed="0"/>
+    <w:lsdException w:name="Medium Grid 1 Accent 2" w:semiHidden="0" w:uiPriority="67" w:unhideWhenUsed="0"/>
+    <w:lsdException w:name="Medium Grid 2 Accent 2" w:semiHidden="0" w:uiPriority="68" w:unhideWhenUsed="0"/>
+    <w:lsdException w:name="Medium Grid 3 Accent 2" w:semiHidden="0" w:uiPriority="69" w:unhideWhenUsed="0"/>
+    <w:lsdException w:name="Dark List Accent 2" w:semiHidden="0" w:uiPriority="70" w:unhideWhenUsed="0"/>
+    <w:lsdException w:name="Colorful Shading Accent 2" w:semiHidden="0" w:uiPriority="71" w:unhideWhenUsed="0"/>
+    <w:lsdException w:name="Colorful List Accent 2" w:semiHidden="0" w:uiPriority="72" w:unhideWhenUsed="0"/>
+    <w:lsdException w:name="Colorful Grid Accent 2" w:semiHidden="0" w:uiPriority="73" w:unhideWhenUsed="0"/>
+    <w:lsdException w:name="Light Shading Accent 3" w:semiHidden="0" w:uiPriority="60" w:unhideWhenUsed="0"/>
+    <w:lsdException w:name="Light List Accent 3" w:semiHidden="0" w:uiPriority="61" w:unhideWhenUsed="0"/>
+    <w:lsdException w:name="Light Grid Accent 3" w:semiHidden="0" w:uiPriority="62" w:unhideWhenUsed="0"/>
+    <w:lsdException w:name="Medium Shading 1 Accent 3" w:semiHidden="0" w:uiPriority="63" w:unhideWhenUsed="0"/>
+    <w:lsdException w:name="Medium Shading 2 Accent 3" w:semiHidden="0" w:uiPriority="64" w:unhideWhenUsed="0"/>
+    <w:lsdException w:name="Medium List 1 Accent 3" w:semiHidden="0" w:uiPriority="65" w:unhideWhenUsed="0"/>
+    <w:lsdException w:name="Medium List 2 Accent 3" w:semiHidden="0" w:uiPriority="66" w:unhideWhenUsed="0"/>
+    <w:lsdException w:name="Medium Grid 1 Accent 3" w:semiHidden="0" w:uiPriority="67" w:unhideWhenUsed="0"/>
+    <w:lsdException w:name="Medium Grid 2 Accent 3" w:semiHidden="0" w:uiPriority="68" w:unhideWhenUsed="0"/>
+    <w:lsdException w:name="Medium Grid 3 Accent 3" w:semiHidden="0" w:uiPriority="69" w:unhideWhenUsed="0"/>
+    <w:lsdException w:name="Dark List Accent 3" w:semiHidden="0" w:uiPriority="70" w:unhideWhenUsed="0"/>
+    <w:lsdException w:name="Colorful Shading Accent 3" w:semiHidden="0" w:uiPriority="71" w:unhideWhenUsed="0"/>
+    <w:lsdException w:name="Colorful List Accent 3" w:semiHidden="0" w:uiPriority="72" w:unhideWhenUsed="0"/>
+    <w:lsdException w:name="Colorful Grid Accent 3" w:semiHidden="0" w:uiPriority="73" w:unhideWhenUsed="0"/>
+    <w:lsdException w:name="Light Shading Accent 4" w:semiHidden="0" w:uiPriority="60" w:unhideWhenUsed="0"/>
+    <w:lsdException w:name="Light List Accent 4" w:semiHidden="0" w:uiPriority="61" w:unhideWhenUsed="0"/>
+    <w:lsdException w:name="Light Grid Accent 4" w:semiHidden="0" w:uiPriority="62" w:unhideWhenUsed="0"/>
+    <w:lsdException w:name="Medium Shading 1 Accent 4" w:semiHidden="0" w:uiPriority="63" w:unhideWhenUsed="0"/>
+    <w:lsdException w:name="Medium Shading 2 Accent 4" w:semiHidden="0" w:uiPriority="64" w:unhideWhenUsed="0"/>
+    <w:lsdException w:name="Medium List 1 Accent 4" w:semiHidden="0" w:uiPriority="65" w:unhideWhenUsed="0"/>
+    <w:lsdException w:name="Medium List 2 Accent 4" w:semiHidden="0" w:uiPriority="66" w:unhideWhenUsed="0"/>
+    <w:lsdException w:name="Medium Grid 1 Accent 4" w:semiHidden="0" w:uiPriority="67" w:unhideWhenUsed="0"/>
+    <w:lsdException w:name="Medium Grid 2 Accent 4" w:semiHidden="0" w:uiPriority="68" w:unhideWhenUsed="0"/>
+    <w:lsdException w:name="Medium Grid 3 Accent 4" w:semiHidden="0" w:uiPriority="69" w:unhideWhenUsed="0"/>
+    <w:lsdException w:name="Dark List Accent 4" w:semiHidden="0" w:uiPriority="70" w:unhideWhenUsed="0"/>
+    <w:lsdException w:name="Colorful Shading Accent 4" w:semiHidden="0" w:uiPriority="71" w:unhideWhenUsed="0"/>
+    <w:lsdException w:name="Colorful List Accent 4" w:semiHidden="0" w:uiPriority="72" w:unhideWhenUsed="0"/>
+    <w:lsdException w:name="Colorful Grid Accent 4" w:semiHidden="0" w:uiPriority="73" w:unhideWhenUsed="0"/>
+    <w:lsdException w:name="Light Shading Accent 5" w:semiHidden="0" w:uiPriority="60" w:unhideWhenUsed="0"/>
+    <w:lsdException w:name="Light List Accent 5" w:semiHidden="0" w:uiPriority="61" w:unhideWhenUsed="0"/>
+    <w:lsdException w:name="Light Grid Accent 5" w:semiHidden="0" w:uiPriority="62" w:unhideWhenUsed="0"/>
+    <w:lsdException w:name="Medium Shading 1 Accent 5" w:semiHidden="0" w:uiPriority="63" w:unhideWhenUsed="0"/>
+    <w:lsdException w:name="Medium Shading 2 Accent 5" w:semiHidden="0" w:uiPriority="64" w:unhideWhenUsed="0"/>
+    <w:lsdException w:name="Medium List 1 Accent 5" w:semiHidden="0" w:uiPriority="65" w:unhideWhenUsed="0"/>
+    <w:lsdException w:name="Medium List 2 Accent 5" w:semiHidden="0" w:uiPriority="66" w:unhideWhenUsed="0"/>
+    <w:lsdException w:name="Medium Grid 1 Accent 5" w:semiHidden="0" w:uiPriority="67" w:unhideWhenUsed="0"/>
+    <w:lsdException w:name="Medium Grid 2 Accent 5" w:semiHidden="0" w:uiPriority="68" w:unhideWhenUsed="0"/>
+    <w:lsdException w:name="Medium Grid 3 Accent 5" w:semiHidden="0" w:uiPriority="69" w:unhideWhenUsed="0"/>
+    <w:lsdException w:name="Dark List Accent 5" w:semiHidden="0" w:uiPriority="70" w:unhideWhenUsed="0"/>
+    <w:lsdException w:name="Colorful Shading Accent 5" w:semiHidden="0" w:uiPriority="71" w:unhideWhenUsed="0"/>
+    <w:lsdException w:name="Colorful List Accent 5" w:semiHidden="0" w:uiPriority="72" w:unhideWhenUsed="0"/>
+    <w:lsdException w:name="Colorful Grid Accent 5" w:semiHidden="0" w:uiPriority="73" w:unhideWhenUsed="0"/>
+    <w:lsdException w:name="Light Shading Accent 6" w:semiHidden="0" w:uiPriority="60" w:unhideWhenUsed="0"/>
+    <w:lsdException w:name="Light List Accent 6" w:semiHidden="0" w:uiPriority="61" w:unhideWhenUsed="0"/>
+    <w:lsdException w:name="Light Grid Accent 6" w:semiHidden="0" w:uiPriority="62" w:unhideWhenUsed="0"/>
+    <w:lsdException w:name="Medium Shading 1 Accent 6" w:semiHidden="0" w:uiPriority="63" w:unhideWhenUsed="0"/>
+    <w:lsdException w:name="Medium Shading 2 Accent 6" w:semiHidden="0" w:uiPriority="64" w:unhideWhenUsed="0"/>
+    <w:lsdException w:name="Medium List 1 Accent 6" w:semiHidden="0" w:uiPriority="65" w:unhideWhenUsed="0"/>
+    <w:lsdException w:name="Medium List 2 Accent 6" w:semiHidden="0" w:uiPriority="66" w:unhideWhenUsed="0"/>
+    <w:lsdException w:name="Medium Grid 1 Accent 6" w:semiHidden="0" w:uiPriority="67" w:unhideWhenUsed="0"/>
+    <w:lsdException w:name="Medium Grid 2 Accent 6" w:semiHidden="0" w:uiPriority="68" w:unhideWhenUsed="0"/>
+    <w:lsdException w:name="Medium Grid 3 Accent 6" w:semiHidden="0" w:uiPriority="69" w:unhideWhenUsed="0"/>
+    <w:lsdException w:name="Dark List Accent 6" w:semiHidden="0" w:uiPriority="70" w:unhideWhenUsed="0"/>
+    <w:lsdException w:name="Colorful Shading Accent 6" w:semiHidden="0" w:uiPriority="71" w:unhideWhenUsed="0"/>
+    <w:lsdException w:name="Colorful List Accent 6" w:semiHidden="0" w:uiPriority="72" w:unhideWhenUsed="0"/>
+    <w:lsdException w:name="Colorful Grid Accent 6" w:semiHidden="0" w:uiPriority="73" w:unhideWhenUsed="0"/>
+    <w:lsdException w:name="Subtle Emphasis" w:semiHidden="0" w:uiPriority="19" w:unhideWhenUsed="0" w:qFormat="1"/>
+    <w:lsdException w:name="Intense Emphasis" w:semiHidden="0" w:uiPriority="21" w:unhideWhenUsed="0" w:qFormat="1"/>
+    <w:lsdException w:name="Subtle Reference" w:semiHidden="0" w:uiPriority="31" w:unhideWhenUsed="0" w:qFormat="1"/>
+    <w:lsdException w:name="Intense Reference" w:semiHidden="0" w:uiPriority="32" w:unhideWhenUsed="0" w:qFormat="1"/>
+    <w:lsdException w:name="Book Title" w:semiHidden="0" w:uiPriority="33" w:unhideWhenUsed="0" w:qFormat="1"/>
+    <w:lsdException w:name="Bibliography" w:uiPriority="37"/>
+    <w:lsdException w:name="TOC Heading" w:uiPriority="39" w:qFormat="1"/>
+  </w:latentStyles>
+  <w:style w:type="paragraph" w:default="1" w:styleId="Normal">
+    <w:name w:val="Normal"/>
+    <w:rsid w:val="009E68FE"/>
+    <w:pPr>
+      <w:widowControl w:val="0"/>
+      <w:spacing w:after="0" w:line="360" w:lineRule="auto"/>
+      <w:jc w:val="both"/>
+    </w:pPr>
+    <w:rPr>
+      <w:rFonts w:ascii="Tahoma" w:eastAsia="Tahoma" w:hAnsi="Tahoma" w:cs="Tahoma"/>
+      <w:color w:val="000000"/>
+      <w:sz w:val="18"/>
+      <w:szCs w:val="20"/>
+      <w:lang w:eastAsia="es-MX"/>
+    </w:rPr>
+  </w:style>
+  <w:style w:type="paragraph" w:styleId="Ttulo1">
+    <w:name w:val="heading 1"/>
+    <w:basedOn w:val="Normal"/>
+    <w:next w:val="Normal"/>
+    <w:link w:val="Ttulo1Car"/>
+    <w:uiPriority w:val="9"/>
+    <w:qFormat/>
+    <w:rsid w:val="00D4469A"/>
+    <w:pPr>
+      <w:keepNext/>
+      <w:keepLines/>
+      <w:spacing w:before="480"/>
+      <w:outlineLvl w:val="0"/>
+    </w:pPr>
+    <w:rPr>
+      <w:rFonts w:asciiTheme="majorHAnsi" w:eastAsiaTheme="majorEastAsia" w:hAnsiTheme="majorHAnsi" w:cstheme="majorBidi"/>
+      <w:b/>
+      <w:bCs/>
+      <w:color w:val="365F91" w:themeColor="accent1" w:themeShade="BF"/>
+      <w:sz w:val="28"/>
+      <w:szCs w:val="28"/>
+    </w:rPr>
+  </w:style>
+  <w:style w:type="paragraph" w:styleId="Ttulo2">
+    <w:name w:val="heading 2"/>
+    <w:basedOn w:val="Normal"/>
+    <w:next w:val="Normal"/>
+    <w:link w:val="Ttulo2Car"/>
+    <w:uiPriority w:val="9"/>
+    <w:semiHidden/>
+    <w:unhideWhenUsed/>
+    <w:qFormat/>
+    <w:rsid w:val="00D4469A"/>
+    <w:pPr>
+      <w:keepNext/>
+      <w:keepLines/>
+      <w:spacing w:before="200"/>
+      <w:outlineLvl w:val="1"/>
+    </w:pPr>
+    <w:rPr>
+      <w:rFonts w:asciiTheme="majorHAnsi" w:eastAsiaTheme="majorEastAsia" w:hAnsiTheme="majorHAnsi" w:cstheme="majorBidi"/>
+      <w:b/>
+      <w:bCs/>
+      <w:color w:val="4F81BD" w:themeColor="accent1"/>
+      <w:sz w:val="26"/>
+      <w:szCs w:val="26"/>
+    </w:rPr>
+  </w:style>
+  <w:style w:type="character" w:default="1" w:styleId="Fuentedeprrafopredeter">
+    <w:name w:val="Default Paragraph Font"/>
+    <w:uiPriority w:val="1"/>
+    <w:semiHidden/>
+    <w:unhideWhenUsed/>
+  </w:style>
+  <w:style w:type="table" w:default="1" w:styleId="Tablanormal">
+    <w:name w:val="Normal Table"/>
+    <w:uiPriority w:val="99"/>
+    <w:semiHidden/>
+    <w:unhideWhenUsed/>
+    <w:tblPr>
+      <w:tblInd w:w="0" w:type="dxa"/>
+      <w:tblCellMar>
+        <w:top w:w="0" w:type="dxa"/>
+        <w:left w:w="108" w:type="dxa"/>
+        <w:bottom w:w="0" w:type="dxa"/>
+        <w:right w:w="108" w:type="dxa"/>
+      </w:tblCellMar>
+    </w:tblPr>
+  </w:style>
+  <w:style w:type="numbering" w:default="1" w:styleId="Sinlista">
+    <w:name w:val="No List"/>
+    <w:uiPriority w:val="99"/>
+    <w:semiHidden/>
+    <w:unhideWhenUsed/>
+  </w:style>
+  <w:style w:type="table" w:customStyle="1" w:styleId="TableNormal">
+    <w:name w:val="Table Normal"/>
+    <w:rsid w:val="009E68FE"/>
+    <w:pPr>
+      <w:widowControl w:val="0"/>
+      <w:spacing w:after="0" w:line="360" w:lineRule="auto"/>
+      <w:jc w:val="both"/>
+    </w:pPr>
+    <w:rPr>
+      <w:rFonts w:ascii="Tahoma" w:eastAsia="Tahoma" w:hAnsi="Tahoma" w:cs="Tahoma"/>
+      <w:color w:val="000000"/>
+      <w:sz w:val="18"/>
+      <w:szCs w:val="20"/>
+      <w:lang w:eastAsia="es-MX"/>
+    </w:rPr>
+    <w:tblPr>
+      <w:tblCellMar>
+        <w:top w:w="0" w:type="dxa"/>
+        <w:left w:w="0" w:type="dxa"/>
+        <w:bottom w:w="0" w:type="dxa"/>
+        <w:right w:w="0" w:type="dxa"/>
+      </w:tblCellMar>
+    </w:tblPr>
+  </w:style>
+  <w:style w:type="paragraph" w:styleId="Textodeglobo">
+    <w:name w:val="Balloon Text"/>
+    <w:basedOn w:val="Normal"/>
+    <w:link w:val="TextodegloboCar"/>
+    <w:uiPriority w:val="99"/>
+    <w:semiHidden/>
+    <w:unhideWhenUsed/>
+    <w:rsid w:val="009E68FE"/>
+    <w:pPr>
+      <w:spacing w:line="240" w:lineRule="auto"/>
+    </w:pPr>
+    <w:rPr>
+      <w:sz w:val="16"/>
+      <w:szCs w:val="16"/>
+    </w:rPr>
+  </w:style>
+  <w:style w:type="character" w:customStyle="1" w:styleId="TextodegloboCar">
+    <w:name w:val="Texto de globo Car"/>
+    <w:basedOn w:val="Fuentedeprrafopredeter"/>
+    <w:link w:val="Textodeglobo"/>
+    <w:uiPriority w:val="99"/>
+    <w:semiHidden/>
+    <w:rsid w:val="009E68FE"/>
+    <w:rPr>
+      <w:rFonts w:ascii="Tahoma" w:eastAsia="Tahoma" w:hAnsi="Tahoma" w:cs="Tahoma"/>
+      <w:color w:val="000000"/>
+      <w:sz w:val="16"/>
+      <w:szCs w:val="16"/>
+      <w:lang w:eastAsia="es-MX"/>
+    </w:rPr>
+  </w:style>
+  <w:style w:type="paragraph" w:styleId="Encabezado">
+    <w:name w:val="header"/>
+    <w:aliases w:val="Encabezado seccion"/>
+    <w:basedOn w:val="Normal"/>
+    <w:link w:val="EncabezadoCar"/>
+    <w:unhideWhenUsed/>
+    <w:rsid w:val="009E68FE"/>
+    <w:pPr>
+      <w:tabs>
+        <w:tab w:val="center" w:pos="4419"/>
+        <w:tab w:val="right" w:pos="8838"/>
+      </w:tabs>
+      <w:spacing w:line="240" w:lineRule="auto"/>
+    </w:pPr>
+  </w:style>
+  <w:style w:type="character" w:customStyle="1" w:styleId="EncabezadoCar">
+    <w:name w:val="Encabezado Car"/>
+    <w:aliases w:val="Encabezado seccion Car"/>
     <w:basedOn w:val="Fuentedeprrafopredeter"/>
     <w:link w:val="Encabezado"/>
     <w:uiPriority w:val="99"/>
@@ -7971,7 +8265,7 @@
 </file>
 
 <file path=customXml/itemProps1.xml><?xml version="1.0" encoding="utf-8"?>
-<ds:datastoreItem xmlns:ds="http://schemas.openxmlformats.org/officeDocument/2006/customXml" ds:itemID="{D08D1E94-E0AE-427F-BC5C-9DEBEBC22C36}">
+<ds:datastoreItem xmlns:ds="http://schemas.openxmlformats.org/officeDocument/2006/customXml" ds:itemID="{34DA071E-1D36-47DC-92DA-198FCEAF40C7}">
   <ds:schemaRefs>
     <ds:schemaRef ds:uri="http://schemas.openxmlformats.org/officeDocument/2006/bibliography"/>
   </ds:schemaRefs>

</xml_diff>

<commit_message>
Edición carpeta Análisis y Requisitos
Se modificaron las especificaciones de caso de uso
</commit_message>
<xml_diff>
--- a/PROYECTOS/Proy_SSEL/Documentacion/4. Analisis y Diseño/SSEL-ECU-AP.docx
+++ b/PROYECTOS/Proy_SSEL/Documentacion/4. Analisis y Diseño/SSEL-ECU-AP.docx
@@ -1,6 +1,6 @@
 
 <file path=word/document.xml><?xml version="1.0" encoding="utf-8"?>
-<w:document xmlns:wpc="http://schemas.microsoft.com/office/word/2010/wordprocessingCanvas" xmlns:mc="http://schemas.openxmlformats.org/markup-compatibility/2006" xmlns:o="urn:schemas-microsoft-com:office:office" xmlns:r="http://schemas.openxmlformats.org/officeDocument/2006/relationships" xmlns:m="http://schemas.openxmlformats.org/officeDocument/2006/math" xmlns:v="urn:schemas-microsoft-com:vml" xmlns:wp14="http://schemas.microsoft.com/office/word/2010/wordprocessingDrawing" xmlns:wp="http://schemas.openxmlformats.org/drawingml/2006/wordprocessingDrawing" xmlns:w10="urn:schemas-microsoft-com:office:word" xmlns:w="http://schemas.openxmlformats.org/wordprocessingml/2006/main" xmlns:w14="http://schemas.microsoft.com/office/word/2010/wordml" xmlns:wpg="http://schemas.microsoft.com/office/word/2010/wordprocessingGroup" xmlns:wpi="http://schemas.microsoft.com/office/word/2010/wordprocessingInk" xmlns:wne="http://schemas.microsoft.com/office/word/2006/wordml" xmlns:wps="http://schemas.microsoft.com/office/word/2010/wordprocessingShape" mc:Ignorable="w14 wp14">
+<w:document xmlns:wpc="http://schemas.microsoft.com/office/word/2010/wordprocessingCanvas" xmlns:mc="http://schemas.openxmlformats.org/markup-compatibility/2006" xmlns:o="urn:schemas-microsoft-com:office:office" xmlns:r="http://schemas.openxmlformats.org/officeDocument/2006/relationships" xmlns:m="http://schemas.openxmlformats.org/officeDocument/2006/math" xmlns:v="urn:schemas-microsoft-com:vml" xmlns:wp14="http://schemas.microsoft.com/office/word/2010/wordprocessingDrawing" xmlns:wp="http://schemas.openxmlformats.org/drawingml/2006/wordprocessingDrawing" xmlns:w10="urn:schemas-microsoft-com:office:word" xmlns:w="http://schemas.openxmlformats.org/wordprocessingml/2006/main" xmlns:w14="http://schemas.microsoft.com/office/word/2010/wordml" xmlns:w15="http://schemas.microsoft.com/office/word/2012/wordml" xmlns:wpg="http://schemas.microsoft.com/office/word/2010/wordprocessingGroup" xmlns:wpi="http://schemas.microsoft.com/office/word/2010/wordprocessingInk" xmlns:wne="http://schemas.microsoft.com/office/word/2006/wordml" xmlns:wps="http://schemas.microsoft.com/office/word/2010/wordprocessingShape" mc:Ignorable="w14 w15 wp14">
   <w:body>
     <w:p>
       <w:pPr>
@@ -10,8 +10,6 @@
           <w:rFonts w:ascii="Times New Roman" w:hAnsi="Times New Roman" w:cs="Times New Roman"/>
         </w:rPr>
       </w:pPr>
-      <w:bookmarkStart w:id="0" w:name="_GoBack"/>
-      <w:bookmarkEnd w:id="0"/>
     </w:p>
     <w:p>
       <w:pPr>
@@ -1519,8 +1517,8 @@
           <w:rFonts w:ascii="Times New Roman" w:hAnsi="Times New Roman" w:cs="Times New Roman"/>
         </w:rPr>
       </w:pPr>
-      <w:bookmarkStart w:id="1" w:name="h.gjdgxs" w:colFirst="0" w:colLast="0"/>
-      <w:bookmarkEnd w:id="1"/>
+      <w:bookmarkStart w:id="0" w:name="h.gjdgxs" w:colFirst="0" w:colLast="0"/>
+      <w:bookmarkEnd w:id="0"/>
     </w:p>
     <w:p>
       <w:pPr>
@@ -2158,10 +2156,10 @@
           <w:sz w:val="32"/>
         </w:rPr>
       </w:pPr>
-      <w:bookmarkStart w:id="2" w:name="h.30j0zll" w:colFirst="0" w:colLast="0"/>
-      <w:bookmarkStart w:id="3" w:name="h.1fob9te" w:colFirst="0" w:colLast="0"/>
+      <w:bookmarkStart w:id="1" w:name="h.30j0zll" w:colFirst="0" w:colLast="0"/>
+      <w:bookmarkStart w:id="2" w:name="h.1fob9te" w:colFirst="0" w:colLast="0"/>
+      <w:bookmarkEnd w:id="1"/>
       <w:bookmarkEnd w:id="2"/>
-      <w:bookmarkEnd w:id="3"/>
     </w:p>
     <w:p>
       <w:pPr>
@@ -2174,7 +2172,7 @@
           <w:rFonts w:ascii="Times New Roman" w:hAnsi="Times New Roman" w:cs="Times New Roman"/>
         </w:rPr>
       </w:pPr>
-      <w:bookmarkStart w:id="4" w:name="_Toc386373349"/>
+      <w:bookmarkStart w:id="3" w:name="_Toc386373349"/>
       <w:r>
         <w:rPr>
           <w:rFonts w:ascii="Times New Roman" w:eastAsia="Arial Black" w:hAnsi="Times New Roman" w:cs="Times New Roman"/>
@@ -2182,7 +2180,7 @@
         </w:rPr>
         <w:t>INTRODUCCIÓN</w:t>
       </w:r>
-      <w:bookmarkEnd w:id="4"/>
+      <w:bookmarkEnd w:id="3"/>
     </w:p>
     <w:p>
       <w:pPr>
@@ -2195,9 +2193,9 @@
           <w:rFonts w:ascii="Times New Roman" w:hAnsi="Times New Roman" w:cs="Times New Roman"/>
         </w:rPr>
       </w:pPr>
-      <w:bookmarkStart w:id="5" w:name="h.3znysh7" w:colFirst="0" w:colLast="0"/>
-      <w:bookmarkStart w:id="6" w:name="_Toc386373350"/>
-      <w:bookmarkEnd w:id="5"/>
+      <w:bookmarkStart w:id="4" w:name="h.3znysh7" w:colFirst="0" w:colLast="0"/>
+      <w:bookmarkStart w:id="5" w:name="_Toc386373350"/>
+      <w:bookmarkEnd w:id="4"/>
       <w:r>
         <w:rPr>
           <w:rFonts w:ascii="Times New Roman" w:eastAsia="Arial" w:hAnsi="Times New Roman" w:cs="Times New Roman"/>
@@ -2205,7 +2203,7 @@
         </w:rPr>
         <w:t>Propósito</w:t>
       </w:r>
-      <w:bookmarkEnd w:id="6"/>
+      <w:bookmarkEnd w:id="5"/>
     </w:p>
     <w:p>
       <w:pPr>
@@ -2248,8 +2246,8 @@
           <w:rFonts w:ascii="Times New Roman" w:hAnsi="Times New Roman" w:cs="Times New Roman"/>
         </w:rPr>
       </w:pPr>
-      <w:bookmarkStart w:id="7" w:name="h.2et92p0" w:colFirst="0" w:colLast="0"/>
-      <w:bookmarkEnd w:id="7"/>
+      <w:bookmarkStart w:id="6" w:name="h.2et92p0" w:colFirst="0" w:colLast="0"/>
+      <w:bookmarkEnd w:id="6"/>
     </w:p>
     <w:p>
       <w:pPr>
@@ -2262,7 +2260,7 @@
           <w:rFonts w:ascii="Times New Roman" w:hAnsi="Times New Roman" w:cs="Times New Roman"/>
         </w:rPr>
       </w:pPr>
-      <w:bookmarkStart w:id="8" w:name="_Toc386373351"/>
+      <w:bookmarkStart w:id="7" w:name="_Toc386373351"/>
       <w:r>
         <w:rPr>
           <w:rFonts w:ascii="Times New Roman" w:eastAsia="Arial" w:hAnsi="Times New Roman" w:cs="Times New Roman"/>
@@ -2270,7 +2268,7 @@
         </w:rPr>
         <w:t>Alcance</w:t>
       </w:r>
-      <w:bookmarkEnd w:id="8"/>
+      <w:bookmarkEnd w:id="7"/>
     </w:p>
     <w:p>
       <w:pPr>
@@ -2317,9 +2315,9 @@
           <w:rFonts w:ascii="Times New Roman" w:hAnsi="Times New Roman" w:cs="Times New Roman"/>
         </w:rPr>
       </w:pPr>
-      <w:bookmarkStart w:id="9" w:name="h.tyjcwt" w:colFirst="0" w:colLast="0"/>
-      <w:bookmarkStart w:id="10" w:name="_Toc386373352"/>
-      <w:bookmarkEnd w:id="9"/>
+      <w:bookmarkStart w:id="8" w:name="h.tyjcwt" w:colFirst="0" w:colLast="0"/>
+      <w:bookmarkStart w:id="9" w:name="_Toc386373352"/>
+      <w:bookmarkEnd w:id="8"/>
       <w:r>
         <w:rPr>
           <w:rFonts w:ascii="Times New Roman" w:eastAsia="Arial Black" w:hAnsi="Times New Roman" w:cs="Times New Roman"/>
@@ -2334,7 +2332,7 @@
         </w:rPr>
         <w:t>RMINOS</w:t>
       </w:r>
-      <w:bookmarkEnd w:id="10"/>
+      <w:bookmarkEnd w:id="9"/>
     </w:p>
     <w:p>
       <w:pPr>
@@ -2349,8 +2347,8 @@
           <w:szCs w:val="22"/>
         </w:rPr>
       </w:pPr>
-      <w:bookmarkStart w:id="11" w:name="h.3dy6vkm" w:colFirst="0" w:colLast="0"/>
-      <w:bookmarkEnd w:id="11"/>
+      <w:bookmarkStart w:id="10" w:name="h.3dy6vkm" w:colFirst="0" w:colLast="0"/>
+      <w:bookmarkEnd w:id="10"/>
       <w:r>
         <w:rPr>
           <w:rFonts w:ascii="Times New Roman" w:hAnsi="Times New Roman" w:cs="Times New Roman"/>
@@ -2392,8 +2390,8 @@
           <w:rFonts w:ascii="Times New Roman" w:hAnsi="Times New Roman" w:cs="Times New Roman"/>
         </w:rPr>
       </w:pPr>
-      <w:bookmarkStart w:id="12" w:name="h.1t3h5sf" w:colFirst="0" w:colLast="0"/>
-      <w:bookmarkEnd w:id="12"/>
+      <w:bookmarkStart w:id="11" w:name="h.1t3h5sf" w:colFirst="0" w:colLast="0"/>
+      <w:bookmarkEnd w:id="11"/>
     </w:p>
     <w:p>
       <w:pPr>
@@ -2419,9 +2417,9 @@
           <w:rFonts w:ascii="Times New Roman" w:hAnsi="Times New Roman" w:cs="Times New Roman"/>
         </w:rPr>
       </w:pPr>
-      <w:bookmarkStart w:id="13" w:name="h.4d34og8" w:colFirst="0" w:colLast="0"/>
-      <w:bookmarkStart w:id="14" w:name="_Toc386373353"/>
-      <w:bookmarkEnd w:id="13"/>
+      <w:bookmarkStart w:id="12" w:name="h.4d34og8" w:colFirst="0" w:colLast="0"/>
+      <w:bookmarkStart w:id="13" w:name="_Toc386373353"/>
+      <w:bookmarkEnd w:id="12"/>
       <w:r>
         <w:rPr>
           <w:rFonts w:ascii="Times New Roman" w:eastAsia="Arial Black" w:hAnsi="Times New Roman" w:cs="Times New Roman"/>
@@ -2430,7 +2428,7 @@
         <w:lastRenderedPageBreak/>
         <w:t>ESPECIFICACIONES FUNCIONALES</w:t>
       </w:r>
-      <w:bookmarkEnd w:id="14"/>
+      <w:bookmarkEnd w:id="13"/>
     </w:p>
     <w:p>
       <w:pPr>
@@ -2443,9 +2441,9 @@
           <w:rFonts w:ascii="Times New Roman" w:hAnsi="Times New Roman" w:cs="Times New Roman"/>
         </w:rPr>
       </w:pPr>
-      <w:bookmarkStart w:id="15" w:name="h.2s8eyo1" w:colFirst="0" w:colLast="0"/>
-      <w:bookmarkStart w:id="16" w:name="_Toc386373354"/>
-      <w:bookmarkEnd w:id="15"/>
+      <w:bookmarkStart w:id="14" w:name="h.2s8eyo1" w:colFirst="0" w:colLast="0"/>
+      <w:bookmarkStart w:id="15" w:name="_Toc386373354"/>
+      <w:bookmarkEnd w:id="14"/>
       <w:r>
         <w:rPr>
           <w:rFonts w:ascii="Times New Roman" w:eastAsia="Arial" w:hAnsi="Times New Roman" w:cs="Times New Roman"/>
@@ -2453,7 +2451,7 @@
         </w:rPr>
         <w:t>Diagrama de Casos de Uso</w:t>
       </w:r>
-      <w:bookmarkEnd w:id="16"/>
+      <w:bookmarkEnd w:id="15"/>
     </w:p>
     <w:p>
       <w:pPr>
@@ -2463,26 +2461,27 @@
           <w:rFonts w:ascii="Times New Roman" w:hAnsi="Times New Roman" w:cs="Times New Roman"/>
         </w:rPr>
       </w:pPr>
-      <w:bookmarkStart w:id="17" w:name="h.17dp8vu" w:colFirst="0" w:colLast="0"/>
-      <w:bookmarkEnd w:id="17"/>
+      <w:bookmarkStart w:id="16" w:name="h.17dp8vu" w:colFirst="0" w:colLast="0"/>
+      <w:bookmarkEnd w:id="16"/>
     </w:p>
     <w:p>
       <w:pPr>
         <w:ind w:left="1440" w:firstLine="12"/>
+        <w:jc w:val="center"/>
         <w:rPr>
           <w:rFonts w:ascii="Times New Roman" w:hAnsi="Times New Roman" w:cs="Times New Roman"/>
         </w:rPr>
       </w:pPr>
       <w:r>
         <w:rPr>
+          <w:rFonts w:ascii="Times New Roman" w:hAnsi="Times New Roman" w:cs="Times New Roman"/>
           <w:noProof/>
-          <w:lang w:val="es-PE" w:eastAsia="es-PE"/>
         </w:rPr>
         <w:drawing>
-          <wp:inline distT="0" distB="0" distL="0" distR="0" wp14:anchorId="15C2F078" wp14:editId="728FDD1E">
-            <wp:extent cx="2684648" cy="1057275"/>
-            <wp:effectExtent l="0" t="0" r="1905" b="0"/>
-            <wp:docPr id="7" name="Imagen 7"/>
+          <wp:inline distT="0" distB="0" distL="0" distR="0">
+            <wp:extent cx="2147570" cy="1350645"/>
+            <wp:effectExtent l="0" t="0" r="5080" b="1905"/>
+            <wp:docPr id="3" name="Imagen 3"/>
             <wp:cNvGraphicFramePr>
               <a:graphicFrameLocks xmlns:a="http://schemas.openxmlformats.org/drawingml/2006/main" noChangeAspect="1"/>
             </wp:cNvGraphicFramePr>
@@ -2490,23 +2489,36 @@
               <a:graphicData uri="http://schemas.openxmlformats.org/drawingml/2006/picture">
                 <pic:pic xmlns:pic="http://schemas.openxmlformats.org/drawingml/2006/picture">
                   <pic:nvPicPr>
-                    <pic:cNvPr id="0" name=""/>
-                    <pic:cNvPicPr/>
+                    <pic:cNvPr id="0" name="Picture 1"/>
+                    <pic:cNvPicPr>
+                      <a:picLocks noChangeAspect="1" noChangeArrowheads="1"/>
+                    </pic:cNvPicPr>
                   </pic:nvPicPr>
                   <pic:blipFill>
-                    <a:blip r:embed="rId9"/>
+                    <a:blip r:embed="rId8">
+                      <a:extLst>
+                        <a:ext uri="{28A0092B-C50C-407E-A947-70E740481C1C}">
+                          <a14:useLocalDpi xmlns:a14="http://schemas.microsoft.com/office/drawing/2010/main" val="0"/>
+                        </a:ext>
+                      </a:extLst>
+                    </a:blip>
+                    <a:srcRect/>
                     <a:stretch>
                       <a:fillRect/>
                     </a:stretch>
                   </pic:blipFill>
-                  <pic:spPr>
+                  <pic:spPr bwMode="auto">
                     <a:xfrm>
                       <a:off x="0" y="0"/>
-                      <a:ext cx="2684314" cy="1057143"/>
+                      <a:ext cx="2147570" cy="1350645"/>
                     </a:xfrm>
                     <a:prstGeom prst="rect">
                       <a:avLst/>
                     </a:prstGeom>
+                    <a:noFill/>
+                    <a:ln>
+                      <a:noFill/>
+                    </a:ln>
                   </pic:spPr>
                 </pic:pic>
               </a:graphicData>
@@ -2514,6 +2526,8 @@
           </wp:inline>
         </w:drawing>
       </w:r>
+      <w:bookmarkStart w:id="17" w:name="_GoBack"/>
+      <w:bookmarkEnd w:id="17"/>
     </w:p>
     <w:p>
       <w:pPr>
@@ -3141,7 +3155,14 @@
                 <w:sz w:val="20"/>
                 <w:lang w:val="es-PE" w:eastAsia="es-PE"/>
               </w:rPr>
-              <w:t>1) El usuario se encuentra en pantalla de detalle de la subasta y decide realizar una oferta.</w:t>
+              <w:t xml:space="preserve">1) El postor </w:t>
+            </w:r>
+            <w:r>
+              <w:rPr>
+                <w:sz w:val="20"/>
+                <w:lang w:val="es-PE" w:eastAsia="es-PE"/>
+              </w:rPr>
+              <w:t>se encuentra en pantalla de detalle de la subasta y decide realizar una oferta.</w:t>
             </w:r>
           </w:p>
         </w:tc>
@@ -3269,7 +3290,37 @@
                 <w:sz w:val="20"/>
                 <w:lang w:val="es-PE" w:eastAsia="es-PE"/>
               </w:rPr>
-              <w:t>4) El sistema valida si el usuario cuenta con saldo suficiente para realizar la oferta.</w:t>
+              <w:t>4)</w:t>
+            </w:r>
+            <w:r>
+              <w:rPr>
+                <w:sz w:val="20"/>
+                <w:lang w:val="es-PE" w:eastAsia="es-PE"/>
+              </w:rPr>
+              <w:t xml:space="preserve"> El sistema </w:t>
+            </w:r>
+            <w:proofErr w:type="gramStart"/>
+            <w:r>
+              <w:rPr>
+                <w:sz w:val="20"/>
+                <w:lang w:val="es-PE" w:eastAsia="es-PE"/>
+              </w:rPr>
+              <w:t>valida</w:t>
+            </w:r>
+            <w:proofErr w:type="gramEnd"/>
+            <w:r>
+              <w:rPr>
+                <w:sz w:val="20"/>
+                <w:lang w:val="es-PE" w:eastAsia="es-PE"/>
+              </w:rPr>
+              <w:t xml:space="preserve"> si el postor</w:t>
+            </w:r>
+            <w:r>
+              <w:rPr>
+                <w:sz w:val="20"/>
+                <w:lang w:val="es-PE" w:eastAsia="es-PE"/>
+              </w:rPr>
+              <w:t xml:space="preserve"> cuenta con saldo suficiente para realizar la oferta.</w:t>
             </w:r>
           </w:p>
           <w:p>
@@ -3359,7 +3410,14 @@
                 <w:sz w:val="20"/>
                 <w:lang w:val="es-PE" w:eastAsia="es-PE"/>
               </w:rPr>
-              <w:t>3.1) el usuario no rellena uno o más campos requeridos y realiza la confirmación de la creación de la subasta.</w:t>
+              <w:t>3.1) el postor</w:t>
+            </w:r>
+            <w:r>
+              <w:rPr>
+                <w:sz w:val="20"/>
+                <w:lang w:val="es-PE" w:eastAsia="es-PE"/>
+              </w:rPr>
+              <w:t xml:space="preserve"> no rellena uno o más campos requeridos y realiza la confirmación de la creación de la subasta.</w:t>
             </w:r>
           </w:p>
         </w:tc>
@@ -3424,6 +3482,7 @@
                 <w:lang w:val="es-PE" w:eastAsia="es-PE"/>
               </w:rPr>
             </w:pPr>
+            <w:proofErr w:type="spellStart"/>
             <w:r>
               <w:rPr>
                 <w:b/>
@@ -3433,6 +3492,7 @@
               </w:rPr>
               <w:t>Postcondición</w:t>
             </w:r>
+            <w:proofErr w:type="spellEnd"/>
           </w:p>
         </w:tc>
         <w:tc>
@@ -3456,6 +3516,7 @@
               <w:jc w:val="left"/>
               <w:rPr>
                 <w:sz w:val="20"/>
+                <w:u w:val="single"/>
                 <w:lang w:val="es-PE" w:eastAsia="es-PE"/>
               </w:rPr>
             </w:pPr>
@@ -3464,7 +3525,14 @@
                 <w:sz w:val="20"/>
                 <w:lang w:val="es-PE" w:eastAsia="es-PE"/>
               </w:rPr>
-              <w:t>Subasta creada y pública para cualquier usuario he internauta.</w:t>
+              <w:t xml:space="preserve">Subasta </w:t>
+            </w:r>
+            <w:r>
+              <w:rPr>
+                <w:sz w:val="20"/>
+                <w:lang w:val="es-PE" w:eastAsia="es-PE"/>
+              </w:rPr>
+              <w:t>creada y pública</w:t>
             </w:r>
           </w:p>
         </w:tc>
@@ -3897,7 +3965,6 @@
         <w:rPr>
           <w:rFonts w:ascii="Times New Roman" w:hAnsi="Times New Roman" w:cs="Times New Roman"/>
           <w:noProof/>
-          <w:lang w:val="es-PE" w:eastAsia="es-PE"/>
         </w:rPr>
         <w:drawing>
           <wp:inline distT="0" distB="0" distL="0" distR="0">
@@ -3912,6 +3979,71 @@
                 <pic:pic xmlns:pic="http://schemas.openxmlformats.org/drawingml/2006/picture">
                   <pic:nvPicPr>
                     <pic:cNvPr id="0" name="Producto subastado y logueado-4.png"/>
+                    <pic:cNvPicPr/>
+                  </pic:nvPicPr>
+                  <pic:blipFill>
+                    <a:blip r:embed="rId9">
+                      <a:extLst>
+                        <a:ext uri="{28A0092B-C50C-407E-A947-70E740481C1C}">
+                          <a14:useLocalDpi xmlns:a14="http://schemas.microsoft.com/office/drawing/2010/main" val="0"/>
+                        </a:ext>
+                      </a:extLst>
+                    </a:blip>
+                    <a:stretch>
+                      <a:fillRect/>
+                    </a:stretch>
+                  </pic:blipFill>
+                  <pic:spPr>
+                    <a:xfrm>
+                      <a:off x="0" y="0"/>
+                      <a:ext cx="5276215" cy="2414270"/>
+                    </a:xfrm>
+                    <a:prstGeom prst="rect">
+                      <a:avLst/>
+                    </a:prstGeom>
+                  </pic:spPr>
+                </pic:pic>
+              </a:graphicData>
+            </a:graphic>
+          </wp:inline>
+        </w:drawing>
+      </w:r>
+    </w:p>
+    <w:p>
+      <w:pPr>
+        <w:ind w:left="720"/>
+        <w:jc w:val="center"/>
+        <w:rPr>
+          <w:rFonts w:ascii="Times New Roman" w:hAnsi="Times New Roman" w:cs="Times New Roman"/>
+        </w:rPr>
+      </w:pPr>
+    </w:p>
+    <w:p>
+      <w:pPr>
+        <w:ind w:left="720"/>
+        <w:jc w:val="center"/>
+        <w:rPr>
+          <w:rFonts w:ascii="Times New Roman" w:hAnsi="Times New Roman" w:cs="Times New Roman"/>
+        </w:rPr>
+      </w:pPr>
+      <w:r>
+        <w:rPr>
+          <w:rFonts w:ascii="Times New Roman" w:hAnsi="Times New Roman" w:cs="Times New Roman"/>
+          <w:noProof/>
+        </w:rPr>
+        <w:drawing>
+          <wp:inline distT="0" distB="0" distL="0" distR="0">
+            <wp:extent cx="5276215" cy="2414270"/>
+            <wp:effectExtent l="0" t="0" r="635" b="5080"/>
+            <wp:docPr id="2" name="0 Imagen"/>
+            <wp:cNvGraphicFramePr>
+              <a:graphicFrameLocks xmlns:a="http://schemas.openxmlformats.org/drawingml/2006/main" noChangeAspect="1"/>
+            </wp:cNvGraphicFramePr>
+            <a:graphic xmlns:a="http://schemas.openxmlformats.org/drawingml/2006/main">
+              <a:graphicData uri="http://schemas.openxmlformats.org/drawingml/2006/picture">
+                <pic:pic xmlns:pic="http://schemas.openxmlformats.org/drawingml/2006/picture">
+                  <pic:nvPicPr>
+                    <pic:cNvPr id="0" name="Subasta de producto ya elegido-3.png"/>
                     <pic:cNvPicPr/>
                   </pic:nvPicPr>
                   <pic:blipFill>
@@ -3944,80 +4076,14 @@
     </w:p>
     <w:p>
       <w:pPr>
-        <w:ind w:left="720"/>
-        <w:jc w:val="center"/>
-        <w:rPr>
-          <w:rFonts w:ascii="Times New Roman" w:hAnsi="Times New Roman" w:cs="Times New Roman"/>
-        </w:rPr>
-      </w:pPr>
-    </w:p>
-    <w:p>
-      <w:pPr>
-        <w:ind w:left="720"/>
-        <w:jc w:val="center"/>
-        <w:rPr>
-          <w:rFonts w:ascii="Times New Roman" w:hAnsi="Times New Roman" w:cs="Times New Roman"/>
-        </w:rPr>
-      </w:pPr>
-      <w:r>
-        <w:rPr>
-          <w:rFonts w:ascii="Times New Roman" w:hAnsi="Times New Roman" w:cs="Times New Roman"/>
-          <w:noProof/>
-          <w:lang w:val="es-PE" w:eastAsia="es-PE"/>
-        </w:rPr>
-        <w:drawing>
-          <wp:inline distT="0" distB="0" distL="0" distR="0">
-            <wp:extent cx="5276215" cy="2414270"/>
-            <wp:effectExtent l="0" t="0" r="635" b="5080"/>
-            <wp:docPr id="2" name="0 Imagen"/>
-            <wp:cNvGraphicFramePr>
-              <a:graphicFrameLocks xmlns:a="http://schemas.openxmlformats.org/drawingml/2006/main" noChangeAspect="1"/>
-            </wp:cNvGraphicFramePr>
-            <a:graphic xmlns:a="http://schemas.openxmlformats.org/drawingml/2006/main">
-              <a:graphicData uri="http://schemas.openxmlformats.org/drawingml/2006/picture">
-                <pic:pic xmlns:pic="http://schemas.openxmlformats.org/drawingml/2006/picture">
-                  <pic:nvPicPr>
-                    <pic:cNvPr id="0" name="Subasta de producto ya elegido-3.png"/>
-                    <pic:cNvPicPr/>
-                  </pic:nvPicPr>
-                  <pic:blipFill>
-                    <a:blip r:embed="rId11">
-                      <a:extLst>
-                        <a:ext uri="{28A0092B-C50C-407E-A947-70E740481C1C}">
-                          <a14:useLocalDpi xmlns:a14="http://schemas.microsoft.com/office/drawing/2010/main" val="0"/>
-                        </a:ext>
-                      </a:extLst>
-                    </a:blip>
-                    <a:stretch>
-                      <a:fillRect/>
-                    </a:stretch>
-                  </pic:blipFill>
-                  <pic:spPr>
-                    <a:xfrm>
-                      <a:off x="0" y="0"/>
-                      <a:ext cx="5276215" cy="2414270"/>
-                    </a:xfrm>
-                    <a:prstGeom prst="rect">
-                      <a:avLst/>
-                    </a:prstGeom>
-                  </pic:spPr>
-                </pic:pic>
-              </a:graphicData>
-            </a:graphic>
-          </wp:inline>
-        </w:drawing>
-      </w:r>
-    </w:p>
-    <w:p>
-      <w:pPr>
         <w:rPr>
           <w:rFonts w:ascii="Times New Roman" w:hAnsi="Times New Roman" w:cs="Times New Roman"/>
         </w:rPr>
       </w:pPr>
     </w:p>
     <w:sectPr>
-      <w:headerReference w:type="default" r:id="rId12"/>
-      <w:footerReference w:type="default" r:id="rId13"/>
+      <w:headerReference w:type="default" r:id="rId11"/>
+      <w:footerReference w:type="default" r:id="rId12"/>
       <w:pgSz w:w="11909" w:h="16834"/>
       <w:pgMar w:top="1440" w:right="1800" w:bottom="1440" w:left="1800" w:header="720" w:footer="720" w:gutter="0"/>
       <w:cols w:space="720"/>
@@ -4027,7 +4093,7 @@
 </file>
 
 <file path=word/endnotes.xml><?xml version="1.0" encoding="utf-8"?>
-<w:endnotes xmlns:wpc="http://schemas.microsoft.com/office/word/2010/wordprocessingCanvas" xmlns:mc="http://schemas.openxmlformats.org/markup-compatibility/2006" xmlns:o="urn:schemas-microsoft-com:office:office" xmlns:r="http://schemas.openxmlformats.org/officeDocument/2006/relationships" xmlns:m="http://schemas.openxmlformats.org/officeDocument/2006/math" xmlns:v="urn:schemas-microsoft-com:vml" xmlns:wp14="http://schemas.microsoft.com/office/word/2010/wordprocessingDrawing" xmlns:wp="http://schemas.openxmlformats.org/drawingml/2006/wordprocessingDrawing" xmlns:w10="urn:schemas-microsoft-com:office:word" xmlns:w="http://schemas.openxmlformats.org/wordprocessingml/2006/main" xmlns:w14="http://schemas.microsoft.com/office/word/2010/wordml" xmlns:wpg="http://schemas.microsoft.com/office/word/2010/wordprocessingGroup" xmlns:wpi="http://schemas.microsoft.com/office/word/2010/wordprocessingInk" xmlns:wne="http://schemas.microsoft.com/office/word/2006/wordml" xmlns:wps="http://schemas.microsoft.com/office/word/2010/wordprocessingShape" mc:Ignorable="w14 wp14">
+<w:endnotes xmlns:wpc="http://schemas.microsoft.com/office/word/2010/wordprocessingCanvas" xmlns:mc="http://schemas.openxmlformats.org/markup-compatibility/2006" xmlns:o="urn:schemas-microsoft-com:office:office" xmlns:r="http://schemas.openxmlformats.org/officeDocument/2006/relationships" xmlns:m="http://schemas.openxmlformats.org/officeDocument/2006/math" xmlns:v="urn:schemas-microsoft-com:vml" xmlns:wp14="http://schemas.microsoft.com/office/word/2010/wordprocessingDrawing" xmlns:wp="http://schemas.openxmlformats.org/drawingml/2006/wordprocessingDrawing" xmlns:w10="urn:schemas-microsoft-com:office:word" xmlns:w="http://schemas.openxmlformats.org/wordprocessingml/2006/main" xmlns:w14="http://schemas.microsoft.com/office/word/2010/wordml" xmlns:w15="http://schemas.microsoft.com/office/word/2012/wordml" xmlns:wpg="http://schemas.microsoft.com/office/word/2010/wordprocessingGroup" xmlns:wpi="http://schemas.microsoft.com/office/word/2010/wordprocessingInk" xmlns:wne="http://schemas.microsoft.com/office/word/2006/wordml" xmlns:wps="http://schemas.microsoft.com/office/word/2010/wordprocessingShape" mc:Ignorable="w14 w15 wp14">
   <w:endnote w:type="separator" w:id="-1">
     <w:p>
       <w:pPr>
@@ -4052,7 +4118,7 @@
 </file>
 
 <file path=word/footer1.xml><?xml version="1.0" encoding="utf-8"?>
-<w:ftr xmlns:wpc="http://schemas.microsoft.com/office/word/2010/wordprocessingCanvas" xmlns:mc="http://schemas.openxmlformats.org/markup-compatibility/2006" xmlns:o="urn:schemas-microsoft-com:office:office" xmlns:r="http://schemas.openxmlformats.org/officeDocument/2006/relationships" xmlns:m="http://schemas.openxmlformats.org/officeDocument/2006/math" xmlns:v="urn:schemas-microsoft-com:vml" xmlns:wp14="http://schemas.microsoft.com/office/word/2010/wordprocessingDrawing" xmlns:wp="http://schemas.openxmlformats.org/drawingml/2006/wordprocessingDrawing" xmlns:w10="urn:schemas-microsoft-com:office:word" xmlns:w="http://schemas.openxmlformats.org/wordprocessingml/2006/main" xmlns:w14="http://schemas.microsoft.com/office/word/2010/wordml" xmlns:wpg="http://schemas.microsoft.com/office/word/2010/wordprocessingGroup" xmlns:wpi="http://schemas.microsoft.com/office/word/2010/wordprocessingInk" xmlns:wne="http://schemas.microsoft.com/office/word/2006/wordml" xmlns:wps="http://schemas.microsoft.com/office/word/2010/wordprocessingShape" mc:Ignorable="w14 wp14">
+<w:ftr xmlns:wpc="http://schemas.microsoft.com/office/word/2010/wordprocessingCanvas" xmlns:mc="http://schemas.openxmlformats.org/markup-compatibility/2006" xmlns:o="urn:schemas-microsoft-com:office:office" xmlns:r="http://schemas.openxmlformats.org/officeDocument/2006/relationships" xmlns:m="http://schemas.openxmlformats.org/officeDocument/2006/math" xmlns:v="urn:schemas-microsoft-com:vml" xmlns:wp14="http://schemas.microsoft.com/office/word/2010/wordprocessingDrawing" xmlns:wp="http://schemas.openxmlformats.org/drawingml/2006/wordprocessingDrawing" xmlns:w10="urn:schemas-microsoft-com:office:word" xmlns:w="http://schemas.openxmlformats.org/wordprocessingml/2006/main" xmlns:w14="http://schemas.microsoft.com/office/word/2010/wordml" xmlns:w15="http://schemas.microsoft.com/office/word/2012/wordml" xmlns:wpg="http://schemas.microsoft.com/office/word/2010/wordprocessingGroup" xmlns:wpi="http://schemas.microsoft.com/office/word/2010/wordprocessingInk" xmlns:wne="http://schemas.microsoft.com/office/word/2006/wordml" xmlns:wps="http://schemas.microsoft.com/office/word/2010/wordprocessingShape" mc:Ignorable="w14 w15 wp14">
   <w:p>
     <w:pPr>
       <w:spacing w:after="200" w:line="276" w:lineRule="auto"/>
@@ -4147,7 +4213,7 @@
             <w:rPr>
               <w:noProof/>
             </w:rPr>
-            <w:t>1</w:t>
+            <w:t>5</w:t>
           </w:r>
           <w:r>
             <w:fldChar w:fldCharType="end"/>
@@ -4192,7 +4258,7 @@
 </file>
 
 <file path=word/footnotes.xml><?xml version="1.0" encoding="utf-8"?>
-<w:footnotes xmlns:wpc="http://schemas.microsoft.com/office/word/2010/wordprocessingCanvas" xmlns:mc="http://schemas.openxmlformats.org/markup-compatibility/2006" xmlns:o="urn:schemas-microsoft-com:office:office" xmlns:r="http://schemas.openxmlformats.org/officeDocument/2006/relationships" xmlns:m="http://schemas.openxmlformats.org/officeDocument/2006/math" xmlns:v="urn:schemas-microsoft-com:vml" xmlns:wp14="http://schemas.microsoft.com/office/word/2010/wordprocessingDrawing" xmlns:wp="http://schemas.openxmlformats.org/drawingml/2006/wordprocessingDrawing" xmlns:w10="urn:schemas-microsoft-com:office:word" xmlns:w="http://schemas.openxmlformats.org/wordprocessingml/2006/main" xmlns:w14="http://schemas.microsoft.com/office/word/2010/wordml" xmlns:wpg="http://schemas.microsoft.com/office/word/2010/wordprocessingGroup" xmlns:wpi="http://schemas.microsoft.com/office/word/2010/wordprocessingInk" xmlns:wne="http://schemas.microsoft.com/office/word/2006/wordml" xmlns:wps="http://schemas.microsoft.com/office/word/2010/wordprocessingShape" mc:Ignorable="w14 wp14">
+<w:footnotes xmlns:wpc="http://schemas.microsoft.com/office/word/2010/wordprocessingCanvas" xmlns:mc="http://schemas.openxmlformats.org/markup-compatibility/2006" xmlns:o="urn:schemas-microsoft-com:office:office" xmlns:r="http://schemas.openxmlformats.org/officeDocument/2006/relationships" xmlns:m="http://schemas.openxmlformats.org/officeDocument/2006/math" xmlns:v="urn:schemas-microsoft-com:vml" xmlns:wp14="http://schemas.microsoft.com/office/word/2010/wordprocessingDrawing" xmlns:wp="http://schemas.openxmlformats.org/drawingml/2006/wordprocessingDrawing" xmlns:w10="urn:schemas-microsoft-com:office:word" xmlns:w="http://schemas.openxmlformats.org/wordprocessingml/2006/main" xmlns:w14="http://schemas.microsoft.com/office/word/2010/wordml" xmlns:w15="http://schemas.microsoft.com/office/word/2012/wordml" xmlns:wpg="http://schemas.microsoft.com/office/word/2010/wordprocessingGroup" xmlns:wpi="http://schemas.microsoft.com/office/word/2010/wordprocessingInk" xmlns:wne="http://schemas.microsoft.com/office/word/2006/wordml" xmlns:wps="http://schemas.microsoft.com/office/word/2010/wordprocessingShape" mc:Ignorable="w14 w15 wp14">
   <w:footnote w:type="separator" w:id="-1">
     <w:p>
       <w:pPr>
@@ -4217,7 +4283,7 @@
 </file>
 
 <file path=word/header1.xml><?xml version="1.0" encoding="utf-8"?>
-<w:hdr xmlns:wpc="http://schemas.microsoft.com/office/word/2010/wordprocessingCanvas" xmlns:mc="http://schemas.openxmlformats.org/markup-compatibility/2006" xmlns:o="urn:schemas-microsoft-com:office:office" xmlns:r="http://schemas.openxmlformats.org/officeDocument/2006/relationships" xmlns:m="http://schemas.openxmlformats.org/officeDocument/2006/math" xmlns:v="urn:schemas-microsoft-com:vml" xmlns:wp14="http://schemas.microsoft.com/office/word/2010/wordprocessingDrawing" xmlns:wp="http://schemas.openxmlformats.org/drawingml/2006/wordprocessingDrawing" xmlns:w10="urn:schemas-microsoft-com:office:word" xmlns:w="http://schemas.openxmlformats.org/wordprocessingml/2006/main" xmlns:w14="http://schemas.microsoft.com/office/word/2010/wordml" xmlns:wpg="http://schemas.microsoft.com/office/word/2010/wordprocessingGroup" xmlns:wpi="http://schemas.microsoft.com/office/word/2010/wordprocessingInk" xmlns:wne="http://schemas.microsoft.com/office/word/2006/wordml" xmlns:wps="http://schemas.microsoft.com/office/word/2010/wordprocessingShape" mc:Ignorable="w14 wp14">
+<w:hdr xmlns:wpc="http://schemas.microsoft.com/office/word/2010/wordprocessingCanvas" xmlns:mc="http://schemas.openxmlformats.org/markup-compatibility/2006" xmlns:o="urn:schemas-microsoft-com:office:office" xmlns:r="http://schemas.openxmlformats.org/officeDocument/2006/relationships" xmlns:m="http://schemas.openxmlformats.org/officeDocument/2006/math" xmlns:v="urn:schemas-microsoft-com:vml" xmlns:wp14="http://schemas.microsoft.com/office/word/2010/wordprocessingDrawing" xmlns:wp="http://schemas.openxmlformats.org/drawingml/2006/wordprocessingDrawing" xmlns:w10="urn:schemas-microsoft-com:office:word" xmlns:w="http://schemas.openxmlformats.org/wordprocessingml/2006/main" xmlns:w14="http://schemas.microsoft.com/office/word/2010/wordml" xmlns:w15="http://schemas.microsoft.com/office/word/2012/wordml" xmlns:wpg="http://schemas.microsoft.com/office/word/2010/wordprocessingGroup" xmlns:wpi="http://schemas.microsoft.com/office/word/2010/wordprocessingInk" xmlns:wne="http://schemas.microsoft.com/office/word/2006/wordml" xmlns:wps="http://schemas.microsoft.com/office/word/2010/wordprocessingShape" mc:Ignorable="w14 w15 wp14">
   <w:tbl>
     <w:tblPr>
       <w:tblStyle w:val="Tablaconcuadrcula"/>
@@ -4260,67 +4326,6 @@
               <w:szCs w:val="16"/>
             </w:rPr>
           </w:pPr>
-          <w:r>
-            <w:rPr>
-              <w:noProof/>
-              <w:lang w:val="es-PE" w:eastAsia="es-PE"/>
-            </w:rPr>
-            <w:drawing>
-              <wp:anchor distT="0" distB="0" distL="114300" distR="114300" simplePos="0" relativeHeight="251658240" behindDoc="0" locked="0" layoutInCell="1" allowOverlap="1" wp14:anchorId="46432466" wp14:editId="18D83061">
-                <wp:simplePos x="0" y="0"/>
-                <wp:positionH relativeFrom="column">
-                  <wp:posOffset>-3600450</wp:posOffset>
-                </wp:positionH>
-                <wp:positionV relativeFrom="paragraph">
-                  <wp:posOffset>-104775</wp:posOffset>
-                </wp:positionV>
-                <wp:extent cx="2428875" cy="869950"/>
-                <wp:effectExtent l="0" t="0" r="9525" b="0"/>
-                <wp:wrapNone/>
-                <wp:docPr id="3" name="0 Imagen"/>
-                <wp:cNvGraphicFramePr>
-                  <a:graphicFrameLocks xmlns:a="http://schemas.openxmlformats.org/drawingml/2006/main" noChangeAspect="1"/>
-                </wp:cNvGraphicFramePr>
-                <a:graphic xmlns:a="http://schemas.openxmlformats.org/drawingml/2006/main">
-                  <a:graphicData uri="http://schemas.openxmlformats.org/drawingml/2006/picture">
-                    <pic:pic xmlns:pic="http://schemas.openxmlformats.org/drawingml/2006/picture">
-                      <pic:nvPicPr>
-                        <pic:cNvPr id="0" name="LOGO FISIDEVELOPS.png"/>
-                        <pic:cNvPicPr/>
-                      </pic:nvPicPr>
-                      <pic:blipFill>
-                        <a:blip r:embed="rId1">
-                          <a:extLst>
-                            <a:ext uri="{28A0092B-C50C-407E-A947-70E740481C1C}">
-                              <a14:useLocalDpi xmlns:a14="http://schemas.microsoft.com/office/drawing/2010/main" val="0"/>
-                            </a:ext>
-                          </a:extLst>
-                        </a:blip>
-                        <a:stretch>
-                          <a:fillRect/>
-                        </a:stretch>
-                      </pic:blipFill>
-                      <pic:spPr>
-                        <a:xfrm>
-                          <a:off x="0" y="0"/>
-                          <a:ext cx="2428875" cy="869950"/>
-                        </a:xfrm>
-                        <a:prstGeom prst="rect">
-                          <a:avLst/>
-                        </a:prstGeom>
-                      </pic:spPr>
-                    </pic:pic>
-                  </a:graphicData>
-                </a:graphic>
-                <wp14:sizeRelH relativeFrom="page">
-                  <wp14:pctWidth>0</wp14:pctWidth>
-                </wp14:sizeRelH>
-                <wp14:sizeRelV relativeFrom="page">
-                  <wp14:pctHeight>0</wp14:pctHeight>
-                </wp14:sizeRelV>
-              </wp:anchor>
-            </w:drawing>
-          </w:r>
           <w:r>
             <w:rPr>
               <w:b/>
@@ -4585,7 +4590,7 @@
 </file>
 
 <file path=word/numbering.xml><?xml version="1.0" encoding="utf-8"?>
-<w:numbering xmlns:wpc="http://schemas.microsoft.com/office/word/2010/wordprocessingCanvas" xmlns:mc="http://schemas.openxmlformats.org/markup-compatibility/2006" xmlns:o="urn:schemas-microsoft-com:office:office" xmlns:r="http://schemas.openxmlformats.org/officeDocument/2006/relationships" xmlns:m="http://schemas.openxmlformats.org/officeDocument/2006/math" xmlns:v="urn:schemas-microsoft-com:vml" xmlns:wp14="http://schemas.microsoft.com/office/word/2010/wordprocessingDrawing" xmlns:wp="http://schemas.openxmlformats.org/drawingml/2006/wordprocessingDrawing" xmlns:w10="urn:schemas-microsoft-com:office:word" xmlns:w="http://schemas.openxmlformats.org/wordprocessingml/2006/main" xmlns:w14="http://schemas.microsoft.com/office/word/2010/wordml" xmlns:wpg="http://schemas.microsoft.com/office/word/2010/wordprocessingGroup" xmlns:wpi="http://schemas.microsoft.com/office/word/2010/wordprocessingInk" xmlns:wne="http://schemas.microsoft.com/office/word/2006/wordml" xmlns:wps="http://schemas.microsoft.com/office/word/2010/wordprocessingShape" mc:Ignorable="w14 wp14">
+<w:numbering xmlns:wpc="http://schemas.microsoft.com/office/word/2010/wordprocessingCanvas" xmlns:mc="http://schemas.openxmlformats.org/markup-compatibility/2006" xmlns:o="urn:schemas-microsoft-com:office:office" xmlns:r="http://schemas.openxmlformats.org/officeDocument/2006/relationships" xmlns:m="http://schemas.openxmlformats.org/officeDocument/2006/math" xmlns:v="urn:schemas-microsoft-com:vml" xmlns:wp14="http://schemas.microsoft.com/office/word/2010/wordprocessingDrawing" xmlns:wp="http://schemas.openxmlformats.org/drawingml/2006/wordprocessingDrawing" xmlns:w10="urn:schemas-microsoft-com:office:word" xmlns:w="http://schemas.openxmlformats.org/wordprocessingml/2006/main" xmlns:w14="http://schemas.microsoft.com/office/word/2010/wordml" xmlns:w15="http://schemas.microsoft.com/office/word/2012/wordml" xmlns:wpg="http://schemas.microsoft.com/office/word/2010/wordprocessingGroup" xmlns:wpi="http://schemas.microsoft.com/office/word/2010/wordprocessingInk" xmlns:wne="http://schemas.microsoft.com/office/word/2006/wordml" xmlns:wps="http://schemas.microsoft.com/office/word/2010/wordprocessingShape" mc:Ignorable="w14 w15 wp14">
   <w:abstractNum w:abstractNumId="0">
     <w:nsid w:val="054717E8"/>
     <w:multiLevelType w:val="multilevel"/>
@@ -6956,7 +6961,7 @@
 </file>
 
 <file path=word/styles.xml><?xml version="1.0" encoding="utf-8"?>
-<w:styles xmlns:mc="http://schemas.openxmlformats.org/markup-compatibility/2006" xmlns:r="http://schemas.openxmlformats.org/officeDocument/2006/relationships" xmlns:w="http://schemas.openxmlformats.org/wordprocessingml/2006/main" xmlns:w14="http://schemas.microsoft.com/office/word/2010/wordml" mc:Ignorable="w14">
+<w:styles xmlns:mc="http://schemas.openxmlformats.org/markup-compatibility/2006" xmlns:r="http://schemas.openxmlformats.org/officeDocument/2006/relationships" xmlns:w="http://schemas.openxmlformats.org/wordprocessingml/2006/main" xmlns:w14="http://schemas.microsoft.com/office/word/2010/wordml" xmlns:w15="http://schemas.microsoft.com/office/word/2012/wordml" mc:Ignorable="w14 w15">
   <w:docDefaults>
     <w:rPrDefault>
       <w:rPr>
@@ -6972,655 +6977,378 @@
       </w:pPr>
     </w:pPrDefault>
   </w:docDefaults>
-  <w:latentStyles w:defLockedState="0" w:defUIPriority="99" w:defSemiHidden="1" w:defUnhideWhenUsed="1" w:defQFormat="0" w:count="267">
-    <w:lsdException w:name="Normal" w:semiHidden="0" w:uiPriority="0" w:unhideWhenUsed="0" w:qFormat="1"/>
-    <w:lsdException w:name="heading 1" w:semiHidden="0" w:uiPriority="9" w:unhideWhenUsed="0" w:qFormat="1"/>
-    <w:lsdException w:name="heading 2" w:uiPriority="9" w:qFormat="1"/>
-    <w:lsdException w:name="heading 3" w:uiPriority="9" w:qFormat="1"/>
-    <w:lsdException w:name="heading 4" w:uiPriority="9" w:qFormat="1"/>
-    <w:lsdException w:name="heading 5" w:uiPriority="9" w:qFormat="1"/>
-    <w:lsdException w:name="heading 6" w:uiPriority="9" w:qFormat="1"/>
-    <w:lsdException w:name="heading 7" w:uiPriority="9" w:qFormat="1"/>
-    <w:lsdException w:name="heading 8" w:uiPriority="9" w:qFormat="1"/>
-    <w:lsdException w:name="heading 9" w:uiPriority="9" w:qFormat="1"/>
-    <w:lsdException w:name="toc 1" w:uiPriority="39"/>
-    <w:lsdException w:name="toc 2" w:uiPriority="39"/>
-    <w:lsdException w:name="toc 3" w:uiPriority="39"/>
-    <w:lsdException w:name="toc 4" w:uiPriority="39"/>
-    <w:lsdException w:name="toc 5" w:uiPriority="39"/>
-    <w:lsdException w:name="toc 6" w:uiPriority="39"/>
-    <w:lsdException w:name="toc 7" w:uiPriority="39"/>
-    <w:lsdException w:name="toc 8" w:uiPriority="39"/>
-    <w:lsdException w:name="toc 9" w:uiPriority="39"/>
-    <w:lsdException w:name="header" w:uiPriority="0"/>
-    <w:lsdException w:name="caption" w:uiPriority="35" w:qFormat="1"/>
-    <w:lsdException w:name="Title" w:semiHidden="0" w:uiPriority="10" w:unhideWhenUsed="0" w:qFormat="1"/>
-    <w:lsdException w:name="Default Paragraph Font" w:uiPriority="1"/>
-    <w:lsdException w:name="Subtitle" w:semiHidden="0" w:uiPriority="11" w:unhideWhenUsed="0" w:qFormat="1"/>
-    <w:lsdException w:name="Strong" w:semiHidden="0" w:uiPriority="22" w:unhideWhenUsed="0" w:qFormat="1"/>
-    <w:lsdException w:name="Emphasis" w:semiHidden="0" w:uiPriority="20" w:unhideWhenUsed="0" w:qFormat="1"/>
-    <w:lsdException w:name="Table Grid" w:semiHidden="0" w:uiPriority="0" w:unhideWhenUsed="0"/>
-    <w:lsdException w:name="Placeholder Text" w:unhideWhenUsed="0"/>
-    <w:lsdException w:name="No Spacing" w:semiHidden="0" w:uiPriority="1" w:unhideWhenUsed="0" w:qFormat="1"/>
-    <w:lsdException w:name="Light Shading" w:semiHidden="0" w:uiPriority="60" w:unhideWhenUsed="0"/>
-    <w:lsdException w:name="Light List" w:semiHidden="0" w:uiPriority="61" w:unhideWhenUsed="0"/>
-    <w:lsdException w:name="Light Grid" w:semiHidden="0" w:uiPriority="62" w:unhideWhenUsed="0"/>
-    <w:lsdException w:name="Medium Shading 1" w:semiHidden="0" w:uiPriority="63" w:unhideWhenUsed="0"/>
-    <w:lsdException w:name="Medium Shading 2" w:semiHidden="0" w:uiPriority="64" w:unhideWhenUsed="0"/>
-    <w:lsdException w:name="Medium List 1" w:semiHidden="0" w:uiPriority="65" w:unhideWhenUsed="0"/>
-    <w:lsdException w:name="Medium List 2" w:semiHidden="0" w:uiPriority="66" w:unhideWhenUsed="0"/>
-    <w:lsdException w:name="Medium Grid 1" w:semiHidden="0" w:uiPriority="67" w:unhideWhenUsed="0"/>
-    <w:lsdException w:name="Medium Grid 2" w:semiHidden="0" w:uiPriority="68" w:unhideWhenUsed="0"/>
-    <w:lsdException w:name="Medium Grid 3" w:semiHidden="0" w:uiPriority="69" w:unhideWhenUsed="0"/>
-    <w:lsdException w:name="Dark List" w:semiHidden="0" w:uiPriority="70" w:unhideWhenUsed="0"/>
-    <w:lsdException w:name="Colorful Shading" w:semiHidden="0" w:uiPriority="71" w:unhideWhenUsed="0"/>
-    <w:lsdException w:name="Colorful List" w:semiHidden="0" w:uiPriority="72" w:unhideWhenUsed="0"/>
-    <w:lsdException w:name="Colorful Grid" w:semiHidden="0" w:uiPriority="73" w:unhideWhenUsed="0"/>
-    <w:lsdException w:name="Light Shading Accent 1" w:semiHidden="0" w:uiPriority="60" w:unhideWhenUsed="0"/>
-    <w:lsdException w:name="Light List Accent 1" w:semiHidden="0" w:uiPriority="61" w:unhideWhenUsed="0"/>
-    <w:lsdException w:name="Light Grid Accent 1" w:semiHidden="0" w:uiPriority="62" w:unhideWhenUsed="0"/>
-    <w:lsdException w:name="Medium Shading 1 Accent 1" w:semiHidden="0" w:uiPriority="63" w:unhideWhenUsed="0"/>
-    <w:lsdException w:name="Medium Shading 2 Accent 1" w:semiHidden="0" w:uiPriority="64" w:unhideWhenUsed="0"/>
-    <w:lsdException w:name="Medium List 1 Accent 1" w:semiHidden="0" w:uiPriority="65" w:unhideWhenUsed="0"/>
-    <w:lsdException w:name="Revision" w:unhideWhenUsed="0"/>
-    <w:lsdException w:name="List Paragraph" w:semiHidden="0" w:uiPriority="34" w:unhideWhenUsed="0" w:qFormat="1"/>
-    <w:lsdException w:name="Quote" w:semiHidden="0" w:uiPriority="29" w:unhideWhenUsed="0" w:qFormat="1"/>
-    <w:lsdException w:name="Intense Quote" w:semiHidden="0" w:uiPriority="30" w:unhideWhenUsed="0" w:qFormat="1"/>
-    <w:lsdException w:name="Medium List 2 Accent 1" w:semiHidden="0" w:uiPriority="66" w:unhideWhenUsed="0"/>
-    <w:lsdException w:name="Medium Grid 1 Accent 1" w:semiHidden="0" w:uiPriority="67" w:unhideWhenUsed="0"/>
-    <w:lsdException w:name="Medium Grid 2 Accent 1" w:semiHidden="0" w:uiPriority="68" w:unhideWhenUsed="0"/>
-    <w:lsdException w:name="Medium Grid 3 Accent 1" w:semiHidden="0" w:uiPriority="69" w:unhideWhenUsed="0"/>
-    <w:lsdException w:name="Dark List Accent 1" w:semiHidden="0" w:uiPriority="70" w:unhideWhenUsed="0"/>
-    <w:lsdException w:name="Colorful Shading Accent 1" w:semiHidden="0" w:uiPriority="71" w:unhideWhenUsed="0"/>
-    <w:lsdException w:name="Colorful List Accent 1" w:semiHidden="0" w:uiPriority="72" w:unhideWhenUsed="0"/>
-    <w:lsdException w:name="Colorful Grid Accent 1" w:semiHidden="0" w:uiPriority="73" w:unhideWhenUsed="0"/>
-    <w:lsdException w:name="Light Shading Accent 2" w:semiHidden="0" w:uiPriority="60" w:unhideWhenUsed="0"/>
-    <w:lsdException w:name="Light List Accent 2" w:semiHidden="0" w:uiPriority="61" w:unhideWhenUsed="0"/>
-    <w:lsdException w:name="Light Grid Accent 2" w:semiHidden="0" w:uiPriority="62" w:unhideWhenUsed="0"/>
-    <w:lsdException w:name="Medium Shading 1 Accent 2" w:semiHidden="0" w:uiPriority="63" w:unhideWhenUsed="0"/>
-    <w:lsdException w:name="Medium Shading 2 Accent 2" w:semiHidden="0" w:uiPriority="64" w:unhideWhenUsed="0"/>
-    <w:lsdException w:name="Medium List 1 Accent 2" w:semiHidden="0" w:uiPriority="65" w:unhideWhenUsed="0"/>
-    <w:lsdException w:name="Medium List 2 Accent 2" w:semiHidden="0" w:uiPriority="66" w:unhideWhenUsed="0"/>
-    <w:lsdException w:name="Medium Grid 1 Accent 2" w:semiHidden="0" w:uiPriority="67" w:unhideWhenUsed="0"/>
-    <w:lsdException w:name="Medium Grid 2 Accent 2" w:semiHidden="0" w:uiPriority="68" w:unhideWhenUsed="0"/>
-    <w:lsdException w:name="Medium Grid 3 Accent 2" w:semiHidden="0" w:uiPriority="69" w:unhideWhenUsed="0"/>
-    <w:lsdException w:name="Dark List Accent 2" w:semiHidden="0" w:uiPriority="70" w:unhideWhenUsed="0"/>
-    <w:lsdException w:name="Colorful Shading Accent 2" w:semiHidden="0" w:uiPriority="71" w:unhideWhenUsed="0"/>
-    <w:lsdException w:name="Colorful List Accent 2" w:semiHidden="0" w:uiPriority="72" w:unhideWhenUsed="0"/>
-    <w:lsdException w:name="Colorful Grid Accent 2" w:semiHidden="0" w:uiPriority="73" w:unhideWhenUsed="0"/>
-    <w:lsdException w:name="Light Shading Accent 3" w:semiHidden="0" w:uiPriority="60" w:unhideWhenUsed="0"/>
-    <w:lsdException w:name="Light List Accent 3" w:semiHidden="0" w:uiPriority="61" w:unhideWhenUsed="0"/>
-    <w:lsdException w:name="Light Grid Accent 3" w:semiHidden="0" w:uiPriority="62" w:unhideWhenUsed="0"/>
-    <w:lsdException w:name="Medium Shading 1 Accent 3" w:semiHidden="0" w:uiPriority="63" w:unhideWhenUsed="0"/>
-    <w:lsdException w:name="Medium Shading 2 Accent 3" w:semiHidden="0" w:uiPriority="64" w:unhideWhenUsed="0"/>
-    <w:lsdException w:name="Medium List 1 Accent 3" w:semiHidden="0" w:uiPriority="65" w:unhideWhenUsed="0"/>
-    <w:lsdException w:name="Medium List 2 Accent 3" w:semiHidden="0" w:uiPriority="66" w:unhideWhenUsed="0"/>
-    <w:lsdException w:name="Medium Grid 1 Accent 3" w:semiHidden="0" w:uiPriority="67" w:unhideWhenUsed="0"/>
-    <w:lsdException w:name="Medium Grid 2 Accent 3" w:semiHidden="0" w:uiPriority="68" w:unhideWhenUsed="0"/>
-    <w:lsdException w:name="Medium Grid 3 Accent 3" w:semiHidden="0" w:uiPriority="69" w:unhideWhenUsed="0"/>
-    <w:lsdException w:name="Dark List Accent 3" w:semiHidden="0" w:uiPriority="70" w:unhideWhenUsed="0"/>
-    <w:lsdException w:name="Colorful Shading Accent 3" w:semiHidden="0" w:uiPriority="71" w:unhideWhenUsed="0"/>
-    <w:lsdException w:name="Colorful List Accent 3" w:semiHidden="0" w:uiPriority="72" w:unhideWhenUsed="0"/>
-    <w:lsdException w:name="Colorful Grid Accent 3" w:semiHidden="0" w:uiPriority="73" w:unhideWhenUsed="0"/>
-    <w:lsdException w:name="Light Shading Accent 4" w:semiHidden="0" w:uiPriority="60" w:unhideWhenUsed="0"/>
-    <w:lsdException w:name="Light List Accent 4" w:semiHidden="0" w:uiPriority="61" w:unhideWhenUsed="0"/>
-    <w:lsdException w:name="Light Grid Accent 4" w:semiHidden="0" w:uiPriority="62" w:unhideWhenUsed="0"/>
-    <w:lsdException w:name="Medium Shading 1 Accent 4" w:semiHidden="0" w:uiPriority="63" w:unhideWhenUsed="0"/>
-    <w:lsdException w:name="Medium Shading 2 Accent 4" w:semiHidden="0" w:uiPriority="64" w:unhideWhenUsed="0"/>
-    <w:lsdException w:name="Medium List 1 Accent 4" w:semiHidden="0" w:uiPriority="65" w:unhideWhenUsed="0"/>
-    <w:lsdException w:name="Medium List 2 Accent 4" w:semiHidden="0" w:uiPriority="66" w:unhideWhenUsed="0"/>
-    <w:lsdException w:name="Medium Grid 1 Accent 4" w:semiHidden="0" w:uiPriority="67" w:unhideWhenUsed="0"/>
-    <w:lsdException w:name="Medium Grid 2 Accent 4" w:semiHidden="0" w:uiPriority="68" w:unhideWhenUsed="0"/>
-    <w:lsdException w:name="Medium Grid 3 Accent 4" w:semiHidden="0" w:uiPriority="69" w:unhideWhenUsed="0"/>
-    <w:lsdException w:name="Dark List Accent 4" w:semiHidden="0" w:uiPriority="70" w:unhideWhenUsed="0"/>
-    <w:lsdException w:name="Colorful Shading Accent 4" w:semiHidden="0" w:uiPriority="71" w:unhideWhenUsed="0"/>
-    <w:lsdException w:name="Colorful List Accent 4" w:semiHidden="0" w:uiPriority="72" w:unhideWhenUsed="0"/>
-    <w:lsdException w:name="Colorful Grid Accent 4" w:semiHidden="0" w:uiPriority="73" w:unhideWhenUsed="0"/>
-    <w:lsdException w:name="Light Shading Accent 5" w:semiHidden="0" w:uiPriority="60" w:unhideWhenUsed="0"/>
-    <w:lsdException w:name="Light List Accent 5" w:semiHidden="0" w:uiPriority="61" w:unhideWhenUsed="0"/>
-    <w:lsdException w:name="Light Grid Accent 5" w:semiHidden="0" w:uiPriority="62" w:unhideWhenUsed="0"/>
-    <w:lsdException w:name="Medium Shading 1 Accent 5" w:semiHidden="0" w:uiPriority="63" w:unhideWhenUsed="0"/>
-    <w:lsdException w:name="Medium Shading 2 Accent 5" w:semiHidden="0" w:uiPriority="64" w:unhideWhenUsed="0"/>
-    <w:lsdException w:name="Medium List 1 Accent 5" w:semiHidden="0" w:uiPriority="65" w:unhideWhenUsed="0"/>
-    <w:lsdException w:name="Medium List 2 Accent 5" w:semiHidden="0" w:uiPriority="66" w:unhideWhenUsed="0"/>
-    <w:lsdException w:name="Medium Grid 1 Accent 5" w:semiHidden="0" w:uiPriority="67" w:unhideWhenUsed="0"/>
-    <w:lsdException w:name="Medium Grid 2 Accent 5" w:semiHidden="0" w:uiPriority="68" w:unhideWhenUsed="0"/>
-    <w:lsdException w:name="Medium Grid 3 Accent 5" w:semiHidden="0" w:uiPriority="69" w:unhideWhenUsed="0"/>
-    <w:lsdException w:name="Dark List Accent 5" w:semiHidden="0" w:uiPriority="70" w:unhideWhenUsed="0"/>
-    <w:lsdException w:name="Colorful Shading Accent 5" w:semiHidden="0" w:uiPriority="71" w:unhideWhenUsed="0"/>
-    <w:lsdException w:name="Colorful List Accent 5" w:semiHidden="0" w:uiPriority="72" w:unhideWhenUsed="0"/>
-    <w:lsdException w:name="Colorful Grid Accent 5" w:semiHidden="0" w:uiPriority="73" w:unhideWhenUsed="0"/>
-    <w:lsdException w:name="Light Shading Accent 6" w:semiHidden="0" w:uiPriority="60" w:unhideWhenUsed="0"/>
-    <w:lsdException w:name="Light List Accent 6" w:semiHidden="0" w:uiPriority="61" w:unhideWhenUsed="0"/>
-    <w:lsdException w:name="Light Grid Accent 6" w:semiHidden="0" w:uiPriority="62" w:unhideWhenUsed="0"/>
-    <w:lsdException w:name="Medium Shading 1 Accent 6" w:semiHidden="0" w:uiPriority="63" w:unhideWhenUsed="0"/>
-    <w:lsdException w:name="Medium Shading 2 Accent 6" w:semiHidden="0" w:uiPriority="64" w:unhideWhenUsed="0"/>
-    <w:lsdException w:name="Medium List 1 Accent 6" w:semiHidden="0" w:uiPriority="65" w:unhideWhenUsed="0"/>
-    <w:lsdException w:name="Medium List 2 Accent 6" w:semiHidden="0" w:uiPriority="66" w:unhideWhenUsed="0"/>
-    <w:lsdException w:name="Medium Grid 1 Accent 6" w:semiHidden="0" w:uiPriority="67" w:unhideWhenUsed="0"/>
-    <w:lsdException w:name="Medium Grid 2 Accent 6" w:semiHidden="0" w:uiPriority="68" w:unhideWhenUsed="0"/>
-    <w:lsdException w:name="Medium Grid 3 Accent 6" w:semiHidden="0" w:uiPriority="69" w:unhideWhenUsed="0"/>
-    <w:lsdException w:name="Dark List Accent 6" w:semiHidden="0" w:uiPriority="70" w:unhideWhenUsed="0"/>
-    <w:lsdException w:name="Colorful Shading Accent 6" w:semiHidden="0" w:uiPriority="71" w:unhideWhenUsed="0"/>
-    <w:lsdException w:name="Colorful List Accent 6" w:semiHidden="0" w:uiPriority="72" w:unhideWhenUsed="0"/>
-    <w:lsdException w:name="Colorful Grid Accent 6" w:semiHidden="0" w:uiPriority="73" w:unhideWhenUsed="0"/>
-    <w:lsdException w:name="Subtle Emphasis" w:semiHidden="0" w:uiPriority="19" w:unhideWhenUsed="0" w:qFormat="1"/>
-    <w:lsdException w:name="Intense Emphasis" w:semiHidden="0" w:uiPriority="21" w:unhideWhenUsed="0" w:qFormat="1"/>
-    <w:lsdException w:name="Subtle Reference" w:semiHidden="0" w:uiPriority="31" w:unhideWhenUsed="0" w:qFormat="1"/>
-    <w:lsdException w:name="Intense Reference" w:semiHidden="0" w:uiPriority="32" w:unhideWhenUsed="0" w:qFormat="1"/>
-    <w:lsdException w:name="Book Title" w:semiHidden="0" w:uiPriority="33" w:unhideWhenUsed="0" w:qFormat="1"/>
-    <w:lsdException w:name="Bibliography" w:uiPriority="37"/>
-    <w:lsdException w:name="TOC Heading" w:uiPriority="39" w:qFormat="1"/>
-  </w:latentStyles>
-  <w:style w:type="paragraph" w:default="1" w:styleId="Normal">
-    <w:name w:val="Normal"/>
-    <w:rsid w:val="009E68FE"/>
-    <w:pPr>
-      <w:widowControl w:val="0"/>
-      <w:spacing w:after="0" w:line="360" w:lineRule="auto"/>
-      <w:jc w:val="both"/>
-    </w:pPr>
-    <w:rPr>
-      <w:rFonts w:ascii="Tahoma" w:eastAsia="Tahoma" w:hAnsi="Tahoma" w:cs="Tahoma"/>
-      <w:color w:val="000000"/>
-      <w:sz w:val="18"/>
-      <w:szCs w:val="20"/>
-      <w:lang w:eastAsia="es-MX"/>
-    </w:rPr>
-  </w:style>
-  <w:style w:type="paragraph" w:styleId="Ttulo1">
-    <w:name w:val="heading 1"/>
-    <w:basedOn w:val="Normal"/>
-    <w:next w:val="Normal"/>
-    <w:link w:val="Ttulo1Car"/>
-    <w:uiPriority w:val="9"/>
-    <w:qFormat/>
-    <w:rsid w:val="00D4469A"/>
-    <w:pPr>
-      <w:keepNext/>
-      <w:keepLines/>
-      <w:spacing w:before="480"/>
-      <w:outlineLvl w:val="0"/>
-    </w:pPr>
-    <w:rPr>
-      <w:rFonts w:asciiTheme="majorHAnsi" w:eastAsiaTheme="majorEastAsia" w:hAnsiTheme="majorHAnsi" w:cstheme="majorBidi"/>
-      <w:b/>
-      <w:bCs/>
-      <w:color w:val="365F91" w:themeColor="accent1" w:themeShade="BF"/>
-      <w:sz w:val="28"/>
-      <w:szCs w:val="28"/>
-    </w:rPr>
-  </w:style>
-  <w:style w:type="paragraph" w:styleId="Ttulo2">
-    <w:name w:val="heading 2"/>
-    <w:basedOn w:val="Normal"/>
-    <w:next w:val="Normal"/>
-    <w:link w:val="Ttulo2Car"/>
-    <w:uiPriority w:val="9"/>
-    <w:semiHidden/>
-    <w:unhideWhenUsed/>
-    <w:qFormat/>
-    <w:rsid w:val="00D4469A"/>
-    <w:pPr>
-      <w:keepNext/>
-      <w:keepLines/>
-      <w:spacing w:before="200"/>
-      <w:outlineLvl w:val="1"/>
-    </w:pPr>
-    <w:rPr>
-      <w:rFonts w:asciiTheme="majorHAnsi" w:eastAsiaTheme="majorEastAsia" w:hAnsiTheme="majorHAnsi" w:cstheme="majorBidi"/>
-      <w:b/>
-      <w:bCs/>
-      <w:color w:val="4F81BD" w:themeColor="accent1"/>
-      <w:sz w:val="26"/>
-      <w:szCs w:val="26"/>
-    </w:rPr>
-  </w:style>
-  <w:style w:type="character" w:default="1" w:styleId="Fuentedeprrafopredeter">
-    <w:name w:val="Default Paragraph Font"/>
-    <w:uiPriority w:val="1"/>
-    <w:semiHidden/>
-    <w:unhideWhenUsed/>
-  </w:style>
-  <w:style w:type="table" w:default="1" w:styleId="Tablanormal">
-    <w:name w:val="Normal Table"/>
-    <w:uiPriority w:val="99"/>
-    <w:semiHidden/>
-    <w:unhideWhenUsed/>
-    <w:tblPr>
-      <w:tblInd w:w="0" w:type="dxa"/>
-      <w:tblCellMar>
-        <w:top w:w="0" w:type="dxa"/>
-        <w:left w:w="108" w:type="dxa"/>
-        <w:bottom w:w="0" w:type="dxa"/>
-        <w:right w:w="108" w:type="dxa"/>
-      </w:tblCellMar>
-    </w:tblPr>
-  </w:style>
-  <w:style w:type="numbering" w:default="1" w:styleId="Sinlista">
-    <w:name w:val="No List"/>
-    <w:uiPriority w:val="99"/>
-    <w:semiHidden/>
-    <w:unhideWhenUsed/>
-  </w:style>
-  <w:style w:type="table" w:customStyle="1" w:styleId="TableNormal">
-    <w:name w:val="Table Normal"/>
-    <w:rsid w:val="009E68FE"/>
-    <w:pPr>
-      <w:widowControl w:val="0"/>
-      <w:spacing w:after="0" w:line="360" w:lineRule="auto"/>
-      <w:jc w:val="both"/>
-    </w:pPr>
-    <w:rPr>
-      <w:rFonts w:ascii="Tahoma" w:eastAsia="Tahoma" w:hAnsi="Tahoma" w:cs="Tahoma"/>
-      <w:color w:val="000000"/>
-      <w:sz w:val="18"/>
-      <w:szCs w:val="20"/>
-      <w:lang w:eastAsia="es-MX"/>
-    </w:rPr>
-    <w:tblPr>
-      <w:tblCellMar>
-        <w:top w:w="0" w:type="dxa"/>
-        <w:left w:w="0" w:type="dxa"/>
-        <w:bottom w:w="0" w:type="dxa"/>
-        <w:right w:w="0" w:type="dxa"/>
-      </w:tblCellMar>
-    </w:tblPr>
-  </w:style>
-  <w:style w:type="paragraph" w:styleId="Textodeglobo">
-    <w:name w:val="Balloon Text"/>
-    <w:basedOn w:val="Normal"/>
-    <w:link w:val="TextodegloboCar"/>
-    <w:uiPriority w:val="99"/>
-    <w:semiHidden/>
-    <w:unhideWhenUsed/>
-    <w:rsid w:val="009E68FE"/>
-    <w:pPr>
-      <w:spacing w:line="240" w:lineRule="auto"/>
-    </w:pPr>
-    <w:rPr>
-      <w:sz w:val="16"/>
-      <w:szCs w:val="16"/>
-    </w:rPr>
-  </w:style>
-  <w:style w:type="character" w:customStyle="1" w:styleId="TextodegloboCar">
-    <w:name w:val="Texto de globo Car"/>
-    <w:basedOn w:val="Fuentedeprrafopredeter"/>
-    <w:link w:val="Textodeglobo"/>
-    <w:uiPriority w:val="99"/>
-    <w:semiHidden/>
-    <w:rsid w:val="009E68FE"/>
-    <w:rPr>
-      <w:rFonts w:ascii="Tahoma" w:eastAsia="Tahoma" w:hAnsi="Tahoma" w:cs="Tahoma"/>
-      <w:color w:val="000000"/>
-      <w:sz w:val="16"/>
-      <w:szCs w:val="16"/>
-      <w:lang w:eastAsia="es-MX"/>
-    </w:rPr>
-  </w:style>
-  <w:style w:type="paragraph" w:styleId="Encabezado">
-    <w:name w:val="header"/>
-    <w:aliases w:val="Encabezado seccion"/>
-    <w:basedOn w:val="Normal"/>
-    <w:link w:val="EncabezadoCar"/>
-    <w:unhideWhenUsed/>
-    <w:rsid w:val="009E68FE"/>
-    <w:pPr>
-      <w:tabs>
-        <w:tab w:val="center" w:pos="4419"/>
-        <w:tab w:val="right" w:pos="8838"/>
-      </w:tabs>
-      <w:spacing w:line="240" w:lineRule="auto"/>
-    </w:pPr>
-  </w:style>
-  <w:style w:type="character" w:customStyle="1" w:styleId="EncabezadoCar">
-    <w:name w:val="Encabezado Car"/>
-    <w:aliases w:val="Encabezado seccion Car"/>
-    <w:basedOn w:val="Fuentedeprrafopredeter"/>
-    <w:link w:val="Encabezado"/>
-    <w:uiPriority w:val="99"/>
-    <w:rsid w:val="009E68FE"/>
-    <w:rPr>
-      <w:rFonts w:ascii="Tahoma" w:eastAsia="Tahoma" w:hAnsi="Tahoma" w:cs="Tahoma"/>
-      <w:color w:val="000000"/>
-      <w:sz w:val="18"/>
-      <w:szCs w:val="20"/>
-      <w:lang w:eastAsia="es-MX"/>
-    </w:rPr>
-  </w:style>
-  <w:style w:type="paragraph" w:styleId="Piedepgina">
-    <w:name w:val="footer"/>
-    <w:basedOn w:val="Normal"/>
-    <w:link w:val="PiedepginaCar"/>
-    <w:uiPriority w:val="99"/>
-    <w:unhideWhenUsed/>
-    <w:rsid w:val="009E68FE"/>
-    <w:pPr>
-      <w:tabs>
-        <w:tab w:val="center" w:pos="4419"/>
-        <w:tab w:val="right" w:pos="8838"/>
-      </w:tabs>
-      <w:spacing w:line="240" w:lineRule="auto"/>
-    </w:pPr>
-  </w:style>
-  <w:style w:type="character" w:customStyle="1" w:styleId="PiedepginaCar">
-    <w:name w:val="Pie de página Car"/>
-    <w:basedOn w:val="Fuentedeprrafopredeter"/>
-    <w:link w:val="Piedepgina"/>
-    <w:uiPriority w:val="99"/>
-    <w:rsid w:val="009E68FE"/>
-    <w:rPr>
-      <w:rFonts w:ascii="Tahoma" w:eastAsia="Tahoma" w:hAnsi="Tahoma" w:cs="Tahoma"/>
-      <w:color w:val="000000"/>
-      <w:sz w:val="18"/>
-      <w:szCs w:val="20"/>
-      <w:lang w:eastAsia="es-MX"/>
-    </w:rPr>
-  </w:style>
-  <w:style w:type="character" w:customStyle="1" w:styleId="Ttulo1Car">
-    <w:name w:val="Título 1 Car"/>
-    <w:basedOn w:val="Fuentedeprrafopredeter"/>
-    <w:link w:val="Ttulo1"/>
-    <w:uiPriority w:val="9"/>
-    <w:rsid w:val="00D4469A"/>
-    <w:rPr>
-      <w:rFonts w:asciiTheme="majorHAnsi" w:eastAsiaTheme="majorEastAsia" w:hAnsiTheme="majorHAnsi" w:cstheme="majorBidi"/>
-      <w:b/>
-      <w:bCs/>
-      <w:color w:val="365F91" w:themeColor="accent1" w:themeShade="BF"/>
-      <w:sz w:val="28"/>
-      <w:szCs w:val="28"/>
-      <w:lang w:eastAsia="es-MX"/>
-    </w:rPr>
-  </w:style>
-  <w:style w:type="paragraph" w:styleId="TtulodeTDC">
-    <w:name w:val="TOC Heading"/>
-    <w:basedOn w:val="Ttulo1"/>
-    <w:next w:val="Normal"/>
-    <w:uiPriority w:val="39"/>
-    <w:semiHidden/>
-    <w:unhideWhenUsed/>
-    <w:qFormat/>
-    <w:rsid w:val="00D4469A"/>
-    <w:pPr>
-      <w:widowControl/>
-      <w:spacing w:line="276" w:lineRule="auto"/>
-      <w:jc w:val="left"/>
-      <w:outlineLvl w:val="9"/>
-    </w:pPr>
-  </w:style>
-  <w:style w:type="character" w:customStyle="1" w:styleId="Ttulo2Car">
-    <w:name w:val="Título 2 Car"/>
-    <w:basedOn w:val="Fuentedeprrafopredeter"/>
-    <w:link w:val="Ttulo2"/>
-    <w:uiPriority w:val="9"/>
-    <w:semiHidden/>
-    <w:rsid w:val="00D4469A"/>
-    <w:rPr>
-      <w:rFonts w:asciiTheme="majorHAnsi" w:eastAsiaTheme="majorEastAsia" w:hAnsiTheme="majorHAnsi" w:cstheme="majorBidi"/>
-      <w:b/>
-      <w:bCs/>
-      <w:color w:val="4F81BD" w:themeColor="accent1"/>
-      <w:sz w:val="26"/>
-      <w:szCs w:val="26"/>
-      <w:lang w:eastAsia="es-MX"/>
-    </w:rPr>
-  </w:style>
-  <w:style w:type="paragraph" w:styleId="TDC1">
-    <w:name w:val="toc 1"/>
-    <w:basedOn w:val="Normal"/>
-    <w:next w:val="Normal"/>
-    <w:autoRedefine/>
-    <w:uiPriority w:val="39"/>
-    <w:unhideWhenUsed/>
-    <w:rsid w:val="00D4469A"/>
-    <w:pPr>
-      <w:spacing w:after="100"/>
-    </w:pPr>
-  </w:style>
-  <w:style w:type="paragraph" w:styleId="TDC2">
-    <w:name w:val="toc 2"/>
-    <w:basedOn w:val="Normal"/>
-    <w:next w:val="Normal"/>
-    <w:autoRedefine/>
-    <w:uiPriority w:val="39"/>
-    <w:unhideWhenUsed/>
-    <w:rsid w:val="00D4469A"/>
-    <w:pPr>
-      <w:spacing w:after="100"/>
-      <w:ind w:left="180"/>
-    </w:pPr>
-  </w:style>
-  <w:style w:type="character" w:styleId="Hipervnculo">
-    <w:name w:val="Hyperlink"/>
-    <w:basedOn w:val="Fuentedeprrafopredeter"/>
-    <w:uiPriority w:val="99"/>
-    <w:unhideWhenUsed/>
-    <w:rsid w:val="00D4469A"/>
-    <w:rPr>
-      <w:color w:val="0000FF" w:themeColor="hyperlink"/>
-      <w:u w:val="single"/>
-    </w:rPr>
-  </w:style>
-  <w:style w:type="paragraph" w:styleId="Prrafodelista">
-    <w:name w:val="List Paragraph"/>
-    <w:basedOn w:val="Normal"/>
-    <w:uiPriority w:val="34"/>
-    <w:qFormat/>
-    <w:rsid w:val="00D4469A"/>
-    <w:pPr>
-      <w:ind w:left="720"/>
-      <w:contextualSpacing/>
-    </w:pPr>
-  </w:style>
-  <w:style w:type="table" w:styleId="Tablaconcuadrcula">
-    <w:name w:val="Table Grid"/>
-    <w:basedOn w:val="Tablanormal"/>
-    <w:rsid w:val="005655B1"/>
-    <w:pPr>
-      <w:spacing w:after="0" w:line="240" w:lineRule="auto"/>
-    </w:pPr>
-    <w:rPr>
-      <w:rFonts w:ascii="Times New Roman" w:eastAsia="Times New Roman" w:hAnsi="Times New Roman" w:cs="Times New Roman"/>
-      <w:sz w:val="20"/>
-      <w:szCs w:val="20"/>
-      <w:lang w:val="es-ES" w:eastAsia="es-ES"/>
-    </w:rPr>
-    <w:tblPr>
-      <w:tblInd w:w="0" w:type="dxa"/>
-      <w:tblBorders>
-        <w:top w:val="single" w:sz="4" w:space="0" w:color="auto"/>
-        <w:left w:val="single" w:sz="4" w:space="0" w:color="auto"/>
-        <w:bottom w:val="single" w:sz="4" w:space="0" w:color="auto"/>
-        <w:right w:val="single" w:sz="4" w:space="0" w:color="auto"/>
-        <w:insideH w:val="single" w:sz="4" w:space="0" w:color="auto"/>
-        <w:insideV w:val="single" w:sz="4" w:space="0" w:color="auto"/>
-      </w:tblBorders>
-      <w:tblCellMar>
-        <w:top w:w="0" w:type="dxa"/>
-        <w:left w:w="108" w:type="dxa"/>
-        <w:bottom w:w="0" w:type="dxa"/>
-        <w:right w:w="108" w:type="dxa"/>
-      </w:tblCellMar>
-    </w:tblPr>
-  </w:style>
-  <w:style w:type="paragraph" w:styleId="Sinespaciado">
-    <w:name w:val="No Spacing"/>
-    <w:uiPriority w:val="1"/>
-    <w:qFormat/>
-    <w:rsid w:val="005655B1"/>
-    <w:pPr>
-      <w:widowControl w:val="0"/>
-      <w:spacing w:after="0" w:line="240" w:lineRule="auto"/>
-      <w:jc w:val="both"/>
-    </w:pPr>
-    <w:rPr>
-      <w:rFonts w:ascii="Tahoma" w:eastAsia="Tahoma" w:hAnsi="Tahoma" w:cs="Tahoma"/>
-      <w:color w:val="000000"/>
-      <w:sz w:val="18"/>
-      <w:szCs w:val="20"/>
-      <w:lang w:eastAsia="es-MX"/>
-    </w:rPr>
-  </w:style>
-</w:styles>
-</file>
-
-<file path=word/stylesWithEffects.xml><?xml version="1.0" encoding="utf-8"?>
-<w:styles xmlns:wpc="http://schemas.microsoft.com/office/word/2010/wordprocessingCanvas" xmlns:mc="http://schemas.openxmlformats.org/markup-compatibility/2006" xmlns:o="urn:schemas-microsoft-com:office:office" xmlns:r="http://schemas.openxmlformats.org/officeDocument/2006/relationships" xmlns:m="http://schemas.openxmlformats.org/officeDocument/2006/math" xmlns:v="urn:schemas-microsoft-com:vml" xmlns:wp14="http://schemas.microsoft.com/office/word/2010/wordprocessingDrawing" xmlns:wp="http://schemas.openxmlformats.org/drawingml/2006/wordprocessingDrawing" xmlns:w10="urn:schemas-microsoft-com:office:word" xmlns:w="http://schemas.openxmlformats.org/wordprocessingml/2006/main" xmlns:w14="http://schemas.microsoft.com/office/word/2010/wordml" xmlns:wpg="http://schemas.microsoft.com/office/word/2010/wordprocessingGroup" xmlns:wpi="http://schemas.microsoft.com/office/word/2010/wordprocessingInk" xmlns:wne="http://schemas.microsoft.com/office/word/2006/wordml" xmlns:wps="http://schemas.microsoft.com/office/word/2010/wordprocessingShape" mc:Ignorable="w14 wp14">
-  <w:docDefaults>
-    <w:rPrDefault>
-      <w:rPr>
-        <w:rFonts w:asciiTheme="minorHAnsi" w:eastAsiaTheme="minorHAnsi" w:hAnsiTheme="minorHAnsi" w:cstheme="minorBidi"/>
-        <w:sz w:val="22"/>
-        <w:szCs w:val="22"/>
-        <w:lang w:val="es-MX" w:eastAsia="en-US" w:bidi="ar-SA"/>
-      </w:rPr>
-    </w:rPrDefault>
-    <w:pPrDefault>
-      <w:pPr>
-        <w:spacing w:after="200" w:line="276" w:lineRule="auto"/>
-      </w:pPr>
-    </w:pPrDefault>
-  </w:docDefaults>
-  <w:latentStyles w:defLockedState="0" w:defUIPriority="99" w:defSemiHidden="1" w:defUnhideWhenUsed="1" w:defQFormat="0" w:count="267">
-    <w:lsdException w:name="Normal" w:semiHidden="0" w:uiPriority="0" w:unhideWhenUsed="0" w:qFormat="1"/>
-    <w:lsdException w:name="heading 1" w:semiHidden="0" w:uiPriority="9" w:unhideWhenUsed="0" w:qFormat="1"/>
-    <w:lsdException w:name="heading 2" w:uiPriority="9" w:qFormat="1"/>
-    <w:lsdException w:name="heading 3" w:uiPriority="9" w:qFormat="1"/>
-    <w:lsdException w:name="heading 4" w:uiPriority="9" w:qFormat="1"/>
-    <w:lsdException w:name="heading 5" w:uiPriority="9" w:qFormat="1"/>
-    <w:lsdException w:name="heading 6" w:uiPriority="9" w:qFormat="1"/>
-    <w:lsdException w:name="heading 7" w:uiPriority="9" w:qFormat="1"/>
-    <w:lsdException w:name="heading 8" w:uiPriority="9" w:qFormat="1"/>
-    <w:lsdException w:name="heading 9" w:uiPriority="9" w:qFormat="1"/>
-    <w:lsdException w:name="toc 1" w:uiPriority="39"/>
-    <w:lsdException w:name="toc 2" w:uiPriority="39"/>
-    <w:lsdException w:name="toc 3" w:uiPriority="39"/>
-    <w:lsdException w:name="toc 4" w:uiPriority="39"/>
-    <w:lsdException w:name="toc 5" w:uiPriority="39"/>
-    <w:lsdException w:name="toc 6" w:uiPriority="39"/>
-    <w:lsdException w:name="toc 7" w:uiPriority="39"/>
-    <w:lsdException w:name="toc 8" w:uiPriority="39"/>
-    <w:lsdException w:name="toc 9" w:uiPriority="39"/>
-    <w:lsdException w:name="header" w:uiPriority="0"/>
-    <w:lsdException w:name="caption" w:uiPriority="35" w:qFormat="1"/>
-    <w:lsdException w:name="Title" w:semiHidden="0" w:uiPriority="10" w:unhideWhenUsed="0" w:qFormat="1"/>
-    <w:lsdException w:name="Default Paragraph Font" w:uiPriority="1"/>
-    <w:lsdException w:name="Subtitle" w:semiHidden="0" w:uiPriority="11" w:unhideWhenUsed="0" w:qFormat="1"/>
-    <w:lsdException w:name="Strong" w:semiHidden="0" w:uiPriority="22" w:unhideWhenUsed="0" w:qFormat="1"/>
-    <w:lsdException w:name="Emphasis" w:semiHidden="0" w:uiPriority="20" w:unhideWhenUsed="0" w:qFormat="1"/>
-    <w:lsdException w:name="Table Grid" w:semiHidden="0" w:uiPriority="0" w:unhideWhenUsed="0"/>
-    <w:lsdException w:name="Placeholder Text" w:unhideWhenUsed="0"/>
-    <w:lsdException w:name="No Spacing" w:semiHidden="0" w:uiPriority="1" w:unhideWhenUsed="0" w:qFormat="1"/>
-    <w:lsdException w:name="Light Shading" w:semiHidden="0" w:uiPriority="60" w:unhideWhenUsed="0"/>
-    <w:lsdException w:name="Light List" w:semiHidden="0" w:uiPriority="61" w:unhideWhenUsed="0"/>
-    <w:lsdException w:name="Light Grid" w:semiHidden="0" w:uiPriority="62" w:unhideWhenUsed="0"/>
-    <w:lsdException w:name="Medium Shading 1" w:semiHidden="0" w:uiPriority="63" w:unhideWhenUsed="0"/>
-    <w:lsdException w:name="Medium Shading 2" w:semiHidden="0" w:uiPriority="64" w:unhideWhenUsed="0"/>
-    <w:lsdException w:name="Medium List 1" w:semiHidden="0" w:uiPriority="65" w:unhideWhenUsed="0"/>
-    <w:lsdException w:name="Medium List 2" w:semiHidden="0" w:uiPriority="66" w:unhideWhenUsed="0"/>
-    <w:lsdException w:name="Medium Grid 1" w:semiHidden="0" w:uiPriority="67" w:unhideWhenUsed="0"/>
-    <w:lsdException w:name="Medium Grid 2" w:semiHidden="0" w:uiPriority="68" w:unhideWhenUsed="0"/>
-    <w:lsdException w:name="Medium Grid 3" w:semiHidden="0" w:uiPriority="69" w:unhideWhenUsed="0"/>
-    <w:lsdException w:name="Dark List" w:semiHidden="0" w:uiPriority="70" w:unhideWhenUsed="0"/>
-    <w:lsdException w:name="Colorful Shading" w:semiHidden="0" w:uiPriority="71" w:unhideWhenUsed="0"/>
-    <w:lsdException w:name="Colorful List" w:semiHidden="0" w:uiPriority="72" w:unhideWhenUsed="0"/>
-    <w:lsdException w:name="Colorful Grid" w:semiHidden="0" w:uiPriority="73" w:unhideWhenUsed="0"/>
-    <w:lsdException w:name="Light Shading Accent 1" w:semiHidden="0" w:uiPriority="60" w:unhideWhenUsed="0"/>
-    <w:lsdException w:name="Light List Accent 1" w:semiHidden="0" w:uiPriority="61" w:unhideWhenUsed="0"/>
-    <w:lsdException w:name="Light Grid Accent 1" w:semiHidden="0" w:uiPriority="62" w:unhideWhenUsed="0"/>
-    <w:lsdException w:name="Medium Shading 1 Accent 1" w:semiHidden="0" w:uiPriority="63" w:unhideWhenUsed="0"/>
-    <w:lsdException w:name="Medium Shading 2 Accent 1" w:semiHidden="0" w:uiPriority="64" w:unhideWhenUsed="0"/>
-    <w:lsdException w:name="Medium List 1 Accent 1" w:semiHidden="0" w:uiPriority="65" w:unhideWhenUsed="0"/>
-    <w:lsdException w:name="Revision" w:unhideWhenUsed="0"/>
-    <w:lsdException w:name="List Paragraph" w:semiHidden="0" w:uiPriority="34" w:unhideWhenUsed="0" w:qFormat="1"/>
-    <w:lsdException w:name="Quote" w:semiHidden="0" w:uiPriority="29" w:unhideWhenUsed="0" w:qFormat="1"/>
-    <w:lsdException w:name="Intense Quote" w:semiHidden="0" w:uiPriority="30" w:unhideWhenUsed="0" w:qFormat="1"/>
-    <w:lsdException w:name="Medium List 2 Accent 1" w:semiHidden="0" w:uiPriority="66" w:unhideWhenUsed="0"/>
-    <w:lsdException w:name="Medium Grid 1 Accent 1" w:semiHidden="0" w:uiPriority="67" w:unhideWhenUsed="0"/>
-    <w:lsdException w:name="Medium Grid 2 Accent 1" w:semiHidden="0" w:uiPriority="68" w:unhideWhenUsed="0"/>
-    <w:lsdException w:name="Medium Grid 3 Accent 1" w:semiHidden="0" w:uiPriority="69" w:unhideWhenUsed="0"/>
-    <w:lsdException w:name="Dark List Accent 1" w:semiHidden="0" w:uiPriority="70" w:unhideWhenUsed="0"/>
-    <w:lsdException w:name="Colorful Shading Accent 1" w:semiHidden="0" w:uiPriority="71" w:unhideWhenUsed="0"/>
-    <w:lsdException w:name="Colorful List Accent 1" w:semiHidden="0" w:uiPriority="72" w:unhideWhenUsed="0"/>
-    <w:lsdException w:name="Colorful Grid Accent 1" w:semiHidden="0" w:uiPriority="73" w:unhideWhenUsed="0"/>
-    <w:lsdException w:name="Light Shading Accent 2" w:semiHidden="0" w:uiPriority="60" w:unhideWhenUsed="0"/>
-    <w:lsdException w:name="Light List Accent 2" w:semiHidden="0" w:uiPriority="61" w:unhideWhenUsed="0"/>
-    <w:lsdException w:name="Light Grid Accent 2" w:semiHidden="0" w:uiPriority="62" w:unhideWhenUsed="0"/>
-    <w:lsdException w:name="Medium Shading 1 Accent 2" w:semiHidden="0" w:uiPriority="63" w:unhideWhenUsed="0"/>
-    <w:lsdException w:name="Medium Shading 2 Accent 2" w:semiHidden="0" w:uiPriority="64" w:unhideWhenUsed="0"/>
-    <w:lsdException w:name="Medium List 1 Accent 2" w:semiHidden="0" w:uiPriority="65" w:unhideWhenUsed="0"/>
-    <w:lsdException w:name="Medium List 2 Accent 2" w:semiHidden="0" w:uiPriority="66" w:unhideWhenUsed="0"/>
-    <w:lsdException w:name="Medium Grid 1 Accent 2" w:semiHidden="0" w:uiPriority="67" w:unhideWhenUsed="0"/>
-    <w:lsdException w:name="Medium Grid 2 Accent 2" w:semiHidden="0" w:uiPriority="68" w:unhideWhenUsed="0"/>
-    <w:lsdException w:name="Medium Grid 3 Accent 2" w:semiHidden="0" w:uiPriority="69" w:unhideWhenUsed="0"/>
-    <w:lsdException w:name="Dark List Accent 2" w:semiHidden="0" w:uiPriority="70" w:unhideWhenUsed="0"/>
-    <w:lsdException w:name="Colorful Shading Accent 2" w:semiHidden="0" w:uiPriority="71" w:unhideWhenUsed="0"/>
-    <w:lsdException w:name="Colorful List Accent 2" w:semiHidden="0" w:uiPriority="72" w:unhideWhenUsed="0"/>
-    <w:lsdException w:name="Colorful Grid Accent 2" w:semiHidden="0" w:uiPriority="73" w:unhideWhenUsed="0"/>
-    <w:lsdException w:name="Light Shading Accent 3" w:semiHidden="0" w:uiPriority="60" w:unhideWhenUsed="0"/>
-    <w:lsdException w:name="Light List Accent 3" w:semiHidden="0" w:uiPriority="61" w:unhideWhenUsed="0"/>
-    <w:lsdException w:name="Light Grid Accent 3" w:semiHidden="0" w:uiPriority="62" w:unhideWhenUsed="0"/>
-    <w:lsdException w:name="Medium Shading 1 Accent 3" w:semiHidden="0" w:uiPriority="63" w:unhideWhenUsed="0"/>
-    <w:lsdException w:name="Medium Shading 2 Accent 3" w:semiHidden="0" w:uiPriority="64" w:unhideWhenUsed="0"/>
-    <w:lsdException w:name="Medium List 1 Accent 3" w:semiHidden="0" w:uiPriority="65" w:unhideWhenUsed="0"/>
-    <w:lsdException w:name="Medium List 2 Accent 3" w:semiHidden="0" w:uiPriority="66" w:unhideWhenUsed="0"/>
-    <w:lsdException w:name="Medium Grid 1 Accent 3" w:semiHidden="0" w:uiPriority="67" w:unhideWhenUsed="0"/>
-    <w:lsdException w:name="Medium Grid 2 Accent 3" w:semiHidden="0" w:uiPriority="68" w:unhideWhenUsed="0"/>
-    <w:lsdException w:name="Medium Grid 3 Accent 3" w:semiHidden="0" w:uiPriority="69" w:unhideWhenUsed="0"/>
-    <w:lsdException w:name="Dark List Accent 3" w:semiHidden="0" w:uiPriority="70" w:unhideWhenUsed="0"/>
-    <w:lsdException w:name="Colorful Shading Accent 3" w:semiHidden="0" w:uiPriority="71" w:unhideWhenUsed="0"/>
-    <w:lsdException w:name="Colorful List Accent 3" w:semiHidden="0" w:uiPriority="72" w:unhideWhenUsed="0"/>
-    <w:lsdException w:name="Colorful Grid Accent 3" w:semiHidden="0" w:uiPriority="73" w:unhideWhenUsed="0"/>
-    <w:lsdException w:name="Light Shading Accent 4" w:semiHidden="0" w:uiPriority="60" w:unhideWhenUsed="0"/>
-    <w:lsdException w:name="Light List Accent 4" w:semiHidden="0" w:uiPriority="61" w:unhideWhenUsed="0"/>
-    <w:lsdException w:name="Light Grid Accent 4" w:semiHidden="0" w:uiPriority="62" w:unhideWhenUsed="0"/>
-    <w:lsdException w:name="Medium Shading 1 Accent 4" w:semiHidden="0" w:uiPriority="63" w:unhideWhenUsed="0"/>
-    <w:lsdException w:name="Medium Shading 2 Accent 4" w:semiHidden="0" w:uiPriority="64" w:unhideWhenUsed="0"/>
-    <w:lsdException w:name="Medium List 1 Accent 4" w:semiHidden="0" w:uiPriority="65" w:unhideWhenUsed="0"/>
-    <w:lsdException w:name="Medium List 2 Accent 4" w:semiHidden="0" w:uiPriority="66" w:unhideWhenUsed="0"/>
-    <w:lsdException w:name="Medium Grid 1 Accent 4" w:semiHidden="0" w:uiPriority="67" w:unhideWhenUsed="0"/>
-    <w:lsdException w:name="Medium Grid 2 Accent 4" w:semiHidden="0" w:uiPriority="68" w:unhideWhenUsed="0"/>
-    <w:lsdException w:name="Medium Grid 3 Accent 4" w:semiHidden="0" w:uiPriority="69" w:unhideWhenUsed="0"/>
-    <w:lsdException w:name="Dark List Accent 4" w:semiHidden="0" w:uiPriority="70" w:unhideWhenUsed="0"/>
-    <w:lsdException w:name="Colorful Shading Accent 4" w:semiHidden="0" w:uiPriority="71" w:unhideWhenUsed="0"/>
-    <w:lsdException w:name="Colorful List Accent 4" w:semiHidden="0" w:uiPriority="72" w:unhideWhenUsed="0"/>
-    <w:lsdException w:name="Colorful Grid Accent 4" w:semiHidden="0" w:uiPriority="73" w:unhideWhenUsed="0"/>
-    <w:lsdException w:name="Light Shading Accent 5" w:semiHidden="0" w:uiPriority="60" w:unhideWhenUsed="0"/>
-    <w:lsdException w:name="Light List Accent 5" w:semiHidden="0" w:uiPriority="61" w:unhideWhenUsed="0"/>
-    <w:lsdException w:name="Light Grid Accent 5" w:semiHidden="0" w:uiPriority="62" w:unhideWhenUsed="0"/>
-    <w:lsdException w:name="Medium Shading 1 Accent 5" w:semiHidden="0" w:uiPriority="63" w:unhideWhenUsed="0"/>
-    <w:lsdException w:name="Medium Shading 2 Accent 5" w:semiHidden="0" w:uiPriority="64" w:unhideWhenUsed="0"/>
-    <w:lsdException w:name="Medium List 1 Accent 5" w:semiHidden="0" w:uiPriority="65" w:unhideWhenUsed="0"/>
-    <w:lsdException w:name="Medium List 2 Accent 5" w:semiHidden="0" w:uiPriority="66" w:unhideWhenUsed="0"/>
-    <w:lsdException w:name="Medium Grid 1 Accent 5" w:semiHidden="0" w:uiPriority="67" w:unhideWhenUsed="0"/>
-    <w:lsdException w:name="Medium Grid 2 Accent 5" w:semiHidden="0" w:uiPriority="68" w:unhideWhenUsed="0"/>
-    <w:lsdException w:name="Medium Grid 3 Accent 5" w:semiHidden="0" w:uiPriority="69" w:unhideWhenUsed="0"/>
-    <w:lsdException w:name="Dark List Accent 5" w:semiHidden="0" w:uiPriority="70" w:unhideWhenUsed="0"/>
-    <w:lsdException w:name="Colorful Shading Accent 5" w:semiHidden="0" w:uiPriority="71" w:unhideWhenUsed="0"/>
-    <w:lsdException w:name="Colorful List Accent 5" w:semiHidden="0" w:uiPriority="72" w:unhideWhenUsed="0"/>
-    <w:lsdException w:name="Colorful Grid Accent 5" w:semiHidden="0" w:uiPriority="73" w:unhideWhenUsed="0"/>
-    <w:lsdException w:name="Light Shading Accent 6" w:semiHidden="0" w:uiPriority="60" w:unhideWhenUsed="0"/>
-    <w:lsdException w:name="Light List Accent 6" w:semiHidden="0" w:uiPriority="61" w:unhideWhenUsed="0"/>
-    <w:lsdException w:name="Light Grid Accent 6" w:semiHidden="0" w:uiPriority="62" w:unhideWhenUsed="0"/>
-    <w:lsdException w:name="Medium Shading 1 Accent 6" w:semiHidden="0" w:uiPriority="63" w:unhideWhenUsed="0"/>
-    <w:lsdException w:name="Medium Shading 2 Accent 6" w:semiHidden="0" w:uiPriority="64" w:unhideWhenUsed="0"/>
-    <w:lsdException w:name="Medium List 1 Accent 6" w:semiHidden="0" w:uiPriority="65" w:unhideWhenUsed="0"/>
-    <w:lsdException w:name="Medium List 2 Accent 6" w:semiHidden="0" w:uiPriority="66" w:unhideWhenUsed="0"/>
-    <w:lsdException w:name="Medium Grid 1 Accent 6" w:semiHidden="0" w:uiPriority="67" w:unhideWhenUsed="0"/>
-    <w:lsdException w:name="Medium Grid 2 Accent 6" w:semiHidden="0" w:uiPriority="68" w:unhideWhenUsed="0"/>
-    <w:lsdException w:name="Medium Grid 3 Accent 6" w:semiHidden="0" w:uiPriority="69" w:unhideWhenUsed="0"/>
-    <w:lsdException w:name="Dark List Accent 6" w:semiHidden="0" w:uiPriority="70" w:unhideWhenUsed="0"/>
-    <w:lsdException w:name="Colorful Shading Accent 6" w:semiHidden="0" w:uiPriority="71" w:unhideWhenUsed="0"/>
-    <w:lsdException w:name="Colorful List Accent 6" w:semiHidden="0" w:uiPriority="72" w:unhideWhenUsed="0"/>
-    <w:lsdException w:name="Colorful Grid Accent 6" w:semiHidden="0" w:uiPriority="73" w:unhideWhenUsed="0"/>
-    <w:lsdException w:name="Subtle Emphasis" w:semiHidden="0" w:uiPriority="19" w:unhideWhenUsed="0" w:qFormat="1"/>
-    <w:lsdException w:name="Intense Emphasis" w:semiHidden="0" w:uiPriority="21" w:unhideWhenUsed="0" w:qFormat="1"/>
-    <w:lsdException w:name="Subtle Reference" w:semiHidden="0" w:uiPriority="31" w:unhideWhenUsed="0" w:qFormat="1"/>
-    <w:lsdException w:name="Intense Reference" w:semiHidden="0" w:uiPriority="32" w:unhideWhenUsed="0" w:qFormat="1"/>
-    <w:lsdException w:name="Book Title" w:semiHidden="0" w:uiPriority="33" w:unhideWhenUsed="0" w:qFormat="1"/>
-    <w:lsdException w:name="Bibliography" w:uiPriority="37"/>
-    <w:lsdException w:name="TOC Heading" w:uiPriority="39" w:qFormat="1"/>
+  <w:latentStyles w:defLockedState="0" w:defUIPriority="99" w:defSemiHidden="0" w:defUnhideWhenUsed="0" w:defQFormat="0" w:count="371">
+    <w:lsdException w:name="Normal" w:uiPriority="0" w:qFormat="1"/>
+    <w:lsdException w:name="heading 1" w:uiPriority="9" w:qFormat="1"/>
+    <w:lsdException w:name="heading 2" w:semiHidden="1" w:uiPriority="9" w:unhideWhenUsed="1" w:qFormat="1"/>
+    <w:lsdException w:name="heading 3" w:semiHidden="1" w:uiPriority="9" w:unhideWhenUsed="1" w:qFormat="1"/>
+    <w:lsdException w:name="heading 4" w:semiHidden="1" w:uiPriority="9" w:unhideWhenUsed="1" w:qFormat="1"/>
+    <w:lsdException w:name="heading 5" w:semiHidden="1" w:uiPriority="9" w:unhideWhenUsed="1" w:qFormat="1"/>
+    <w:lsdException w:name="heading 6" w:semiHidden="1" w:uiPriority="9" w:unhideWhenUsed="1" w:qFormat="1"/>
+    <w:lsdException w:name="heading 7" w:semiHidden="1" w:uiPriority="9" w:unhideWhenUsed="1" w:qFormat="1"/>
+    <w:lsdException w:name="heading 8" w:semiHidden="1" w:uiPriority="9" w:unhideWhenUsed="1" w:qFormat="1"/>
+    <w:lsdException w:name="heading 9" w:semiHidden="1" w:uiPriority="9" w:unhideWhenUsed="1" w:qFormat="1"/>
+    <w:lsdException w:name="index 1" w:semiHidden="1" w:unhideWhenUsed="1"/>
+    <w:lsdException w:name="index 2" w:semiHidden="1" w:unhideWhenUsed="1"/>
+    <w:lsdException w:name="index 3" w:semiHidden="1" w:unhideWhenUsed="1"/>
+    <w:lsdException w:name="index 4" w:semiHidden="1" w:unhideWhenUsed="1"/>
+    <w:lsdException w:name="index 5" w:semiHidden="1" w:unhideWhenUsed="1"/>
+    <w:lsdException w:name="index 6" w:semiHidden="1" w:unhideWhenUsed="1"/>
+    <w:lsdException w:name="index 7" w:semiHidden="1" w:unhideWhenUsed="1"/>
+    <w:lsdException w:name="index 8" w:semiHidden="1" w:unhideWhenUsed="1"/>
+    <w:lsdException w:name="index 9" w:semiHidden="1" w:unhideWhenUsed="1"/>
+    <w:lsdException w:name="toc 1" w:semiHidden="1" w:uiPriority="39" w:unhideWhenUsed="1"/>
+    <w:lsdException w:name="toc 2" w:semiHidden="1" w:uiPriority="39" w:unhideWhenUsed="1"/>
+    <w:lsdException w:name="toc 3" w:semiHidden="1" w:uiPriority="39" w:unhideWhenUsed="1"/>
+    <w:lsdException w:name="toc 4" w:semiHidden="1" w:uiPriority="39" w:unhideWhenUsed="1"/>
+    <w:lsdException w:name="toc 5" w:semiHidden="1" w:uiPriority="39" w:unhideWhenUsed="1"/>
+    <w:lsdException w:name="toc 6" w:semiHidden="1" w:uiPriority="39" w:unhideWhenUsed="1"/>
+    <w:lsdException w:name="toc 7" w:semiHidden="1" w:uiPriority="39" w:unhideWhenUsed="1"/>
+    <w:lsdException w:name="toc 8" w:semiHidden="1" w:uiPriority="39" w:unhideWhenUsed="1"/>
+    <w:lsdException w:name="toc 9" w:semiHidden="1" w:uiPriority="39" w:unhideWhenUsed="1"/>
+    <w:lsdException w:name="Normal Indent" w:semiHidden="1" w:unhideWhenUsed="1"/>
+    <w:lsdException w:name="footnote text" w:semiHidden="1" w:unhideWhenUsed="1"/>
+    <w:lsdException w:name="annotation text" w:semiHidden="1" w:unhideWhenUsed="1"/>
+    <w:lsdException w:name="header" w:semiHidden="1" w:uiPriority="0" w:unhideWhenUsed="1"/>
+    <w:lsdException w:name="footer" w:semiHidden="1" w:unhideWhenUsed="1"/>
+    <w:lsdException w:name="index heading" w:semiHidden="1" w:unhideWhenUsed="1"/>
+    <w:lsdException w:name="caption" w:semiHidden="1" w:uiPriority="35" w:unhideWhenUsed="1" w:qFormat="1"/>
+    <w:lsdException w:name="table of figures" w:semiHidden="1" w:unhideWhenUsed="1"/>
+    <w:lsdException w:name="envelope address" w:semiHidden="1" w:unhideWhenUsed="1"/>
+    <w:lsdException w:name="envelope return" w:semiHidden="1" w:unhideWhenUsed="1"/>
+    <w:lsdException w:name="footnote reference" w:semiHidden="1" w:unhideWhenUsed="1"/>
+    <w:lsdException w:name="annotation reference" w:semiHidden="1" w:unhideWhenUsed="1"/>
+    <w:lsdException w:name="line number" w:semiHidden="1" w:unhideWhenUsed="1"/>
+    <w:lsdException w:name="page number" w:semiHidden="1" w:unhideWhenUsed="1"/>
+    <w:lsdException w:name="endnote reference" w:semiHidden="1" w:unhideWhenUsed="1"/>
+    <w:lsdException w:name="endnote text" w:semiHidden="1" w:unhideWhenUsed="1"/>
+    <w:lsdException w:name="table of authorities" w:semiHidden="1" w:unhideWhenUsed="1"/>
+    <w:lsdException w:name="macro" w:semiHidden="1" w:unhideWhenUsed="1"/>
+    <w:lsdException w:name="toa heading" w:semiHidden="1" w:unhideWhenUsed="1"/>
+    <w:lsdException w:name="List" w:semiHidden="1" w:unhideWhenUsed="1"/>
+    <w:lsdException w:name="List Bullet" w:semiHidden="1" w:unhideWhenUsed="1"/>
+    <w:lsdException w:name="List Number" w:semiHidden="1" w:unhideWhenUsed="1"/>
+    <w:lsdException w:name="List 2" w:semiHidden="1" w:unhideWhenUsed="1"/>
+    <w:lsdException w:name="List 3" w:semiHidden="1" w:unhideWhenUsed="1"/>
+    <w:lsdException w:name="List 4" w:semiHidden="1" w:unhideWhenUsed="1"/>
+    <w:lsdException w:name="List 5" w:semiHidden="1" w:unhideWhenUsed="1"/>
+    <w:lsdException w:name="List Bullet 2" w:semiHidden="1" w:unhideWhenUsed="1"/>
+    <w:lsdException w:name="List Bullet 3" w:semiHidden="1" w:unhideWhenUsed="1"/>
+    <w:lsdException w:name="List Bullet 4" w:semiHidden="1" w:unhideWhenUsed="1"/>
+    <w:lsdException w:name="List Bullet 5" w:semiHidden="1" w:unhideWhenUsed="1"/>
+    <w:lsdException w:name="List Number 2" w:semiHidden="1" w:unhideWhenUsed="1"/>
+    <w:lsdException w:name="List Number 3" w:semiHidden="1" w:unhideWhenUsed="1"/>
+    <w:lsdException w:name="List Number 4" w:semiHidden="1" w:unhideWhenUsed="1"/>
+    <w:lsdException w:name="List Number 5" w:semiHidden="1" w:unhideWhenUsed="1"/>
+    <w:lsdException w:name="Title" w:uiPriority="10" w:qFormat="1"/>
+    <w:lsdException w:name="Closing" w:semiHidden="1" w:unhideWhenUsed="1"/>
+    <w:lsdException w:name="Signature" w:semiHidden="1" w:unhideWhenUsed="1"/>
+    <w:lsdException w:name="Default Paragraph Font" w:semiHidden="1" w:uiPriority="1" w:unhideWhenUsed="1"/>
+    <w:lsdException w:name="Body Text" w:semiHidden="1" w:unhideWhenUsed="1"/>
+    <w:lsdException w:name="Body Text Indent" w:semiHidden="1" w:unhideWhenUsed="1"/>
+    <w:lsdException w:name="List Continue" w:semiHidden="1" w:unhideWhenUsed="1"/>
+    <w:lsdException w:name="List Continue 2" w:semiHidden="1" w:unhideWhenUsed="1"/>
+    <w:lsdException w:name="List Continue 3" w:semiHidden="1" w:unhideWhenUsed="1"/>
+    <w:lsdException w:name="List Continue 4" w:semiHidden="1" w:unhideWhenUsed="1"/>
+    <w:lsdException w:name="List Continue 5" w:semiHidden="1" w:unhideWhenUsed="1"/>
+    <w:lsdException w:name="Message Header" w:semiHidden="1" w:unhideWhenUsed="1"/>
+    <w:lsdException w:name="Subtitle" w:uiPriority="11" w:qFormat="1"/>
+    <w:lsdException w:name="Salutation" w:semiHidden="1" w:unhideWhenUsed="1"/>
+    <w:lsdException w:name="Date" w:semiHidden="1" w:unhideWhenUsed="1"/>
+    <w:lsdException w:name="Body Text First Indent" w:semiHidden="1" w:unhideWhenUsed="1"/>
+    <w:lsdException w:name="Body Text First Indent 2" w:semiHidden="1" w:unhideWhenUsed="1"/>
+    <w:lsdException w:name="Note Heading" w:semiHidden="1" w:unhideWhenUsed="1"/>
+    <w:lsdException w:name="Body Text 2" w:semiHidden="1" w:unhideWhenUsed="1"/>
+    <w:lsdException w:name="Body Text 3" w:semiHidden="1" w:unhideWhenUsed="1"/>
+    <w:lsdException w:name="Body Text Indent 2" w:semiHidden="1" w:unhideWhenUsed="1"/>
+    <w:lsdException w:name="Body Text Indent 3" w:semiHidden="1" w:unhideWhenUsed="1"/>
+    <w:lsdException w:name="Block Text" w:semiHidden="1" w:unhideWhenUsed="1"/>
+    <w:lsdException w:name="Hyperlink" w:semiHidden="1" w:unhideWhenUsed="1"/>
+    <w:lsdException w:name="FollowedHyperlink" w:semiHidden="1" w:unhideWhenUsed="1"/>
+    <w:lsdException w:name="Strong" w:uiPriority="22" w:qFormat="1"/>
+    <w:lsdException w:name="Emphasis" w:uiPriority="20" w:qFormat="1"/>
+    <w:lsdException w:name="Document Map" w:semiHidden="1" w:unhideWhenUsed="1"/>
+    <w:lsdException w:name="Plain Text" w:semiHidden="1" w:unhideWhenUsed="1"/>
+    <w:lsdException w:name="E-mail Signature" w:semiHidden="1" w:unhideWhenUsed="1"/>
+    <w:lsdException w:name="HTML Top of Form" w:semiHidden="1" w:unhideWhenUsed="1"/>
+    <w:lsdException w:name="HTML Bottom of Form" w:semiHidden="1" w:unhideWhenUsed="1"/>
+    <w:lsdException w:name="Normal (Web)" w:semiHidden="1" w:unhideWhenUsed="1"/>
+    <w:lsdException w:name="HTML Acronym" w:semiHidden="1" w:unhideWhenUsed="1"/>
+    <w:lsdException w:name="HTML Address" w:semiHidden="1" w:unhideWhenUsed="1"/>
+    <w:lsdException w:name="HTML Cite" w:semiHidden="1" w:unhideWhenUsed="1"/>
+    <w:lsdException w:name="HTML Code" w:semiHidden="1" w:unhideWhenUsed="1"/>
+    <w:lsdException w:name="HTML Definition" w:semiHidden="1" w:unhideWhenUsed="1"/>
+    <w:lsdException w:name="HTML Keyboard" w:semiHidden="1" w:unhideWhenUsed="1"/>
+    <w:lsdException w:name="HTML Preformatted" w:semiHidden="1" w:unhideWhenUsed="1"/>
+    <w:lsdException w:name="HTML Sample" w:semiHidden="1" w:unhideWhenUsed="1"/>
+    <w:lsdException w:name="HTML Typewriter" w:semiHidden="1" w:unhideWhenUsed="1"/>
+    <w:lsdException w:name="HTML Variable" w:semiHidden="1" w:unhideWhenUsed="1"/>
+    <w:lsdException w:name="Normal Table" w:semiHidden="1" w:unhideWhenUsed="1"/>
+    <w:lsdException w:name="annotation subject" w:semiHidden="1" w:unhideWhenUsed="1"/>
+    <w:lsdException w:name="No List" w:semiHidden="1" w:unhideWhenUsed="1"/>
+    <w:lsdException w:name="Outline List 1" w:semiHidden="1" w:unhideWhenUsed="1"/>
+    <w:lsdException w:name="Outline List 2" w:semiHidden="1" w:unhideWhenUsed="1"/>
+    <w:lsdException w:name="Outline List 3" w:semiHidden="1" w:unhideWhenUsed="1"/>
+    <w:lsdException w:name="Table Simple 1" w:semiHidden="1" w:unhideWhenUsed="1"/>
+    <w:lsdException w:name="Table Simple 2" w:semiHidden="1" w:unhideWhenUsed="1"/>
+    <w:lsdException w:name="Table Simple 3" w:semiHidden="1" w:unhideWhenUsed="1"/>
+    <w:lsdException w:name="Table Classic 1" w:semiHidden="1" w:unhideWhenUsed="1"/>
+    <w:lsdException w:name="Table Classic 2" w:semiHidden="1" w:unhideWhenUsed="1"/>
+    <w:lsdException w:name="Table Classic 3" w:semiHidden="1" w:unhideWhenUsed="1"/>
+    <w:lsdException w:name="Table Classic 4" w:semiHidden="1" w:unhideWhenUsed="1"/>
+    <w:lsdException w:name="Table Colorful 1" w:semiHidden="1" w:unhideWhenUsed="1"/>
+    <w:lsdException w:name="Table Colorful 2" w:semiHidden="1" w:unhideWhenUsed="1"/>
+    <w:lsdException w:name="Table Colorful 3" w:semiHidden="1" w:unhideWhenUsed="1"/>
+    <w:lsdException w:name="Table Columns 1" w:semiHidden="1" w:unhideWhenUsed="1"/>
+    <w:lsdException w:name="Table Columns 2" w:semiHidden="1" w:unhideWhenUsed="1"/>
+    <w:lsdException w:name="Table Columns 3" w:semiHidden="1" w:unhideWhenUsed="1"/>
+    <w:lsdException w:name="Table Columns 4" w:semiHidden="1" w:unhideWhenUsed="1"/>
+    <w:lsdException w:name="Table Columns 5" w:semiHidden="1" w:unhideWhenUsed="1"/>
+    <w:lsdException w:name="Table Grid 1" w:semiHidden="1" w:unhideWhenUsed="1"/>
+    <w:lsdException w:name="Table Grid 2" w:semiHidden="1" w:unhideWhenUsed="1"/>
+    <w:lsdException w:name="Table Grid 3" w:semiHidden="1" w:unhideWhenUsed="1"/>
+    <w:lsdException w:name="Table Grid 4" w:semiHidden="1" w:unhideWhenUsed="1"/>
+    <w:lsdException w:name="Table Grid 5" w:semiHidden="1" w:unhideWhenUsed="1"/>
+    <w:lsdException w:name="Table Grid 6" w:semiHidden="1" w:unhideWhenUsed="1"/>
+    <w:lsdException w:name="Table Grid 7" w:semiHidden="1" w:unhideWhenUsed="1"/>
+    <w:lsdException w:name="Table Grid 8" w:semiHidden="1" w:unhideWhenUsed="1"/>
+    <w:lsdException w:name="Table List 1" w:semiHidden="1" w:unhideWhenUsed="1"/>
+    <w:lsdException w:name="Table List 2" w:semiHidden="1" w:unhideWhenUsed="1"/>
+    <w:lsdException w:name="Table List 3" w:semiHidden="1" w:unhideWhenUsed="1"/>
+    <w:lsdException w:name="Table List 4" w:semiHidden="1" w:unhideWhenUsed="1"/>
+    <w:lsdException w:name="Table List 5" w:semiHidden="1" w:unhideWhenUsed="1"/>
+    <w:lsdException w:name="Table List 6" w:semiHidden="1" w:unhideWhenUsed="1"/>
+    <w:lsdException w:name="Table List 7" w:semiHidden="1" w:unhideWhenUsed="1"/>
+    <w:lsdException w:name="Table List 8" w:semiHidden="1" w:unhideWhenUsed="1"/>
+    <w:lsdException w:name="Table 3D effects 1" w:semiHidden="1" w:unhideWhenUsed="1"/>
+    <w:lsdException w:name="Table 3D effects 2" w:semiHidden="1" w:unhideWhenUsed="1"/>
+    <w:lsdException w:name="Table 3D effects 3" w:semiHidden="1" w:unhideWhenUsed="1"/>
+    <w:lsdException w:name="Table Contemporary" w:semiHidden="1" w:unhideWhenUsed="1"/>
+    <w:lsdException w:name="Table Elegant" w:semiHidden="1" w:unhideWhenUsed="1"/>
+    <w:lsdException w:name="Table Professional" w:semiHidden="1" w:unhideWhenUsed="1"/>
+    <w:lsdException w:name="Table Subtle 1" w:semiHidden="1" w:unhideWhenUsed="1"/>
+    <w:lsdException w:name="Table Subtle 2" w:semiHidden="1" w:unhideWhenUsed="1"/>
+    <w:lsdException w:name="Table Web 1" w:semiHidden="1" w:unhideWhenUsed="1"/>
+    <w:lsdException w:name="Table Web 2" w:semiHidden="1" w:unhideWhenUsed="1"/>
+    <w:lsdException w:name="Table Web 3" w:semiHidden="1" w:unhideWhenUsed="1"/>
+    <w:lsdException w:name="Balloon Text" w:semiHidden="1" w:unhideWhenUsed="1"/>
+    <w:lsdException w:name="Table Grid" w:uiPriority="0"/>
+    <w:lsdException w:name="Table Theme" w:semiHidden="1" w:unhideWhenUsed="1"/>
+    <w:lsdException w:name="Placeholder Text" w:semiHidden="1"/>
+    <w:lsdException w:name="No Spacing" w:uiPriority="1" w:qFormat="1"/>
+    <w:lsdException w:name="Light Shading" w:uiPriority="60"/>
+    <w:lsdException w:name="Light List" w:uiPriority="61"/>
+    <w:lsdException w:name="Light Grid" w:uiPriority="62"/>
+    <w:lsdException w:name="Medium Shading 1" w:uiPriority="63"/>
+    <w:lsdException w:name="Medium Shading 2" w:uiPriority="64"/>
+    <w:lsdException w:name="Medium List 1" w:uiPriority="65"/>
+    <w:lsdException w:name="Medium List 2" w:uiPriority="66"/>
+    <w:lsdException w:name="Medium Grid 1" w:uiPriority="67"/>
+    <w:lsdException w:name="Medium Grid 2" w:uiPriority="68"/>
+    <w:lsdException w:name="Medium Grid 3" w:uiPriority="69"/>
+    <w:lsdException w:name="Dark List" w:uiPriority="70"/>
+    <w:lsdException w:name="Colorful Shading" w:uiPriority="71"/>
+    <w:lsdException w:name="Colorful List" w:uiPriority="72"/>
+    <w:lsdException w:name="Colorful Grid" w:uiPriority="73"/>
+    <w:lsdException w:name="Light Shading Accent 1" w:uiPriority="60"/>
+    <w:lsdException w:name="Light List Accent 1" w:uiPriority="61"/>
+    <w:lsdException w:name="Light Grid Accent 1" w:uiPriority="62"/>
+    <w:lsdException w:name="Medium Shading 1 Accent 1" w:uiPriority="63"/>
+    <w:lsdException w:name="Medium Shading 2 Accent 1" w:uiPriority="64"/>
+    <w:lsdException w:name="Medium List 1 Accent 1" w:uiPriority="65"/>
+    <w:lsdException w:name="Revision" w:semiHidden="1"/>
+    <w:lsdException w:name="List Paragraph" w:uiPriority="34" w:qFormat="1"/>
+    <w:lsdException w:name="Quote" w:uiPriority="29" w:qFormat="1"/>
+    <w:lsdException w:name="Intense Quote" w:uiPriority="30" w:qFormat="1"/>
+    <w:lsdException w:name="Medium List 2 Accent 1" w:uiPriority="66"/>
+    <w:lsdException w:name="Medium Grid 1 Accent 1" w:uiPriority="67"/>
+    <w:lsdException w:name="Medium Grid 2 Accent 1" w:uiPriority="68"/>
+    <w:lsdException w:name="Medium Grid 3 Accent 1" w:uiPriority="69"/>
+    <w:lsdException w:name="Dark List Accent 1" w:uiPriority="70"/>
+    <w:lsdException w:name="Colorful Shading Accent 1" w:uiPriority="71"/>
+    <w:lsdException w:name="Colorful List Accent 1" w:uiPriority="72"/>
+    <w:lsdException w:name="Colorful Grid Accent 1" w:uiPriority="73"/>
+    <w:lsdException w:name="Light Shading Accent 2" w:uiPriority="60"/>
+    <w:lsdException w:name="Light List Accent 2" w:uiPriority="61"/>
+    <w:lsdException w:name="Light Grid Accent 2" w:uiPriority="62"/>
+    <w:lsdException w:name="Medium Shading 1 Accent 2" w:uiPriority="63"/>
+    <w:lsdException w:name="Medium Shading 2 Accent 2" w:uiPriority="64"/>
+    <w:lsdException w:name="Medium List 1 Accent 2" w:uiPriority="65"/>
+    <w:lsdException w:name="Medium List 2 Accent 2" w:uiPriority="66"/>
+    <w:lsdException w:name="Medium Grid 1 Accent 2" w:uiPriority="67"/>
+    <w:lsdException w:name="Medium Grid 2 Accent 2" w:uiPriority="68"/>
+    <w:lsdException w:name="Medium Grid 3 Accent 2" w:uiPriority="69"/>
+    <w:lsdException w:name="Dark List Accent 2" w:uiPriority="70"/>
+    <w:lsdException w:name="Colorful Shading Accent 2" w:uiPriority="71"/>
+    <w:lsdException w:name="Colorful List Accent 2" w:uiPriority="72"/>
+    <w:lsdException w:name="Colorful Grid Accent 2" w:uiPriority="73"/>
+    <w:lsdException w:name="Light Shading Accent 3" w:uiPriority="60"/>
+    <w:lsdException w:name="Light List Accent 3" w:uiPriority="61"/>
+    <w:lsdException w:name="Light Grid Accent 3" w:uiPriority="62"/>
+    <w:lsdException w:name="Medium Shading 1 Accent 3" w:uiPriority="63"/>
+    <w:lsdException w:name="Medium Shading 2 Accent 3" w:uiPriority="64"/>
+    <w:lsdException w:name="Medium List 1 Accent 3" w:uiPriority="65"/>
+    <w:lsdException w:name="Medium List 2 Accent 3" w:uiPriority="66"/>
+    <w:lsdException w:name="Medium Grid 1 Accent 3" w:uiPriority="67"/>
+    <w:lsdException w:name="Medium Grid 2 Accent 3" w:uiPriority="68"/>
+    <w:lsdException w:name="Medium Grid 3 Accent 3" w:uiPriority="69"/>
+    <w:lsdException w:name="Dark List Accent 3" w:uiPriority="70"/>
+    <w:lsdException w:name="Colorful Shading Accent 3" w:uiPriority="71"/>
+    <w:lsdException w:name="Colorful List Accent 3" w:uiPriority="72"/>
+    <w:lsdException w:name="Colorful Grid Accent 3" w:uiPriority="73"/>
+    <w:lsdException w:name="Light Shading Accent 4" w:uiPriority="60"/>
+    <w:lsdException w:name="Light List Accent 4" w:uiPriority="61"/>
+    <w:lsdException w:name="Light Grid Accent 4" w:uiPriority="62"/>
+    <w:lsdException w:name="Medium Shading 1 Accent 4" w:uiPriority="63"/>
+    <w:lsdException w:name="Medium Shading 2 Accent 4" w:uiPriority="64"/>
+    <w:lsdException w:name="Medium List 1 Accent 4" w:uiPriority="65"/>
+    <w:lsdException w:name="Medium List 2 Accent 4" w:uiPriority="66"/>
+    <w:lsdException w:name="Medium Grid 1 Accent 4" w:uiPriority="67"/>
+    <w:lsdException w:name="Medium Grid 2 Accent 4" w:uiPriority="68"/>
+    <w:lsdException w:name="Medium Grid 3 Accent 4" w:uiPriority="69"/>
+    <w:lsdException w:name="Dark List Accent 4" w:uiPriority="70"/>
+    <w:lsdException w:name="Colorful Shading Accent 4" w:uiPriority="71"/>
+    <w:lsdException w:name="Colorful List Accent 4" w:uiPriority="72"/>
+    <w:lsdException w:name="Colorful Grid Accent 4" w:uiPriority="73"/>
+    <w:lsdException w:name="Light Shading Accent 5" w:uiPriority="60"/>
+    <w:lsdException w:name="Light List Accent 5" w:uiPriority="61"/>
+    <w:lsdException w:name="Light Grid Accent 5" w:uiPriority="62"/>
+    <w:lsdException w:name="Medium Shading 1 Accent 5" w:uiPriority="63"/>
+    <w:lsdException w:name="Medium Shading 2 Accent 5" w:uiPriority="64"/>
+    <w:lsdException w:name="Medium List 1 Accent 5" w:uiPriority="65"/>
+    <w:lsdException w:name="Medium List 2 Accent 5" w:uiPriority="66"/>
+    <w:lsdException w:name="Medium Grid 1 Accent 5" w:uiPriority="67"/>
+    <w:lsdException w:name="Medium Grid 2 Accent 5" w:uiPriority="68"/>
+    <w:lsdException w:name="Medium Grid 3 Accent 5" w:uiPriority="69"/>
+    <w:lsdException w:name="Dark List Accent 5" w:uiPriority="70"/>
+    <w:lsdException w:name="Colorful Shading Accent 5" w:uiPriority="71"/>
+    <w:lsdException w:name="Colorful List Accent 5" w:uiPriority="72"/>
+    <w:lsdException w:name="Colorful Grid Accent 5" w:uiPriority="73"/>
+    <w:lsdException w:name="Light Shading Accent 6" w:uiPriority="60"/>
+    <w:lsdException w:name="Light List Accent 6" w:uiPriority="61"/>
+    <w:lsdException w:name="Light Grid Accent 6" w:uiPriority="62"/>
+    <w:lsdException w:name="Medium Shading 1 Accent 6" w:uiPriority="63"/>
+    <w:lsdException w:name="Medium Shading 2 Accent 6" w:uiPriority="64"/>
+    <w:lsdException w:name="Medium List 1 Accent 6" w:uiPriority="65"/>
+    <w:lsdException w:name="Medium List 2 Accent 6" w:uiPriority="66"/>
+    <w:lsdException w:name="Medium Grid 1 Accent 6" w:uiPriority="67"/>
+    <w:lsdException w:name="Medium Grid 2 Accent 6" w:uiPriority="68"/>
+    <w:lsdException w:name="Medium Grid 3 Accent 6" w:uiPriority="69"/>
+    <w:lsdException w:name="Dark List Accent 6" w:uiPriority="70"/>
+    <w:lsdException w:name="Colorful Shading Accent 6" w:uiPriority="71"/>
+    <w:lsdException w:name="Colorful List Accent 6" w:uiPriority="72"/>
+    <w:lsdException w:name="Colorful Grid Accent 6" w:uiPriority="73"/>
+    <w:lsdException w:name="Subtle Emphasis" w:uiPriority="19" w:qFormat="1"/>
+    <w:lsdException w:name="Intense Emphasis" w:uiPriority="21" w:qFormat="1"/>
+    <w:lsdException w:name="Subtle Reference" w:uiPriority="31" w:qFormat="1"/>
+    <w:lsdException w:name="Intense Reference" w:uiPriority="32" w:qFormat="1"/>
+    <w:lsdException w:name="Book Title" w:uiPriority="33" w:qFormat="1"/>
+    <w:lsdException w:name="Bibliography" w:semiHidden="1" w:uiPriority="37" w:unhideWhenUsed="1"/>
+    <w:lsdException w:name="TOC Heading" w:semiHidden="1" w:uiPriority="39" w:unhideWhenUsed="1" w:qFormat="1"/>
+    <w:lsdException w:name="Plain Table 1" w:uiPriority="41"/>
+    <w:lsdException w:name="Plain Table 2" w:uiPriority="42"/>
+    <w:lsdException w:name="Plain Table 3" w:uiPriority="43"/>
+    <w:lsdException w:name="Plain Table 4" w:uiPriority="44"/>
+    <w:lsdException w:name="Plain Table 5" w:uiPriority="45"/>
+    <w:lsdException w:name="Grid Table Light" w:uiPriority="40"/>
+    <w:lsdException w:name="Grid Table 1 Light" w:uiPriority="46"/>
+    <w:lsdException w:name="Grid Table 2" w:uiPriority="47"/>
+    <w:lsdException w:name="Grid Table 3" w:uiPriority="48"/>
+    <w:lsdException w:name="Grid Table 4" w:uiPriority="49"/>
+    <w:lsdException w:name="Grid Table 5 Dark" w:uiPriority="50"/>
+    <w:lsdException w:name="Grid Table 6 Colorful" w:uiPriority="51"/>
+    <w:lsdException w:name="Grid Table 7 Colorful" w:uiPriority="52"/>
+    <w:lsdException w:name="Grid Table 1 Light Accent 1" w:uiPriority="46"/>
+    <w:lsdException w:name="Grid Table 2 Accent 1" w:uiPriority="47"/>
+    <w:lsdException w:name="Grid Table 3 Accent 1" w:uiPriority="48"/>
+    <w:lsdException w:name="Grid Table 4 Accent 1" w:uiPriority="49"/>
+    <w:lsdException w:name="Grid Table 5 Dark Accent 1" w:uiPriority="50"/>
+    <w:lsdException w:name="Grid Table 6 Colorful Accent 1" w:uiPriority="51"/>
+    <w:lsdException w:name="Grid Table 7 Colorful Accent 1" w:uiPriority="52"/>
+    <w:lsdException w:name="Grid Table 1 Light Accent 2" w:uiPriority="46"/>
+    <w:lsdException w:name="Grid Table 2 Accent 2" w:uiPriority="47"/>
+    <w:lsdException w:name="Grid Table 3 Accent 2" w:uiPriority="48"/>
+    <w:lsdException w:name="Grid Table 4 Accent 2" w:uiPriority="49"/>
+    <w:lsdException w:name="Grid Table 5 Dark Accent 2" w:uiPriority="50"/>
+    <w:lsdException w:name="Grid Table 6 Colorful Accent 2" w:uiPriority="51"/>
+    <w:lsdException w:name="Grid Table 7 Colorful Accent 2" w:uiPriority="52"/>
+    <w:lsdException w:name="Grid Table 1 Light Accent 3" w:uiPriority="46"/>
+    <w:lsdException w:name="Grid Table 2 Accent 3" w:uiPriority="47"/>
+    <w:lsdException w:name="Grid Table 3 Accent 3" w:uiPriority="48"/>
+    <w:lsdException w:name="Grid Table 4 Accent 3" w:uiPriority="49"/>
+    <w:lsdException w:name="Grid Table 5 Dark Accent 3" w:uiPriority="50"/>
+    <w:lsdException w:name="Grid Table 6 Colorful Accent 3" w:uiPriority="51"/>
+    <w:lsdException w:name="Grid Table 7 Colorful Accent 3" w:uiPriority="52"/>
+    <w:lsdException w:name="Grid Table 1 Light Accent 4" w:uiPriority="46"/>
+    <w:lsdException w:name="Grid Table 2 Accent 4" w:uiPriority="47"/>
+    <w:lsdException w:name="Grid Table 3 Accent 4" w:uiPriority="48"/>
+    <w:lsdException w:name="Grid Table 4 Accent 4" w:uiPriority="49"/>
+    <w:lsdException w:name="Grid Table 5 Dark Accent 4" w:uiPriority="50"/>
+    <w:lsdException w:name="Grid Table 6 Colorful Accent 4" w:uiPriority="51"/>
+    <w:lsdException w:name="Grid Table 7 Colorful Accent 4" w:uiPriority="52"/>
+    <w:lsdException w:name="Grid Table 1 Light Accent 5" w:uiPriority="46"/>
+    <w:lsdException w:name="Grid Table 2 Accent 5" w:uiPriority="47"/>
+    <w:lsdException w:name="Grid Table 3 Accent 5" w:uiPriority="48"/>
+    <w:lsdException w:name="Grid Table 4 Accent 5" w:uiPriority="49"/>
+    <w:lsdException w:name="Grid Table 5 Dark Accent 5" w:uiPriority="50"/>
+    <w:lsdException w:name="Grid Table 6 Colorful Accent 5" w:uiPriority="51"/>
+    <w:lsdException w:name="Grid Table 7 Colorful Accent 5" w:uiPriority="52"/>
+    <w:lsdException w:name="Grid Table 1 Light Accent 6" w:uiPriority="46"/>
+    <w:lsdException w:name="Grid Table 2 Accent 6" w:uiPriority="47"/>
+    <w:lsdException w:name="Grid Table 3 Accent 6" w:uiPriority="48"/>
+    <w:lsdException w:name="Grid Table 4 Accent 6" w:uiPriority="49"/>
+    <w:lsdException w:name="Grid Table 5 Dark Accent 6" w:uiPriority="50"/>
+    <w:lsdException w:name="Grid Table 6 Colorful Accent 6" w:uiPriority="51"/>
+    <w:lsdException w:name="Grid Table 7 Colorful Accent 6" w:uiPriority="52"/>
+    <w:lsdException w:name="List Table 1 Light" w:uiPriority="46"/>
+    <w:lsdException w:name="List Table 2" w:uiPriority="47"/>
+    <w:lsdException w:name="List Table 3" w:uiPriority="48"/>
+    <w:lsdException w:name="List Table 4" w:uiPriority="49"/>
+    <w:lsdException w:name="List Table 5 Dark" w:uiPriority="50"/>
+    <w:lsdException w:name="List Table 6 Colorful" w:uiPriority="51"/>
+    <w:lsdException w:name="List Table 7 Colorful" w:uiPriority="52"/>
+    <w:lsdException w:name="List Table 1 Light Accent 1" w:uiPriority="46"/>
+    <w:lsdException w:name="List Table 2 Accent 1" w:uiPriority="47"/>
+    <w:lsdException w:name="List Table 3 Accent 1" w:uiPriority="48"/>
+    <w:lsdException w:name="List Table 4 Accent 1" w:uiPriority="49"/>
+    <w:lsdException w:name="List Table 5 Dark Accent 1" w:uiPriority="50"/>
+    <w:lsdException w:name="List Table 6 Colorful Accent 1" w:uiPriority="51"/>
+    <w:lsdException w:name="List Table 7 Colorful Accent 1" w:uiPriority="52"/>
+    <w:lsdException w:name="List Table 1 Light Accent 2" w:uiPriority="46"/>
+    <w:lsdException w:name="List Table 2 Accent 2" w:uiPriority="47"/>
+    <w:lsdException w:name="List Table 3 Accent 2" w:uiPriority="48"/>
+    <w:lsdException w:name="List Table 4 Accent 2" w:uiPriority="49"/>
+    <w:lsdException w:name="List Table 5 Dark Accent 2" w:uiPriority="50"/>
+    <w:lsdException w:name="List Table 6 Colorful Accent 2" w:uiPriority="51"/>
+    <w:lsdException w:name="List Table 7 Colorful Accent 2" w:uiPriority="52"/>
+    <w:lsdException w:name="List Table 1 Light Accent 3" w:uiPriority="46"/>
+    <w:lsdException w:name="List Table 2 Accent 3" w:uiPriority="47"/>
+    <w:lsdException w:name="List Table 3 Accent 3" w:uiPriority="48"/>
+    <w:lsdException w:name="List Table 4 Accent 3" w:uiPriority="49"/>
+    <w:lsdException w:name="List Table 5 Dark Accent 3" w:uiPriority="50"/>
+    <w:lsdException w:name="List Table 6 Colorful Accent 3" w:uiPriority="51"/>
+    <w:lsdException w:name="List Table 7 Colorful Accent 3" w:uiPriority="52"/>
+    <w:lsdException w:name="List Table 1 Light Accent 4" w:uiPriority="46"/>
+    <w:lsdException w:name="List Table 2 Accent 4" w:uiPriority="47"/>
+    <w:lsdException w:name="List Table 3 Accent 4" w:uiPriority="48"/>
+    <w:lsdException w:name="List Table 4 Accent 4" w:uiPriority="49"/>
+    <w:lsdException w:name="List Table 5 Dark Accent 4" w:uiPriority="50"/>
+    <w:lsdException w:name="List Table 6 Colorful Accent 4" w:uiPriority="51"/>
+    <w:lsdException w:name="List Table 7 Colorful Accent 4" w:uiPriority="52"/>
+    <w:lsdException w:name="List Table 1 Light Accent 5" w:uiPriority="46"/>
+    <w:lsdException w:name="List Table 2 Accent 5" w:uiPriority="47"/>
+    <w:lsdException w:name="List Table 3 Accent 5" w:uiPriority="48"/>
+    <w:lsdException w:name="List Table 4 Accent 5" w:uiPriority="49"/>
+    <w:lsdException w:name="List Table 5 Dark Accent 5" w:uiPriority="50"/>
+    <w:lsdException w:name="List Table 6 Colorful Accent 5" w:uiPriority="51"/>
+    <w:lsdException w:name="List Table 7 Colorful Accent 5" w:uiPriority="52"/>
+    <w:lsdException w:name="List Table 1 Light Accent 6" w:uiPriority="46"/>
+    <w:lsdException w:name="List Table 2 Accent 6" w:uiPriority="47"/>
+    <w:lsdException w:name="List Table 3 Accent 6" w:uiPriority="48"/>
+    <w:lsdException w:name="List Table 4 Accent 6" w:uiPriority="49"/>
+    <w:lsdException w:name="List Table 5 Dark Accent 6" w:uiPriority="50"/>
+    <w:lsdException w:name="List Table 6 Colorful Accent 6" w:uiPriority="51"/>
+    <w:lsdException w:name="List Table 7 Colorful Accent 6" w:uiPriority="52"/>
   </w:latentStyles>
   <w:style w:type="paragraph" w:default="1" w:styleId="Normal">
     <w:name w:val="Normal"/>
@@ -8265,7 +7993,7 @@
 </file>
 
 <file path=customXml/itemProps1.xml><?xml version="1.0" encoding="utf-8"?>
-<ds:datastoreItem xmlns:ds="http://schemas.openxmlformats.org/officeDocument/2006/customXml" ds:itemID="{34DA071E-1D36-47DC-92DA-198FCEAF40C7}">
+<ds:datastoreItem xmlns:ds="http://schemas.openxmlformats.org/officeDocument/2006/customXml" ds:itemID="{5B1E0C59-6D0E-43D6-9BCD-89BD5382B46B}">
   <ds:schemaRefs>
     <ds:schemaRef ds:uri="http://schemas.openxmlformats.org/officeDocument/2006/bibliography"/>
   </ds:schemaRefs>

</xml_diff>